<commit_message>
Ajout de la prévision de la partie Analyse & Modélisation
</commit_message>
<xml_diff>
--- a/Docs/Cahier d'analyse projet de fin d'études.docx
+++ b/Docs/Cahier d'analyse projet de fin d'études.docx
@@ -387,6 +387,7 @@
       </w:r>
     </w:p>
     <w:p/>
+    <w:bookmarkStart w:id="0" w:name="_Toc243976953" w:displacedByCustomXml="next"/>
     <w:sdt>
       <w:sdtPr>
         <w:rPr>
@@ -395,7 +396,7 @@
           <w:sz w:val="24"/>
           <w:szCs w:val="24"/>
         </w:rPr>
-        <w:id w:val="1073003437"/>
+        <w:id w:val="1236973999"/>
         <w:docPartObj>
           <w:docPartGallery w:val="Table of Contents"/>
           <w:docPartUnique/>
@@ -441,7 +442,7 @@
               <w:b/>
               <w:bCs/>
             </w:rPr>
-            <w:instrText xml:space="preserve"> TOC \o "1-3" \h \z \u </w:instrText>
+            <w:instrText xml:space="preserve"> TOC \o "1-4" \h \z \u </w:instrText>
           </w:r>
           <w:r>
             <w:rPr>
@@ -450,7 +451,7 @@
             </w:rPr>
             <w:fldChar w:fldCharType="separate"/>
           </w:r>
-          <w:hyperlink w:anchor="_Toc529866338" w:history="1">
+          <w:hyperlink w:anchor="_Toc530987524" w:history="1">
             <w:r>
               <w:rPr>
                 <w:rStyle w:val="Lienhypertexte"/>
@@ -492,7 +493,7 @@
                 <w:noProof/>
                 <w:webHidden/>
               </w:rPr>
-              <w:instrText xml:space="preserve"> PAGEREF _Toc529866338 \h </w:instrText>
+              <w:instrText xml:space="preserve"> PAGEREF _Toc530987524 \h </w:instrText>
             </w:r>
             <w:r>
               <w:rPr>
@@ -527,7 +528,7 @@
           <w:pPr>
             <w:pStyle w:val="TM2"/>
             <w:tabs>
-              <w:tab w:val="left" w:pos="660"/>
+              <w:tab w:val="left" w:pos="720"/>
               <w:tab w:val="right" w:leader="dot" w:pos="9062"/>
             </w:tabs>
             <w:rPr>
@@ -536,7 +537,7 @@
               <w:szCs w:val="22"/>
             </w:rPr>
           </w:pPr>
-          <w:hyperlink w:anchor="_Toc529866339" w:history="1">
+          <w:hyperlink w:anchor="_Toc530987525" w:history="1">
             <w:r>
               <w:rPr>
                 <w:rStyle w:val="Lienhypertexte"/>
@@ -578,7 +579,7 @@
                 <w:noProof/>
                 <w:webHidden/>
               </w:rPr>
-              <w:instrText xml:space="preserve"> PAGEREF _Toc529866339 \h </w:instrText>
+              <w:instrText xml:space="preserve"> PAGEREF _Toc530987525 \h </w:instrText>
             </w:r>
             <w:r>
               <w:rPr>
@@ -622,7 +623,7 @@
               <w:szCs w:val="22"/>
             </w:rPr>
           </w:pPr>
-          <w:hyperlink w:anchor="_Toc529866340" w:history="1">
+          <w:hyperlink w:anchor="_Toc530987526" w:history="1">
             <w:r>
               <w:rPr>
                 <w:rStyle w:val="Lienhypertexte"/>
@@ -664,7 +665,7 @@
                 <w:noProof/>
                 <w:webHidden/>
               </w:rPr>
-              <w:instrText xml:space="preserve"> PAGEREF _Toc529866340 \h </w:instrText>
+              <w:instrText xml:space="preserve"> PAGEREF _Toc530987526 \h </w:instrText>
             </w:r>
             <w:r>
               <w:rPr>
@@ -708,7 +709,7 @@
               <w:szCs w:val="22"/>
             </w:rPr>
           </w:pPr>
-          <w:hyperlink w:anchor="_Toc529866341" w:history="1">
+          <w:hyperlink w:anchor="_Toc530987527" w:history="1">
             <w:r>
               <w:rPr>
                 <w:rStyle w:val="Lienhypertexte"/>
@@ -750,7 +751,7 @@
                 <w:noProof/>
                 <w:webHidden/>
               </w:rPr>
-              <w:instrText xml:space="preserve"> PAGEREF _Toc529866341 \h </w:instrText>
+              <w:instrText xml:space="preserve"> PAGEREF _Toc530987527 \h </w:instrText>
             </w:r>
             <w:r>
               <w:rPr>
@@ -785,7 +786,7 @@
           <w:pPr>
             <w:pStyle w:val="TM2"/>
             <w:tabs>
-              <w:tab w:val="left" w:pos="660"/>
+              <w:tab w:val="left" w:pos="720"/>
               <w:tab w:val="right" w:leader="dot" w:pos="9062"/>
             </w:tabs>
             <w:rPr>
@@ -794,7 +795,7 @@
               <w:szCs w:val="22"/>
             </w:rPr>
           </w:pPr>
-          <w:hyperlink w:anchor="_Toc529866342" w:history="1">
+          <w:hyperlink w:anchor="_Toc530987528" w:history="1">
             <w:r>
               <w:rPr>
                 <w:rStyle w:val="Lienhypertexte"/>
@@ -836,7 +837,7 @@
                 <w:noProof/>
                 <w:webHidden/>
               </w:rPr>
-              <w:instrText xml:space="preserve"> PAGEREF _Toc529866342 \h </w:instrText>
+              <w:instrText xml:space="preserve"> PAGEREF _Toc530987528 \h </w:instrText>
             </w:r>
             <w:r>
               <w:rPr>
@@ -880,7 +881,7 @@
               <w:szCs w:val="22"/>
             </w:rPr>
           </w:pPr>
-          <w:hyperlink w:anchor="_Toc529866343" w:history="1">
+          <w:hyperlink w:anchor="_Toc530987529" w:history="1">
             <w:r>
               <w:rPr>
                 <w:rStyle w:val="Lienhypertexte"/>
@@ -922,7 +923,7 @@
                 <w:noProof/>
                 <w:webHidden/>
               </w:rPr>
-              <w:instrText xml:space="preserve"> PAGEREF _Toc529866343 \h </w:instrText>
+              <w:instrText xml:space="preserve"> PAGEREF _Toc530987529 \h </w:instrText>
             </w:r>
             <w:r>
               <w:rPr>
@@ -966,7 +967,7 @@
               <w:szCs w:val="22"/>
             </w:rPr>
           </w:pPr>
-          <w:hyperlink w:anchor="_Toc529866344" w:history="1">
+          <w:hyperlink w:anchor="_Toc530987530" w:history="1">
             <w:r>
               <w:rPr>
                 <w:rStyle w:val="Lienhypertexte"/>
@@ -1008,7 +1009,7 @@
                 <w:noProof/>
                 <w:webHidden/>
               </w:rPr>
-              <w:instrText xml:space="preserve"> PAGEREF _Toc529866344 \h </w:instrText>
+              <w:instrText xml:space="preserve"> PAGEREF _Toc530987530 \h </w:instrText>
             </w:r>
             <w:r>
               <w:rPr>
@@ -1029,6 +1030,1120 @@
                 <w:webHidden/>
               </w:rPr>
               <w:t>6</w:t>
+            </w:r>
+            <w:r>
+              <w:rPr>
+                <w:noProof/>
+                <w:webHidden/>
+              </w:rPr>
+              <w:fldChar w:fldCharType="end"/>
+            </w:r>
+          </w:hyperlink>
+        </w:p>
+        <w:p>
+          <w:pPr>
+            <w:pStyle w:val="TM1"/>
+            <w:tabs>
+              <w:tab w:val="left" w:pos="480"/>
+              <w:tab w:val="right" w:leader="dot" w:pos="9062"/>
+            </w:tabs>
+            <w:rPr>
+              <w:noProof/>
+              <w:sz w:val="22"/>
+              <w:szCs w:val="22"/>
+            </w:rPr>
+          </w:pPr>
+          <w:hyperlink w:anchor="_Toc530987531" w:history="1">
+            <w:r>
+              <w:rPr>
+                <w:rStyle w:val="Lienhypertexte"/>
+                <w:noProof/>
+              </w:rPr>
+              <w:t>II.</w:t>
+            </w:r>
+            <w:r>
+              <w:rPr>
+                <w:noProof/>
+                <w:sz w:val="22"/>
+                <w:szCs w:val="22"/>
+              </w:rPr>
+              <w:tab/>
+            </w:r>
+            <w:r>
+              <w:rPr>
+                <w:rStyle w:val="Lienhypertexte"/>
+                <w:noProof/>
+              </w:rPr>
+              <w:t>Analyse et Modélisation</w:t>
+            </w:r>
+            <w:r>
+              <w:rPr>
+                <w:noProof/>
+                <w:webHidden/>
+              </w:rPr>
+              <w:tab/>
+            </w:r>
+            <w:r>
+              <w:rPr>
+                <w:noProof/>
+                <w:webHidden/>
+              </w:rPr>
+              <w:fldChar w:fldCharType="begin"/>
+            </w:r>
+            <w:r>
+              <w:rPr>
+                <w:noProof/>
+                <w:webHidden/>
+              </w:rPr>
+              <w:instrText xml:space="preserve"> PAGEREF _Toc530987531 \h </w:instrText>
+            </w:r>
+            <w:r>
+              <w:rPr>
+                <w:noProof/>
+                <w:webHidden/>
+              </w:rPr>
+            </w:r>
+            <w:r>
+              <w:rPr>
+                <w:noProof/>
+                <w:webHidden/>
+              </w:rPr>
+              <w:fldChar w:fldCharType="separate"/>
+            </w:r>
+            <w:r>
+              <w:rPr>
+                <w:noProof/>
+                <w:webHidden/>
+              </w:rPr>
+              <w:t>7</w:t>
+            </w:r>
+            <w:r>
+              <w:rPr>
+                <w:noProof/>
+                <w:webHidden/>
+              </w:rPr>
+              <w:fldChar w:fldCharType="end"/>
+            </w:r>
+          </w:hyperlink>
+        </w:p>
+        <w:p>
+          <w:pPr>
+            <w:pStyle w:val="TM2"/>
+            <w:tabs>
+              <w:tab w:val="left" w:pos="720"/>
+              <w:tab w:val="right" w:leader="dot" w:pos="9062"/>
+            </w:tabs>
+            <w:rPr>
+              <w:noProof/>
+              <w:sz w:val="22"/>
+              <w:szCs w:val="22"/>
+            </w:rPr>
+          </w:pPr>
+          <w:hyperlink w:anchor="_Toc530987532" w:history="1">
+            <w:r>
+              <w:rPr>
+                <w:rStyle w:val="Lienhypertexte"/>
+                <w:noProof/>
+              </w:rPr>
+              <w:t>1.</w:t>
+            </w:r>
+            <w:r>
+              <w:rPr>
+                <w:noProof/>
+                <w:sz w:val="22"/>
+                <w:szCs w:val="22"/>
+              </w:rPr>
+              <w:tab/>
+            </w:r>
+            <w:r>
+              <w:rPr>
+                <w:rStyle w:val="Lienhypertexte"/>
+                <w:noProof/>
+              </w:rPr>
+              <w:t>Modélisation UML</w:t>
+            </w:r>
+            <w:r>
+              <w:rPr>
+                <w:noProof/>
+                <w:webHidden/>
+              </w:rPr>
+              <w:tab/>
+            </w:r>
+            <w:r>
+              <w:rPr>
+                <w:noProof/>
+                <w:webHidden/>
+              </w:rPr>
+              <w:fldChar w:fldCharType="begin"/>
+            </w:r>
+            <w:r>
+              <w:rPr>
+                <w:noProof/>
+                <w:webHidden/>
+              </w:rPr>
+              <w:instrText xml:space="preserve"> PAGEREF _Toc530987532 \h </w:instrText>
+            </w:r>
+            <w:r>
+              <w:rPr>
+                <w:noProof/>
+                <w:webHidden/>
+              </w:rPr>
+            </w:r>
+            <w:r>
+              <w:rPr>
+                <w:noProof/>
+                <w:webHidden/>
+              </w:rPr>
+              <w:fldChar w:fldCharType="separate"/>
+            </w:r>
+            <w:r>
+              <w:rPr>
+                <w:noProof/>
+                <w:webHidden/>
+              </w:rPr>
+              <w:t>7</w:t>
+            </w:r>
+            <w:r>
+              <w:rPr>
+                <w:noProof/>
+                <w:webHidden/>
+              </w:rPr>
+              <w:fldChar w:fldCharType="end"/>
+            </w:r>
+          </w:hyperlink>
+        </w:p>
+        <w:p>
+          <w:pPr>
+            <w:pStyle w:val="TM3"/>
+            <w:tabs>
+              <w:tab w:val="left" w:pos="1100"/>
+              <w:tab w:val="right" w:leader="dot" w:pos="9062"/>
+            </w:tabs>
+            <w:rPr>
+              <w:noProof/>
+              <w:sz w:val="22"/>
+              <w:szCs w:val="22"/>
+            </w:rPr>
+          </w:pPr>
+          <w:hyperlink w:anchor="_Toc530987533" w:history="1">
+            <w:r>
+              <w:rPr>
+                <w:rStyle w:val="Lienhypertexte"/>
+                <w:noProof/>
+              </w:rPr>
+              <w:t>a)</w:t>
+            </w:r>
+            <w:r>
+              <w:rPr>
+                <w:noProof/>
+                <w:sz w:val="22"/>
+                <w:szCs w:val="22"/>
+              </w:rPr>
+              <w:tab/>
+            </w:r>
+            <w:r>
+              <w:rPr>
+                <w:rStyle w:val="Lienhypertexte"/>
+                <w:noProof/>
+              </w:rPr>
+              <w:t>Diagramme de bloc</w:t>
+            </w:r>
+            <w:r>
+              <w:rPr>
+                <w:noProof/>
+                <w:webHidden/>
+              </w:rPr>
+              <w:tab/>
+            </w:r>
+            <w:r>
+              <w:rPr>
+                <w:noProof/>
+                <w:webHidden/>
+              </w:rPr>
+              <w:fldChar w:fldCharType="begin"/>
+            </w:r>
+            <w:r>
+              <w:rPr>
+                <w:noProof/>
+                <w:webHidden/>
+              </w:rPr>
+              <w:instrText xml:space="preserve"> PAGEREF _Toc530987533 \h </w:instrText>
+            </w:r>
+            <w:r>
+              <w:rPr>
+                <w:noProof/>
+                <w:webHidden/>
+              </w:rPr>
+            </w:r>
+            <w:r>
+              <w:rPr>
+                <w:noProof/>
+                <w:webHidden/>
+              </w:rPr>
+              <w:fldChar w:fldCharType="separate"/>
+            </w:r>
+            <w:r>
+              <w:rPr>
+                <w:noProof/>
+                <w:webHidden/>
+              </w:rPr>
+              <w:t>7</w:t>
+            </w:r>
+            <w:r>
+              <w:rPr>
+                <w:noProof/>
+                <w:webHidden/>
+              </w:rPr>
+              <w:fldChar w:fldCharType="end"/>
+            </w:r>
+          </w:hyperlink>
+        </w:p>
+        <w:p>
+          <w:pPr>
+            <w:pStyle w:val="TM3"/>
+            <w:tabs>
+              <w:tab w:val="left" w:pos="1100"/>
+              <w:tab w:val="right" w:leader="dot" w:pos="9062"/>
+            </w:tabs>
+            <w:rPr>
+              <w:noProof/>
+              <w:sz w:val="22"/>
+              <w:szCs w:val="22"/>
+            </w:rPr>
+          </w:pPr>
+          <w:hyperlink w:anchor="_Toc530987534" w:history="1">
+            <w:r>
+              <w:rPr>
+                <w:rStyle w:val="Lienhypertexte"/>
+                <w:noProof/>
+              </w:rPr>
+              <w:t>b)</w:t>
+            </w:r>
+            <w:r>
+              <w:rPr>
+                <w:noProof/>
+                <w:sz w:val="22"/>
+                <w:szCs w:val="22"/>
+              </w:rPr>
+              <w:tab/>
+            </w:r>
+            <w:r>
+              <w:rPr>
+                <w:rStyle w:val="Lienhypertexte"/>
+                <w:noProof/>
+              </w:rPr>
+              <w:t>Diagramme de séquence</w:t>
+            </w:r>
+            <w:r>
+              <w:rPr>
+                <w:noProof/>
+                <w:webHidden/>
+              </w:rPr>
+              <w:tab/>
+            </w:r>
+            <w:r>
+              <w:rPr>
+                <w:noProof/>
+                <w:webHidden/>
+              </w:rPr>
+              <w:fldChar w:fldCharType="begin"/>
+            </w:r>
+            <w:r>
+              <w:rPr>
+                <w:noProof/>
+                <w:webHidden/>
+              </w:rPr>
+              <w:instrText xml:space="preserve"> PAGEREF _Toc530987534 \h </w:instrText>
+            </w:r>
+            <w:r>
+              <w:rPr>
+                <w:noProof/>
+                <w:webHidden/>
+              </w:rPr>
+            </w:r>
+            <w:r>
+              <w:rPr>
+                <w:noProof/>
+                <w:webHidden/>
+              </w:rPr>
+              <w:fldChar w:fldCharType="separate"/>
+            </w:r>
+            <w:r>
+              <w:rPr>
+                <w:noProof/>
+                <w:webHidden/>
+              </w:rPr>
+              <w:t>8</w:t>
+            </w:r>
+            <w:r>
+              <w:rPr>
+                <w:noProof/>
+                <w:webHidden/>
+              </w:rPr>
+              <w:fldChar w:fldCharType="end"/>
+            </w:r>
+          </w:hyperlink>
+        </w:p>
+        <w:p>
+          <w:pPr>
+            <w:pStyle w:val="TM4"/>
+            <w:tabs>
+              <w:tab w:val="right" w:leader="dot" w:pos="9062"/>
+            </w:tabs>
+            <w:rPr>
+              <w:noProof/>
+              <w:sz w:val="22"/>
+              <w:szCs w:val="22"/>
+            </w:rPr>
+          </w:pPr>
+          <w:hyperlink w:anchor="_Toc530987535" w:history="1">
+            <w:r>
+              <w:rPr>
+                <w:rStyle w:val="Lienhypertexte"/>
+                <w:noProof/>
+              </w:rPr>
+              <w:t>Ajout d’une idée/suggestion (+ contact Admin)</w:t>
+            </w:r>
+            <w:r>
+              <w:rPr>
+                <w:noProof/>
+                <w:webHidden/>
+              </w:rPr>
+              <w:tab/>
+            </w:r>
+            <w:r>
+              <w:rPr>
+                <w:noProof/>
+                <w:webHidden/>
+              </w:rPr>
+              <w:fldChar w:fldCharType="begin"/>
+            </w:r>
+            <w:r>
+              <w:rPr>
+                <w:noProof/>
+                <w:webHidden/>
+              </w:rPr>
+              <w:instrText xml:space="preserve"> PAGEREF _Toc530987535 \h </w:instrText>
+            </w:r>
+            <w:r>
+              <w:rPr>
+                <w:noProof/>
+                <w:webHidden/>
+              </w:rPr>
+            </w:r>
+            <w:r>
+              <w:rPr>
+                <w:noProof/>
+                <w:webHidden/>
+              </w:rPr>
+              <w:fldChar w:fldCharType="separate"/>
+            </w:r>
+            <w:r>
+              <w:rPr>
+                <w:noProof/>
+                <w:webHidden/>
+              </w:rPr>
+              <w:t>8</w:t>
+            </w:r>
+            <w:r>
+              <w:rPr>
+                <w:noProof/>
+                <w:webHidden/>
+              </w:rPr>
+              <w:fldChar w:fldCharType="end"/>
+            </w:r>
+          </w:hyperlink>
+        </w:p>
+        <w:p>
+          <w:pPr>
+            <w:pStyle w:val="TM4"/>
+            <w:tabs>
+              <w:tab w:val="right" w:leader="dot" w:pos="9062"/>
+            </w:tabs>
+            <w:rPr>
+              <w:noProof/>
+              <w:sz w:val="22"/>
+              <w:szCs w:val="22"/>
+            </w:rPr>
+          </w:pPr>
+          <w:hyperlink w:anchor="_Toc530987536" w:history="1">
+            <w:r>
+              <w:rPr>
+                <w:rStyle w:val="Lienhypertexte"/>
+                <w:noProof/>
+              </w:rPr>
+              <w:t>Consultation d’une idée/suggestion</w:t>
+            </w:r>
+            <w:r>
+              <w:rPr>
+                <w:noProof/>
+                <w:webHidden/>
+              </w:rPr>
+              <w:tab/>
+            </w:r>
+            <w:r>
+              <w:rPr>
+                <w:noProof/>
+                <w:webHidden/>
+              </w:rPr>
+              <w:fldChar w:fldCharType="begin"/>
+            </w:r>
+            <w:r>
+              <w:rPr>
+                <w:noProof/>
+                <w:webHidden/>
+              </w:rPr>
+              <w:instrText xml:space="preserve"> PAGEREF _Toc530987536 \h </w:instrText>
+            </w:r>
+            <w:r>
+              <w:rPr>
+                <w:noProof/>
+                <w:webHidden/>
+              </w:rPr>
+            </w:r>
+            <w:r>
+              <w:rPr>
+                <w:noProof/>
+                <w:webHidden/>
+              </w:rPr>
+              <w:fldChar w:fldCharType="separate"/>
+            </w:r>
+            <w:r>
+              <w:rPr>
+                <w:noProof/>
+                <w:webHidden/>
+              </w:rPr>
+              <w:t>9</w:t>
+            </w:r>
+            <w:r>
+              <w:rPr>
+                <w:noProof/>
+                <w:webHidden/>
+              </w:rPr>
+              <w:fldChar w:fldCharType="end"/>
+            </w:r>
+          </w:hyperlink>
+        </w:p>
+        <w:p>
+          <w:pPr>
+            <w:pStyle w:val="TM4"/>
+            <w:tabs>
+              <w:tab w:val="right" w:leader="dot" w:pos="9062"/>
+            </w:tabs>
+            <w:rPr>
+              <w:noProof/>
+              <w:sz w:val="22"/>
+              <w:szCs w:val="22"/>
+            </w:rPr>
+          </w:pPr>
+          <w:hyperlink w:anchor="_Toc530987537" w:history="1">
+            <w:r>
+              <w:rPr>
+                <w:rStyle w:val="Lienhypertexte"/>
+                <w:noProof/>
+              </w:rPr>
+              <w:t>Ajout d’une application (+ prévention User)</w:t>
+            </w:r>
+            <w:r>
+              <w:rPr>
+                <w:noProof/>
+                <w:webHidden/>
+              </w:rPr>
+              <w:tab/>
+            </w:r>
+            <w:r>
+              <w:rPr>
+                <w:noProof/>
+                <w:webHidden/>
+              </w:rPr>
+              <w:fldChar w:fldCharType="begin"/>
+            </w:r>
+            <w:r>
+              <w:rPr>
+                <w:noProof/>
+                <w:webHidden/>
+              </w:rPr>
+              <w:instrText xml:space="preserve"> PAGEREF _Toc530987537 \h </w:instrText>
+            </w:r>
+            <w:r>
+              <w:rPr>
+                <w:noProof/>
+                <w:webHidden/>
+              </w:rPr>
+            </w:r>
+            <w:r>
+              <w:rPr>
+                <w:noProof/>
+                <w:webHidden/>
+              </w:rPr>
+              <w:fldChar w:fldCharType="separate"/>
+            </w:r>
+            <w:r>
+              <w:rPr>
+                <w:noProof/>
+                <w:webHidden/>
+              </w:rPr>
+              <w:t>10</w:t>
+            </w:r>
+            <w:r>
+              <w:rPr>
+                <w:noProof/>
+                <w:webHidden/>
+              </w:rPr>
+              <w:fldChar w:fldCharType="end"/>
+            </w:r>
+          </w:hyperlink>
+        </w:p>
+        <w:p>
+          <w:pPr>
+            <w:pStyle w:val="TM4"/>
+            <w:tabs>
+              <w:tab w:val="right" w:leader="dot" w:pos="9062"/>
+            </w:tabs>
+            <w:rPr>
+              <w:noProof/>
+              <w:sz w:val="22"/>
+              <w:szCs w:val="22"/>
+            </w:rPr>
+          </w:pPr>
+          <w:hyperlink w:anchor="_Toc530987538" w:history="1">
+            <w:r>
+              <w:rPr>
+                <w:rStyle w:val="Lienhypertexte"/>
+                <w:noProof/>
+              </w:rPr>
+              <w:t>Modification d’une configuration d’une application</w:t>
+            </w:r>
+            <w:r>
+              <w:rPr>
+                <w:noProof/>
+                <w:webHidden/>
+              </w:rPr>
+              <w:tab/>
+            </w:r>
+            <w:r>
+              <w:rPr>
+                <w:noProof/>
+                <w:webHidden/>
+              </w:rPr>
+              <w:fldChar w:fldCharType="begin"/>
+            </w:r>
+            <w:r>
+              <w:rPr>
+                <w:noProof/>
+                <w:webHidden/>
+              </w:rPr>
+              <w:instrText xml:space="preserve"> PAGEREF _Toc530987538 \h </w:instrText>
+            </w:r>
+            <w:r>
+              <w:rPr>
+                <w:noProof/>
+                <w:webHidden/>
+              </w:rPr>
+            </w:r>
+            <w:r>
+              <w:rPr>
+                <w:noProof/>
+                <w:webHidden/>
+              </w:rPr>
+              <w:fldChar w:fldCharType="separate"/>
+            </w:r>
+            <w:r>
+              <w:rPr>
+                <w:noProof/>
+                <w:webHidden/>
+              </w:rPr>
+              <w:t>11</w:t>
+            </w:r>
+            <w:r>
+              <w:rPr>
+                <w:noProof/>
+                <w:webHidden/>
+              </w:rPr>
+              <w:fldChar w:fldCharType="end"/>
+            </w:r>
+          </w:hyperlink>
+        </w:p>
+        <w:p>
+          <w:pPr>
+            <w:pStyle w:val="TM4"/>
+            <w:tabs>
+              <w:tab w:val="right" w:leader="dot" w:pos="9062"/>
+            </w:tabs>
+            <w:rPr>
+              <w:noProof/>
+              <w:sz w:val="22"/>
+              <w:szCs w:val="22"/>
+            </w:rPr>
+          </w:pPr>
+          <w:hyperlink w:anchor="_Toc530987539" w:history="1">
+            <w:r>
+              <w:rPr>
+                <w:rStyle w:val="Lienhypertexte"/>
+                <w:noProof/>
+              </w:rPr>
+              <w:t>Suppression d’une application (+ prévention User)</w:t>
+            </w:r>
+            <w:r>
+              <w:rPr>
+                <w:noProof/>
+                <w:webHidden/>
+              </w:rPr>
+              <w:tab/>
+            </w:r>
+            <w:r>
+              <w:rPr>
+                <w:noProof/>
+                <w:webHidden/>
+              </w:rPr>
+              <w:fldChar w:fldCharType="begin"/>
+            </w:r>
+            <w:r>
+              <w:rPr>
+                <w:noProof/>
+                <w:webHidden/>
+              </w:rPr>
+              <w:instrText xml:space="preserve"> PAGEREF _Toc530987539 \h </w:instrText>
+            </w:r>
+            <w:r>
+              <w:rPr>
+                <w:noProof/>
+                <w:webHidden/>
+              </w:rPr>
+            </w:r>
+            <w:r>
+              <w:rPr>
+                <w:noProof/>
+                <w:webHidden/>
+              </w:rPr>
+              <w:fldChar w:fldCharType="separate"/>
+            </w:r>
+            <w:r>
+              <w:rPr>
+                <w:noProof/>
+                <w:webHidden/>
+              </w:rPr>
+              <w:t>12</w:t>
+            </w:r>
+            <w:r>
+              <w:rPr>
+                <w:noProof/>
+                <w:webHidden/>
+              </w:rPr>
+              <w:fldChar w:fldCharType="end"/>
+            </w:r>
+          </w:hyperlink>
+        </w:p>
+        <w:p>
+          <w:pPr>
+            <w:pStyle w:val="TM4"/>
+            <w:tabs>
+              <w:tab w:val="right" w:leader="dot" w:pos="9062"/>
+            </w:tabs>
+            <w:rPr>
+              <w:noProof/>
+              <w:sz w:val="22"/>
+              <w:szCs w:val="22"/>
+            </w:rPr>
+          </w:pPr>
+          <w:hyperlink w:anchor="_Toc530987540" w:history="1">
+            <w:r>
+              <w:rPr>
+                <w:rStyle w:val="Lienhypertexte"/>
+                <w:noProof/>
+              </w:rPr>
+              <w:t>Démarrer une application (+ prévention User)</w:t>
+            </w:r>
+            <w:r>
+              <w:rPr>
+                <w:noProof/>
+                <w:webHidden/>
+              </w:rPr>
+              <w:tab/>
+            </w:r>
+            <w:r>
+              <w:rPr>
+                <w:noProof/>
+                <w:webHidden/>
+              </w:rPr>
+              <w:fldChar w:fldCharType="begin"/>
+            </w:r>
+            <w:r>
+              <w:rPr>
+                <w:noProof/>
+                <w:webHidden/>
+              </w:rPr>
+              <w:instrText xml:space="preserve"> PAGEREF _Toc530987540 \h </w:instrText>
+            </w:r>
+            <w:r>
+              <w:rPr>
+                <w:noProof/>
+                <w:webHidden/>
+              </w:rPr>
+            </w:r>
+            <w:r>
+              <w:rPr>
+                <w:noProof/>
+                <w:webHidden/>
+              </w:rPr>
+              <w:fldChar w:fldCharType="separate"/>
+            </w:r>
+            <w:r>
+              <w:rPr>
+                <w:noProof/>
+                <w:webHidden/>
+              </w:rPr>
+              <w:t>13</w:t>
+            </w:r>
+            <w:r>
+              <w:rPr>
+                <w:noProof/>
+                <w:webHidden/>
+              </w:rPr>
+              <w:fldChar w:fldCharType="end"/>
+            </w:r>
+          </w:hyperlink>
+        </w:p>
+        <w:p>
+          <w:pPr>
+            <w:pStyle w:val="TM4"/>
+            <w:tabs>
+              <w:tab w:val="right" w:leader="dot" w:pos="9062"/>
+            </w:tabs>
+            <w:rPr>
+              <w:noProof/>
+              <w:sz w:val="22"/>
+              <w:szCs w:val="22"/>
+            </w:rPr>
+          </w:pPr>
+          <w:hyperlink w:anchor="_Toc530987541" w:history="1">
+            <w:r>
+              <w:rPr>
+                <w:rStyle w:val="Lienhypertexte"/>
+                <w:noProof/>
+              </w:rPr>
+              <w:t>Arrêter une application (+ prévention User)</w:t>
+            </w:r>
+            <w:r>
+              <w:rPr>
+                <w:noProof/>
+                <w:webHidden/>
+              </w:rPr>
+              <w:tab/>
+            </w:r>
+            <w:r>
+              <w:rPr>
+                <w:noProof/>
+                <w:webHidden/>
+              </w:rPr>
+              <w:fldChar w:fldCharType="begin"/>
+            </w:r>
+            <w:r>
+              <w:rPr>
+                <w:noProof/>
+                <w:webHidden/>
+              </w:rPr>
+              <w:instrText xml:space="preserve"> PAGEREF _Toc530987541 \h </w:instrText>
+            </w:r>
+            <w:r>
+              <w:rPr>
+                <w:noProof/>
+                <w:webHidden/>
+              </w:rPr>
+            </w:r>
+            <w:r>
+              <w:rPr>
+                <w:noProof/>
+                <w:webHidden/>
+              </w:rPr>
+              <w:fldChar w:fldCharType="separate"/>
+            </w:r>
+            <w:r>
+              <w:rPr>
+                <w:noProof/>
+                <w:webHidden/>
+              </w:rPr>
+              <w:t>14</w:t>
+            </w:r>
+            <w:r>
+              <w:rPr>
+                <w:noProof/>
+                <w:webHidden/>
+              </w:rPr>
+              <w:fldChar w:fldCharType="end"/>
+            </w:r>
+          </w:hyperlink>
+        </w:p>
+        <w:p>
+          <w:pPr>
+            <w:pStyle w:val="TM4"/>
+            <w:tabs>
+              <w:tab w:val="right" w:leader="dot" w:pos="9062"/>
+            </w:tabs>
+            <w:rPr>
+              <w:noProof/>
+              <w:sz w:val="22"/>
+              <w:szCs w:val="22"/>
+            </w:rPr>
+          </w:pPr>
+          <w:hyperlink w:anchor="_Toc530987542" w:history="1">
+            <w:r>
+              <w:rPr>
+                <w:rStyle w:val="Lienhypertexte"/>
+                <w:noProof/>
+              </w:rPr>
+              <w:t>Supervision d’une application</w:t>
+            </w:r>
+            <w:r>
+              <w:rPr>
+                <w:noProof/>
+                <w:webHidden/>
+              </w:rPr>
+              <w:tab/>
+            </w:r>
+            <w:r>
+              <w:rPr>
+                <w:noProof/>
+                <w:webHidden/>
+              </w:rPr>
+              <w:fldChar w:fldCharType="begin"/>
+            </w:r>
+            <w:r>
+              <w:rPr>
+                <w:noProof/>
+                <w:webHidden/>
+              </w:rPr>
+              <w:instrText xml:space="preserve"> PAGEREF _Toc530987542 \h </w:instrText>
+            </w:r>
+            <w:r>
+              <w:rPr>
+                <w:noProof/>
+                <w:webHidden/>
+              </w:rPr>
+            </w:r>
+            <w:r>
+              <w:rPr>
+                <w:noProof/>
+                <w:webHidden/>
+              </w:rPr>
+              <w:fldChar w:fldCharType="separate"/>
+            </w:r>
+            <w:r>
+              <w:rPr>
+                <w:noProof/>
+                <w:webHidden/>
+              </w:rPr>
+              <w:t>15</w:t>
+            </w:r>
+            <w:r>
+              <w:rPr>
+                <w:noProof/>
+                <w:webHidden/>
+              </w:rPr>
+              <w:fldChar w:fldCharType="end"/>
+            </w:r>
+          </w:hyperlink>
+        </w:p>
+        <w:p>
+          <w:pPr>
+            <w:pStyle w:val="TM4"/>
+            <w:tabs>
+              <w:tab w:val="right" w:leader="dot" w:pos="9062"/>
+            </w:tabs>
+            <w:rPr>
+              <w:noProof/>
+              <w:sz w:val="22"/>
+              <w:szCs w:val="22"/>
+            </w:rPr>
+          </w:pPr>
+          <w:hyperlink w:anchor="_Toc530987543" w:history="1">
+            <w:r>
+              <w:rPr>
+                <w:rStyle w:val="Lienhypertexte"/>
+                <w:noProof/>
+              </w:rPr>
+              <w:t>Redémarrage automatique en cas de crash (+ prévention User)</w:t>
+            </w:r>
+            <w:r>
+              <w:rPr>
+                <w:noProof/>
+                <w:webHidden/>
+              </w:rPr>
+              <w:tab/>
+            </w:r>
+            <w:r>
+              <w:rPr>
+                <w:noProof/>
+                <w:webHidden/>
+              </w:rPr>
+              <w:fldChar w:fldCharType="begin"/>
+            </w:r>
+            <w:r>
+              <w:rPr>
+                <w:noProof/>
+                <w:webHidden/>
+              </w:rPr>
+              <w:instrText xml:space="preserve"> PAGEREF _Toc530987543 \h </w:instrText>
+            </w:r>
+            <w:r>
+              <w:rPr>
+                <w:noProof/>
+                <w:webHidden/>
+              </w:rPr>
+            </w:r>
+            <w:r>
+              <w:rPr>
+                <w:noProof/>
+                <w:webHidden/>
+              </w:rPr>
+              <w:fldChar w:fldCharType="separate"/>
+            </w:r>
+            <w:r>
+              <w:rPr>
+                <w:noProof/>
+                <w:webHidden/>
+              </w:rPr>
+              <w:t>16</w:t>
+            </w:r>
+            <w:r>
+              <w:rPr>
+                <w:noProof/>
+                <w:webHidden/>
+              </w:rPr>
+              <w:fldChar w:fldCharType="end"/>
+            </w:r>
+          </w:hyperlink>
+        </w:p>
+        <w:p>
+          <w:pPr>
+            <w:pStyle w:val="TM4"/>
+            <w:tabs>
+              <w:tab w:val="right" w:leader="dot" w:pos="9062"/>
+            </w:tabs>
+            <w:rPr>
+              <w:noProof/>
+              <w:sz w:val="22"/>
+              <w:szCs w:val="22"/>
+            </w:rPr>
+          </w:pPr>
+          <w:hyperlink w:anchor="_Toc530987544" w:history="1">
+            <w:r>
+              <w:rPr>
+                <w:rStyle w:val="Lienhypertexte"/>
+                <w:noProof/>
+              </w:rPr>
+              <w:t>Arrêt automatique en cas de manque de ressources (+ prévention User)</w:t>
+            </w:r>
+            <w:r>
+              <w:rPr>
+                <w:noProof/>
+                <w:webHidden/>
+              </w:rPr>
+              <w:tab/>
+            </w:r>
+            <w:r>
+              <w:rPr>
+                <w:noProof/>
+                <w:webHidden/>
+              </w:rPr>
+              <w:fldChar w:fldCharType="begin"/>
+            </w:r>
+            <w:r>
+              <w:rPr>
+                <w:noProof/>
+                <w:webHidden/>
+              </w:rPr>
+              <w:instrText xml:space="preserve"> PAGEREF _Toc530987544 \h </w:instrText>
+            </w:r>
+            <w:r>
+              <w:rPr>
+                <w:noProof/>
+                <w:webHidden/>
+              </w:rPr>
+            </w:r>
+            <w:r>
+              <w:rPr>
+                <w:noProof/>
+                <w:webHidden/>
+              </w:rPr>
+              <w:fldChar w:fldCharType="separate"/>
+            </w:r>
+            <w:r>
+              <w:rPr>
+                <w:noProof/>
+                <w:webHidden/>
+              </w:rPr>
+              <w:t>17</w:t>
+            </w:r>
+            <w:r>
+              <w:rPr>
+                <w:noProof/>
+                <w:webHidden/>
+              </w:rPr>
+              <w:fldChar w:fldCharType="end"/>
+            </w:r>
+          </w:hyperlink>
+        </w:p>
+        <w:p>
+          <w:pPr>
+            <w:pStyle w:val="TM4"/>
+            <w:tabs>
+              <w:tab w:val="right" w:leader="dot" w:pos="9062"/>
+            </w:tabs>
+            <w:rPr>
+              <w:noProof/>
+              <w:sz w:val="22"/>
+              <w:szCs w:val="22"/>
+            </w:rPr>
+          </w:pPr>
+          <w:hyperlink w:anchor="_Toc530987545" w:history="1">
+            <w:r>
+              <w:rPr>
+                <w:rStyle w:val="Lienhypertexte"/>
+                <w:noProof/>
+              </w:rPr>
+              <w:t>Prévention de l’utilisateur via mail/sms/flux RSS/Twitter</w:t>
+            </w:r>
+            <w:r>
+              <w:rPr>
+                <w:noProof/>
+                <w:webHidden/>
+              </w:rPr>
+              <w:tab/>
+            </w:r>
+            <w:r>
+              <w:rPr>
+                <w:noProof/>
+                <w:webHidden/>
+              </w:rPr>
+              <w:fldChar w:fldCharType="begin"/>
+            </w:r>
+            <w:r>
+              <w:rPr>
+                <w:noProof/>
+                <w:webHidden/>
+              </w:rPr>
+              <w:instrText xml:space="preserve"> PAGEREF _Toc530987545 \h </w:instrText>
+            </w:r>
+            <w:r>
+              <w:rPr>
+                <w:noProof/>
+                <w:webHidden/>
+              </w:rPr>
+            </w:r>
+            <w:r>
+              <w:rPr>
+                <w:noProof/>
+                <w:webHidden/>
+              </w:rPr>
+              <w:fldChar w:fldCharType="separate"/>
+            </w:r>
+            <w:r>
+              <w:rPr>
+                <w:noProof/>
+                <w:webHidden/>
+              </w:rPr>
+              <w:t>18</w:t>
             </w:r>
             <w:r>
               <w:rPr>
@@ -1059,7 +2174,6 @@
           <w:szCs w:val="32"/>
         </w:rPr>
       </w:pPr>
-      <w:bookmarkStart w:id="0" w:name="_Toc243976953"/>
       <w:r>
         <w:br w:type="page"/>
       </w:r>
@@ -1183,6 +2297,14 @@
                 <w:b w:val="0"/>
               </w:rPr>
             </w:pPr>
+            <w:r>
+              <w:rPr>
+                <w:b w:val="0"/>
+              </w:rPr>
+              <w:t>Prévision de la partie Analyse &amp; Modélisation</w:t>
+            </w:r>
+            <w:bookmarkStart w:id="1" w:name="_GoBack"/>
+            <w:bookmarkEnd w:id="1"/>
           </w:p>
         </w:tc>
         <w:tc>
@@ -1195,6 +2317,9 @@
               <w:jc w:val="center"/>
               <w:cnfStyle w:val="000000000000" w:firstRow="0" w:lastRow="0" w:firstColumn="0" w:lastColumn="0" w:oddVBand="0" w:evenVBand="0" w:oddHBand="0" w:evenHBand="0" w:firstRowFirstColumn="0" w:firstRowLastColumn="0" w:lastRowFirstColumn="0" w:lastRowLastColumn="0"/>
             </w:pPr>
+            <w:r>
+              <w:t>26/11/2018</w:t>
+            </w:r>
           </w:p>
         </w:tc>
       </w:tr>
@@ -1455,12 +2580,12 @@
           <w:numId w:val="15"/>
         </w:numPr>
       </w:pPr>
-      <w:bookmarkStart w:id="1" w:name="_Toc529866338"/>
+      <w:bookmarkStart w:id="2" w:name="_Toc530987524"/>
       <w:r>
         <w:lastRenderedPageBreak/>
         <w:t>Introduction</w:t>
       </w:r>
-      <w:bookmarkEnd w:id="1"/>
+      <w:bookmarkEnd w:id="2"/>
     </w:p>
     <w:p>
       <w:pPr>
@@ -1470,12 +2595,12 @@
           <w:numId w:val="17"/>
         </w:numPr>
       </w:pPr>
-      <w:bookmarkStart w:id="2" w:name="_Toc529866339"/>
+      <w:bookmarkStart w:id="3" w:name="_Toc530987525"/>
       <w:bookmarkEnd w:id="0"/>
       <w:r>
         <w:t>Rappel sur le projet</w:t>
       </w:r>
-      <w:bookmarkEnd w:id="2"/>
+      <w:bookmarkEnd w:id="3"/>
     </w:p>
     <w:p>
       <w:pPr>
@@ -1485,11 +2610,11 @@
           <w:numId w:val="36"/>
         </w:numPr>
       </w:pPr>
-      <w:bookmarkStart w:id="3" w:name="_Toc529866340"/>
+      <w:bookmarkStart w:id="4" w:name="_Toc530987526"/>
       <w:r>
         <w:t>Contexte du projet</w:t>
       </w:r>
-      <w:bookmarkEnd w:id="3"/>
+      <w:bookmarkEnd w:id="4"/>
     </w:p>
     <w:p>
       <w:pPr>
@@ -1782,7 +2907,7 @@
       </w:r>
     </w:p>
     <w:p>
-      <w:bookmarkStart w:id="4" w:name="_Toc243976954"/>
+      <w:bookmarkStart w:id="5" w:name="_Toc243976954"/>
     </w:p>
     <w:p>
       <w:pPr>
@@ -1792,7 +2917,7 @@
           <w:numId w:val="36"/>
         </w:numPr>
       </w:pPr>
-      <w:bookmarkStart w:id="5" w:name="_Toc529866341"/>
+      <w:bookmarkStart w:id="6" w:name="_Toc530987527"/>
       <w:r>
         <w:t xml:space="preserve">Objectif </w:t>
       </w:r>
@@ -1802,12 +2927,9 @@
       <w:r>
         <w:t>du projet</w:t>
       </w:r>
-      <w:bookmarkEnd w:id="5"/>
-    </w:p>
-    <w:p>
-      <w:bookmarkStart w:id="6" w:name="_GoBack"/>
       <w:bookmarkEnd w:id="6"/>
     </w:p>
+    <w:p/>
     <w:p>
       <w:pPr>
         <w:rPr>
@@ -1900,8 +3022,8 @@
           <w:numId w:val="17"/>
         </w:numPr>
       </w:pPr>
-      <w:bookmarkStart w:id="7" w:name="_Toc529866342"/>
-      <w:bookmarkEnd w:id="4"/>
+      <w:bookmarkStart w:id="7" w:name="_Toc530987528"/>
+      <w:bookmarkEnd w:id="5"/>
       <w:r>
         <w:lastRenderedPageBreak/>
         <w:t>Rappel sur l’architecture</w:t>
@@ -1921,7 +3043,7 @@
           <w:color w:val="845209" w:themeColor="accent1" w:themeShade="7F"/>
         </w:rPr>
       </w:pPr>
-      <w:bookmarkStart w:id="8" w:name="_Toc529866343"/>
+      <w:bookmarkStart w:id="8" w:name="_Toc530987529"/>
       <w:r>
         <w:t>Existant</w:t>
       </w:r>
@@ -2169,7 +3291,7 @@
           <w:color w:val="845209" w:themeColor="accent1" w:themeShade="7F"/>
         </w:rPr>
       </w:pPr>
-      <w:bookmarkStart w:id="9" w:name="_Toc529866344"/>
+      <w:bookmarkStart w:id="9" w:name="_Toc530987530"/>
       <w:r>
         <w:lastRenderedPageBreak/>
         <w:t>Objectif</w:t>
@@ -2292,10 +3414,449 @@
       <w:bookmarkEnd w:id="10"/>
     </w:p>
     <w:p>
+      <w:pPr>
+        <w:pStyle w:val="Titre10"/>
+        <w:numPr>
+          <w:ilvl w:val="0"/>
+          <w:numId w:val="15"/>
+        </w:numPr>
+      </w:pPr>
       <w:r>
         <w:br w:type="page"/>
       </w:r>
+      <w:bookmarkStart w:id="12" w:name="_Toc530987531"/>
       <w:bookmarkEnd w:id="11"/>
+      <w:r>
+        <w:lastRenderedPageBreak/>
+        <w:t>Analyse et Modélisation</w:t>
+      </w:r>
+      <w:bookmarkEnd w:id="12"/>
+    </w:p>
+    <w:p>
+      <w:pPr>
+        <w:pStyle w:val="Titre20"/>
+        <w:numPr>
+          <w:ilvl w:val="0"/>
+          <w:numId w:val="37"/>
+        </w:numPr>
+      </w:pPr>
+      <w:bookmarkStart w:id="13" w:name="_Toc530987532"/>
+      <w:r>
+        <w:t>Modélisation UML</w:t>
+      </w:r>
+      <w:bookmarkEnd w:id="13"/>
+    </w:p>
+    <w:p>
+      <w:pPr>
+        <w:pStyle w:val="Titre30"/>
+        <w:numPr>
+          <w:ilvl w:val="0"/>
+          <w:numId w:val="38"/>
+        </w:numPr>
+      </w:pPr>
+      <w:bookmarkStart w:id="14" w:name="_Toc530987533"/>
+      <w:r>
+        <w:t>Diagramme de bloc</w:t>
+      </w:r>
+      <w:bookmarkEnd w:id="14"/>
+    </w:p>
+    <w:p/>
+    <w:p/>
+    <w:p/>
+    <w:p>
+      <w:pPr>
+        <w:rPr>
+          <w:rFonts w:asciiTheme="majorHAnsi" w:eastAsiaTheme="majorEastAsia" w:hAnsiTheme="majorHAnsi" w:cstheme="majorBidi"/>
+          <w:color w:val="845209" w:themeColor="accent1" w:themeShade="7F"/>
+        </w:rPr>
+      </w:pPr>
+      <w:r>
+        <w:br w:type="page"/>
+      </w:r>
+    </w:p>
+    <w:p>
+      <w:pPr>
+        <w:pStyle w:val="Titre30"/>
+        <w:numPr>
+          <w:ilvl w:val="0"/>
+          <w:numId w:val="38"/>
+        </w:numPr>
+      </w:pPr>
+      <w:bookmarkStart w:id="15" w:name="_Toc530987534"/>
+      <w:r>
+        <w:lastRenderedPageBreak/>
+        <w:t>Diagramme de séquence</w:t>
+      </w:r>
+      <w:bookmarkEnd w:id="15"/>
+    </w:p>
+    <w:p>
+      <w:pPr>
+        <w:pStyle w:val="Titre4"/>
+        <w:ind w:firstLine="708"/>
+      </w:pPr>
+      <w:bookmarkStart w:id="16" w:name="_Toc530987535"/>
+      <w:r>
+        <w:t>Ajout d’une idée/suggestion</w:t>
+      </w:r>
+      <w:r>
+        <w:t xml:space="preserve"> (+ contact</w:t>
+      </w:r>
+      <w:r>
+        <w:t xml:space="preserve"> Admin</w:t>
+      </w:r>
+      <w:r>
+        <w:t>)</w:t>
+      </w:r>
+      <w:bookmarkEnd w:id="16"/>
+    </w:p>
+    <w:p/>
+    <w:p/>
+    <w:p/>
+    <w:p>
+      <w:pPr>
+        <w:rPr>
+          <w:rFonts w:asciiTheme="majorHAnsi" w:eastAsiaTheme="majorEastAsia" w:hAnsiTheme="majorHAnsi" w:cstheme="majorBidi"/>
+          <w:i/>
+          <w:iCs/>
+          <w:color w:val="C77C0E" w:themeColor="accent1" w:themeShade="BF"/>
+        </w:rPr>
+      </w:pPr>
+      <w:r>
+        <w:br w:type="page"/>
+      </w:r>
+    </w:p>
+    <w:p>
+      <w:pPr>
+        <w:pStyle w:val="Titre4"/>
+        <w:ind w:firstLine="708"/>
+      </w:pPr>
+      <w:bookmarkStart w:id="17" w:name="_Toc530987536"/>
+      <w:r>
+        <w:lastRenderedPageBreak/>
+        <w:t>Consultation d’une idée/suggestion</w:t>
+      </w:r>
+      <w:bookmarkEnd w:id="17"/>
+    </w:p>
+    <w:p/>
+    <w:p/>
+    <w:p/>
+    <w:p>
+      <w:pPr>
+        <w:rPr>
+          <w:rFonts w:asciiTheme="majorHAnsi" w:eastAsiaTheme="majorEastAsia" w:hAnsiTheme="majorHAnsi" w:cstheme="majorBidi"/>
+          <w:i/>
+          <w:iCs/>
+          <w:color w:val="C77C0E" w:themeColor="accent1" w:themeShade="BF"/>
+        </w:rPr>
+      </w:pPr>
+      <w:r>
+        <w:br w:type="page"/>
+      </w:r>
+    </w:p>
+    <w:p>
+      <w:pPr>
+        <w:pStyle w:val="Titre4"/>
+        <w:ind w:firstLine="708"/>
+      </w:pPr>
+      <w:bookmarkStart w:id="18" w:name="_Toc530987537"/>
+      <w:r>
+        <w:lastRenderedPageBreak/>
+        <w:t>Ajout d’une application</w:t>
+      </w:r>
+      <w:r>
+        <w:t xml:space="preserve"> (+ prévention </w:t>
+      </w:r>
+      <w:r>
+        <w:t>User</w:t>
+      </w:r>
+      <w:r>
+        <w:t>)</w:t>
+      </w:r>
+      <w:bookmarkEnd w:id="18"/>
+    </w:p>
+    <w:p/>
+    <w:p/>
+    <w:p/>
+    <w:p>
+      <w:pPr>
+        <w:rPr>
+          <w:rFonts w:asciiTheme="majorHAnsi" w:eastAsiaTheme="majorEastAsia" w:hAnsiTheme="majorHAnsi" w:cstheme="majorBidi"/>
+          <w:i/>
+          <w:iCs/>
+          <w:color w:val="C77C0E" w:themeColor="accent1" w:themeShade="BF"/>
+        </w:rPr>
+      </w:pPr>
+      <w:r>
+        <w:br w:type="page"/>
+      </w:r>
+    </w:p>
+    <w:p>
+      <w:pPr>
+        <w:pStyle w:val="Titre4"/>
+        <w:ind w:firstLine="708"/>
+      </w:pPr>
+      <w:bookmarkStart w:id="19" w:name="_Toc530987538"/>
+      <w:r>
+        <w:lastRenderedPageBreak/>
+        <w:t>Modification d’une configuration d’une application</w:t>
+      </w:r>
+      <w:bookmarkEnd w:id="19"/>
+    </w:p>
+    <w:p/>
+    <w:p/>
+    <w:p/>
+    <w:p>
+      <w:pPr>
+        <w:rPr>
+          <w:rFonts w:asciiTheme="majorHAnsi" w:eastAsiaTheme="majorEastAsia" w:hAnsiTheme="majorHAnsi" w:cstheme="majorBidi"/>
+          <w:i/>
+          <w:iCs/>
+          <w:color w:val="C77C0E" w:themeColor="accent1" w:themeShade="BF"/>
+        </w:rPr>
+      </w:pPr>
+      <w:r>
+        <w:br w:type="page"/>
+      </w:r>
+    </w:p>
+    <w:p>
+      <w:pPr>
+        <w:pStyle w:val="Titre4"/>
+        <w:ind w:firstLine="708"/>
+      </w:pPr>
+      <w:bookmarkStart w:id="20" w:name="_Toc530987539"/>
+      <w:r>
+        <w:lastRenderedPageBreak/>
+        <w:t>Suppression d’une application</w:t>
+      </w:r>
+      <w:r>
+        <w:t xml:space="preserve"> (+ prévention </w:t>
+      </w:r>
+      <w:r>
+        <w:t>User</w:t>
+      </w:r>
+      <w:r>
+        <w:t>)</w:t>
+      </w:r>
+      <w:bookmarkEnd w:id="20"/>
+    </w:p>
+    <w:p/>
+    <w:p/>
+    <w:p/>
+    <w:p>
+      <w:pPr>
+        <w:rPr>
+          <w:rFonts w:asciiTheme="majorHAnsi" w:eastAsiaTheme="majorEastAsia" w:hAnsiTheme="majorHAnsi" w:cstheme="majorBidi"/>
+          <w:i/>
+          <w:iCs/>
+          <w:color w:val="C77C0E" w:themeColor="accent1" w:themeShade="BF"/>
+        </w:rPr>
+      </w:pPr>
+      <w:r>
+        <w:br w:type="page"/>
+      </w:r>
+    </w:p>
+    <w:p>
+      <w:pPr>
+        <w:pStyle w:val="Titre4"/>
+        <w:ind w:firstLine="708"/>
+      </w:pPr>
+      <w:bookmarkStart w:id="21" w:name="_Toc530987540"/>
+      <w:r>
+        <w:lastRenderedPageBreak/>
+        <w:t>Démarrer une application</w:t>
+      </w:r>
+      <w:r>
+        <w:t xml:space="preserve"> (+ prévention </w:t>
+      </w:r>
+      <w:r>
+        <w:t>User</w:t>
+      </w:r>
+      <w:r>
+        <w:t>)</w:t>
+      </w:r>
+      <w:bookmarkEnd w:id="21"/>
+    </w:p>
+    <w:p/>
+    <w:p/>
+    <w:p/>
+    <w:p>
+      <w:pPr>
+        <w:rPr>
+          <w:rFonts w:asciiTheme="majorHAnsi" w:eastAsiaTheme="majorEastAsia" w:hAnsiTheme="majorHAnsi" w:cstheme="majorBidi"/>
+          <w:i/>
+          <w:iCs/>
+          <w:color w:val="C77C0E" w:themeColor="accent1" w:themeShade="BF"/>
+        </w:rPr>
+      </w:pPr>
+      <w:r>
+        <w:br w:type="page"/>
+      </w:r>
+    </w:p>
+    <w:p>
+      <w:pPr>
+        <w:pStyle w:val="Titre4"/>
+        <w:ind w:firstLine="708"/>
+      </w:pPr>
+      <w:bookmarkStart w:id="22" w:name="_Toc530987541"/>
+      <w:r>
+        <w:lastRenderedPageBreak/>
+        <w:t>Arrêter une application</w:t>
+      </w:r>
+      <w:r>
+        <w:t xml:space="preserve"> (+ prévention </w:t>
+      </w:r>
+      <w:r>
+        <w:t>User</w:t>
+      </w:r>
+      <w:r>
+        <w:t>)</w:t>
+      </w:r>
+      <w:bookmarkEnd w:id="22"/>
+    </w:p>
+    <w:p/>
+    <w:p/>
+    <w:p/>
+    <w:p>
+      <w:pPr>
+        <w:rPr>
+          <w:rFonts w:asciiTheme="majorHAnsi" w:eastAsiaTheme="majorEastAsia" w:hAnsiTheme="majorHAnsi" w:cstheme="majorBidi"/>
+          <w:i/>
+          <w:iCs/>
+          <w:color w:val="C77C0E" w:themeColor="accent1" w:themeShade="BF"/>
+        </w:rPr>
+      </w:pPr>
+      <w:r>
+        <w:br w:type="page"/>
+      </w:r>
+    </w:p>
+    <w:p>
+      <w:pPr>
+        <w:pStyle w:val="Titre4"/>
+        <w:ind w:firstLine="708"/>
+      </w:pPr>
+      <w:bookmarkStart w:id="23" w:name="_Toc530987542"/>
+      <w:r>
+        <w:lastRenderedPageBreak/>
+        <w:t>Supervision d’une application</w:t>
+      </w:r>
+      <w:bookmarkEnd w:id="23"/>
+    </w:p>
+    <w:p/>
+    <w:p/>
+    <w:p/>
+    <w:p>
+      <w:pPr>
+        <w:rPr>
+          <w:rFonts w:asciiTheme="majorHAnsi" w:eastAsiaTheme="majorEastAsia" w:hAnsiTheme="majorHAnsi" w:cstheme="majorBidi"/>
+          <w:i/>
+          <w:iCs/>
+          <w:color w:val="C77C0E" w:themeColor="accent1" w:themeShade="BF"/>
+        </w:rPr>
+      </w:pPr>
+      <w:r>
+        <w:br w:type="page"/>
+      </w:r>
+    </w:p>
+    <w:p>
+      <w:pPr>
+        <w:pStyle w:val="Titre4"/>
+        <w:ind w:firstLine="708"/>
+      </w:pPr>
+      <w:bookmarkStart w:id="24" w:name="_Toc530987543"/>
+      <w:r>
+        <w:lastRenderedPageBreak/>
+        <w:t>Redémarrage automatique en cas de crash</w:t>
+      </w:r>
+      <w:r>
+        <w:t xml:space="preserve"> (+ prévention </w:t>
+      </w:r>
+      <w:r>
+        <w:t>User</w:t>
+      </w:r>
+      <w:r>
+        <w:t>)</w:t>
+      </w:r>
+      <w:bookmarkEnd w:id="24"/>
+    </w:p>
+    <w:p/>
+    <w:p/>
+    <w:p/>
+    <w:p>
+      <w:pPr>
+        <w:rPr>
+          <w:rFonts w:asciiTheme="majorHAnsi" w:eastAsiaTheme="majorEastAsia" w:hAnsiTheme="majorHAnsi" w:cstheme="majorBidi"/>
+          <w:i/>
+          <w:iCs/>
+          <w:color w:val="C77C0E" w:themeColor="accent1" w:themeShade="BF"/>
+        </w:rPr>
+      </w:pPr>
+      <w:r>
+        <w:br w:type="page"/>
+      </w:r>
+    </w:p>
+    <w:p>
+      <w:pPr>
+        <w:pStyle w:val="Titre4"/>
+        <w:ind w:firstLine="708"/>
+      </w:pPr>
+      <w:bookmarkStart w:id="25" w:name="_Toc530987544"/>
+      <w:r>
+        <w:lastRenderedPageBreak/>
+        <w:t xml:space="preserve">Arrêt </w:t>
+      </w:r>
+      <w:r>
+        <w:t>automatique</w:t>
+      </w:r>
+      <w:r>
+        <w:t xml:space="preserve"> en cas de manque de ressources</w:t>
+      </w:r>
+      <w:r>
+        <w:t xml:space="preserve"> </w:t>
+      </w:r>
+      <w:r>
+        <w:t xml:space="preserve">(+ prévention </w:t>
+      </w:r>
+      <w:r>
+        <w:t>User</w:t>
+      </w:r>
+      <w:r>
+        <w:t>)</w:t>
+      </w:r>
+      <w:bookmarkEnd w:id="25"/>
+    </w:p>
+    <w:p>
+      <w:pPr>
+        <w:rPr>
+          <w:rFonts w:asciiTheme="majorHAnsi" w:eastAsiaTheme="majorEastAsia" w:hAnsiTheme="majorHAnsi" w:cstheme="majorBidi"/>
+          <w:i/>
+          <w:iCs/>
+          <w:color w:val="C77C0E" w:themeColor="accent1" w:themeShade="BF"/>
+        </w:rPr>
+      </w:pPr>
+      <w:r>
+        <w:br w:type="page"/>
+      </w:r>
+    </w:p>
+    <w:p>
+      <w:pPr>
+        <w:pStyle w:val="Titre4"/>
+        <w:ind w:firstLine="708"/>
+      </w:pPr>
+      <w:bookmarkStart w:id="26" w:name="_Toc530987545"/>
+      <w:r>
+        <w:lastRenderedPageBreak/>
+        <w:t xml:space="preserve">Prévention </w:t>
+      </w:r>
+      <w:r>
+        <w:t>de l’u</w:t>
+      </w:r>
+      <w:r>
+        <w:t xml:space="preserve">tilisateur </w:t>
+      </w:r>
+      <w:r>
+        <w:t>via mail/sms/flux RSS/Twitter</w:t>
+      </w:r>
+      <w:bookmarkEnd w:id="26"/>
     </w:p>
     <w:sectPr>
       <w:headerReference w:type="default" r:id="rId13"/>
@@ -3398,6 +4959,95 @@
     </w:lvl>
   </w:abstractNum>
   <w:abstractNum w:abstractNumId="8" w15:restartNumberingAfterBreak="0">
+    <w:nsid w:val="10886E0F"/>
+    <w:multiLevelType w:val="hybridMultilevel"/>
+    <w:tmpl w:val="D8F4B6CA"/>
+    <w:lvl w:ilvl="0" w:tplc="040C000F">
+      <w:start w:val="1"/>
+      <w:numFmt w:val="decimal"/>
+      <w:lvlText w:val="%1."/>
+      <w:lvlJc w:val="left"/>
+      <w:pPr>
+        <w:ind w:left="720" w:hanging="360"/>
+      </w:pPr>
+      <w:rPr>
+        <w:rFonts w:hint="default"/>
+      </w:rPr>
+    </w:lvl>
+    <w:lvl w:ilvl="1" w:tplc="040C0019" w:tentative="1">
+      <w:start w:val="1"/>
+      <w:numFmt w:val="lowerLetter"/>
+      <w:lvlText w:val="%2."/>
+      <w:lvlJc w:val="left"/>
+      <w:pPr>
+        <w:ind w:left="1440" w:hanging="360"/>
+      </w:pPr>
+    </w:lvl>
+    <w:lvl w:ilvl="2" w:tplc="040C001B" w:tentative="1">
+      <w:start w:val="1"/>
+      <w:numFmt w:val="lowerRoman"/>
+      <w:lvlText w:val="%3."/>
+      <w:lvlJc w:val="right"/>
+      <w:pPr>
+        <w:ind w:left="2160" w:hanging="180"/>
+      </w:pPr>
+    </w:lvl>
+    <w:lvl w:ilvl="3" w:tplc="040C000F" w:tentative="1">
+      <w:start w:val="1"/>
+      <w:numFmt w:val="decimal"/>
+      <w:lvlText w:val="%4."/>
+      <w:lvlJc w:val="left"/>
+      <w:pPr>
+        <w:ind w:left="2880" w:hanging="360"/>
+      </w:pPr>
+    </w:lvl>
+    <w:lvl w:ilvl="4" w:tplc="040C0019" w:tentative="1">
+      <w:start w:val="1"/>
+      <w:numFmt w:val="lowerLetter"/>
+      <w:lvlText w:val="%5."/>
+      <w:lvlJc w:val="left"/>
+      <w:pPr>
+        <w:ind w:left="3600" w:hanging="360"/>
+      </w:pPr>
+    </w:lvl>
+    <w:lvl w:ilvl="5" w:tplc="040C001B" w:tentative="1">
+      <w:start w:val="1"/>
+      <w:numFmt w:val="lowerRoman"/>
+      <w:lvlText w:val="%6."/>
+      <w:lvlJc w:val="right"/>
+      <w:pPr>
+        <w:ind w:left="4320" w:hanging="180"/>
+      </w:pPr>
+    </w:lvl>
+    <w:lvl w:ilvl="6" w:tplc="040C000F" w:tentative="1">
+      <w:start w:val="1"/>
+      <w:numFmt w:val="decimal"/>
+      <w:lvlText w:val="%7."/>
+      <w:lvlJc w:val="left"/>
+      <w:pPr>
+        <w:ind w:left="5040" w:hanging="360"/>
+      </w:pPr>
+    </w:lvl>
+    <w:lvl w:ilvl="7" w:tplc="040C0019" w:tentative="1">
+      <w:start w:val="1"/>
+      <w:numFmt w:val="lowerLetter"/>
+      <w:lvlText w:val="%8."/>
+      <w:lvlJc w:val="left"/>
+      <w:pPr>
+        <w:ind w:left="5760" w:hanging="360"/>
+      </w:pPr>
+    </w:lvl>
+    <w:lvl w:ilvl="8" w:tplc="040C001B" w:tentative="1">
+      <w:start w:val="1"/>
+      <w:numFmt w:val="lowerRoman"/>
+      <w:lvlText w:val="%9."/>
+      <w:lvlJc w:val="right"/>
+      <w:pPr>
+        <w:ind w:left="6480" w:hanging="180"/>
+      </w:pPr>
+    </w:lvl>
+  </w:abstractNum>
+  <w:abstractNum w:abstractNumId="9" w15:restartNumberingAfterBreak="0">
     <w:nsid w:val="1097188A"/>
     <w:multiLevelType w:val="hybridMultilevel"/>
     <w:tmpl w:val="4D8C8450"/>
@@ -3510,7 +5160,7 @@
       </w:rPr>
     </w:lvl>
   </w:abstractNum>
-  <w:abstractNum w:abstractNumId="9" w15:restartNumberingAfterBreak="0">
+  <w:abstractNum w:abstractNumId="10" w15:restartNumberingAfterBreak="0">
     <w:nsid w:val="149B238B"/>
     <w:multiLevelType w:val="hybridMultilevel"/>
     <w:tmpl w:val="9244BE6E"/>
@@ -3623,7 +5273,7 @@
       </w:rPr>
     </w:lvl>
   </w:abstractNum>
-  <w:abstractNum w:abstractNumId="10" w15:restartNumberingAfterBreak="0">
+  <w:abstractNum w:abstractNumId="11" w15:restartNumberingAfterBreak="0">
     <w:nsid w:val="169D3B4B"/>
     <w:multiLevelType w:val="hybridMultilevel"/>
     <w:tmpl w:val="B3E4C6B8"/>
@@ -3712,7 +5362,96 @@
       </w:pPr>
     </w:lvl>
   </w:abstractNum>
-  <w:abstractNum w:abstractNumId="11" w15:restartNumberingAfterBreak="0">
+  <w:abstractNum w:abstractNumId="12" w15:restartNumberingAfterBreak="0">
+    <w:nsid w:val="1AC51E9A"/>
+    <w:multiLevelType w:val="hybridMultilevel"/>
+    <w:tmpl w:val="1036538A"/>
+    <w:lvl w:ilvl="0" w:tplc="040C0017">
+      <w:start w:val="1"/>
+      <w:numFmt w:val="lowerLetter"/>
+      <w:lvlText w:val="%1)"/>
+      <w:lvlJc w:val="left"/>
+      <w:pPr>
+        <w:ind w:left="720" w:hanging="360"/>
+      </w:pPr>
+      <w:rPr>
+        <w:rFonts w:hint="default"/>
+      </w:rPr>
+    </w:lvl>
+    <w:lvl w:ilvl="1" w:tplc="040C0019" w:tentative="1">
+      <w:start w:val="1"/>
+      <w:numFmt w:val="lowerLetter"/>
+      <w:lvlText w:val="%2."/>
+      <w:lvlJc w:val="left"/>
+      <w:pPr>
+        <w:ind w:left="1440" w:hanging="360"/>
+      </w:pPr>
+    </w:lvl>
+    <w:lvl w:ilvl="2" w:tplc="040C001B" w:tentative="1">
+      <w:start w:val="1"/>
+      <w:numFmt w:val="lowerRoman"/>
+      <w:lvlText w:val="%3."/>
+      <w:lvlJc w:val="right"/>
+      <w:pPr>
+        <w:ind w:left="2160" w:hanging="180"/>
+      </w:pPr>
+    </w:lvl>
+    <w:lvl w:ilvl="3" w:tplc="040C000F" w:tentative="1">
+      <w:start w:val="1"/>
+      <w:numFmt w:val="decimal"/>
+      <w:lvlText w:val="%4."/>
+      <w:lvlJc w:val="left"/>
+      <w:pPr>
+        <w:ind w:left="2880" w:hanging="360"/>
+      </w:pPr>
+    </w:lvl>
+    <w:lvl w:ilvl="4" w:tplc="040C0019" w:tentative="1">
+      <w:start w:val="1"/>
+      <w:numFmt w:val="lowerLetter"/>
+      <w:lvlText w:val="%5."/>
+      <w:lvlJc w:val="left"/>
+      <w:pPr>
+        <w:ind w:left="3600" w:hanging="360"/>
+      </w:pPr>
+    </w:lvl>
+    <w:lvl w:ilvl="5" w:tplc="040C001B" w:tentative="1">
+      <w:start w:val="1"/>
+      <w:numFmt w:val="lowerRoman"/>
+      <w:lvlText w:val="%6."/>
+      <w:lvlJc w:val="right"/>
+      <w:pPr>
+        <w:ind w:left="4320" w:hanging="180"/>
+      </w:pPr>
+    </w:lvl>
+    <w:lvl w:ilvl="6" w:tplc="040C000F" w:tentative="1">
+      <w:start w:val="1"/>
+      <w:numFmt w:val="decimal"/>
+      <w:lvlText w:val="%7."/>
+      <w:lvlJc w:val="left"/>
+      <w:pPr>
+        <w:ind w:left="5040" w:hanging="360"/>
+      </w:pPr>
+    </w:lvl>
+    <w:lvl w:ilvl="7" w:tplc="040C0019" w:tentative="1">
+      <w:start w:val="1"/>
+      <w:numFmt w:val="lowerLetter"/>
+      <w:lvlText w:val="%8."/>
+      <w:lvlJc w:val="left"/>
+      <w:pPr>
+        <w:ind w:left="5760" w:hanging="360"/>
+      </w:pPr>
+    </w:lvl>
+    <w:lvl w:ilvl="8" w:tplc="040C001B" w:tentative="1">
+      <w:start w:val="1"/>
+      <w:numFmt w:val="lowerRoman"/>
+      <w:lvlText w:val="%9."/>
+      <w:lvlJc w:val="right"/>
+      <w:pPr>
+        <w:ind w:left="6480" w:hanging="180"/>
+      </w:pPr>
+    </w:lvl>
+  </w:abstractNum>
+  <w:abstractNum w:abstractNumId="13" w15:restartNumberingAfterBreak="0">
     <w:nsid w:val="1ADA5120"/>
     <w:multiLevelType w:val="hybridMultilevel"/>
     <w:tmpl w:val="0292E9D0"/>
@@ -3825,7 +5564,7 @@
       </w:rPr>
     </w:lvl>
   </w:abstractNum>
-  <w:abstractNum w:abstractNumId="12" w15:restartNumberingAfterBreak="0">
+  <w:abstractNum w:abstractNumId="14" w15:restartNumberingAfterBreak="0">
     <w:nsid w:val="1AFC62A8"/>
     <w:multiLevelType w:val="hybridMultilevel"/>
     <w:tmpl w:val="DEE47058"/>
@@ -3914,7 +5653,7 @@
       </w:pPr>
     </w:lvl>
   </w:abstractNum>
-  <w:abstractNum w:abstractNumId="13" w15:restartNumberingAfterBreak="0">
+  <w:abstractNum w:abstractNumId="15" w15:restartNumberingAfterBreak="0">
     <w:nsid w:val="1B7A4B11"/>
     <w:multiLevelType w:val="hybridMultilevel"/>
     <w:tmpl w:val="36C461A2"/>
@@ -4027,7 +5766,7 @@
       </w:rPr>
     </w:lvl>
   </w:abstractNum>
-  <w:abstractNum w:abstractNumId="14" w15:restartNumberingAfterBreak="0">
+  <w:abstractNum w:abstractNumId="16" w15:restartNumberingAfterBreak="0">
     <w:nsid w:val="1CC55860"/>
     <w:multiLevelType w:val="hybridMultilevel"/>
     <w:tmpl w:val="273CA468"/>
@@ -4140,7 +5879,7 @@
       </w:rPr>
     </w:lvl>
   </w:abstractNum>
-  <w:abstractNum w:abstractNumId="15" w15:restartNumberingAfterBreak="0">
+  <w:abstractNum w:abstractNumId="17" w15:restartNumberingAfterBreak="0">
     <w:nsid w:val="1CE06D1E"/>
     <w:multiLevelType w:val="hybridMultilevel"/>
     <w:tmpl w:val="D5B8AE94"/>
@@ -4226,7 +5965,7 @@
       </w:pPr>
     </w:lvl>
   </w:abstractNum>
-  <w:abstractNum w:abstractNumId="16" w15:restartNumberingAfterBreak="0">
+  <w:abstractNum w:abstractNumId="18" w15:restartNumberingAfterBreak="0">
     <w:nsid w:val="21F91362"/>
     <w:multiLevelType w:val="hybridMultilevel"/>
     <w:tmpl w:val="3B242B9A"/>
@@ -4315,7 +6054,7 @@
       </w:pPr>
     </w:lvl>
   </w:abstractNum>
-  <w:abstractNum w:abstractNumId="17" w15:restartNumberingAfterBreak="0">
+  <w:abstractNum w:abstractNumId="19" w15:restartNumberingAfterBreak="0">
     <w:nsid w:val="245800D2"/>
     <w:multiLevelType w:val="hybridMultilevel"/>
     <w:tmpl w:val="976C9E6E"/>
@@ -4401,7 +6140,7 @@
       </w:pPr>
     </w:lvl>
   </w:abstractNum>
-  <w:abstractNum w:abstractNumId="18" w15:restartNumberingAfterBreak="0">
+  <w:abstractNum w:abstractNumId="20" w15:restartNumberingAfterBreak="0">
     <w:nsid w:val="27632D31"/>
     <w:multiLevelType w:val="hybridMultilevel"/>
     <w:tmpl w:val="EC38A214"/>
@@ -4514,7 +6253,7 @@
       </w:rPr>
     </w:lvl>
   </w:abstractNum>
-  <w:abstractNum w:abstractNumId="19" w15:restartNumberingAfterBreak="0">
+  <w:abstractNum w:abstractNumId="21" w15:restartNumberingAfterBreak="0">
     <w:nsid w:val="299F7E14"/>
     <w:multiLevelType w:val="hybridMultilevel"/>
     <w:tmpl w:val="3550A528"/>
@@ -4627,7 +6366,7 @@
       </w:rPr>
     </w:lvl>
   </w:abstractNum>
-  <w:abstractNum w:abstractNumId="20" w15:restartNumberingAfterBreak="0">
+  <w:abstractNum w:abstractNumId="22" w15:restartNumberingAfterBreak="0">
     <w:nsid w:val="2AA07754"/>
     <w:multiLevelType w:val="hybridMultilevel"/>
     <w:tmpl w:val="51580BEE"/>
@@ -4740,7 +6479,7 @@
       </w:rPr>
     </w:lvl>
   </w:abstractNum>
-  <w:abstractNum w:abstractNumId="21" w15:restartNumberingAfterBreak="0">
+  <w:abstractNum w:abstractNumId="23" w15:restartNumberingAfterBreak="0">
     <w:nsid w:val="36BD3D97"/>
     <w:multiLevelType w:val="hybridMultilevel"/>
     <w:tmpl w:val="A95807D6"/>
@@ -4829,7 +6568,7 @@
       </w:pPr>
     </w:lvl>
   </w:abstractNum>
-  <w:abstractNum w:abstractNumId="22" w15:restartNumberingAfterBreak="0">
+  <w:abstractNum w:abstractNumId="24" w15:restartNumberingAfterBreak="0">
     <w:nsid w:val="3D7E41B3"/>
     <w:multiLevelType w:val="hybridMultilevel"/>
     <w:tmpl w:val="B3E4C6B8"/>
@@ -4918,7 +6657,7 @@
       </w:pPr>
     </w:lvl>
   </w:abstractNum>
-  <w:abstractNum w:abstractNumId="23" w15:restartNumberingAfterBreak="0">
+  <w:abstractNum w:abstractNumId="25" w15:restartNumberingAfterBreak="0">
     <w:nsid w:val="48B91E68"/>
     <w:multiLevelType w:val="hybridMultilevel"/>
     <w:tmpl w:val="3B242B9A"/>
@@ -5007,7 +6746,7 @@
       </w:pPr>
     </w:lvl>
   </w:abstractNum>
-  <w:abstractNum w:abstractNumId="24" w15:restartNumberingAfterBreak="0">
+  <w:abstractNum w:abstractNumId="26" w15:restartNumberingAfterBreak="0">
     <w:nsid w:val="4D0C7D19"/>
     <w:multiLevelType w:val="hybridMultilevel"/>
     <w:tmpl w:val="073A8F1A"/>
@@ -5120,7 +6859,7 @@
       </w:rPr>
     </w:lvl>
   </w:abstractNum>
-  <w:abstractNum w:abstractNumId="25" w15:restartNumberingAfterBreak="0">
+  <w:abstractNum w:abstractNumId="27" w15:restartNumberingAfterBreak="0">
     <w:nsid w:val="53384729"/>
     <w:multiLevelType w:val="hybridMultilevel"/>
     <w:tmpl w:val="5E60F554"/>
@@ -5233,7 +6972,7 @@
       </w:rPr>
     </w:lvl>
   </w:abstractNum>
-  <w:abstractNum w:abstractNumId="26" w15:restartNumberingAfterBreak="0">
+  <w:abstractNum w:abstractNumId="28" w15:restartNumberingAfterBreak="0">
     <w:nsid w:val="5BE82949"/>
     <w:multiLevelType w:val="hybridMultilevel"/>
     <w:tmpl w:val="3B242B9A"/>
@@ -5322,7 +7061,7 @@
       </w:pPr>
     </w:lvl>
   </w:abstractNum>
-  <w:abstractNum w:abstractNumId="27" w15:restartNumberingAfterBreak="0">
+  <w:abstractNum w:abstractNumId="29" w15:restartNumberingAfterBreak="0">
     <w:nsid w:val="62DF4351"/>
     <w:multiLevelType w:val="hybridMultilevel"/>
     <w:tmpl w:val="5802B3B6"/>
@@ -5435,7 +7174,7 @@
       </w:rPr>
     </w:lvl>
   </w:abstractNum>
-  <w:abstractNum w:abstractNumId="28" w15:restartNumberingAfterBreak="0">
+  <w:abstractNum w:abstractNumId="30" w15:restartNumberingAfterBreak="0">
     <w:nsid w:val="6CA54F5F"/>
     <w:multiLevelType w:val="hybridMultilevel"/>
     <w:tmpl w:val="A95807D6"/>
@@ -5524,7 +7263,7 @@
       </w:pPr>
     </w:lvl>
   </w:abstractNum>
-  <w:abstractNum w:abstractNumId="29" w15:restartNumberingAfterBreak="0">
+  <w:abstractNum w:abstractNumId="31" w15:restartNumberingAfterBreak="0">
     <w:nsid w:val="6F3F18FF"/>
     <w:multiLevelType w:val="hybridMultilevel"/>
     <w:tmpl w:val="3B50E506"/>
@@ -5637,7 +7376,7 @@
       </w:rPr>
     </w:lvl>
   </w:abstractNum>
-  <w:abstractNum w:abstractNumId="30" w15:restartNumberingAfterBreak="0">
+  <w:abstractNum w:abstractNumId="32" w15:restartNumberingAfterBreak="0">
     <w:nsid w:val="6F5B4AC7"/>
     <w:multiLevelType w:val="hybridMultilevel"/>
     <w:tmpl w:val="64A0B83E"/>
@@ -5726,7 +7465,7 @@
       </w:pPr>
     </w:lvl>
   </w:abstractNum>
-  <w:abstractNum w:abstractNumId="31" w15:restartNumberingAfterBreak="0">
+  <w:abstractNum w:abstractNumId="33" w15:restartNumberingAfterBreak="0">
     <w:nsid w:val="6F9F7503"/>
     <w:multiLevelType w:val="hybridMultilevel"/>
     <w:tmpl w:val="CBC834B2"/>
@@ -5815,7 +7554,7 @@
       </w:pPr>
     </w:lvl>
   </w:abstractNum>
-  <w:abstractNum w:abstractNumId="32" w15:restartNumberingAfterBreak="0">
+  <w:abstractNum w:abstractNumId="34" w15:restartNumberingAfterBreak="0">
     <w:nsid w:val="76253EA1"/>
     <w:multiLevelType w:val="hybridMultilevel"/>
     <w:tmpl w:val="B2A61AEE"/>
@@ -5928,7 +7667,7 @@
       </w:rPr>
     </w:lvl>
   </w:abstractNum>
-  <w:abstractNum w:abstractNumId="33" w15:restartNumberingAfterBreak="0">
+  <w:abstractNum w:abstractNumId="35" w15:restartNumberingAfterBreak="0">
     <w:nsid w:val="770C51D8"/>
     <w:multiLevelType w:val="hybridMultilevel"/>
     <w:tmpl w:val="3F2C0074"/>
@@ -6041,7 +7780,7 @@
       </w:rPr>
     </w:lvl>
   </w:abstractNum>
-  <w:abstractNum w:abstractNumId="34" w15:restartNumberingAfterBreak="0">
+  <w:abstractNum w:abstractNumId="36" w15:restartNumberingAfterBreak="0">
     <w:nsid w:val="775A1404"/>
     <w:multiLevelType w:val="multilevel"/>
     <w:tmpl w:val="8D1E51BC"/>
@@ -6130,7 +7869,7 @@
       </w:pPr>
     </w:lvl>
   </w:abstractNum>
-  <w:abstractNum w:abstractNumId="35" w15:restartNumberingAfterBreak="0">
+  <w:abstractNum w:abstractNumId="37" w15:restartNumberingAfterBreak="0">
     <w:nsid w:val="781F138D"/>
     <w:multiLevelType w:val="hybridMultilevel"/>
     <w:tmpl w:val="D1787858"/>
@@ -6220,43 +7959,43 @@
     </w:lvl>
   </w:abstractNum>
   <w:num w:numId="1">
-    <w:abstractNumId w:val="34"/>
+    <w:abstractNumId w:val="36"/>
   </w:num>
   <w:num w:numId="2">
-    <w:abstractNumId w:val="25"/>
+    <w:abstractNumId w:val="27"/>
   </w:num>
   <w:num w:numId="3">
     <w:abstractNumId w:val="0"/>
   </w:num>
   <w:num w:numId="4">
-    <w:abstractNumId w:val="11"/>
+    <w:abstractNumId w:val="13"/>
   </w:num>
   <w:num w:numId="5">
-    <w:abstractNumId w:val="27"/>
+    <w:abstractNumId w:val="29"/>
   </w:num>
   <w:num w:numId="6">
-    <w:abstractNumId w:val="33"/>
+    <w:abstractNumId w:val="35"/>
   </w:num>
   <w:num w:numId="7">
-    <w:abstractNumId w:val="8"/>
+    <w:abstractNumId w:val="9"/>
   </w:num>
   <w:num w:numId="8">
     <w:abstractNumId w:val="1"/>
   </w:num>
   <w:num w:numId="9">
-    <w:abstractNumId w:val="14"/>
+    <w:abstractNumId w:val="16"/>
   </w:num>
   <w:num w:numId="10">
-    <w:abstractNumId w:val="24"/>
+    <w:abstractNumId w:val="26"/>
   </w:num>
   <w:num w:numId="11">
-    <w:abstractNumId w:val="9"/>
+    <w:abstractNumId w:val="10"/>
   </w:num>
   <w:num w:numId="12">
-    <w:abstractNumId w:val="13"/>
+    <w:abstractNumId w:val="15"/>
   </w:num>
   <w:num w:numId="13">
-    <w:abstractNumId w:val="29"/>
+    <w:abstractNumId w:val="31"/>
   </w:num>
   <w:num w:numId="14">
     <w:abstractNumId w:val="2"/>
@@ -6265,67 +8004,73 @@
     <w:abstractNumId w:val="6"/>
   </w:num>
   <w:num w:numId="16">
-    <w:abstractNumId w:val="30"/>
+    <w:abstractNumId w:val="32"/>
   </w:num>
   <w:num w:numId="17">
-    <w:abstractNumId w:val="15"/>
+    <w:abstractNumId w:val="17"/>
   </w:num>
   <w:num w:numId="18">
-    <w:abstractNumId w:val="31"/>
+    <w:abstractNumId w:val="33"/>
   </w:num>
   <w:num w:numId="19">
-    <w:abstractNumId w:val="21"/>
+    <w:abstractNumId w:val="23"/>
   </w:num>
   <w:num w:numId="20">
     <w:abstractNumId w:val="5"/>
   </w:num>
   <w:num w:numId="21">
-    <w:abstractNumId w:val="12"/>
+    <w:abstractNumId w:val="14"/>
   </w:num>
   <w:num w:numId="22">
-    <w:abstractNumId w:val="35"/>
+    <w:abstractNumId w:val="37"/>
   </w:num>
   <w:num w:numId="23">
-    <w:abstractNumId w:val="26"/>
+    <w:abstractNumId w:val="28"/>
   </w:num>
   <w:num w:numId="24">
-    <w:abstractNumId w:val="18"/>
+    <w:abstractNumId w:val="20"/>
   </w:num>
   <w:num w:numId="25">
     <w:abstractNumId w:val="4"/>
   </w:num>
   <w:num w:numId="26">
-    <w:abstractNumId w:val="32"/>
+    <w:abstractNumId w:val="34"/>
   </w:num>
   <w:num w:numId="27">
-    <w:abstractNumId w:val="20"/>
+    <w:abstractNumId w:val="22"/>
   </w:num>
   <w:num w:numId="28">
-    <w:abstractNumId w:val="19"/>
+    <w:abstractNumId w:val="21"/>
   </w:num>
   <w:num w:numId="29">
-    <w:abstractNumId w:val="10"/>
+    <w:abstractNumId w:val="11"/>
   </w:num>
   <w:num w:numId="30">
-    <w:abstractNumId w:val="23"/>
+    <w:abstractNumId w:val="25"/>
   </w:num>
   <w:num w:numId="31">
     <w:abstractNumId w:val="7"/>
   </w:num>
   <w:num w:numId="32">
-    <w:abstractNumId w:val="16"/>
+    <w:abstractNumId w:val="18"/>
   </w:num>
   <w:num w:numId="33">
-    <w:abstractNumId w:val="28"/>
+    <w:abstractNumId w:val="30"/>
   </w:num>
   <w:num w:numId="34">
-    <w:abstractNumId w:val="22"/>
+    <w:abstractNumId w:val="24"/>
   </w:num>
   <w:num w:numId="35">
     <w:abstractNumId w:val="3"/>
   </w:num>
   <w:num w:numId="36">
-    <w:abstractNumId w:val="17"/>
+    <w:abstractNumId w:val="19"/>
+  </w:num>
+  <w:num w:numId="37">
+    <w:abstractNumId w:val="8"/>
+  </w:num>
+  <w:num w:numId="38">
+    <w:abstractNumId w:val="12"/>
   </w:num>
   <w:numIdMacAtCleanup w:val="23"/>
 </w:numbering>
@@ -7238,6 +8983,19 @@
       </w:tcPr>
     </w:tblStylePr>
   </w:style>
+  <w:style w:type="paragraph" w:styleId="TM4">
+    <w:name w:val="toc 4"/>
+    <w:basedOn w:val="Normal"/>
+    <w:next w:val="Normal"/>
+    <w:autoRedefine/>
+    <w:uiPriority w:val="39"/>
+    <w:unhideWhenUsed/>
+    <w:rsid w:val="00761601"/>
+    <w:pPr>
+      <w:spacing w:after="100"/>
+      <w:ind w:left="720"/>
+    </w:pPr>
+  </w:style>
 </w:styles>
 </file>
 
@@ -7519,7 +9277,7 @@
 </file>
 
 <file path=customXml/itemProps2.xml><?xml version="1.0" encoding="utf-8"?>
-<ds:datastoreItem xmlns:ds="http://schemas.openxmlformats.org/officeDocument/2006/customXml" ds:itemID="{340D1279-E04B-48E0-97D6-52BA3FF845AF}">
+<ds:datastoreItem xmlns:ds="http://schemas.openxmlformats.org/officeDocument/2006/customXml" ds:itemID="{D1A2D97A-8903-426D-AB72-BC7A2E33286B}">
   <ds:schemaRefs>
     <ds:schemaRef ds:uri="http://schemas.openxmlformats.org/officeDocument/2006/bibliography"/>
   </ds:schemaRefs>

</xml_diff>

<commit_message>
Ajout de plusieurs diagrammes de séquences
</commit_message>
<xml_diff>
--- a/Docs/Cahier d'analyse projet de fin d'études.docx
+++ b/Docs/Cahier d'analyse projet de fin d'études.docx
@@ -451,7 +451,7 @@
             </w:rPr>
             <w:fldChar w:fldCharType="separate"/>
           </w:r>
-          <w:hyperlink w:anchor="_Toc530987524" w:history="1">
+          <w:hyperlink w:anchor="_Toc531054038" w:history="1">
             <w:r>
               <w:rPr>
                 <w:rStyle w:val="Lienhypertexte"/>
@@ -493,7 +493,7 @@
                 <w:noProof/>
                 <w:webHidden/>
               </w:rPr>
-              <w:instrText xml:space="preserve"> PAGEREF _Toc530987524 \h </w:instrText>
+              <w:instrText xml:space="preserve"> PAGEREF _Toc531054038 \h </w:instrText>
             </w:r>
             <w:r>
               <w:rPr>
@@ -537,7 +537,7 @@
               <w:szCs w:val="22"/>
             </w:rPr>
           </w:pPr>
-          <w:hyperlink w:anchor="_Toc530987525" w:history="1">
+          <w:hyperlink w:anchor="_Toc531054039" w:history="1">
             <w:r>
               <w:rPr>
                 <w:rStyle w:val="Lienhypertexte"/>
@@ -579,7 +579,7 @@
                 <w:noProof/>
                 <w:webHidden/>
               </w:rPr>
-              <w:instrText xml:space="preserve"> PAGEREF _Toc530987525 \h </w:instrText>
+              <w:instrText xml:space="preserve"> PAGEREF _Toc531054039 \h </w:instrText>
             </w:r>
             <w:r>
               <w:rPr>
@@ -623,7 +623,7 @@
               <w:szCs w:val="22"/>
             </w:rPr>
           </w:pPr>
-          <w:hyperlink w:anchor="_Toc530987526" w:history="1">
+          <w:hyperlink w:anchor="_Toc531054040" w:history="1">
             <w:r>
               <w:rPr>
                 <w:rStyle w:val="Lienhypertexte"/>
@@ -665,7 +665,7 @@
                 <w:noProof/>
                 <w:webHidden/>
               </w:rPr>
-              <w:instrText xml:space="preserve"> PAGEREF _Toc530987526 \h </w:instrText>
+              <w:instrText xml:space="preserve"> PAGEREF _Toc531054040 \h </w:instrText>
             </w:r>
             <w:r>
               <w:rPr>
@@ -709,7 +709,7 @@
               <w:szCs w:val="22"/>
             </w:rPr>
           </w:pPr>
-          <w:hyperlink w:anchor="_Toc530987527" w:history="1">
+          <w:hyperlink w:anchor="_Toc531054041" w:history="1">
             <w:r>
               <w:rPr>
                 <w:rStyle w:val="Lienhypertexte"/>
@@ -751,7 +751,7 @@
                 <w:noProof/>
                 <w:webHidden/>
               </w:rPr>
-              <w:instrText xml:space="preserve"> PAGEREF _Toc530987527 \h </w:instrText>
+              <w:instrText xml:space="preserve"> PAGEREF _Toc531054041 \h </w:instrText>
             </w:r>
             <w:r>
               <w:rPr>
@@ -795,7 +795,7 @@
               <w:szCs w:val="22"/>
             </w:rPr>
           </w:pPr>
-          <w:hyperlink w:anchor="_Toc530987528" w:history="1">
+          <w:hyperlink w:anchor="_Toc531054042" w:history="1">
             <w:r>
               <w:rPr>
                 <w:rStyle w:val="Lienhypertexte"/>
@@ -837,7 +837,7 @@
                 <w:noProof/>
                 <w:webHidden/>
               </w:rPr>
-              <w:instrText xml:space="preserve"> PAGEREF _Toc530987528 \h </w:instrText>
+              <w:instrText xml:space="preserve"> PAGEREF _Toc531054042 \h </w:instrText>
             </w:r>
             <w:r>
               <w:rPr>
@@ -881,7 +881,7 @@
               <w:szCs w:val="22"/>
             </w:rPr>
           </w:pPr>
-          <w:hyperlink w:anchor="_Toc530987529" w:history="1">
+          <w:hyperlink w:anchor="_Toc531054043" w:history="1">
             <w:r>
               <w:rPr>
                 <w:rStyle w:val="Lienhypertexte"/>
@@ -923,7 +923,7 @@
                 <w:noProof/>
                 <w:webHidden/>
               </w:rPr>
-              <w:instrText xml:space="preserve"> PAGEREF _Toc530987529 \h </w:instrText>
+              <w:instrText xml:space="preserve"> PAGEREF _Toc531054043 \h </w:instrText>
             </w:r>
             <w:r>
               <w:rPr>
@@ -967,7 +967,7 @@
               <w:szCs w:val="22"/>
             </w:rPr>
           </w:pPr>
-          <w:hyperlink w:anchor="_Toc530987530" w:history="1">
+          <w:hyperlink w:anchor="_Toc531054044" w:history="1">
             <w:r>
               <w:rPr>
                 <w:rStyle w:val="Lienhypertexte"/>
@@ -1009,7 +1009,7 @@
                 <w:noProof/>
                 <w:webHidden/>
               </w:rPr>
-              <w:instrText xml:space="preserve"> PAGEREF _Toc530987530 \h </w:instrText>
+              <w:instrText xml:space="preserve"> PAGEREF _Toc531054044 \h </w:instrText>
             </w:r>
             <w:r>
               <w:rPr>
@@ -1053,7 +1053,7 @@
               <w:szCs w:val="22"/>
             </w:rPr>
           </w:pPr>
-          <w:hyperlink w:anchor="_Toc530987531" w:history="1">
+          <w:hyperlink w:anchor="_Toc531054045" w:history="1">
             <w:r>
               <w:rPr>
                 <w:rStyle w:val="Lienhypertexte"/>
@@ -1095,7 +1095,7 @@
                 <w:noProof/>
                 <w:webHidden/>
               </w:rPr>
-              <w:instrText xml:space="preserve"> PAGEREF _Toc530987531 \h </w:instrText>
+              <w:instrText xml:space="preserve"> PAGEREF _Toc531054045 \h </w:instrText>
             </w:r>
             <w:r>
               <w:rPr>
@@ -1139,7 +1139,7 @@
               <w:szCs w:val="22"/>
             </w:rPr>
           </w:pPr>
-          <w:hyperlink w:anchor="_Toc530987532" w:history="1">
+          <w:hyperlink w:anchor="_Toc531054046" w:history="1">
             <w:r>
               <w:rPr>
                 <w:rStyle w:val="Lienhypertexte"/>
@@ -1181,7 +1181,7 @@
                 <w:noProof/>
                 <w:webHidden/>
               </w:rPr>
-              <w:instrText xml:space="preserve"> PAGEREF _Toc530987532 \h </w:instrText>
+              <w:instrText xml:space="preserve"> PAGEREF _Toc531054046 \h </w:instrText>
             </w:r>
             <w:r>
               <w:rPr>
@@ -1225,7 +1225,7 @@
               <w:szCs w:val="22"/>
             </w:rPr>
           </w:pPr>
-          <w:hyperlink w:anchor="_Toc530987533" w:history="1">
+          <w:hyperlink w:anchor="_Toc531054047" w:history="1">
             <w:r>
               <w:rPr>
                 <w:rStyle w:val="Lienhypertexte"/>
@@ -1267,7 +1267,7 @@
                 <w:noProof/>
                 <w:webHidden/>
               </w:rPr>
-              <w:instrText xml:space="preserve"> PAGEREF _Toc530987533 \h </w:instrText>
+              <w:instrText xml:space="preserve"> PAGEREF _Toc531054047 \h </w:instrText>
             </w:r>
             <w:r>
               <w:rPr>
@@ -1311,7 +1311,7 @@
               <w:szCs w:val="22"/>
             </w:rPr>
           </w:pPr>
-          <w:hyperlink w:anchor="_Toc530987534" w:history="1">
+          <w:hyperlink w:anchor="_Toc531054048" w:history="1">
             <w:r>
               <w:rPr>
                 <w:rStyle w:val="Lienhypertexte"/>
@@ -1353,7 +1353,7 @@
                 <w:noProof/>
                 <w:webHidden/>
               </w:rPr>
-              <w:instrText xml:space="preserve"> PAGEREF _Toc530987534 \h </w:instrText>
+              <w:instrText xml:space="preserve"> PAGEREF _Toc531054048 \h </w:instrText>
             </w:r>
             <w:r>
               <w:rPr>
@@ -1396,13 +1396,13 @@
               <w:szCs w:val="22"/>
             </w:rPr>
           </w:pPr>
-          <w:hyperlink w:anchor="_Toc530987535" w:history="1">
+          <w:hyperlink w:anchor="_Toc531054049" w:history="1">
             <w:r>
               <w:rPr>
                 <w:rStyle w:val="Lienhypertexte"/>
                 <w:noProof/>
               </w:rPr>
-              <w:t>Ajout d’une idée/suggestion (+ contact Admin)</w:t>
+              <w:t>Ajout d’une idée/suggestion</w:t>
             </w:r>
             <w:r>
               <w:rPr>
@@ -1423,7 +1423,7 @@
                 <w:noProof/>
                 <w:webHidden/>
               </w:rPr>
-              <w:instrText xml:space="preserve"> PAGEREF _Toc530987535 \h </w:instrText>
+              <w:instrText xml:space="preserve"> PAGEREF _Toc531054049 \h </w:instrText>
             </w:r>
             <w:r>
               <w:rPr>
@@ -1466,7 +1466,7 @@
               <w:szCs w:val="22"/>
             </w:rPr>
           </w:pPr>
-          <w:hyperlink w:anchor="_Toc530987536" w:history="1">
+          <w:hyperlink w:anchor="_Toc531054050" w:history="1">
             <w:r>
               <w:rPr>
                 <w:rStyle w:val="Lienhypertexte"/>
@@ -1493,7 +1493,7 @@
                 <w:noProof/>
                 <w:webHidden/>
               </w:rPr>
-              <w:instrText xml:space="preserve"> PAGEREF _Toc530987536 \h </w:instrText>
+              <w:instrText xml:space="preserve"> PAGEREF _Toc531054050 \h </w:instrText>
             </w:r>
             <w:r>
               <w:rPr>
@@ -1536,13 +1536,13 @@
               <w:szCs w:val="22"/>
             </w:rPr>
           </w:pPr>
-          <w:hyperlink w:anchor="_Toc530987537" w:history="1">
+          <w:hyperlink w:anchor="_Toc531054051" w:history="1">
             <w:r>
               <w:rPr>
                 <w:rStyle w:val="Lienhypertexte"/>
                 <w:noProof/>
               </w:rPr>
-              <w:t>Ajout d’une application (+ prévention User)</w:t>
+              <w:t>Ajout d’une application</w:t>
             </w:r>
             <w:r>
               <w:rPr>
@@ -1563,7 +1563,7 @@
                 <w:noProof/>
                 <w:webHidden/>
               </w:rPr>
-              <w:instrText xml:space="preserve"> PAGEREF _Toc530987537 \h </w:instrText>
+              <w:instrText xml:space="preserve"> PAGEREF _Toc531054051 \h </w:instrText>
             </w:r>
             <w:r>
               <w:rPr>
@@ -1606,7 +1606,7 @@
               <w:szCs w:val="22"/>
             </w:rPr>
           </w:pPr>
-          <w:hyperlink w:anchor="_Toc530987538" w:history="1">
+          <w:hyperlink w:anchor="_Toc531054052" w:history="1">
             <w:r>
               <w:rPr>
                 <w:rStyle w:val="Lienhypertexte"/>
@@ -1633,7 +1633,7 @@
                 <w:noProof/>
                 <w:webHidden/>
               </w:rPr>
-              <w:instrText xml:space="preserve"> PAGEREF _Toc530987538 \h </w:instrText>
+              <w:instrText xml:space="preserve"> PAGEREF _Toc531054052 \h </w:instrText>
             </w:r>
             <w:r>
               <w:rPr>
@@ -1676,13 +1676,13 @@
               <w:szCs w:val="22"/>
             </w:rPr>
           </w:pPr>
-          <w:hyperlink w:anchor="_Toc530987539" w:history="1">
+          <w:hyperlink w:anchor="_Toc531054053" w:history="1">
             <w:r>
               <w:rPr>
                 <w:rStyle w:val="Lienhypertexte"/>
                 <w:noProof/>
               </w:rPr>
-              <w:t>Suppression d’une application (+ prévention User)</w:t>
+              <w:t>Suppression d’une application</w:t>
             </w:r>
             <w:r>
               <w:rPr>
@@ -1703,7 +1703,7 @@
                 <w:noProof/>
                 <w:webHidden/>
               </w:rPr>
-              <w:instrText xml:space="preserve"> PAGEREF _Toc530987539 \h </w:instrText>
+              <w:instrText xml:space="preserve"> PAGEREF _Toc531054053 \h </w:instrText>
             </w:r>
             <w:r>
               <w:rPr>
@@ -1746,7 +1746,7 @@
               <w:szCs w:val="22"/>
             </w:rPr>
           </w:pPr>
-          <w:hyperlink w:anchor="_Toc530987540" w:history="1">
+          <w:hyperlink w:anchor="_Toc531054054" w:history="1">
             <w:r>
               <w:rPr>
                 <w:rStyle w:val="Lienhypertexte"/>
@@ -1773,7 +1773,7 @@
                 <w:noProof/>
                 <w:webHidden/>
               </w:rPr>
-              <w:instrText xml:space="preserve"> PAGEREF _Toc530987540 \h </w:instrText>
+              <w:instrText xml:space="preserve"> PAGEREF _Toc531054054 \h </w:instrText>
             </w:r>
             <w:r>
               <w:rPr>
@@ -1816,7 +1816,7 @@
               <w:szCs w:val="22"/>
             </w:rPr>
           </w:pPr>
-          <w:hyperlink w:anchor="_Toc530987541" w:history="1">
+          <w:hyperlink w:anchor="_Toc531054055" w:history="1">
             <w:r>
               <w:rPr>
                 <w:rStyle w:val="Lienhypertexte"/>
@@ -1843,7 +1843,7 @@
                 <w:noProof/>
                 <w:webHidden/>
               </w:rPr>
-              <w:instrText xml:space="preserve"> PAGEREF _Toc530987541 \h </w:instrText>
+              <w:instrText xml:space="preserve"> PAGEREF _Toc531054055 \h </w:instrText>
             </w:r>
             <w:r>
               <w:rPr>
@@ -1886,7 +1886,7 @@
               <w:szCs w:val="22"/>
             </w:rPr>
           </w:pPr>
-          <w:hyperlink w:anchor="_Toc530987542" w:history="1">
+          <w:hyperlink w:anchor="_Toc531054056" w:history="1">
             <w:r>
               <w:rPr>
                 <w:rStyle w:val="Lienhypertexte"/>
@@ -1913,7 +1913,7 @@
                 <w:noProof/>
                 <w:webHidden/>
               </w:rPr>
-              <w:instrText xml:space="preserve"> PAGEREF _Toc530987542 \h </w:instrText>
+              <w:instrText xml:space="preserve"> PAGEREF _Toc531054056 \h </w:instrText>
             </w:r>
             <w:r>
               <w:rPr>
@@ -1956,7 +1956,7 @@
               <w:szCs w:val="22"/>
             </w:rPr>
           </w:pPr>
-          <w:hyperlink w:anchor="_Toc530987543" w:history="1">
+          <w:hyperlink w:anchor="_Toc531054057" w:history="1">
             <w:r>
               <w:rPr>
                 <w:rStyle w:val="Lienhypertexte"/>
@@ -1983,7 +1983,7 @@
                 <w:noProof/>
                 <w:webHidden/>
               </w:rPr>
-              <w:instrText xml:space="preserve"> PAGEREF _Toc530987543 \h </w:instrText>
+              <w:instrText xml:space="preserve"> PAGEREF _Toc531054057 \h </w:instrText>
             </w:r>
             <w:r>
               <w:rPr>
@@ -2026,7 +2026,7 @@
               <w:szCs w:val="22"/>
             </w:rPr>
           </w:pPr>
-          <w:hyperlink w:anchor="_Toc530987544" w:history="1">
+          <w:hyperlink w:anchor="_Toc531054058" w:history="1">
             <w:r>
               <w:rPr>
                 <w:rStyle w:val="Lienhypertexte"/>
@@ -2053,7 +2053,7 @@
                 <w:noProof/>
                 <w:webHidden/>
               </w:rPr>
-              <w:instrText xml:space="preserve"> PAGEREF _Toc530987544 \h </w:instrText>
+              <w:instrText xml:space="preserve"> PAGEREF _Toc531054058 \h </w:instrText>
             </w:r>
             <w:r>
               <w:rPr>
@@ -2096,7 +2096,7 @@
               <w:szCs w:val="22"/>
             </w:rPr>
           </w:pPr>
-          <w:hyperlink w:anchor="_Toc530987545" w:history="1">
+          <w:hyperlink w:anchor="_Toc531054059" w:history="1">
             <w:r>
               <w:rPr>
                 <w:rStyle w:val="Lienhypertexte"/>
@@ -2123,7 +2123,7 @@
                 <w:noProof/>
                 <w:webHidden/>
               </w:rPr>
-              <w:instrText xml:space="preserve"> PAGEREF _Toc530987545 \h </w:instrText>
+              <w:instrText xml:space="preserve"> PAGEREF _Toc531054059 \h </w:instrText>
             </w:r>
             <w:r>
               <w:rPr>
@@ -2303,8 +2303,6 @@
               </w:rPr>
               <w:t>Prévision de la partie Analyse &amp; Modélisation</w:t>
             </w:r>
-            <w:bookmarkStart w:id="1" w:name="_GoBack"/>
-            <w:bookmarkEnd w:id="1"/>
           </w:p>
         </w:tc>
         <w:tc>
@@ -2342,6 +2340,20 @@
                 <w:b w:val="0"/>
               </w:rPr>
             </w:pPr>
+            <w:r>
+              <w:rPr>
+                <w:b w:val="0"/>
+              </w:rPr>
+              <w:t xml:space="preserve">Ajout de </w:t>
+            </w:r>
+            <w:bookmarkStart w:id="1" w:name="_GoBack"/>
+            <w:bookmarkEnd w:id="1"/>
+            <w:r>
+              <w:rPr>
+                <w:b w:val="0"/>
+              </w:rPr>
+              <w:t>plusieurs diagrammes de séquence</w:t>
+            </w:r>
           </w:p>
         </w:tc>
         <w:tc>
@@ -2354,6 +2366,9 @@
               <w:jc w:val="center"/>
               <w:cnfStyle w:val="000000100000" w:firstRow="0" w:lastRow="0" w:firstColumn="0" w:lastColumn="0" w:oddVBand="0" w:evenVBand="0" w:oddHBand="1" w:evenHBand="0" w:firstRowFirstColumn="0" w:firstRowLastColumn="0" w:lastRowFirstColumn="0" w:lastRowLastColumn="0"/>
             </w:pPr>
+            <w:r>
+              <w:t>27/11/2018</w:t>
+            </w:r>
           </w:p>
         </w:tc>
       </w:tr>
@@ -2580,7 +2595,7 @@
           <w:numId w:val="15"/>
         </w:numPr>
       </w:pPr>
-      <w:bookmarkStart w:id="2" w:name="_Toc530987524"/>
+      <w:bookmarkStart w:id="2" w:name="_Toc531054038"/>
       <w:r>
         <w:lastRenderedPageBreak/>
         <w:t>Introduction</w:t>
@@ -2595,7 +2610,7 @@
           <w:numId w:val="17"/>
         </w:numPr>
       </w:pPr>
-      <w:bookmarkStart w:id="3" w:name="_Toc530987525"/>
+      <w:bookmarkStart w:id="3" w:name="_Toc531054039"/>
       <w:bookmarkEnd w:id="0"/>
       <w:r>
         <w:t>Rappel sur le projet</w:t>
@@ -2610,7 +2625,7 @@
           <w:numId w:val="36"/>
         </w:numPr>
       </w:pPr>
-      <w:bookmarkStart w:id="4" w:name="_Toc530987526"/>
+      <w:bookmarkStart w:id="4" w:name="_Toc531054040"/>
       <w:r>
         <w:t>Contexte du projet</w:t>
       </w:r>
@@ -2917,7 +2932,7 @@
           <w:numId w:val="36"/>
         </w:numPr>
       </w:pPr>
-      <w:bookmarkStart w:id="6" w:name="_Toc530987527"/>
+      <w:bookmarkStart w:id="6" w:name="_Toc531054041"/>
       <w:r>
         <w:t xml:space="preserve">Objectif </w:t>
       </w:r>
@@ -3022,7 +3037,7 @@
           <w:numId w:val="17"/>
         </w:numPr>
       </w:pPr>
-      <w:bookmarkStart w:id="7" w:name="_Toc530987528"/>
+      <w:bookmarkStart w:id="7" w:name="_Toc531054042"/>
       <w:bookmarkEnd w:id="5"/>
       <w:r>
         <w:lastRenderedPageBreak/>
@@ -3043,7 +3058,7 @@
           <w:color w:val="845209" w:themeColor="accent1" w:themeShade="7F"/>
         </w:rPr>
       </w:pPr>
-      <w:bookmarkStart w:id="8" w:name="_Toc530987529"/>
+      <w:bookmarkStart w:id="8" w:name="_Toc531054043"/>
       <w:r>
         <w:t>Existant</w:t>
       </w:r>
@@ -3291,7 +3306,7 @@
           <w:color w:val="845209" w:themeColor="accent1" w:themeShade="7F"/>
         </w:rPr>
       </w:pPr>
-      <w:bookmarkStart w:id="9" w:name="_Toc530987530"/>
+      <w:bookmarkStart w:id="9" w:name="_Toc531054044"/>
       <w:r>
         <w:lastRenderedPageBreak/>
         <w:t>Objectif</w:t>
@@ -3424,7 +3439,7 @@
       <w:r>
         <w:br w:type="page"/>
       </w:r>
-      <w:bookmarkStart w:id="12" w:name="_Toc530987531"/>
+      <w:bookmarkStart w:id="12" w:name="_Toc531054045"/>
       <w:bookmarkEnd w:id="11"/>
       <w:r>
         <w:lastRenderedPageBreak/>
@@ -3440,7 +3455,7 @@
           <w:numId w:val="37"/>
         </w:numPr>
       </w:pPr>
-      <w:bookmarkStart w:id="13" w:name="_Toc530987532"/>
+      <w:bookmarkStart w:id="13" w:name="_Toc531054046"/>
       <w:r>
         <w:t>Modélisation UML</w:t>
       </w:r>
@@ -3454,7 +3469,7 @@
           <w:numId w:val="38"/>
         </w:numPr>
       </w:pPr>
-      <w:bookmarkStart w:id="14" w:name="_Toc530987533"/>
+      <w:bookmarkStart w:id="14" w:name="_Toc531054047"/>
       <w:r>
         <w:t>Diagramme de bloc</w:t>
       </w:r>
@@ -3482,7 +3497,7 @@
           <w:numId w:val="38"/>
         </w:numPr>
       </w:pPr>
-      <w:bookmarkStart w:id="15" w:name="_Toc530987534"/>
+      <w:bookmarkStart w:id="15" w:name="_Toc531054048"/>
       <w:r>
         <w:lastRenderedPageBreak/>
         <w:t>Diagramme de séquence</w:t>
@@ -3494,23 +3509,64 @@
         <w:pStyle w:val="Titre4"/>
         <w:ind w:firstLine="708"/>
       </w:pPr>
-      <w:bookmarkStart w:id="16" w:name="_Toc530987535"/>
+      <w:bookmarkStart w:id="16" w:name="_Toc531054049"/>
       <w:r>
         <w:t>Ajout d’une idée/suggestion</w:t>
-      </w:r>
-      <w:r>
-        <w:t xml:space="preserve"> (+ contact</w:t>
-      </w:r>
-      <w:r>
-        <w:t xml:space="preserve"> Admin</w:t>
-      </w:r>
-      <w:r>
-        <w:t>)</w:t>
       </w:r>
       <w:bookmarkEnd w:id="16"/>
     </w:p>
     <w:p/>
-    <w:p/>
+    <w:p>
+      <w:pPr>
+        <w:jc w:val="center"/>
+      </w:pPr>
+      <w:r>
+        <w:rPr>
+          <w:noProof/>
+        </w:rPr>
+        <w:drawing>
+          <wp:inline distT="0" distB="0" distL="0" distR="0" wp14:anchorId="5C73A503" wp14:editId="7FC3060F">
+            <wp:extent cx="5772150" cy="4152900"/>
+            <wp:effectExtent l="0" t="0" r="0" b="0"/>
+            <wp:docPr id="8" name="Image 8"/>
+            <wp:cNvGraphicFramePr>
+              <a:graphicFrameLocks xmlns:a="http://schemas.openxmlformats.org/drawingml/2006/main" noChangeAspect="1"/>
+            </wp:cNvGraphicFramePr>
+            <a:graphic xmlns:a="http://schemas.openxmlformats.org/drawingml/2006/main">
+              <a:graphicData uri="http://schemas.openxmlformats.org/drawingml/2006/picture">
+                <pic:pic xmlns:pic="http://schemas.openxmlformats.org/drawingml/2006/picture">
+                  <pic:nvPicPr>
+                    <pic:cNvPr id="0" name="Picture 1"/>
+                    <pic:cNvPicPr>
+                      <a:picLocks noChangeAspect="1" noChangeArrowheads="1"/>
+                    </pic:cNvPicPr>
+                  </pic:nvPicPr>
+                  <pic:blipFill>
+                    <a:blip r:embed="rId13"/>
+                    <a:stretch>
+                      <a:fillRect/>
+                    </a:stretch>
+                  </pic:blipFill>
+                  <pic:spPr bwMode="auto">
+                    <a:xfrm>
+                      <a:off x="0" y="0"/>
+                      <a:ext cx="5772150" cy="4152900"/>
+                    </a:xfrm>
+                    <a:prstGeom prst="rect">
+                      <a:avLst/>
+                    </a:prstGeom>
+                    <a:noFill/>
+                    <a:ln>
+                      <a:noFill/>
+                    </a:ln>
+                  </pic:spPr>
+                </pic:pic>
+              </a:graphicData>
+            </a:graphic>
+          </wp:inline>
+        </w:drawing>
+      </w:r>
+    </w:p>
     <w:p/>
     <w:p>
       <w:pPr>
@@ -3530,7 +3586,7 @@
         <w:pStyle w:val="Titre4"/>
         <w:ind w:firstLine="708"/>
       </w:pPr>
-      <w:bookmarkStart w:id="17" w:name="_Toc530987536"/>
+      <w:bookmarkStart w:id="17" w:name="_Toc531054050"/>
       <w:r>
         <w:lastRenderedPageBreak/>
         <w:t>Consultation d’une idée/suggestion</w:t>
@@ -3538,7 +3594,57 @@
       <w:bookmarkEnd w:id="17"/>
     </w:p>
     <w:p/>
-    <w:p/>
+    <w:p>
+      <w:pPr>
+        <w:jc w:val="center"/>
+      </w:pPr>
+      <w:r>
+        <w:rPr>
+          <w:noProof/>
+        </w:rPr>
+        <w:drawing>
+          <wp:inline distT="0" distB="0" distL="0" distR="0" wp14:anchorId="3FB59663" wp14:editId="35D1C22B">
+            <wp:extent cx="4182992" cy="4951297"/>
+            <wp:effectExtent l="0" t="0" r="8255" b="1905"/>
+            <wp:docPr id="10" name="Image 10"/>
+            <wp:cNvGraphicFramePr>
+              <a:graphicFrameLocks xmlns:a="http://schemas.openxmlformats.org/drawingml/2006/main" noChangeAspect="1"/>
+            </wp:cNvGraphicFramePr>
+            <a:graphic xmlns:a="http://schemas.openxmlformats.org/drawingml/2006/main">
+              <a:graphicData uri="http://schemas.openxmlformats.org/drawingml/2006/picture">
+                <pic:pic xmlns:pic="http://schemas.openxmlformats.org/drawingml/2006/picture">
+                  <pic:nvPicPr>
+                    <pic:cNvPr id="0" name="Picture 2"/>
+                    <pic:cNvPicPr>
+                      <a:picLocks noChangeAspect="1" noChangeArrowheads="1"/>
+                    </pic:cNvPicPr>
+                  </pic:nvPicPr>
+                  <pic:blipFill>
+                    <a:blip r:embed="rId14"/>
+                    <a:stretch>
+                      <a:fillRect/>
+                    </a:stretch>
+                  </pic:blipFill>
+                  <pic:spPr bwMode="auto">
+                    <a:xfrm>
+                      <a:off x="0" y="0"/>
+                      <a:ext cx="4182992" cy="4951297"/>
+                    </a:xfrm>
+                    <a:prstGeom prst="rect">
+                      <a:avLst/>
+                    </a:prstGeom>
+                    <a:noFill/>
+                    <a:ln>
+                      <a:noFill/>
+                    </a:ln>
+                  </pic:spPr>
+                </pic:pic>
+              </a:graphicData>
+            </a:graphic>
+          </wp:inline>
+        </w:drawing>
+      </w:r>
+    </w:p>
     <w:p/>
     <w:p>
       <w:pPr>
@@ -3558,24 +3664,68 @@
         <w:pStyle w:val="Titre4"/>
         <w:ind w:firstLine="708"/>
       </w:pPr>
-      <w:bookmarkStart w:id="18" w:name="_Toc530987537"/>
+      <w:bookmarkStart w:id="18" w:name="_Toc531054051"/>
       <w:r>
         <w:lastRenderedPageBreak/>
-        <w:t>Ajout d’une application</w:t>
-      </w:r>
-      <w:r>
-        <w:t xml:space="preserve"> (+ prévention </w:t>
-      </w:r>
-      <w:r>
-        <w:t>User</w:t>
-      </w:r>
-      <w:r>
-        <w:t>)</w:t>
+        <w:t>Ajout d’une applicatio</w:t>
+      </w:r>
+      <w:r>
+        <w:t>n</w:t>
       </w:r>
       <w:bookmarkEnd w:id="18"/>
     </w:p>
     <w:p/>
-    <w:p/>
+    <w:p>
+      <w:pPr>
+        <w:jc w:val="center"/>
+      </w:pPr>
+      <w:r>
+        <w:rPr>
+          <w:noProof/>
+        </w:rPr>
+        <w:drawing>
+          <wp:inline distT="0" distB="0" distL="0" distR="0" wp14:anchorId="3BB76762" wp14:editId="507D065D">
+            <wp:extent cx="5335905" cy="3759899"/>
+            <wp:effectExtent l="0" t="0" r="0" b="0"/>
+            <wp:docPr id="11" name="Image 11"/>
+            <wp:cNvGraphicFramePr>
+              <a:graphicFrameLocks xmlns:a="http://schemas.openxmlformats.org/drawingml/2006/main" noChangeAspect="1"/>
+            </wp:cNvGraphicFramePr>
+            <a:graphic xmlns:a="http://schemas.openxmlformats.org/drawingml/2006/main">
+              <a:graphicData uri="http://schemas.openxmlformats.org/drawingml/2006/picture">
+                <pic:pic xmlns:pic="http://schemas.openxmlformats.org/drawingml/2006/picture">
+                  <pic:nvPicPr>
+                    <pic:cNvPr id="0" name="Picture 1"/>
+                    <pic:cNvPicPr>
+                      <a:picLocks noChangeAspect="1" noChangeArrowheads="1"/>
+                    </pic:cNvPicPr>
+                  </pic:nvPicPr>
+                  <pic:blipFill>
+                    <a:blip r:embed="rId15"/>
+                    <a:stretch>
+                      <a:fillRect/>
+                    </a:stretch>
+                  </pic:blipFill>
+                  <pic:spPr bwMode="auto">
+                    <a:xfrm>
+                      <a:off x="0" y="0"/>
+                      <a:ext cx="5349753" cy="3769657"/>
+                    </a:xfrm>
+                    <a:prstGeom prst="rect">
+                      <a:avLst/>
+                    </a:prstGeom>
+                    <a:noFill/>
+                    <a:ln>
+                      <a:noFill/>
+                    </a:ln>
+                  </pic:spPr>
+                </pic:pic>
+              </a:graphicData>
+            </a:graphic>
+          </wp:inline>
+        </w:drawing>
+      </w:r>
+    </w:p>
     <w:p/>
     <w:p>
       <w:pPr>
@@ -3595,7 +3745,7 @@
         <w:pStyle w:val="Titre4"/>
         <w:ind w:firstLine="708"/>
       </w:pPr>
-      <w:bookmarkStart w:id="19" w:name="_Toc530987538"/>
+      <w:bookmarkStart w:id="19" w:name="_Toc531054052"/>
       <w:r>
         <w:lastRenderedPageBreak/>
         <w:t>Modification d’une configuration d’une application</w:t>
@@ -3603,7 +3753,64 @@
       <w:bookmarkEnd w:id="19"/>
     </w:p>
     <w:p/>
-    <w:p/>
+    <w:p>
+      <w:pPr>
+        <w:jc w:val="center"/>
+      </w:pPr>
+      <w:r>
+        <w:rPr>
+          <w:noProof/>
+        </w:rPr>
+        <w:drawing>
+          <wp:inline distT="0" distB="0" distL="0" distR="0" wp14:anchorId="7F5B5D14" wp14:editId="64FD5791">
+            <wp:extent cx="4476750" cy="3688590"/>
+            <wp:effectExtent l="0" t="0" r="0" b="7620"/>
+            <wp:docPr id="13" name="Image 13"/>
+            <wp:cNvGraphicFramePr>
+              <a:graphicFrameLocks xmlns:a="http://schemas.openxmlformats.org/drawingml/2006/main" noChangeAspect="1"/>
+            </wp:cNvGraphicFramePr>
+            <a:graphic xmlns:a="http://schemas.openxmlformats.org/drawingml/2006/main">
+              <a:graphicData uri="http://schemas.openxmlformats.org/drawingml/2006/picture">
+                <pic:pic xmlns:pic="http://schemas.openxmlformats.org/drawingml/2006/picture">
+                  <pic:nvPicPr>
+                    <pic:cNvPr id="0" name="Picture 3"/>
+                    <pic:cNvPicPr>
+                      <a:picLocks noChangeAspect="1" noChangeArrowheads="1"/>
+                    </pic:cNvPicPr>
+                  </pic:nvPicPr>
+                  <pic:blipFill>
+                    <a:blip r:embed="rId16">
+                      <a:extLst>
+                        <a:ext uri="{28A0092B-C50C-407E-A947-70E740481C1C}">
+                          <a14:useLocalDpi xmlns:a14="http://schemas.microsoft.com/office/drawing/2010/main" val="0"/>
+                        </a:ext>
+                      </a:extLst>
+                    </a:blip>
+                    <a:srcRect/>
+                    <a:stretch>
+                      <a:fillRect/>
+                    </a:stretch>
+                  </pic:blipFill>
+                  <pic:spPr bwMode="auto">
+                    <a:xfrm>
+                      <a:off x="0" y="0"/>
+                      <a:ext cx="4479646" cy="3690976"/>
+                    </a:xfrm>
+                    <a:prstGeom prst="rect">
+                      <a:avLst/>
+                    </a:prstGeom>
+                    <a:noFill/>
+                    <a:ln>
+                      <a:noFill/>
+                    </a:ln>
+                  </pic:spPr>
+                </pic:pic>
+              </a:graphicData>
+            </a:graphic>
+          </wp:inline>
+        </w:drawing>
+      </w:r>
+    </w:p>
     <w:p/>
     <w:p>
       <w:pPr>
@@ -3623,24 +3830,65 @@
         <w:pStyle w:val="Titre4"/>
         <w:ind w:firstLine="708"/>
       </w:pPr>
-      <w:bookmarkStart w:id="20" w:name="_Toc530987539"/>
+      <w:bookmarkStart w:id="20" w:name="_Toc531054053"/>
       <w:r>
         <w:lastRenderedPageBreak/>
         <w:t>Suppression d’une application</w:t>
-      </w:r>
-      <w:r>
-        <w:t xml:space="preserve"> (+ prévention </w:t>
-      </w:r>
-      <w:r>
-        <w:t>User</w:t>
-      </w:r>
-      <w:r>
-        <w:t>)</w:t>
       </w:r>
       <w:bookmarkEnd w:id="20"/>
     </w:p>
     <w:p/>
-    <w:p/>
+    <w:p>
+      <w:pPr>
+        <w:jc w:val="center"/>
+      </w:pPr>
+      <w:r>
+        <w:rPr>
+          <w:noProof/>
+        </w:rPr>
+        <w:drawing>
+          <wp:inline distT="0" distB="0" distL="0" distR="0" wp14:anchorId="0179E138" wp14:editId="5052F20D">
+            <wp:extent cx="5753100" cy="2985983"/>
+            <wp:effectExtent l="0" t="0" r="0" b="5080"/>
+            <wp:docPr id="12" name="Image 12"/>
+            <wp:cNvGraphicFramePr>
+              <a:graphicFrameLocks xmlns:a="http://schemas.openxmlformats.org/drawingml/2006/main" noChangeAspect="1"/>
+            </wp:cNvGraphicFramePr>
+            <a:graphic xmlns:a="http://schemas.openxmlformats.org/drawingml/2006/main">
+              <a:graphicData uri="http://schemas.openxmlformats.org/drawingml/2006/picture">
+                <pic:pic xmlns:pic="http://schemas.openxmlformats.org/drawingml/2006/picture">
+                  <pic:nvPicPr>
+                    <pic:cNvPr id="0" name="Picture 2"/>
+                    <pic:cNvPicPr>
+                      <a:picLocks noChangeAspect="1" noChangeArrowheads="1"/>
+                    </pic:cNvPicPr>
+                  </pic:nvPicPr>
+                  <pic:blipFill>
+                    <a:blip r:embed="rId17"/>
+                    <a:stretch>
+                      <a:fillRect/>
+                    </a:stretch>
+                  </pic:blipFill>
+                  <pic:spPr bwMode="auto">
+                    <a:xfrm>
+                      <a:off x="0" y="0"/>
+                      <a:ext cx="5753100" cy="2985983"/>
+                    </a:xfrm>
+                    <a:prstGeom prst="rect">
+                      <a:avLst/>
+                    </a:prstGeom>
+                    <a:noFill/>
+                    <a:ln>
+                      <a:noFill/>
+                    </a:ln>
+                  </pic:spPr>
+                </pic:pic>
+              </a:graphicData>
+            </a:graphic>
+          </wp:inline>
+        </w:drawing>
+      </w:r>
+    </w:p>
     <w:p/>
     <w:p>
       <w:pPr>
@@ -3660,7 +3908,7 @@
         <w:pStyle w:val="Titre4"/>
         <w:ind w:firstLine="708"/>
       </w:pPr>
-      <w:bookmarkStart w:id="21" w:name="_Toc530987540"/>
+      <w:bookmarkStart w:id="21" w:name="_Toc531054054"/>
       <w:r>
         <w:lastRenderedPageBreak/>
         <w:t>Démarrer une application</w:t>
@@ -3697,7 +3945,7 @@
         <w:pStyle w:val="Titre4"/>
         <w:ind w:firstLine="708"/>
       </w:pPr>
-      <w:bookmarkStart w:id="22" w:name="_Toc530987541"/>
+      <w:bookmarkStart w:id="22" w:name="_Toc531054055"/>
       <w:r>
         <w:lastRenderedPageBreak/>
         <w:t>Arrêter une application</w:t>
@@ -3734,7 +3982,7 @@
         <w:pStyle w:val="Titre4"/>
         <w:ind w:firstLine="708"/>
       </w:pPr>
-      <w:bookmarkStart w:id="23" w:name="_Toc530987542"/>
+      <w:bookmarkStart w:id="23" w:name="_Toc531054056"/>
       <w:r>
         <w:lastRenderedPageBreak/>
         <w:t>Supervision d’une application</w:t>
@@ -3762,7 +4010,7 @@
         <w:pStyle w:val="Titre4"/>
         <w:ind w:firstLine="708"/>
       </w:pPr>
-      <w:bookmarkStart w:id="24" w:name="_Toc530987543"/>
+      <w:bookmarkStart w:id="24" w:name="_Toc531054057"/>
       <w:r>
         <w:lastRenderedPageBreak/>
         <w:t>Redémarrage automatique en cas de crash</w:t>
@@ -3799,7 +4047,7 @@
         <w:pStyle w:val="Titre4"/>
         <w:ind w:firstLine="708"/>
       </w:pPr>
-      <w:bookmarkStart w:id="25" w:name="_Toc530987544"/>
+      <w:bookmarkStart w:id="25" w:name="_Toc531054058"/>
       <w:r>
         <w:lastRenderedPageBreak/>
         <w:t xml:space="preserve">Arrêt </w:t>
@@ -3842,7 +4090,7 @@
         <w:pStyle w:val="Titre4"/>
         <w:ind w:firstLine="708"/>
       </w:pPr>
-      <w:bookmarkStart w:id="26" w:name="_Toc530987545"/>
+      <w:bookmarkStart w:id="26" w:name="_Toc531054059"/>
       <w:r>
         <w:lastRenderedPageBreak/>
         <w:t xml:space="preserve">Prévention </w:t>
@@ -3859,7 +4107,7 @@
       <w:bookmarkEnd w:id="26"/>
     </w:p>
     <w:sectPr>
-      <w:headerReference w:type="default" r:id="rId13"/>
+      <w:headerReference w:type="default" r:id="rId18"/>
       <w:pgSz w:w="11906" w:h="16838"/>
       <w:pgMar w:top="1417" w:right="1417" w:bottom="1417" w:left="1417" w:header="708" w:footer="708" w:gutter="0"/>
       <w:cols w:space="720"/>
@@ -9277,7 +9525,7 @@
 </file>
 
 <file path=customXml/itemProps2.xml><?xml version="1.0" encoding="utf-8"?>
-<ds:datastoreItem xmlns:ds="http://schemas.openxmlformats.org/officeDocument/2006/customXml" ds:itemID="{D1A2D97A-8903-426D-AB72-BC7A2E33286B}">
+<ds:datastoreItem xmlns:ds="http://schemas.openxmlformats.org/officeDocument/2006/customXml" ds:itemID="{939C8200-AE39-4D73-B33F-06EF79B2163B}">
   <ds:schemaRefs>
     <ds:schemaRef ds:uri="http://schemas.openxmlformats.org/officeDocument/2006/bibliography"/>
   </ds:schemaRefs>

</xml_diff>

<commit_message>
Ajout diagramme de séquence
</commit_message>
<xml_diff>
--- a/Docs/Cahier d'analyse projet de fin d'études.docx
+++ b/Docs/Cahier d'analyse projet de fin d'études.docx
@@ -3,6 +3,8 @@
 <w:document xmlns:wpc="http://schemas.microsoft.com/office/word/2010/wordprocessingCanvas" xmlns:cx="http://schemas.microsoft.com/office/drawing/2014/chartex" xmlns:cx1="http://schemas.microsoft.com/office/drawing/2015/9/8/chartex" xmlns:cx2="http://schemas.microsoft.com/office/drawing/2015/10/21/chartex" xmlns:cx3="http://schemas.microsoft.com/office/drawing/2016/5/9/chartex" xmlns:cx4="http://schemas.microsoft.com/office/drawing/2016/5/10/chartex" xmlns:cx5="http://schemas.microsoft.com/office/drawing/2016/5/11/chartex" xmlns:cx6="http://schemas.microsoft.com/office/drawing/2016/5/12/chartex" xmlns:cx7="http://schemas.microsoft.com/office/drawing/2016/5/13/chartex" xmlns:cx8="http://schemas.microsoft.com/office/drawing/2016/5/14/chartex" xmlns:mc="http://schemas.openxmlformats.org/markup-compatibility/2006" xmlns:aink="http://schemas.microsoft.com/office/drawing/2016/ink" xmlns:am3d="http://schemas.microsoft.com/office/drawing/2017/model3d" xmlns:o="urn:schemas-microsoft-com:office:office" xmlns:r="http://schemas.openxmlformats.org/officeDocument/2006/relationships" xmlns:m="http://schemas.openxmlformats.org/officeDocument/2006/math" xmlns:v="urn:schemas-microsoft-com:vml" xmlns:wp14="http://schemas.microsoft.com/office/word/2010/wordprocessingDrawing" xmlns:wp="http://schemas.openxmlformats.org/drawingml/2006/wordprocessingDrawing" xmlns:w10="urn:schemas-microsoft-com:office:word" xmlns:w="http://schemas.openxmlformats.org/wordprocessingml/2006/main" xmlns:w14="http://schemas.microsoft.com/office/word/2010/wordml" xmlns:w15="http://schemas.microsoft.com/office/word/2012/wordml" xmlns:w16cid="http://schemas.microsoft.com/office/word/2016/wordml/cid" xmlns:w16se="http://schemas.microsoft.com/office/word/2015/wordml/symex" xmlns:wpg="http://schemas.microsoft.com/office/word/2010/wordprocessingGroup" xmlns:wpi="http://schemas.microsoft.com/office/word/2010/wordprocessingInk" xmlns:wne="http://schemas.microsoft.com/office/word/2006/wordml" xmlns:wps="http://schemas.microsoft.com/office/word/2010/wordprocessingShape" mc:Ignorable="w14 w15 w16se w16cid wp14">
   <w:body>
     <w:p>
+      <w:bookmarkStart w:id="0" w:name="_GoBack"/>
+      <w:bookmarkEnd w:id="0"/>
       <w:r>
         <w:rPr>
           <w:noProof/>
@@ -387,7 +389,7 @@
       </w:r>
     </w:p>
     <w:p/>
-    <w:bookmarkStart w:id="0" w:name="_Toc243976953" w:displacedByCustomXml="next"/>
+    <w:bookmarkStart w:id="1" w:name="_Toc243976953" w:displacedByCustomXml="next"/>
     <w:sdt>
       <w:sdtPr>
         <w:rPr>
@@ -1933,7 +1935,7 @@
                 <w:noProof/>
                 <w:webHidden/>
               </w:rPr>
-              <w:t>15</w:t>
+              <w:t>16</w:t>
             </w:r>
             <w:r>
               <w:rPr>
@@ -2003,7 +2005,7 @@
                 <w:noProof/>
                 <w:webHidden/>
               </w:rPr>
-              <w:t>16</w:t>
+              <w:t>17</w:t>
             </w:r>
             <w:r>
               <w:rPr>
@@ -2073,7 +2075,7 @@
                 <w:noProof/>
                 <w:webHidden/>
               </w:rPr>
-              <w:t>17</w:t>
+              <w:t>18</w:t>
             </w:r>
             <w:r>
               <w:rPr>
@@ -2130,20 +2132,16 @@
                 <w:noProof/>
                 <w:webHidden/>
               </w:rPr>
-            </w:r>
-            <w:r>
-              <w:rPr>
-                <w:noProof/>
-                <w:webHidden/>
-              </w:rPr>
               <w:fldChar w:fldCharType="separate"/>
             </w:r>
             <w:r>
               <w:rPr>
-                <w:noProof/>
-                <w:webHidden/>
-              </w:rPr>
-              <w:t>18</w:t>
+                <w:b/>
+                <w:bCs/>
+                <w:noProof/>
+                <w:webHidden/>
+              </w:rPr>
+              <w:t>Erreur ! Signet non défini.</w:t>
             </w:r>
             <w:r>
               <w:rPr>
@@ -2344,15 +2342,7 @@
               <w:rPr>
                 <w:b w:val="0"/>
               </w:rPr>
-              <w:t xml:space="preserve">Ajout de </w:t>
-            </w:r>
-            <w:bookmarkStart w:id="1" w:name="_GoBack"/>
-            <w:bookmarkEnd w:id="1"/>
-            <w:r>
-              <w:rPr>
-                <w:b w:val="0"/>
-              </w:rPr>
-              <w:t>plusieurs diagrammes de séquence</w:t>
+              <w:t>Ajout de plusieurs diagrammes de séquence</w:t>
             </w:r>
           </w:p>
         </w:tc>
@@ -2611,7 +2601,7 @@
         </w:numPr>
       </w:pPr>
       <w:bookmarkStart w:id="3" w:name="_Toc531054039"/>
-      <w:bookmarkEnd w:id="0"/>
+      <w:bookmarkEnd w:id="1"/>
       <w:r>
         <w:t>Rappel sur le projet</w:t>
       </w:r>
@@ -3911,21 +3901,65 @@
       <w:bookmarkStart w:id="21" w:name="_Toc531054054"/>
       <w:r>
         <w:lastRenderedPageBreak/>
-        <w:t>Démarrer une application</w:t>
-      </w:r>
-      <w:r>
-        <w:t xml:space="preserve"> (+ prévention </w:t>
-      </w:r>
-      <w:r>
-        <w:t>User</w:t>
-      </w:r>
-      <w:r>
-        <w:t>)</w:t>
+        <w:t>Démarrer une applicatio</w:t>
       </w:r>
       <w:bookmarkEnd w:id="21"/>
+      <w:r>
+        <w:t>n</w:t>
+      </w:r>
     </w:p>
     <w:p/>
-    <w:p/>
+    <w:p>
+      <w:pPr>
+        <w:jc w:val="center"/>
+      </w:pPr>
+      <w:r>
+        <w:rPr>
+          <w:noProof/>
+        </w:rPr>
+        <w:drawing>
+          <wp:inline distT="0" distB="0" distL="0" distR="0" wp14:anchorId="6A8E778A" wp14:editId="3BD1056B">
+            <wp:extent cx="5475222" cy="3749780"/>
+            <wp:effectExtent l="0" t="0" r="0" b="3175"/>
+            <wp:docPr id="14" name="Image 14"/>
+            <wp:cNvGraphicFramePr>
+              <a:graphicFrameLocks xmlns:a="http://schemas.openxmlformats.org/drawingml/2006/main" noChangeAspect="1"/>
+            </wp:cNvGraphicFramePr>
+            <a:graphic xmlns:a="http://schemas.openxmlformats.org/drawingml/2006/main">
+              <a:graphicData uri="http://schemas.openxmlformats.org/drawingml/2006/picture">
+                <pic:pic xmlns:pic="http://schemas.openxmlformats.org/drawingml/2006/picture">
+                  <pic:nvPicPr>
+                    <pic:cNvPr id="0" name="Picture 1"/>
+                    <pic:cNvPicPr>
+                      <a:picLocks noChangeAspect="1" noChangeArrowheads="1"/>
+                    </pic:cNvPicPr>
+                  </pic:nvPicPr>
+                  <pic:blipFill>
+                    <a:blip r:embed="rId18"/>
+                    <a:stretch>
+                      <a:fillRect/>
+                    </a:stretch>
+                  </pic:blipFill>
+                  <pic:spPr bwMode="auto">
+                    <a:xfrm>
+                      <a:off x="0" y="0"/>
+                      <a:ext cx="5475222" cy="3749780"/>
+                    </a:xfrm>
+                    <a:prstGeom prst="rect">
+                      <a:avLst/>
+                    </a:prstGeom>
+                    <a:noFill/>
+                    <a:ln>
+                      <a:noFill/>
+                    </a:ln>
+                  </pic:spPr>
+                </pic:pic>
+              </a:graphicData>
+            </a:graphic>
+          </wp:inline>
+        </w:drawing>
+      </w:r>
+    </w:p>
     <w:p/>
     <w:p>
       <w:pPr>
@@ -3950,19 +3984,115 @@
         <w:lastRenderedPageBreak/>
         <w:t>Arrêter une application</w:t>
       </w:r>
-      <w:r>
-        <w:t xml:space="preserve"> (+ prévention </w:t>
-      </w:r>
-      <w:r>
-        <w:t>User</w:t>
-      </w:r>
-      <w:r>
-        <w:t>)</w:t>
-      </w:r>
       <w:bookmarkEnd w:id="22"/>
     </w:p>
     <w:p/>
+    <w:p>
+      <w:pPr>
+        <w:jc w:val="center"/>
+      </w:pPr>
+      <w:r>
+        <w:rPr>
+          <w:noProof/>
+        </w:rPr>
+        <w:drawing>
+          <wp:inline distT="0" distB="0" distL="0" distR="0" wp14:anchorId="129062B8" wp14:editId="4CBAF108">
+            <wp:extent cx="5424073" cy="3714750"/>
+            <wp:effectExtent l="0" t="0" r="5715" b="0"/>
+            <wp:docPr id="15" name="Image 15"/>
+            <wp:cNvGraphicFramePr>
+              <a:graphicFrameLocks xmlns:a="http://schemas.openxmlformats.org/drawingml/2006/main" noChangeAspect="1"/>
+            </wp:cNvGraphicFramePr>
+            <a:graphic xmlns:a="http://schemas.openxmlformats.org/drawingml/2006/main">
+              <a:graphicData uri="http://schemas.openxmlformats.org/drawingml/2006/picture">
+                <pic:pic xmlns:pic="http://schemas.openxmlformats.org/drawingml/2006/picture">
+                  <pic:nvPicPr>
+                    <pic:cNvPr id="15" name="Arrêt d'une application.png"/>
+                    <pic:cNvPicPr/>
+                  </pic:nvPicPr>
+                  <pic:blipFill>
+                    <a:blip r:embed="rId19"/>
+                    <a:stretch>
+                      <a:fillRect/>
+                    </a:stretch>
+                  </pic:blipFill>
+                  <pic:spPr>
+                    <a:xfrm>
+                      <a:off x="0" y="0"/>
+                      <a:ext cx="5424073" cy="3714750"/>
+                    </a:xfrm>
+                    <a:prstGeom prst="rect">
+                      <a:avLst/>
+                    </a:prstGeom>
+                  </pic:spPr>
+                </pic:pic>
+              </a:graphicData>
+            </a:graphic>
+          </wp:inline>
+        </w:drawing>
+      </w:r>
+    </w:p>
+    <w:p>
+      <w:r>
+        <w:br w:type="page"/>
+      </w:r>
+    </w:p>
+    <w:p>
+      <w:pPr>
+        <w:pStyle w:val="Titre4"/>
+        <w:ind w:firstLine="708"/>
+      </w:pPr>
+      <w:r>
+        <w:lastRenderedPageBreak/>
+        <w:t>Mise à jour d’une application</w:t>
+      </w:r>
+    </w:p>
     <w:p/>
+    <w:p>
+      <w:pPr>
+        <w:jc w:val="center"/>
+      </w:pPr>
+      <w:r>
+        <w:rPr>
+          <w:noProof/>
+        </w:rPr>
+        <w:drawing>
+          <wp:inline distT="0" distB="0" distL="0" distR="0" wp14:anchorId="769AD45B" wp14:editId="32BF1160">
+            <wp:extent cx="5843327" cy="5495925"/>
+            <wp:effectExtent l="0" t="0" r="5080" b="0"/>
+            <wp:docPr id="18" name="Image 18"/>
+            <wp:cNvGraphicFramePr>
+              <a:graphicFrameLocks xmlns:a="http://schemas.openxmlformats.org/drawingml/2006/main" noChangeAspect="1"/>
+            </wp:cNvGraphicFramePr>
+            <a:graphic xmlns:a="http://schemas.openxmlformats.org/drawingml/2006/main">
+              <a:graphicData uri="http://schemas.openxmlformats.org/drawingml/2006/picture">
+                <pic:pic xmlns:pic="http://schemas.openxmlformats.org/drawingml/2006/picture">
+                  <pic:nvPicPr>
+                    <pic:cNvPr id="15" name="Arrêt d'une application.png"/>
+                    <pic:cNvPicPr/>
+                  </pic:nvPicPr>
+                  <pic:blipFill>
+                    <a:blip r:embed="rId20"/>
+                    <a:stretch>
+                      <a:fillRect/>
+                    </a:stretch>
+                  </pic:blipFill>
+                  <pic:spPr>
+                    <a:xfrm>
+                      <a:off x="0" y="0"/>
+                      <a:ext cx="5869862" cy="5520883"/>
+                    </a:xfrm>
+                    <a:prstGeom prst="rect">
+                      <a:avLst/>
+                    </a:prstGeom>
+                  </pic:spPr>
+                </pic:pic>
+              </a:graphicData>
+            </a:graphic>
+          </wp:inline>
+        </w:drawing>
+      </w:r>
+    </w:p>
     <w:p/>
     <w:p>
       <w:pPr>
@@ -3990,8 +4120,67 @@
       <w:bookmarkEnd w:id="23"/>
     </w:p>
     <w:p/>
-    <w:p/>
-    <w:p/>
+    <w:p>
+      <w:pPr>
+        <w:jc w:val="center"/>
+      </w:pPr>
+      <w:r>
+        <w:rPr>
+          <w:noProof/>
+        </w:rPr>
+        <w:drawing>
+          <wp:inline distT="0" distB="0" distL="0" distR="0" wp14:anchorId="1F5774B6" wp14:editId="00365E53">
+            <wp:extent cx="4771923" cy="3643630"/>
+            <wp:effectExtent l="0" t="0" r="0" b="0"/>
+            <wp:docPr id="16" name="Image 16"/>
+            <wp:cNvGraphicFramePr>
+              <a:graphicFrameLocks xmlns:a="http://schemas.openxmlformats.org/drawingml/2006/main" noChangeAspect="1"/>
+            </wp:cNvGraphicFramePr>
+            <a:graphic xmlns:a="http://schemas.openxmlformats.org/drawingml/2006/main">
+              <a:graphicData uri="http://schemas.openxmlformats.org/drawingml/2006/picture">
+                <pic:pic xmlns:pic="http://schemas.openxmlformats.org/drawingml/2006/picture">
+                  <pic:nvPicPr>
+                    <pic:cNvPr id="0" name="Picture 2"/>
+                    <pic:cNvPicPr>
+                      <a:picLocks noChangeAspect="1" noChangeArrowheads="1"/>
+                    </pic:cNvPicPr>
+                  </pic:nvPicPr>
+                  <pic:blipFill rotWithShape="1">
+                    <a:blip r:embed="rId21">
+                      <a:extLst>
+                        <a:ext uri="{28A0092B-C50C-407E-A947-70E740481C1C}">
+                          <a14:useLocalDpi xmlns:a14="http://schemas.microsoft.com/office/drawing/2010/main" val="0"/>
+                        </a:ext>
+                      </a:extLst>
+                    </a:blip>
+                    <a:srcRect t="12169" r="34214"/>
+                    <a:stretch/>
+                  </pic:blipFill>
+                  <pic:spPr bwMode="auto">
+                    <a:xfrm>
+                      <a:off x="0" y="0"/>
+                      <a:ext cx="4790210" cy="3657593"/>
+                    </a:xfrm>
+                    <a:prstGeom prst="rect">
+                      <a:avLst/>
+                    </a:prstGeom>
+                    <a:noFill/>
+                    <a:ln>
+                      <a:noFill/>
+                    </a:ln>
+                    <a:extLst>
+                      <a:ext uri="{53640926-AAD7-44D8-BBD7-CCE9431645EC}">
+                        <a14:shadowObscured xmlns:a14="http://schemas.microsoft.com/office/drawing/2010/main"/>
+                      </a:ext>
+                    </a:extLst>
+                  </pic:spPr>
+                </pic:pic>
+              </a:graphicData>
+            </a:graphic>
+          </wp:inline>
+        </w:drawing>
+      </w:r>
+    </w:p>
     <w:p>
       <w:pPr>
         <w:rPr>
@@ -4081,33 +4270,9 @@
           <w:color w:val="C77C0E" w:themeColor="accent1" w:themeShade="BF"/>
         </w:rPr>
       </w:pPr>
-      <w:r>
-        <w:br w:type="page"/>
-      </w:r>
-    </w:p>
-    <w:p>
-      <w:pPr>
-        <w:pStyle w:val="Titre4"/>
-        <w:ind w:firstLine="708"/>
-      </w:pPr>
-      <w:bookmarkStart w:id="26" w:name="_Toc531054059"/>
-      <w:r>
-        <w:lastRenderedPageBreak/>
-        <w:t xml:space="preserve">Prévention </w:t>
-      </w:r>
-      <w:r>
-        <w:t>de l’u</w:t>
-      </w:r>
-      <w:r>
-        <w:t xml:space="preserve">tilisateur </w:t>
-      </w:r>
-      <w:r>
-        <w:t>via mail/sms/flux RSS/Twitter</w:t>
-      </w:r>
-      <w:bookmarkEnd w:id="26"/>
     </w:p>
     <w:sectPr>
-      <w:headerReference w:type="default" r:id="rId18"/>
+      <w:headerReference w:type="default" r:id="rId22"/>
       <w:pgSz w:w="11906" w:h="16838"/>
       <w:pgMar w:top="1417" w:right="1417" w:bottom="1417" w:left="1417" w:header="708" w:footer="708" w:gutter="0"/>
       <w:cols w:space="720"/>
@@ -9525,7 +9690,7 @@
 </file>
 
 <file path=customXml/itemProps2.xml><?xml version="1.0" encoding="utf-8"?>
-<ds:datastoreItem xmlns:ds="http://schemas.openxmlformats.org/officeDocument/2006/customXml" ds:itemID="{939C8200-AE39-4D73-B33F-06EF79B2163B}">
+<ds:datastoreItem xmlns:ds="http://schemas.openxmlformats.org/officeDocument/2006/customXml" ds:itemID="{1844307B-0D0C-4EEE-B553-A51FDE456E6F}">
   <ds:schemaRefs>
     <ds:schemaRef ds:uri="http://schemas.openxmlformats.org/officeDocument/2006/bibliography"/>
   </ds:schemaRefs>

</xml_diff>

<commit_message>
Ajout des derniers diagrammes de séquence
</commit_message>
<xml_diff>
--- a/Docs/Cahier d'analyse projet de fin d'études.docx
+++ b/Docs/Cahier d'analyse projet de fin d'études.docx
@@ -3,8 +3,6 @@
 <w:document xmlns:wpc="http://schemas.microsoft.com/office/word/2010/wordprocessingCanvas" xmlns:cx="http://schemas.microsoft.com/office/drawing/2014/chartex" xmlns:cx1="http://schemas.microsoft.com/office/drawing/2015/9/8/chartex" xmlns:cx2="http://schemas.microsoft.com/office/drawing/2015/10/21/chartex" xmlns:cx3="http://schemas.microsoft.com/office/drawing/2016/5/9/chartex" xmlns:cx4="http://schemas.microsoft.com/office/drawing/2016/5/10/chartex" xmlns:cx5="http://schemas.microsoft.com/office/drawing/2016/5/11/chartex" xmlns:cx6="http://schemas.microsoft.com/office/drawing/2016/5/12/chartex" xmlns:cx7="http://schemas.microsoft.com/office/drawing/2016/5/13/chartex" xmlns:cx8="http://schemas.microsoft.com/office/drawing/2016/5/14/chartex" xmlns:mc="http://schemas.openxmlformats.org/markup-compatibility/2006" xmlns:aink="http://schemas.microsoft.com/office/drawing/2016/ink" xmlns:am3d="http://schemas.microsoft.com/office/drawing/2017/model3d" xmlns:o="urn:schemas-microsoft-com:office:office" xmlns:r="http://schemas.openxmlformats.org/officeDocument/2006/relationships" xmlns:m="http://schemas.openxmlformats.org/officeDocument/2006/math" xmlns:v="urn:schemas-microsoft-com:vml" xmlns:wp14="http://schemas.microsoft.com/office/word/2010/wordprocessingDrawing" xmlns:wp="http://schemas.openxmlformats.org/drawingml/2006/wordprocessingDrawing" xmlns:w10="urn:schemas-microsoft-com:office:word" xmlns:w="http://schemas.openxmlformats.org/wordprocessingml/2006/main" xmlns:w14="http://schemas.microsoft.com/office/word/2010/wordml" xmlns:w15="http://schemas.microsoft.com/office/word/2012/wordml" xmlns:w16cid="http://schemas.microsoft.com/office/word/2016/wordml/cid" xmlns:w16se="http://schemas.microsoft.com/office/word/2015/wordml/symex" xmlns:wpg="http://schemas.microsoft.com/office/word/2010/wordprocessingGroup" xmlns:wpi="http://schemas.microsoft.com/office/word/2010/wordprocessingInk" xmlns:wne="http://schemas.microsoft.com/office/word/2006/wordml" xmlns:wps="http://schemas.microsoft.com/office/word/2010/wordprocessingShape" mc:Ignorable="w14 w15 w16se w16cid wp14">
   <w:body>
     <w:p>
-      <w:bookmarkStart w:id="0" w:name="_GoBack"/>
-      <w:bookmarkEnd w:id="0"/>
       <w:r>
         <w:rPr>
           <w:noProof/>
@@ -111,7 +109,7 @@
                         <a:effectLst/>
                         <a:extLst>
                           <a:ext uri="{C572A759-6A51-4108-AA02-DFA0A04FC94B}">
-                            <ma14:wrappingTextBoxFlag xmlns="" xmlns:mo="http://schemas.microsoft.com/office/mac/office/2008/main" xmlns:mv="urn:schemas-microsoft-com:mac:vml" xmlns:o="urn:schemas-microsoft-com:office:office" xmlns:v="urn:schemas-microsoft-com:vml" xmlns:w10="urn:schemas-microsoft-com:office:word" xmlns:w="http://schemas.openxmlformats.org/wordprocessingml/2006/main" xmlns:ma14="http://schemas.microsoft.com/office/mac/drawingml/2011/main" xmlns:arto="http://schemas.microsoft.com/office/word/2006/arto"/>
+                            <ma14:wrappingTextBoxFlag xmlns:arto="http://schemas.microsoft.com/office/word/2006/arto" xmlns:ma14="http://schemas.microsoft.com/office/mac/drawingml/2011/main" xmlns:w="http://schemas.openxmlformats.org/wordprocessingml/2006/main" xmlns:w10="urn:schemas-microsoft-com:office:word" xmlns:v="urn:schemas-microsoft-com:vml" xmlns:o="urn:schemas-microsoft-com:office:office" xmlns:mv="urn:schemas-microsoft-com:mac:vml" xmlns:mo="http://schemas.microsoft.com/office/mac/office/2008/main" xmlns=""/>
                           </a:ext>
                         </a:extLst>
                       </wps:spPr>
@@ -269,7 +267,7 @@
                         <a:effectLst/>
                         <a:extLst>
                           <a:ext uri="{C572A759-6A51-4108-AA02-DFA0A04FC94B}">
-                            <ma14:wrappingTextBoxFlag xmlns="" xmlns:mo="http://schemas.microsoft.com/office/mac/office/2008/main" xmlns:mv="urn:schemas-microsoft-com:mac:vml" xmlns:o="urn:schemas-microsoft-com:office:office" xmlns:v="urn:schemas-microsoft-com:vml" xmlns:w10="urn:schemas-microsoft-com:office:word" xmlns:w="http://schemas.openxmlformats.org/wordprocessingml/2006/main" xmlns:ma14="http://schemas.microsoft.com/office/mac/drawingml/2011/main" xmlns:arto="http://schemas.microsoft.com/office/word/2006/arto"/>
+                            <ma14:wrappingTextBoxFlag xmlns:arto="http://schemas.microsoft.com/office/word/2006/arto" xmlns:ma14="http://schemas.microsoft.com/office/mac/drawingml/2011/main" xmlns:w="http://schemas.openxmlformats.org/wordprocessingml/2006/main" xmlns:w10="urn:schemas-microsoft-com:office:word" xmlns:v="urn:schemas-microsoft-com:vml" xmlns:o="urn:schemas-microsoft-com:office:office" xmlns:mv="urn:schemas-microsoft-com:mac:vml" xmlns:mo="http://schemas.microsoft.com/office/mac/office/2008/main" xmlns=""/>
                           </a:ext>
                         </a:extLst>
                       </wps:spPr>
@@ -389,7 +387,7 @@
       </w:r>
     </w:p>
     <w:p/>
-    <w:bookmarkStart w:id="1" w:name="_Toc243976953" w:displacedByCustomXml="next"/>
+    <w:bookmarkStart w:id="0" w:name="_Toc243976953" w:displacedByCustomXml="next"/>
     <w:sdt>
       <w:sdtPr>
         <w:rPr>
@@ -416,7 +414,12 @@
             <w:pStyle w:val="En-ttedetabledesmatires"/>
           </w:pPr>
           <w:r>
-            <w:t>Table des matières</w:t>
+            <w:t>Table de</w:t>
+          </w:r>
+          <w:bookmarkStart w:id="1" w:name="_GoBack"/>
+          <w:bookmarkEnd w:id="1"/>
+          <w:r>
+            <w:t>s matières</w:t>
           </w:r>
         </w:p>
         <w:p>
@@ -453,7 +456,7 @@
             </w:rPr>
             <w:fldChar w:fldCharType="separate"/>
           </w:r>
-          <w:hyperlink w:anchor="_Toc531054038" w:history="1">
+          <w:hyperlink w:anchor="_Toc531624767" w:history="1">
             <w:r>
               <w:rPr>
                 <w:rStyle w:val="Lienhypertexte"/>
@@ -495,7 +498,7 @@
                 <w:noProof/>
                 <w:webHidden/>
               </w:rPr>
-              <w:instrText xml:space="preserve"> PAGEREF _Toc531054038 \h </w:instrText>
+              <w:instrText xml:space="preserve"> PAGEREF _Toc531624767 \h </w:instrText>
             </w:r>
             <w:r>
               <w:rPr>
@@ -539,7 +542,7 @@
               <w:szCs w:val="22"/>
             </w:rPr>
           </w:pPr>
-          <w:hyperlink w:anchor="_Toc531054039" w:history="1">
+          <w:hyperlink w:anchor="_Toc531624768" w:history="1">
             <w:r>
               <w:rPr>
                 <w:rStyle w:val="Lienhypertexte"/>
@@ -581,7 +584,7 @@
                 <w:noProof/>
                 <w:webHidden/>
               </w:rPr>
-              <w:instrText xml:space="preserve"> PAGEREF _Toc531054039 \h </w:instrText>
+              <w:instrText xml:space="preserve"> PAGEREF _Toc531624768 \h </w:instrText>
             </w:r>
             <w:r>
               <w:rPr>
@@ -625,7 +628,7 @@
               <w:szCs w:val="22"/>
             </w:rPr>
           </w:pPr>
-          <w:hyperlink w:anchor="_Toc531054040" w:history="1">
+          <w:hyperlink w:anchor="_Toc531624769" w:history="1">
             <w:r>
               <w:rPr>
                 <w:rStyle w:val="Lienhypertexte"/>
@@ -667,7 +670,7 @@
                 <w:noProof/>
                 <w:webHidden/>
               </w:rPr>
-              <w:instrText xml:space="preserve"> PAGEREF _Toc531054040 \h </w:instrText>
+              <w:instrText xml:space="preserve"> PAGEREF _Toc531624769 \h </w:instrText>
             </w:r>
             <w:r>
               <w:rPr>
@@ -711,7 +714,7 @@
               <w:szCs w:val="22"/>
             </w:rPr>
           </w:pPr>
-          <w:hyperlink w:anchor="_Toc531054041" w:history="1">
+          <w:hyperlink w:anchor="_Toc531624770" w:history="1">
             <w:r>
               <w:rPr>
                 <w:rStyle w:val="Lienhypertexte"/>
@@ -753,7 +756,7 @@
                 <w:noProof/>
                 <w:webHidden/>
               </w:rPr>
-              <w:instrText xml:space="preserve"> PAGEREF _Toc531054041 \h </w:instrText>
+              <w:instrText xml:space="preserve"> PAGEREF _Toc531624770 \h </w:instrText>
             </w:r>
             <w:r>
               <w:rPr>
@@ -797,7 +800,7 @@
               <w:szCs w:val="22"/>
             </w:rPr>
           </w:pPr>
-          <w:hyperlink w:anchor="_Toc531054042" w:history="1">
+          <w:hyperlink w:anchor="_Toc531624771" w:history="1">
             <w:r>
               <w:rPr>
                 <w:rStyle w:val="Lienhypertexte"/>
@@ -839,7 +842,7 @@
                 <w:noProof/>
                 <w:webHidden/>
               </w:rPr>
-              <w:instrText xml:space="preserve"> PAGEREF _Toc531054042 \h </w:instrText>
+              <w:instrText xml:space="preserve"> PAGEREF _Toc531624771 \h </w:instrText>
             </w:r>
             <w:r>
               <w:rPr>
@@ -883,7 +886,7 @@
               <w:szCs w:val="22"/>
             </w:rPr>
           </w:pPr>
-          <w:hyperlink w:anchor="_Toc531054043" w:history="1">
+          <w:hyperlink w:anchor="_Toc531624772" w:history="1">
             <w:r>
               <w:rPr>
                 <w:rStyle w:val="Lienhypertexte"/>
@@ -925,7 +928,7 @@
                 <w:noProof/>
                 <w:webHidden/>
               </w:rPr>
-              <w:instrText xml:space="preserve"> PAGEREF _Toc531054043 \h </w:instrText>
+              <w:instrText xml:space="preserve"> PAGEREF _Toc531624772 \h </w:instrText>
             </w:r>
             <w:r>
               <w:rPr>
@@ -969,7 +972,7 @@
               <w:szCs w:val="22"/>
             </w:rPr>
           </w:pPr>
-          <w:hyperlink w:anchor="_Toc531054044" w:history="1">
+          <w:hyperlink w:anchor="_Toc531624773" w:history="1">
             <w:r>
               <w:rPr>
                 <w:rStyle w:val="Lienhypertexte"/>
@@ -1011,7 +1014,7 @@
                 <w:noProof/>
                 <w:webHidden/>
               </w:rPr>
-              <w:instrText xml:space="preserve"> PAGEREF _Toc531054044 \h </w:instrText>
+              <w:instrText xml:space="preserve"> PAGEREF _Toc531624773 \h </w:instrText>
             </w:r>
             <w:r>
               <w:rPr>
@@ -1055,7 +1058,7 @@
               <w:szCs w:val="22"/>
             </w:rPr>
           </w:pPr>
-          <w:hyperlink w:anchor="_Toc531054045" w:history="1">
+          <w:hyperlink w:anchor="_Toc531624774" w:history="1">
             <w:r>
               <w:rPr>
                 <w:rStyle w:val="Lienhypertexte"/>
@@ -1097,7 +1100,7 @@
                 <w:noProof/>
                 <w:webHidden/>
               </w:rPr>
-              <w:instrText xml:space="preserve"> PAGEREF _Toc531054045 \h </w:instrText>
+              <w:instrText xml:space="preserve"> PAGEREF _Toc531624774 \h </w:instrText>
             </w:r>
             <w:r>
               <w:rPr>
@@ -1141,7 +1144,7 @@
               <w:szCs w:val="22"/>
             </w:rPr>
           </w:pPr>
-          <w:hyperlink w:anchor="_Toc531054046" w:history="1">
+          <w:hyperlink w:anchor="_Toc531624775" w:history="1">
             <w:r>
               <w:rPr>
                 <w:rStyle w:val="Lienhypertexte"/>
@@ -1183,7 +1186,7 @@
                 <w:noProof/>
                 <w:webHidden/>
               </w:rPr>
-              <w:instrText xml:space="preserve"> PAGEREF _Toc531054046 \h </w:instrText>
+              <w:instrText xml:space="preserve"> PAGEREF _Toc531624775 \h </w:instrText>
             </w:r>
             <w:r>
               <w:rPr>
@@ -1227,7 +1230,7 @@
               <w:szCs w:val="22"/>
             </w:rPr>
           </w:pPr>
-          <w:hyperlink w:anchor="_Toc531054047" w:history="1">
+          <w:hyperlink w:anchor="_Toc531624776" w:history="1">
             <w:r>
               <w:rPr>
                 <w:rStyle w:val="Lienhypertexte"/>
@@ -1269,7 +1272,7 @@
                 <w:noProof/>
                 <w:webHidden/>
               </w:rPr>
-              <w:instrText xml:space="preserve"> PAGEREF _Toc531054047 \h </w:instrText>
+              <w:instrText xml:space="preserve"> PAGEREF _Toc531624776 \h </w:instrText>
             </w:r>
             <w:r>
               <w:rPr>
@@ -1313,7 +1316,7 @@
               <w:szCs w:val="22"/>
             </w:rPr>
           </w:pPr>
-          <w:hyperlink w:anchor="_Toc531054048" w:history="1">
+          <w:hyperlink w:anchor="_Toc531624777" w:history="1">
             <w:r>
               <w:rPr>
                 <w:rStyle w:val="Lienhypertexte"/>
@@ -1355,7 +1358,7 @@
                 <w:noProof/>
                 <w:webHidden/>
               </w:rPr>
-              <w:instrText xml:space="preserve"> PAGEREF _Toc531054048 \h </w:instrText>
+              <w:instrText xml:space="preserve"> PAGEREF _Toc531624777 \h </w:instrText>
             </w:r>
             <w:r>
               <w:rPr>
@@ -1398,7 +1401,7 @@
               <w:szCs w:val="22"/>
             </w:rPr>
           </w:pPr>
-          <w:hyperlink w:anchor="_Toc531054049" w:history="1">
+          <w:hyperlink w:anchor="_Toc531624778" w:history="1">
             <w:r>
               <w:rPr>
                 <w:rStyle w:val="Lienhypertexte"/>
@@ -1425,7 +1428,7 @@
                 <w:noProof/>
                 <w:webHidden/>
               </w:rPr>
-              <w:instrText xml:space="preserve"> PAGEREF _Toc531054049 \h </w:instrText>
+              <w:instrText xml:space="preserve"> PAGEREF _Toc531624778 \h </w:instrText>
             </w:r>
             <w:r>
               <w:rPr>
@@ -1468,7 +1471,7 @@
               <w:szCs w:val="22"/>
             </w:rPr>
           </w:pPr>
-          <w:hyperlink w:anchor="_Toc531054050" w:history="1">
+          <w:hyperlink w:anchor="_Toc531624779" w:history="1">
             <w:r>
               <w:rPr>
                 <w:rStyle w:val="Lienhypertexte"/>
@@ -1495,7 +1498,7 @@
                 <w:noProof/>
                 <w:webHidden/>
               </w:rPr>
-              <w:instrText xml:space="preserve"> PAGEREF _Toc531054050 \h </w:instrText>
+              <w:instrText xml:space="preserve"> PAGEREF _Toc531624779 \h </w:instrText>
             </w:r>
             <w:r>
               <w:rPr>
@@ -1538,7 +1541,7 @@
               <w:szCs w:val="22"/>
             </w:rPr>
           </w:pPr>
-          <w:hyperlink w:anchor="_Toc531054051" w:history="1">
+          <w:hyperlink w:anchor="_Toc531624780" w:history="1">
             <w:r>
               <w:rPr>
                 <w:rStyle w:val="Lienhypertexte"/>
@@ -1565,7 +1568,7 @@
                 <w:noProof/>
                 <w:webHidden/>
               </w:rPr>
-              <w:instrText xml:space="preserve"> PAGEREF _Toc531054051 \h </w:instrText>
+              <w:instrText xml:space="preserve"> PAGEREF _Toc531624780 \h </w:instrText>
             </w:r>
             <w:r>
               <w:rPr>
@@ -1608,7 +1611,7 @@
               <w:szCs w:val="22"/>
             </w:rPr>
           </w:pPr>
-          <w:hyperlink w:anchor="_Toc531054052" w:history="1">
+          <w:hyperlink w:anchor="_Toc531624781" w:history="1">
             <w:r>
               <w:rPr>
                 <w:rStyle w:val="Lienhypertexte"/>
@@ -1635,7 +1638,7 @@
                 <w:noProof/>
                 <w:webHidden/>
               </w:rPr>
-              <w:instrText xml:space="preserve"> PAGEREF _Toc531054052 \h </w:instrText>
+              <w:instrText xml:space="preserve"> PAGEREF _Toc531624781 \h </w:instrText>
             </w:r>
             <w:r>
               <w:rPr>
@@ -1678,7 +1681,7 @@
               <w:szCs w:val="22"/>
             </w:rPr>
           </w:pPr>
-          <w:hyperlink w:anchor="_Toc531054053" w:history="1">
+          <w:hyperlink w:anchor="_Toc531624782" w:history="1">
             <w:r>
               <w:rPr>
                 <w:rStyle w:val="Lienhypertexte"/>
@@ -1705,7 +1708,7 @@
                 <w:noProof/>
                 <w:webHidden/>
               </w:rPr>
-              <w:instrText xml:space="preserve"> PAGEREF _Toc531054053 \h </w:instrText>
+              <w:instrText xml:space="preserve"> PAGEREF _Toc531624782 \h </w:instrText>
             </w:r>
             <w:r>
               <w:rPr>
@@ -1748,13 +1751,13 @@
               <w:szCs w:val="22"/>
             </w:rPr>
           </w:pPr>
-          <w:hyperlink w:anchor="_Toc531054054" w:history="1">
+          <w:hyperlink w:anchor="_Toc531624783" w:history="1">
             <w:r>
               <w:rPr>
                 <w:rStyle w:val="Lienhypertexte"/>
                 <w:noProof/>
               </w:rPr>
-              <w:t>Démarrer une application (+ prévention User)</w:t>
+              <w:t>Démarrer une application</w:t>
             </w:r>
             <w:r>
               <w:rPr>
@@ -1775,7 +1778,7 @@
                 <w:noProof/>
                 <w:webHidden/>
               </w:rPr>
-              <w:instrText xml:space="preserve"> PAGEREF _Toc531054054 \h </w:instrText>
+              <w:instrText xml:space="preserve"> PAGEREF _Toc531624783 \h </w:instrText>
             </w:r>
             <w:r>
               <w:rPr>
@@ -1818,13 +1821,13 @@
               <w:szCs w:val="22"/>
             </w:rPr>
           </w:pPr>
-          <w:hyperlink w:anchor="_Toc531054055" w:history="1">
+          <w:hyperlink w:anchor="_Toc531624784" w:history="1">
             <w:r>
               <w:rPr>
                 <w:rStyle w:val="Lienhypertexte"/>
                 <w:noProof/>
               </w:rPr>
-              <w:t>Arrêter une application (+ prévention User)</w:t>
+              <w:t>Arrêter une application</w:t>
             </w:r>
             <w:r>
               <w:rPr>
@@ -1845,7 +1848,7 @@
                 <w:noProof/>
                 <w:webHidden/>
               </w:rPr>
-              <w:instrText xml:space="preserve"> PAGEREF _Toc531054055 \h </w:instrText>
+              <w:instrText xml:space="preserve"> PAGEREF _Toc531624784 \h </w:instrText>
             </w:r>
             <w:r>
               <w:rPr>
@@ -1888,13 +1891,13 @@
               <w:szCs w:val="22"/>
             </w:rPr>
           </w:pPr>
-          <w:hyperlink w:anchor="_Toc531054056" w:history="1">
+          <w:hyperlink w:anchor="_Toc531624785" w:history="1">
             <w:r>
               <w:rPr>
                 <w:rStyle w:val="Lienhypertexte"/>
                 <w:noProof/>
               </w:rPr>
-              <w:t>Supervision d’une application</w:t>
+              <w:t>Mise à jour d’une application</w:t>
             </w:r>
             <w:r>
               <w:rPr>
@@ -1915,7 +1918,7 @@
                 <w:noProof/>
                 <w:webHidden/>
               </w:rPr>
-              <w:instrText xml:space="preserve"> PAGEREF _Toc531054056 \h </w:instrText>
+              <w:instrText xml:space="preserve"> PAGEREF _Toc531624785 \h </w:instrText>
             </w:r>
             <w:r>
               <w:rPr>
@@ -1935,7 +1938,7 @@
                 <w:noProof/>
                 <w:webHidden/>
               </w:rPr>
-              <w:t>16</w:t>
+              <w:t>15</w:t>
             </w:r>
             <w:r>
               <w:rPr>
@@ -1958,13 +1961,13 @@
               <w:szCs w:val="22"/>
             </w:rPr>
           </w:pPr>
-          <w:hyperlink w:anchor="_Toc531054057" w:history="1">
+          <w:hyperlink w:anchor="_Toc531624786" w:history="1">
             <w:r>
               <w:rPr>
                 <w:rStyle w:val="Lienhypertexte"/>
                 <w:noProof/>
               </w:rPr>
-              <w:t>Redémarrage automatique en cas de crash (+ prévention User)</w:t>
+              <w:t>Supervision d’une application</w:t>
             </w:r>
             <w:r>
               <w:rPr>
@@ -1985,7 +1988,7 @@
                 <w:noProof/>
                 <w:webHidden/>
               </w:rPr>
-              <w:instrText xml:space="preserve"> PAGEREF _Toc531054057 \h </w:instrText>
+              <w:instrText xml:space="preserve"> PAGEREF _Toc531624786 \h </w:instrText>
             </w:r>
             <w:r>
               <w:rPr>
@@ -2005,7 +2008,7 @@
                 <w:noProof/>
                 <w:webHidden/>
               </w:rPr>
-              <w:t>17</w:t>
+              <w:t>16</w:t>
             </w:r>
             <w:r>
               <w:rPr>
@@ -2028,13 +2031,13 @@
               <w:szCs w:val="22"/>
             </w:rPr>
           </w:pPr>
-          <w:hyperlink w:anchor="_Toc531054058" w:history="1">
+          <w:hyperlink w:anchor="_Toc531624787" w:history="1">
             <w:r>
               <w:rPr>
                 <w:rStyle w:val="Lienhypertexte"/>
                 <w:noProof/>
               </w:rPr>
-              <w:t>Arrêt automatique en cas de manque de ressources (+ prévention User)</w:t>
+              <w:t>Redémarrage automatique en cas de crash d’une application</w:t>
             </w:r>
             <w:r>
               <w:rPr>
@@ -2055,7 +2058,7 @@
                 <w:noProof/>
                 <w:webHidden/>
               </w:rPr>
-              <w:instrText xml:space="preserve"> PAGEREF _Toc531054058 \h </w:instrText>
+              <w:instrText xml:space="preserve"> PAGEREF _Toc531624787 \h </w:instrText>
             </w:r>
             <w:r>
               <w:rPr>
@@ -2075,7 +2078,7 @@
                 <w:noProof/>
                 <w:webHidden/>
               </w:rPr>
-              <w:t>18</w:t>
+              <w:t>17</w:t>
             </w:r>
             <w:r>
               <w:rPr>
@@ -2098,13 +2101,13 @@
               <w:szCs w:val="22"/>
             </w:rPr>
           </w:pPr>
-          <w:hyperlink w:anchor="_Toc531054059" w:history="1">
+          <w:hyperlink w:anchor="_Toc531624788" w:history="1">
             <w:r>
               <w:rPr>
                 <w:rStyle w:val="Lienhypertexte"/>
                 <w:noProof/>
               </w:rPr>
-              <w:t>Prévention de l’utilisateur via mail/sms/flux RSS/Twitter</w:t>
+              <w:t>Arrêt automatique en cas de manque de ressources</w:t>
             </w:r>
             <w:r>
               <w:rPr>
@@ -2125,7 +2128,13 @@
                 <w:noProof/>
                 <w:webHidden/>
               </w:rPr>
-              <w:instrText xml:space="preserve"> PAGEREF _Toc531054059 \h </w:instrText>
+              <w:instrText xml:space="preserve"> PAGEREF _Toc531624788 \h </w:instrText>
+            </w:r>
+            <w:r>
+              <w:rPr>
+                <w:noProof/>
+                <w:webHidden/>
+              </w:rPr>
             </w:r>
             <w:r>
               <w:rPr>
@@ -2136,12 +2145,10 @@
             </w:r>
             <w:r>
               <w:rPr>
-                <w:b/>
-                <w:bCs/>
-                <w:noProof/>
-                <w:webHidden/>
-              </w:rPr>
-              <w:t>Erreur ! Signet non défini.</w:t>
+                <w:noProof/>
+                <w:webHidden/>
+              </w:rPr>
+              <w:t>18</w:t>
             </w:r>
             <w:r>
               <w:rPr>
@@ -2359,6 +2366,82 @@
             <w:r>
               <w:t>27/11/2018</w:t>
             </w:r>
+          </w:p>
+        </w:tc>
+      </w:tr>
+      <w:tr>
+        <w:trPr>
+          <w:trHeight w:val="338"/>
+          <w:jc w:val="center"/>
+        </w:trPr>
+        <w:tc>
+          <w:tcPr>
+            <w:cnfStyle w:val="001000000000" w:firstRow="0" w:lastRow="0" w:firstColumn="1" w:lastColumn="0" w:oddVBand="0" w:evenVBand="0" w:oddHBand="0" w:evenHBand="0" w:firstRowFirstColumn="0" w:firstRowLastColumn="0" w:lastRowFirstColumn="0" w:lastRowLastColumn="0"/>
+            <w:tcW w:w="6754" w:type="dxa"/>
+            <w:vAlign w:val="center"/>
+          </w:tcPr>
+          <w:p>
+            <w:pPr>
+              <w:jc w:val="center"/>
+              <w:rPr>
+                <w:b w:val="0"/>
+              </w:rPr>
+            </w:pPr>
+            <w:r>
+              <w:rPr>
+                <w:b w:val="0"/>
+              </w:rPr>
+              <w:t>Ajout des derniers diagrammes de séquence</w:t>
+            </w:r>
+          </w:p>
+        </w:tc>
+        <w:tc>
+          <w:tcPr>
+            <w:tcW w:w="3786" w:type="dxa"/>
+            <w:vAlign w:val="center"/>
+          </w:tcPr>
+          <w:p>
+            <w:pPr>
+              <w:jc w:val="center"/>
+              <w:cnfStyle w:val="000000000000" w:firstRow="0" w:lastRow="0" w:firstColumn="0" w:lastColumn="0" w:oddVBand="0" w:evenVBand="0" w:oddHBand="0" w:evenHBand="0" w:firstRowFirstColumn="0" w:firstRowLastColumn="0" w:lastRowFirstColumn="0" w:lastRowLastColumn="0"/>
+            </w:pPr>
+            <w:r>
+              <w:t>03/12/2018</w:t>
+            </w:r>
+          </w:p>
+        </w:tc>
+      </w:tr>
+      <w:tr>
+        <w:trPr>
+          <w:cnfStyle w:val="000000100000" w:firstRow="0" w:lastRow="0" w:firstColumn="0" w:lastColumn="0" w:oddVBand="0" w:evenVBand="0" w:oddHBand="1" w:evenHBand="0" w:firstRowFirstColumn="0" w:firstRowLastColumn="0" w:lastRowFirstColumn="0" w:lastRowLastColumn="0"/>
+          <w:trHeight w:val="320"/>
+          <w:jc w:val="center"/>
+        </w:trPr>
+        <w:tc>
+          <w:tcPr>
+            <w:cnfStyle w:val="001000000000" w:firstRow="0" w:lastRow="0" w:firstColumn="1" w:lastColumn="0" w:oddVBand="0" w:evenVBand="0" w:oddHBand="0" w:evenHBand="0" w:firstRowFirstColumn="0" w:firstRowLastColumn="0" w:lastRowFirstColumn="0" w:lastRowLastColumn="0"/>
+            <w:tcW w:w="6754" w:type="dxa"/>
+            <w:vAlign w:val="center"/>
+          </w:tcPr>
+          <w:p>
+            <w:pPr>
+              <w:jc w:val="center"/>
+              <w:rPr>
+                <w:b w:val="0"/>
+              </w:rPr>
+            </w:pPr>
+          </w:p>
+        </w:tc>
+        <w:tc>
+          <w:tcPr>
+            <w:tcW w:w="3786" w:type="dxa"/>
+            <w:vAlign w:val="center"/>
+          </w:tcPr>
+          <w:p>
+            <w:pPr>
+              <w:jc w:val="center"/>
+              <w:cnfStyle w:val="000000100000" w:firstRow="0" w:lastRow="0" w:firstColumn="0" w:lastColumn="0" w:oddVBand="0" w:evenVBand="0" w:oddHBand="1" w:evenHBand="0" w:firstRowFirstColumn="0" w:firstRowLastColumn="0" w:lastRowFirstColumn="0" w:lastRowLastColumn="0"/>
+            </w:pPr>
           </w:p>
         </w:tc>
       </w:tr>
@@ -2431,7 +2514,7 @@
       </w:tr>
       <w:tr>
         <w:trPr>
-          <w:trHeight w:val="338"/>
+          <w:trHeight w:val="320"/>
           <w:jc w:val="center"/>
         </w:trPr>
         <w:tc>
@@ -2496,73 +2579,6 @@
           </w:p>
         </w:tc>
       </w:tr>
-      <w:tr>
-        <w:trPr>
-          <w:trHeight w:val="320"/>
-          <w:jc w:val="center"/>
-        </w:trPr>
-        <w:tc>
-          <w:tcPr>
-            <w:cnfStyle w:val="001000000000" w:firstRow="0" w:lastRow="0" w:firstColumn="1" w:lastColumn="0" w:oddVBand="0" w:evenVBand="0" w:oddHBand="0" w:evenHBand="0" w:firstRowFirstColumn="0" w:firstRowLastColumn="0" w:lastRowFirstColumn="0" w:lastRowLastColumn="0"/>
-            <w:tcW w:w="6754" w:type="dxa"/>
-            <w:vAlign w:val="center"/>
-          </w:tcPr>
-          <w:p>
-            <w:pPr>
-              <w:jc w:val="center"/>
-              <w:rPr>
-                <w:b w:val="0"/>
-              </w:rPr>
-            </w:pPr>
-          </w:p>
-        </w:tc>
-        <w:tc>
-          <w:tcPr>
-            <w:tcW w:w="3786" w:type="dxa"/>
-            <w:vAlign w:val="center"/>
-          </w:tcPr>
-          <w:p>
-            <w:pPr>
-              <w:jc w:val="center"/>
-              <w:cnfStyle w:val="000000000000" w:firstRow="0" w:lastRow="0" w:firstColumn="0" w:lastColumn="0" w:oddVBand="0" w:evenVBand="0" w:oddHBand="0" w:evenHBand="0" w:firstRowFirstColumn="0" w:firstRowLastColumn="0" w:lastRowFirstColumn="0" w:lastRowLastColumn="0"/>
-            </w:pPr>
-          </w:p>
-        </w:tc>
-      </w:tr>
-      <w:tr>
-        <w:trPr>
-          <w:cnfStyle w:val="000000100000" w:firstRow="0" w:lastRow="0" w:firstColumn="0" w:lastColumn="0" w:oddVBand="0" w:evenVBand="0" w:oddHBand="1" w:evenHBand="0" w:firstRowFirstColumn="0" w:firstRowLastColumn="0" w:lastRowFirstColumn="0" w:lastRowLastColumn="0"/>
-          <w:trHeight w:val="320"/>
-          <w:jc w:val="center"/>
-        </w:trPr>
-        <w:tc>
-          <w:tcPr>
-            <w:cnfStyle w:val="001000000000" w:firstRow="0" w:lastRow="0" w:firstColumn="1" w:lastColumn="0" w:oddVBand="0" w:evenVBand="0" w:oddHBand="0" w:evenHBand="0" w:firstRowFirstColumn="0" w:firstRowLastColumn="0" w:lastRowFirstColumn="0" w:lastRowLastColumn="0"/>
-            <w:tcW w:w="6754" w:type="dxa"/>
-            <w:vAlign w:val="center"/>
-          </w:tcPr>
-          <w:p>
-            <w:pPr>
-              <w:jc w:val="center"/>
-              <w:rPr>
-                <w:b w:val="0"/>
-              </w:rPr>
-            </w:pPr>
-          </w:p>
-        </w:tc>
-        <w:tc>
-          <w:tcPr>
-            <w:tcW w:w="3786" w:type="dxa"/>
-            <w:vAlign w:val="center"/>
-          </w:tcPr>
-          <w:p>
-            <w:pPr>
-              <w:jc w:val="center"/>
-              <w:cnfStyle w:val="000000100000" w:firstRow="0" w:lastRow="0" w:firstColumn="0" w:lastColumn="0" w:oddVBand="0" w:evenVBand="0" w:oddHBand="1" w:evenHBand="0" w:firstRowFirstColumn="0" w:firstRowLastColumn="0" w:lastRowFirstColumn="0" w:lastRowLastColumn="0"/>
-            </w:pPr>
-          </w:p>
-        </w:tc>
-      </w:tr>
     </w:tbl>
     <w:p>
       <w:pPr>
@@ -2585,7 +2601,7 @@
           <w:numId w:val="15"/>
         </w:numPr>
       </w:pPr>
-      <w:bookmarkStart w:id="2" w:name="_Toc531054038"/>
+      <w:bookmarkStart w:id="2" w:name="_Toc531624767"/>
       <w:r>
         <w:lastRenderedPageBreak/>
         <w:t>Introduction</w:t>
@@ -2600,8 +2616,8 @@
           <w:numId w:val="17"/>
         </w:numPr>
       </w:pPr>
-      <w:bookmarkStart w:id="3" w:name="_Toc531054039"/>
-      <w:bookmarkEnd w:id="1"/>
+      <w:bookmarkStart w:id="3" w:name="_Toc531624768"/>
+      <w:bookmarkEnd w:id="0"/>
       <w:r>
         <w:t>Rappel sur le projet</w:t>
       </w:r>
@@ -2615,7 +2631,7 @@
           <w:numId w:val="36"/>
         </w:numPr>
       </w:pPr>
-      <w:bookmarkStart w:id="4" w:name="_Toc531054040"/>
+      <w:bookmarkStart w:id="4" w:name="_Toc531624769"/>
       <w:r>
         <w:t>Contexte du projet</w:t>
       </w:r>
@@ -2922,7 +2938,7 @@
           <w:numId w:val="36"/>
         </w:numPr>
       </w:pPr>
-      <w:bookmarkStart w:id="6" w:name="_Toc531054041"/>
+      <w:bookmarkStart w:id="6" w:name="_Toc531624770"/>
       <w:r>
         <w:t xml:space="preserve">Objectif </w:t>
       </w:r>
@@ -3027,7 +3043,7 @@
           <w:numId w:val="17"/>
         </w:numPr>
       </w:pPr>
-      <w:bookmarkStart w:id="7" w:name="_Toc531054042"/>
+      <w:bookmarkStart w:id="7" w:name="_Toc531624771"/>
       <w:bookmarkEnd w:id="5"/>
       <w:r>
         <w:lastRenderedPageBreak/>
@@ -3048,7 +3064,7 @@
           <w:color w:val="845209" w:themeColor="accent1" w:themeShade="7F"/>
         </w:rPr>
       </w:pPr>
-      <w:bookmarkStart w:id="8" w:name="_Toc531054043"/>
+      <w:bookmarkStart w:id="8" w:name="_Toc531624772"/>
       <w:r>
         <w:t>Existant</w:t>
       </w:r>
@@ -3296,7 +3312,7 @@
           <w:color w:val="845209" w:themeColor="accent1" w:themeShade="7F"/>
         </w:rPr>
       </w:pPr>
-      <w:bookmarkStart w:id="9" w:name="_Toc531054044"/>
+      <w:bookmarkStart w:id="9" w:name="_Toc531624773"/>
       <w:r>
         <w:lastRenderedPageBreak/>
         <w:t>Objectif</w:t>
@@ -3429,7 +3445,7 @@
       <w:r>
         <w:br w:type="page"/>
       </w:r>
-      <w:bookmarkStart w:id="12" w:name="_Toc531054045"/>
+      <w:bookmarkStart w:id="12" w:name="_Toc531624774"/>
       <w:bookmarkEnd w:id="11"/>
       <w:r>
         <w:lastRenderedPageBreak/>
@@ -3445,7 +3461,7 @@
           <w:numId w:val="37"/>
         </w:numPr>
       </w:pPr>
-      <w:bookmarkStart w:id="13" w:name="_Toc531054046"/>
+      <w:bookmarkStart w:id="13" w:name="_Toc531624775"/>
       <w:r>
         <w:t>Modélisation UML</w:t>
       </w:r>
@@ -3459,7 +3475,7 @@
           <w:numId w:val="38"/>
         </w:numPr>
       </w:pPr>
-      <w:bookmarkStart w:id="14" w:name="_Toc531054047"/>
+      <w:bookmarkStart w:id="14" w:name="_Toc531624776"/>
       <w:r>
         <w:t>Diagramme de bloc</w:t>
       </w:r>
@@ -3487,7 +3503,7 @@
           <w:numId w:val="38"/>
         </w:numPr>
       </w:pPr>
-      <w:bookmarkStart w:id="15" w:name="_Toc531054048"/>
+      <w:bookmarkStart w:id="15" w:name="_Toc531624777"/>
       <w:r>
         <w:lastRenderedPageBreak/>
         <w:t>Diagramme de séquence</w:t>
@@ -3499,7 +3515,7 @@
         <w:pStyle w:val="Titre4"/>
         <w:ind w:firstLine="708"/>
       </w:pPr>
-      <w:bookmarkStart w:id="16" w:name="_Toc531054049"/>
+      <w:bookmarkStart w:id="16" w:name="_Toc531624778"/>
       <w:r>
         <w:t>Ajout d’une idée/suggestion</w:t>
       </w:r>
@@ -3576,7 +3592,7 @@
         <w:pStyle w:val="Titre4"/>
         <w:ind w:firstLine="708"/>
       </w:pPr>
-      <w:bookmarkStart w:id="17" w:name="_Toc531054050"/>
+      <w:bookmarkStart w:id="17" w:name="_Toc531624779"/>
       <w:r>
         <w:lastRenderedPageBreak/>
         <w:t>Consultation d’une idée/suggestion</w:t>
@@ -3654,7 +3670,7 @@
         <w:pStyle w:val="Titre4"/>
         <w:ind w:firstLine="708"/>
       </w:pPr>
-      <w:bookmarkStart w:id="18" w:name="_Toc531054051"/>
+      <w:bookmarkStart w:id="18" w:name="_Toc531624780"/>
       <w:r>
         <w:lastRenderedPageBreak/>
         <w:t>Ajout d’une applicatio</w:t>
@@ -3735,7 +3751,7 @@
         <w:pStyle w:val="Titre4"/>
         <w:ind w:firstLine="708"/>
       </w:pPr>
-      <w:bookmarkStart w:id="19" w:name="_Toc531054052"/>
+      <w:bookmarkStart w:id="19" w:name="_Toc531624781"/>
       <w:r>
         <w:lastRenderedPageBreak/>
         <w:t>Modification d’une configuration d’une application</w:t>
@@ -3820,7 +3836,7 @@
         <w:pStyle w:val="Titre4"/>
         <w:ind w:firstLine="708"/>
       </w:pPr>
-      <w:bookmarkStart w:id="20" w:name="_Toc531054053"/>
+      <w:bookmarkStart w:id="20" w:name="_Toc531624782"/>
       <w:r>
         <w:lastRenderedPageBreak/>
         <w:t>Suppression d’une application</w:t>
@@ -3898,15 +3914,15 @@
         <w:pStyle w:val="Titre4"/>
         <w:ind w:firstLine="708"/>
       </w:pPr>
-      <w:bookmarkStart w:id="21" w:name="_Toc531054054"/>
+      <w:bookmarkStart w:id="21" w:name="_Toc531624783"/>
       <w:r>
         <w:lastRenderedPageBreak/>
         <w:t>Démarrer une applicatio</w:t>
       </w:r>
+      <w:r>
+        <w:t>n</w:t>
+      </w:r>
       <w:bookmarkEnd w:id="21"/>
-      <w:r>
-        <w:t>n</w:t>
-      </w:r>
     </w:p>
     <w:p/>
     <w:p>
@@ -3979,7 +3995,7 @@
         <w:pStyle w:val="Titre4"/>
         <w:ind w:firstLine="708"/>
       </w:pPr>
-      <w:bookmarkStart w:id="22" w:name="_Toc531054055"/>
+      <w:bookmarkStart w:id="22" w:name="_Toc531624784"/>
       <w:r>
         <w:lastRenderedPageBreak/>
         <w:t>Arrêter une application</w:t>
@@ -4042,10 +4058,12 @@
         <w:pStyle w:val="Titre4"/>
         <w:ind w:firstLine="708"/>
       </w:pPr>
+      <w:bookmarkStart w:id="23" w:name="_Toc531624785"/>
       <w:r>
         <w:lastRenderedPageBreak/>
         <w:t>Mise à jour d’une application</w:t>
       </w:r>
+      <w:bookmarkEnd w:id="23"/>
     </w:p>
     <w:p/>
     <w:p>
@@ -4112,12 +4130,12 @@
         <w:pStyle w:val="Titre4"/>
         <w:ind w:firstLine="708"/>
       </w:pPr>
-      <w:bookmarkStart w:id="23" w:name="_Toc531054056"/>
+      <w:bookmarkStart w:id="24" w:name="_Toc531624786"/>
       <w:r>
         <w:lastRenderedPageBreak/>
         <w:t>Supervision d’une application</w:t>
       </w:r>
-      <w:bookmarkEnd w:id="23"/>
+      <w:bookmarkEnd w:id="24"/>
     </w:p>
     <w:p/>
     <w:p>
@@ -4199,24 +4217,72 @@
         <w:pStyle w:val="Titre4"/>
         <w:ind w:firstLine="708"/>
       </w:pPr>
-      <w:bookmarkStart w:id="24" w:name="_Toc531054057"/>
+      <w:bookmarkStart w:id="25" w:name="_Toc531624787"/>
       <w:r>
         <w:lastRenderedPageBreak/>
         <w:t>Redémarrage automatique en cas de crash</w:t>
       </w:r>
       <w:r>
-        <w:t xml:space="preserve"> (+ prévention </w:t>
-      </w:r>
-      <w:r>
-        <w:t>User</w:t>
-      </w:r>
-      <w:r>
-        <w:t>)</w:t>
-      </w:r>
-      <w:bookmarkEnd w:id="24"/>
+        <w:t xml:space="preserve"> d’une application</w:t>
+      </w:r>
+      <w:bookmarkEnd w:id="25"/>
     </w:p>
     <w:p/>
-    <w:p/>
+    <w:p>
+      <w:r>
+        <w:rPr>
+          <w:noProof/>
+        </w:rPr>
+        <w:drawing>
+          <wp:inline distT="0" distB="0" distL="0" distR="0" wp14:anchorId="4C658DC9" wp14:editId="777028AC">
+            <wp:extent cx="5753100" cy="6505575"/>
+            <wp:effectExtent l="0" t="0" r="0" b="9525"/>
+            <wp:docPr id="19" name="Image 19"/>
+            <wp:cNvGraphicFramePr>
+              <a:graphicFrameLocks xmlns:a="http://schemas.openxmlformats.org/drawingml/2006/main" noChangeAspect="1"/>
+            </wp:cNvGraphicFramePr>
+            <a:graphic xmlns:a="http://schemas.openxmlformats.org/drawingml/2006/main">
+              <a:graphicData uri="http://schemas.openxmlformats.org/drawingml/2006/picture">
+                <pic:pic xmlns:pic="http://schemas.openxmlformats.org/drawingml/2006/picture">
+                  <pic:nvPicPr>
+                    <pic:cNvPr id="0" name="Picture 1"/>
+                    <pic:cNvPicPr>
+                      <a:picLocks noChangeAspect="1" noChangeArrowheads="1"/>
+                    </pic:cNvPicPr>
+                  </pic:nvPicPr>
+                  <pic:blipFill>
+                    <a:blip r:embed="rId22">
+                      <a:extLst>
+                        <a:ext uri="{28A0092B-C50C-407E-A947-70E740481C1C}">
+                          <a14:useLocalDpi xmlns:a14="http://schemas.microsoft.com/office/drawing/2010/main" val="0"/>
+                        </a:ext>
+                      </a:extLst>
+                    </a:blip>
+                    <a:srcRect/>
+                    <a:stretch>
+                      <a:fillRect/>
+                    </a:stretch>
+                  </pic:blipFill>
+                  <pic:spPr bwMode="auto">
+                    <a:xfrm>
+                      <a:off x="0" y="0"/>
+                      <a:ext cx="5753100" cy="6505575"/>
+                    </a:xfrm>
+                    <a:prstGeom prst="rect">
+                      <a:avLst/>
+                    </a:prstGeom>
+                    <a:noFill/>
+                    <a:ln>
+                      <a:noFill/>
+                    </a:ln>
+                  </pic:spPr>
+                </pic:pic>
+              </a:graphicData>
+            </a:graphic>
+          </wp:inline>
+        </w:drawing>
+      </w:r>
+    </w:p>
     <w:p/>
     <w:p>
       <w:pPr>
@@ -4236,7 +4302,7 @@
         <w:pStyle w:val="Titre4"/>
         <w:ind w:firstLine="708"/>
       </w:pPr>
-      <w:bookmarkStart w:id="25" w:name="_Toc531054058"/>
+      <w:bookmarkStart w:id="26" w:name="_Toc531624788"/>
       <w:r>
         <w:lastRenderedPageBreak/>
         <w:t xml:space="preserve">Arrêt </w:t>
@@ -4247,32 +4313,66 @@
       <w:r>
         <w:t xml:space="preserve"> en cas de manque de ressources</w:t>
       </w:r>
-      <w:r>
-        <w:t xml:space="preserve"> </w:t>
-      </w:r>
-      <w:r>
-        <w:t xml:space="preserve">(+ prévention </w:t>
-      </w:r>
-      <w:r>
-        <w:t>User</w:t>
-      </w:r>
-      <w:r>
-        <w:t>)</w:t>
-      </w:r>
-      <w:bookmarkEnd w:id="25"/>
+      <w:bookmarkEnd w:id="26"/>
     </w:p>
+    <w:p/>
     <w:p>
-      <w:pPr>
-        <w:rPr>
-          <w:rFonts w:asciiTheme="majorHAnsi" w:eastAsiaTheme="majorEastAsia" w:hAnsiTheme="majorHAnsi" w:cstheme="majorBidi"/>
-          <w:i/>
-          <w:iCs/>
-          <w:color w:val="C77C0E" w:themeColor="accent1" w:themeShade="BF"/>
-        </w:rPr>
-      </w:pPr>
+      <w:r>
+        <w:rPr>
+          <w:noProof/>
+        </w:rPr>
+        <w:drawing>
+          <wp:inline distT="0" distB="0" distL="0" distR="0" wp14:anchorId="1283796E" wp14:editId="4FC2D993">
+            <wp:extent cx="5753100" cy="5257800"/>
+            <wp:effectExtent l="0" t="0" r="0" b="0"/>
+            <wp:docPr id="21" name="Image 21"/>
+            <wp:cNvGraphicFramePr>
+              <a:graphicFrameLocks xmlns:a="http://schemas.openxmlformats.org/drawingml/2006/main" noChangeAspect="1"/>
+            </wp:cNvGraphicFramePr>
+            <a:graphic xmlns:a="http://schemas.openxmlformats.org/drawingml/2006/main">
+              <a:graphicData uri="http://schemas.openxmlformats.org/drawingml/2006/picture">
+                <pic:pic xmlns:pic="http://schemas.openxmlformats.org/drawingml/2006/picture">
+                  <pic:nvPicPr>
+                    <pic:cNvPr id="0" name="Picture 3"/>
+                    <pic:cNvPicPr>
+                      <a:picLocks noChangeAspect="1" noChangeArrowheads="1"/>
+                    </pic:cNvPicPr>
+                  </pic:nvPicPr>
+                  <pic:blipFill>
+                    <a:blip r:embed="rId23">
+                      <a:extLst>
+                        <a:ext uri="{28A0092B-C50C-407E-A947-70E740481C1C}">
+                          <a14:useLocalDpi xmlns:a14="http://schemas.microsoft.com/office/drawing/2010/main" val="0"/>
+                        </a:ext>
+                      </a:extLst>
+                    </a:blip>
+                    <a:srcRect/>
+                    <a:stretch>
+                      <a:fillRect/>
+                    </a:stretch>
+                  </pic:blipFill>
+                  <pic:spPr bwMode="auto">
+                    <a:xfrm>
+                      <a:off x="0" y="0"/>
+                      <a:ext cx="5753100" cy="5257800"/>
+                    </a:xfrm>
+                    <a:prstGeom prst="rect">
+                      <a:avLst/>
+                    </a:prstGeom>
+                    <a:noFill/>
+                    <a:ln>
+                      <a:noFill/>
+                    </a:ln>
+                  </pic:spPr>
+                </pic:pic>
+              </a:graphicData>
+            </a:graphic>
+          </wp:inline>
+        </w:drawing>
+      </w:r>
     </w:p>
     <w:sectPr>
-      <w:headerReference w:type="default" r:id="rId22"/>
+      <w:headerReference w:type="default" r:id="rId24"/>
       <w:pgSz w:w="11906" w:h="16838"/>
       <w:pgMar w:top="1417" w:right="1417" w:bottom="1417" w:left="1417" w:header="708" w:footer="708" w:gutter="0"/>
       <w:cols w:space="720"/>
@@ -8962,7 +9062,6 @@
   <w:style w:type="character" w:default="1" w:styleId="Policepardfaut">
     <w:name w:val="Default Paragraph Font"/>
     <w:uiPriority w:val="1"/>
-    <w:semiHidden/>
     <w:unhideWhenUsed/>
   </w:style>
   <w:style w:type="table" w:default="1" w:styleId="TableauNormal">
@@ -9690,7 +9789,7 @@
 </file>
 
 <file path=customXml/itemProps2.xml><?xml version="1.0" encoding="utf-8"?>
-<ds:datastoreItem xmlns:ds="http://schemas.openxmlformats.org/officeDocument/2006/customXml" ds:itemID="{1844307B-0D0C-4EEE-B553-A51FDE456E6F}">
+<ds:datastoreItem xmlns:ds="http://schemas.openxmlformats.org/officeDocument/2006/customXml" ds:itemID="{3942E51E-7FAC-4BB7-B754-443AE6DDF055}">
   <ds:schemaRefs>
     <ds:schemaRef ds:uri="http://schemas.openxmlformats.org/officeDocument/2006/bibliography"/>
   </ds:schemaRefs>

</xml_diff>

<commit_message>
Ajout descriptions technologies Cd'A #1
</commit_message>
<xml_diff>
--- a/Docs/Cahier d'analyse projet de fin d'études.docx
+++ b/Docs/Cahier d'analyse projet de fin d'études.docx
@@ -109,7 +109,7 @@
                         <a:effectLst/>
                         <a:extLst>
                           <a:ext uri="{C572A759-6A51-4108-AA02-DFA0A04FC94B}">
-                            <ma14:wrappingTextBoxFlag xmlns:arto="http://schemas.microsoft.com/office/word/2006/arto" xmlns:ma14="http://schemas.microsoft.com/office/mac/drawingml/2011/main" xmlns:w="http://schemas.openxmlformats.org/wordprocessingml/2006/main" xmlns:w10="urn:schemas-microsoft-com:office:word" xmlns:v="urn:schemas-microsoft-com:vml" xmlns:o="urn:schemas-microsoft-com:office:office" xmlns:mv="urn:schemas-microsoft-com:mac:vml" xmlns:mo="http://schemas.microsoft.com/office/mac/office/2008/main" xmlns=""/>
+                            <ma14:wrappingTextBoxFlag xmlns="" xmlns:mo="http://schemas.microsoft.com/office/mac/office/2008/main" xmlns:mv="urn:schemas-microsoft-com:mac:vml" xmlns:o="urn:schemas-microsoft-com:office:office" xmlns:v="urn:schemas-microsoft-com:vml" xmlns:w10="urn:schemas-microsoft-com:office:word" xmlns:w="http://schemas.openxmlformats.org/wordprocessingml/2006/main" xmlns:ma14="http://schemas.microsoft.com/office/mac/drawingml/2011/main" xmlns:arto="http://schemas.microsoft.com/office/word/2006/arto"/>
                           </a:ext>
                         </a:extLst>
                       </wps:spPr>
@@ -267,7 +267,7 @@
                         <a:effectLst/>
                         <a:extLst>
                           <a:ext uri="{C572A759-6A51-4108-AA02-DFA0A04FC94B}">
-                            <ma14:wrappingTextBoxFlag xmlns:arto="http://schemas.microsoft.com/office/word/2006/arto" xmlns:ma14="http://schemas.microsoft.com/office/mac/drawingml/2011/main" xmlns:w="http://schemas.openxmlformats.org/wordprocessingml/2006/main" xmlns:w10="urn:schemas-microsoft-com:office:word" xmlns:v="urn:schemas-microsoft-com:vml" xmlns:o="urn:schemas-microsoft-com:office:office" xmlns:mv="urn:schemas-microsoft-com:mac:vml" xmlns:mo="http://schemas.microsoft.com/office/mac/office/2008/main" xmlns=""/>
+                            <ma14:wrappingTextBoxFlag xmlns="" xmlns:mo="http://schemas.microsoft.com/office/mac/office/2008/main" xmlns:mv="urn:schemas-microsoft-com:mac:vml" xmlns:o="urn:schemas-microsoft-com:office:office" xmlns:v="urn:schemas-microsoft-com:vml" xmlns:w10="urn:schemas-microsoft-com:office:word" xmlns:w="http://schemas.openxmlformats.org/wordprocessingml/2006/main" xmlns:ma14="http://schemas.microsoft.com/office/mac/drawingml/2011/main" xmlns:arto="http://schemas.microsoft.com/office/word/2006/arto"/>
                           </a:ext>
                         </a:extLst>
                       </wps:spPr>
@@ -414,12 +414,7 @@
             <w:pStyle w:val="En-ttedetabledesmatires"/>
           </w:pPr>
           <w:r>
-            <w:t>Table de</w:t>
-          </w:r>
-          <w:bookmarkStart w:id="1" w:name="_GoBack"/>
-          <w:bookmarkEnd w:id="1"/>
-          <w:r>
-            <w:t>s matières</w:t>
+            <w:t>Table des matières</w:t>
           </w:r>
         </w:p>
         <w:p>
@@ -2430,6 +2425,24 @@
                 <w:b w:val="0"/>
               </w:rPr>
             </w:pPr>
+            <w:r>
+              <w:rPr>
+                <w:b w:val="0"/>
+              </w:rPr>
+              <w:t xml:space="preserve">Descriptions des technologies qui </w:t>
+            </w:r>
+            <w:r>
+              <w:rPr>
+                <w:b w:val="0"/>
+              </w:rPr>
+              <w:t>correspondent</w:t>
+            </w:r>
+            <w:r>
+              <w:rPr>
+                <w:b w:val="0"/>
+              </w:rPr>
+              <w:t xml:space="preserve"> aux besoins</w:t>
+            </w:r>
           </w:p>
         </w:tc>
         <w:tc>
@@ -2442,6 +2455,9 @@
               <w:jc w:val="center"/>
               <w:cnfStyle w:val="000000100000" w:firstRow="0" w:lastRow="0" w:firstColumn="0" w:lastColumn="0" w:oddVBand="0" w:evenVBand="0" w:oddHBand="1" w:evenHBand="0" w:firstRowFirstColumn="0" w:firstRowLastColumn="0" w:lastRowFirstColumn="0" w:lastRowLastColumn="0"/>
             </w:pPr>
+            <w:r>
+              <w:t>08/01/2019</w:t>
+            </w:r>
           </w:p>
         </w:tc>
       </w:tr>
@@ -2580,6 +2596,68 @@
         </w:tc>
       </w:tr>
     </w:tbl>
+    <w:p/>
+    <w:p>
+      <w:pPr>
+        <w:jc w:val="both"/>
+      </w:pPr>
+      <w:r>
+        <w:t>// WIP</w:t>
+      </w:r>
+    </w:p>
+    <w:p>
+      <w:pPr>
+        <w:jc w:val="both"/>
+      </w:pPr>
+      <w:r>
+        <w:t>Présentation des technologies</w:t>
+      </w:r>
+    </w:p>
+    <w:p>
+      <w:pPr>
+        <w:jc w:val="both"/>
+      </w:pPr>
+      <w:r>
+        <w:t>Choix des technologies</w:t>
+      </w:r>
+    </w:p>
+    <w:p>
+      <w:pPr>
+        <w:jc w:val="both"/>
+      </w:pPr>
+      <w:r>
+        <w:t>Diagramme de classes</w:t>
+      </w:r>
+    </w:p>
+    <w:p>
+      <w:pPr>
+        <w:jc w:val="both"/>
+      </w:pPr>
+      <w:proofErr w:type="spellStart"/>
+      <w:r>
+        <w:t>Mock</w:t>
+      </w:r>
+      <w:proofErr w:type="spellEnd"/>
+      <w:r>
+        <w:t xml:space="preserve"> up interface Web</w:t>
+      </w:r>
+    </w:p>
+    <w:p>
+      <w:pPr>
+        <w:jc w:val="both"/>
+      </w:pPr>
+      <w:r>
+        <w:t>Description de l’hébergement (@IP -&gt; site web)</w:t>
+      </w:r>
+    </w:p>
+    <w:p>
+      <w:pPr>
+        <w:jc w:val="both"/>
+      </w:pPr>
+      <w:r>
+        <w:t>Arborescence des fichiers</w:t>
+      </w:r>
+    </w:p>
     <w:p>
       <w:pPr>
         <w:rPr>
@@ -2601,12 +2679,12 @@
           <w:numId w:val="15"/>
         </w:numPr>
       </w:pPr>
-      <w:bookmarkStart w:id="2" w:name="_Toc531624767"/>
+      <w:bookmarkStart w:id="1" w:name="_Toc531624767"/>
       <w:r>
         <w:lastRenderedPageBreak/>
         <w:t>Introduction</w:t>
       </w:r>
-      <w:bookmarkEnd w:id="2"/>
+      <w:bookmarkEnd w:id="1"/>
     </w:p>
     <w:p>
       <w:pPr>
@@ -2616,12 +2694,12 @@
           <w:numId w:val="17"/>
         </w:numPr>
       </w:pPr>
-      <w:bookmarkStart w:id="3" w:name="_Toc531624768"/>
+      <w:bookmarkStart w:id="2" w:name="_Toc531624768"/>
       <w:bookmarkEnd w:id="0"/>
       <w:r>
         <w:t>Rappel sur le projet</w:t>
       </w:r>
-      <w:bookmarkEnd w:id="3"/>
+      <w:bookmarkEnd w:id="2"/>
     </w:p>
     <w:p>
       <w:pPr>
@@ -2631,11 +2709,11 @@
           <w:numId w:val="36"/>
         </w:numPr>
       </w:pPr>
-      <w:bookmarkStart w:id="4" w:name="_Toc531624769"/>
+      <w:bookmarkStart w:id="3" w:name="_Toc531624769"/>
       <w:r>
         <w:t>Contexte du projet</w:t>
       </w:r>
-      <w:bookmarkEnd w:id="4"/>
+      <w:bookmarkEnd w:id="3"/>
     </w:p>
     <w:p>
       <w:pPr>
@@ -2928,7 +3006,7 @@
       </w:r>
     </w:p>
     <w:p>
-      <w:bookmarkStart w:id="5" w:name="_Toc243976954"/>
+      <w:bookmarkStart w:id="4" w:name="_Toc243976954"/>
     </w:p>
     <w:p>
       <w:pPr>
@@ -2938,7 +3016,7 @@
           <w:numId w:val="36"/>
         </w:numPr>
       </w:pPr>
-      <w:bookmarkStart w:id="6" w:name="_Toc531624770"/>
+      <w:bookmarkStart w:id="5" w:name="_Toc531624770"/>
       <w:r>
         <w:t xml:space="preserve">Objectif </w:t>
       </w:r>
@@ -2948,7 +3026,7 @@
       <w:r>
         <w:t>du projet</w:t>
       </w:r>
-      <w:bookmarkEnd w:id="6"/>
+      <w:bookmarkEnd w:id="5"/>
     </w:p>
     <w:p/>
     <w:p>
@@ -3043,13 +3121,13 @@
           <w:numId w:val="17"/>
         </w:numPr>
       </w:pPr>
-      <w:bookmarkStart w:id="7" w:name="_Toc531624771"/>
-      <w:bookmarkEnd w:id="5"/>
+      <w:bookmarkStart w:id="6" w:name="_Toc531624771"/>
+      <w:bookmarkEnd w:id="4"/>
       <w:r>
         <w:lastRenderedPageBreak/>
         <w:t>Rappel sur l’architecture</w:t>
       </w:r>
-      <w:bookmarkEnd w:id="7"/>
+      <w:bookmarkEnd w:id="6"/>
     </w:p>
     <w:p>
       <w:pPr>
@@ -3064,11 +3142,11 @@
           <w:color w:val="845209" w:themeColor="accent1" w:themeShade="7F"/>
         </w:rPr>
       </w:pPr>
-      <w:bookmarkStart w:id="8" w:name="_Toc531624772"/>
+      <w:bookmarkStart w:id="7" w:name="_Toc531624772"/>
       <w:r>
         <w:t>Existant</w:t>
       </w:r>
-      <w:bookmarkEnd w:id="8"/>
+      <w:bookmarkEnd w:id="7"/>
     </w:p>
     <w:p>
       <w:pPr>
@@ -3312,15 +3390,15 @@
           <w:color w:val="845209" w:themeColor="accent1" w:themeShade="7F"/>
         </w:rPr>
       </w:pPr>
-      <w:bookmarkStart w:id="9" w:name="_Toc531624773"/>
+      <w:bookmarkStart w:id="8" w:name="_Toc531624773"/>
       <w:r>
         <w:lastRenderedPageBreak/>
         <w:t>Objectif</w:t>
       </w:r>
-      <w:bookmarkEnd w:id="9"/>
-    </w:p>
-    <w:p>
-      <w:bookmarkStart w:id="10" w:name="_Toc243976956"/>
+      <w:bookmarkEnd w:id="8"/>
+    </w:p>
+    <w:p>
+      <w:bookmarkStart w:id="9" w:name="_Toc243976956"/>
       <w:r>
         <w:rPr>
           <w:noProof/>
@@ -3431,8 +3509,8 @@
       <w:r>
         <w:t>L’application Web devra pouvoir envoyer des mails aux administrateurs pour les prévenir en cas de problème mais aussi pour toute demandes et suggestions envoyés par nos utilisateurs via l’application Web.</w:t>
       </w:r>
-      <w:bookmarkStart w:id="11" w:name="_Toc243976959"/>
-      <w:bookmarkEnd w:id="10"/>
+      <w:bookmarkStart w:id="10" w:name="_Toc243976959"/>
+      <w:bookmarkEnd w:id="9"/>
     </w:p>
     <w:p>
       <w:pPr>
@@ -3445,13 +3523,13 @@
       <w:r>
         <w:br w:type="page"/>
       </w:r>
-      <w:bookmarkStart w:id="12" w:name="_Toc531624774"/>
-      <w:bookmarkEnd w:id="11"/>
+      <w:bookmarkStart w:id="11" w:name="_Toc531624774"/>
+      <w:bookmarkEnd w:id="10"/>
       <w:r>
         <w:lastRenderedPageBreak/>
         <w:t>Analyse et Modélisation</w:t>
       </w:r>
-      <w:bookmarkEnd w:id="12"/>
+      <w:bookmarkEnd w:id="11"/>
     </w:p>
     <w:p>
       <w:pPr>
@@ -3461,11 +3539,11 @@
           <w:numId w:val="37"/>
         </w:numPr>
       </w:pPr>
-      <w:bookmarkStart w:id="13" w:name="_Toc531624775"/>
+      <w:bookmarkStart w:id="12" w:name="_Toc531624775"/>
       <w:r>
         <w:t>Modélisation UML</w:t>
       </w:r>
-      <w:bookmarkEnd w:id="13"/>
+      <w:bookmarkEnd w:id="12"/>
     </w:p>
     <w:p>
       <w:pPr>
@@ -3475,51 +3553,38 @@
           <w:numId w:val="38"/>
         </w:numPr>
       </w:pPr>
-      <w:bookmarkStart w:id="14" w:name="_Toc531624776"/>
-      <w:r>
-        <w:t>Diagramme de bloc</w:t>
-      </w:r>
-      <w:bookmarkEnd w:id="14"/>
+      <w:bookmarkStart w:id="13" w:name="_Toc531624777"/>
+      <w:r>
+        <w:t>Diagramme</w:t>
+      </w:r>
+      <w:r>
+        <w:t>s</w:t>
+      </w:r>
+      <w:r>
+        <w:t xml:space="preserve"> de séquence</w:t>
+      </w:r>
+      <w:bookmarkEnd w:id="13"/>
     </w:p>
     <w:p/>
+    <w:p>
+      <w:pPr>
+        <w:jc w:val="both"/>
+      </w:pPr>
+      <w:r>
+        <w:t>Pour tous les diagrammes présents ci-dessous, une authentification est nécessaire au préalable. Cette authentification est simple, on demande un nom d’utilisateur/adresse mail en tant qu’identifiant pour un utilisateur et un mot de passe associé.</w:t>
+      </w:r>
+    </w:p>
     <w:p/>
-    <w:p/>
-    <w:p>
-      <w:pPr>
-        <w:rPr>
-          <w:rFonts w:asciiTheme="majorHAnsi" w:eastAsiaTheme="majorEastAsia" w:hAnsiTheme="majorHAnsi" w:cstheme="majorBidi"/>
-          <w:color w:val="845209" w:themeColor="accent1" w:themeShade="7F"/>
-        </w:rPr>
-      </w:pPr>
-      <w:r>
-        <w:br w:type="page"/>
-      </w:r>
-    </w:p>
-    <w:p>
-      <w:pPr>
-        <w:pStyle w:val="Titre30"/>
-        <w:numPr>
-          <w:ilvl w:val="0"/>
-          <w:numId w:val="38"/>
-        </w:numPr>
-      </w:pPr>
-      <w:bookmarkStart w:id="15" w:name="_Toc531624777"/>
-      <w:r>
-        <w:lastRenderedPageBreak/>
-        <w:t>Diagramme de séquence</w:t>
-      </w:r>
-      <w:bookmarkEnd w:id="15"/>
-    </w:p>
     <w:p>
       <w:pPr>
         <w:pStyle w:val="Titre4"/>
         <w:ind w:firstLine="708"/>
       </w:pPr>
-      <w:bookmarkStart w:id="16" w:name="_Toc531624778"/>
+      <w:bookmarkStart w:id="14" w:name="_Toc531624778"/>
       <w:r>
         <w:t>Ajout d’une idée/suggestion</w:t>
       </w:r>
-      <w:bookmarkEnd w:id="16"/>
+      <w:bookmarkEnd w:id="14"/>
     </w:p>
     <w:p/>
     <w:p>
@@ -3531,9 +3596,17 @@
           <w:noProof/>
         </w:rPr>
         <w:drawing>
-          <wp:inline distT="0" distB="0" distL="0" distR="0" wp14:anchorId="5C73A503" wp14:editId="7FC3060F">
+          <wp:anchor distT="0" distB="0" distL="114300" distR="114300" simplePos="0" relativeHeight="251681792" behindDoc="0" locked="0" layoutInCell="1" allowOverlap="1" wp14:anchorId="5C73A503" wp14:editId="1ED92400">
+            <wp:simplePos x="895350" y="2533650"/>
+            <wp:positionH relativeFrom="margin">
+              <wp:align>center</wp:align>
+            </wp:positionH>
+            <wp:positionV relativeFrom="margin">
+              <wp:align>center</wp:align>
+            </wp:positionV>
             <wp:extent cx="5772150" cy="4152900"/>
             <wp:effectExtent l="0" t="0" r="0" b="0"/>
+            <wp:wrapSquare wrapText="bothSides"/>
             <wp:docPr id="8" name="Image 8"/>
             <wp:cNvGraphicFramePr>
               <a:graphicFrameLocks xmlns:a="http://schemas.openxmlformats.org/drawingml/2006/main" noChangeAspect="1"/>
@@ -3569,7 +3642,7 @@
                 </pic:pic>
               </a:graphicData>
             </a:graphic>
-          </wp:inline>
+          </wp:anchor>
         </w:drawing>
       </w:r>
     </w:p>
@@ -3592,12 +3665,12 @@
         <w:pStyle w:val="Titre4"/>
         <w:ind w:firstLine="708"/>
       </w:pPr>
-      <w:bookmarkStart w:id="17" w:name="_Toc531624779"/>
+      <w:bookmarkStart w:id="15" w:name="_Toc531624779"/>
       <w:r>
         <w:lastRenderedPageBreak/>
         <w:t>Consultation d’une idée/suggestion</w:t>
       </w:r>
-      <w:bookmarkEnd w:id="17"/>
+      <w:bookmarkEnd w:id="15"/>
     </w:p>
     <w:p/>
     <w:p>
@@ -3609,9 +3682,17 @@
           <w:noProof/>
         </w:rPr>
         <w:drawing>
-          <wp:inline distT="0" distB="0" distL="0" distR="0" wp14:anchorId="3FB59663" wp14:editId="35D1C22B">
+          <wp:anchor distT="0" distB="0" distL="114300" distR="114300" simplePos="0" relativeHeight="251672576" behindDoc="0" locked="0" layoutInCell="1" allowOverlap="1" wp14:anchorId="3FB59663" wp14:editId="54783DFE">
+            <wp:simplePos x="1685925" y="1257300"/>
+            <wp:positionH relativeFrom="margin">
+              <wp:align>center</wp:align>
+            </wp:positionH>
+            <wp:positionV relativeFrom="margin">
+              <wp:align>center</wp:align>
+            </wp:positionV>
             <wp:extent cx="4182992" cy="4951297"/>
             <wp:effectExtent l="0" t="0" r="8255" b="1905"/>
+            <wp:wrapSquare wrapText="bothSides"/>
             <wp:docPr id="10" name="Image 10"/>
             <wp:cNvGraphicFramePr>
               <a:graphicFrameLocks xmlns:a="http://schemas.openxmlformats.org/drawingml/2006/main" noChangeAspect="1"/>
@@ -3647,7 +3728,7 @@
                 </pic:pic>
               </a:graphicData>
             </a:graphic>
-          </wp:inline>
+          </wp:anchor>
         </w:drawing>
       </w:r>
     </w:p>
@@ -3670,7 +3751,7 @@
         <w:pStyle w:val="Titre4"/>
         <w:ind w:firstLine="708"/>
       </w:pPr>
-      <w:bookmarkStart w:id="18" w:name="_Toc531624780"/>
+      <w:bookmarkStart w:id="16" w:name="_Toc531624780"/>
       <w:r>
         <w:lastRenderedPageBreak/>
         <w:t>Ajout d’une applicatio</w:t>
@@ -3678,7 +3759,7 @@
       <w:r>
         <w:t>n</w:t>
       </w:r>
-      <w:bookmarkEnd w:id="18"/>
+      <w:bookmarkEnd w:id="16"/>
     </w:p>
     <w:p/>
     <w:p>
@@ -3690,9 +3771,17 @@
           <w:noProof/>
         </w:rPr>
         <w:drawing>
-          <wp:inline distT="0" distB="0" distL="0" distR="0" wp14:anchorId="3BB76762" wp14:editId="507D065D">
+          <wp:anchor distT="0" distB="0" distL="114300" distR="114300" simplePos="0" relativeHeight="251671552" behindDoc="0" locked="0" layoutInCell="1" allowOverlap="1" wp14:anchorId="3BB76762" wp14:editId="66553E7F">
+            <wp:simplePos x="1114425" y="1257300"/>
+            <wp:positionH relativeFrom="margin">
+              <wp:align>center</wp:align>
+            </wp:positionH>
+            <wp:positionV relativeFrom="margin">
+              <wp:align>center</wp:align>
+            </wp:positionV>
             <wp:extent cx="5335905" cy="3759899"/>
             <wp:effectExtent l="0" t="0" r="0" b="0"/>
+            <wp:wrapSquare wrapText="bothSides"/>
             <wp:docPr id="11" name="Image 11"/>
             <wp:cNvGraphicFramePr>
               <a:graphicFrameLocks xmlns:a="http://schemas.openxmlformats.org/drawingml/2006/main" noChangeAspect="1"/>
@@ -3715,7 +3804,7 @@
                   <pic:spPr bwMode="auto">
                     <a:xfrm>
                       <a:off x="0" y="0"/>
-                      <a:ext cx="5349753" cy="3769657"/>
+                      <a:ext cx="5335905" cy="3759899"/>
                     </a:xfrm>
                     <a:prstGeom prst="rect">
                       <a:avLst/>
@@ -3728,7 +3817,7 @@
                 </pic:pic>
               </a:graphicData>
             </a:graphic>
-          </wp:inline>
+          </wp:anchor>
         </w:drawing>
       </w:r>
     </w:p>
@@ -3751,12 +3840,12 @@
         <w:pStyle w:val="Titre4"/>
         <w:ind w:firstLine="708"/>
       </w:pPr>
-      <w:bookmarkStart w:id="19" w:name="_Toc531624781"/>
+      <w:bookmarkStart w:id="17" w:name="_Toc531624781"/>
       <w:r>
         <w:lastRenderedPageBreak/>
         <w:t>Modification d’une configuration d’une application</w:t>
       </w:r>
-      <w:bookmarkEnd w:id="19"/>
+      <w:bookmarkEnd w:id="17"/>
     </w:p>
     <w:p/>
     <w:p>
@@ -3768,9 +3857,17 @@
           <w:noProof/>
         </w:rPr>
         <w:drawing>
-          <wp:inline distT="0" distB="0" distL="0" distR="0" wp14:anchorId="7F5B5D14" wp14:editId="64FD5791">
+          <wp:anchor distT="0" distB="0" distL="114300" distR="114300" simplePos="0" relativeHeight="251673600" behindDoc="0" locked="0" layoutInCell="1" allowOverlap="1" wp14:anchorId="7F5B5D14" wp14:editId="24467C8A">
+            <wp:simplePos x="1543050" y="1257300"/>
+            <wp:positionH relativeFrom="margin">
+              <wp:align>center</wp:align>
+            </wp:positionH>
+            <wp:positionV relativeFrom="margin">
+              <wp:align>center</wp:align>
+            </wp:positionV>
             <wp:extent cx="4476750" cy="3688590"/>
             <wp:effectExtent l="0" t="0" r="0" b="7620"/>
+            <wp:wrapSquare wrapText="bothSides"/>
             <wp:docPr id="13" name="Image 13"/>
             <wp:cNvGraphicFramePr>
               <a:graphicFrameLocks xmlns:a="http://schemas.openxmlformats.org/drawingml/2006/main" noChangeAspect="1"/>
@@ -3800,7 +3897,7 @@
                   <pic:spPr bwMode="auto">
                     <a:xfrm>
                       <a:off x="0" y="0"/>
-                      <a:ext cx="4479646" cy="3690976"/>
+                      <a:ext cx="4476750" cy="3688590"/>
                     </a:xfrm>
                     <a:prstGeom prst="rect">
                       <a:avLst/>
@@ -3813,7 +3910,7 @@
                 </pic:pic>
               </a:graphicData>
             </a:graphic>
-          </wp:inline>
+          </wp:anchor>
         </w:drawing>
       </w:r>
     </w:p>
@@ -3836,12 +3933,12 @@
         <w:pStyle w:val="Titre4"/>
         <w:ind w:firstLine="708"/>
       </w:pPr>
-      <w:bookmarkStart w:id="20" w:name="_Toc531624782"/>
+      <w:bookmarkStart w:id="18" w:name="_Toc531624782"/>
       <w:r>
         <w:lastRenderedPageBreak/>
         <w:t>Suppression d’une application</w:t>
       </w:r>
-      <w:bookmarkEnd w:id="20"/>
+      <w:bookmarkEnd w:id="18"/>
     </w:p>
     <w:p/>
     <w:p>
@@ -3853,9 +3950,17 @@
           <w:noProof/>
         </w:rPr>
         <w:drawing>
-          <wp:inline distT="0" distB="0" distL="0" distR="0" wp14:anchorId="0179E138" wp14:editId="5052F20D">
+          <wp:anchor distT="0" distB="0" distL="114300" distR="114300" simplePos="0" relativeHeight="251674624" behindDoc="0" locked="0" layoutInCell="1" allowOverlap="1" wp14:anchorId="0179E138" wp14:editId="4A4BC3BD">
+            <wp:simplePos x="904875" y="1257300"/>
+            <wp:positionH relativeFrom="margin">
+              <wp:align>center</wp:align>
+            </wp:positionH>
+            <wp:positionV relativeFrom="margin">
+              <wp:align>center</wp:align>
+            </wp:positionV>
             <wp:extent cx="5753100" cy="2985983"/>
             <wp:effectExtent l="0" t="0" r="0" b="5080"/>
+            <wp:wrapSquare wrapText="bothSides"/>
             <wp:docPr id="12" name="Image 12"/>
             <wp:cNvGraphicFramePr>
               <a:graphicFrameLocks xmlns:a="http://schemas.openxmlformats.org/drawingml/2006/main" noChangeAspect="1"/>
@@ -3891,7 +3996,7 @@
                 </pic:pic>
               </a:graphicData>
             </a:graphic>
-          </wp:inline>
+          </wp:anchor>
         </w:drawing>
       </w:r>
     </w:p>
@@ -3914,7 +4019,7 @@
         <w:pStyle w:val="Titre4"/>
         <w:ind w:firstLine="708"/>
       </w:pPr>
-      <w:bookmarkStart w:id="21" w:name="_Toc531624783"/>
+      <w:bookmarkStart w:id="19" w:name="_Toc531624783"/>
       <w:r>
         <w:lastRenderedPageBreak/>
         <w:t>Démarrer une applicatio</w:t>
@@ -3922,7 +4027,7 @@
       <w:r>
         <w:t>n</w:t>
       </w:r>
-      <w:bookmarkEnd w:id="21"/>
+      <w:bookmarkEnd w:id="19"/>
     </w:p>
     <w:p/>
     <w:p>
@@ -3934,9 +4039,17 @@
           <w:noProof/>
         </w:rPr>
         <w:drawing>
-          <wp:inline distT="0" distB="0" distL="0" distR="0" wp14:anchorId="6A8E778A" wp14:editId="3BD1056B">
+          <wp:anchor distT="0" distB="0" distL="114300" distR="114300" simplePos="0" relativeHeight="251675648" behindDoc="0" locked="0" layoutInCell="1" allowOverlap="1" wp14:anchorId="6A8E778A" wp14:editId="06E376C2">
+            <wp:simplePos x="1038225" y="1257300"/>
+            <wp:positionH relativeFrom="margin">
+              <wp:align>center</wp:align>
+            </wp:positionH>
+            <wp:positionV relativeFrom="margin">
+              <wp:align>center</wp:align>
+            </wp:positionV>
             <wp:extent cx="5475222" cy="3749780"/>
             <wp:effectExtent l="0" t="0" r="0" b="3175"/>
+            <wp:wrapSquare wrapText="bothSides"/>
             <wp:docPr id="14" name="Image 14"/>
             <wp:cNvGraphicFramePr>
               <a:graphicFrameLocks xmlns:a="http://schemas.openxmlformats.org/drawingml/2006/main" noChangeAspect="1"/>
@@ -3972,7 +4085,7 @@
                 </pic:pic>
               </a:graphicData>
             </a:graphic>
-          </wp:inline>
+          </wp:anchor>
         </w:drawing>
       </w:r>
     </w:p>
@@ -3995,12 +4108,12 @@
         <w:pStyle w:val="Titre4"/>
         <w:ind w:firstLine="708"/>
       </w:pPr>
-      <w:bookmarkStart w:id="22" w:name="_Toc531624784"/>
+      <w:bookmarkStart w:id="20" w:name="_Toc531624784"/>
       <w:r>
         <w:lastRenderedPageBreak/>
         <w:t>Arrêter une application</w:t>
       </w:r>
-      <w:bookmarkEnd w:id="22"/>
+      <w:bookmarkEnd w:id="20"/>
     </w:p>
     <w:p/>
     <w:p>
@@ -4012,9 +4125,17 @@
           <w:noProof/>
         </w:rPr>
         <w:drawing>
-          <wp:inline distT="0" distB="0" distL="0" distR="0" wp14:anchorId="129062B8" wp14:editId="4CBAF108">
+          <wp:anchor distT="0" distB="0" distL="114300" distR="114300" simplePos="0" relativeHeight="251676672" behindDoc="0" locked="0" layoutInCell="1" allowOverlap="1" wp14:anchorId="129062B8" wp14:editId="61E9426C">
+            <wp:simplePos x="1066800" y="1257300"/>
+            <wp:positionH relativeFrom="margin">
+              <wp:align>center</wp:align>
+            </wp:positionH>
+            <wp:positionV relativeFrom="margin">
+              <wp:align>center</wp:align>
+            </wp:positionV>
             <wp:extent cx="5424073" cy="3714750"/>
             <wp:effectExtent l="0" t="0" r="5715" b="0"/>
+            <wp:wrapSquare wrapText="bothSides"/>
             <wp:docPr id="15" name="Image 15"/>
             <wp:cNvGraphicFramePr>
               <a:graphicFrameLocks xmlns:a="http://schemas.openxmlformats.org/drawingml/2006/main" noChangeAspect="1"/>
@@ -4044,7 +4165,7 @@
                 </pic:pic>
               </a:graphicData>
             </a:graphic>
-          </wp:inline>
+          </wp:anchor>
         </w:drawing>
       </w:r>
     </w:p>
@@ -4058,12 +4179,12 @@
         <w:pStyle w:val="Titre4"/>
         <w:ind w:firstLine="708"/>
       </w:pPr>
-      <w:bookmarkStart w:id="23" w:name="_Toc531624785"/>
+      <w:bookmarkStart w:id="21" w:name="_Toc531624785"/>
       <w:r>
         <w:lastRenderedPageBreak/>
         <w:t>Mise à jour d’une application</w:t>
       </w:r>
-      <w:bookmarkEnd w:id="23"/>
+      <w:bookmarkEnd w:id="21"/>
     </w:p>
     <w:p/>
     <w:p>
@@ -4075,9 +4196,17 @@
           <w:noProof/>
         </w:rPr>
         <w:drawing>
-          <wp:inline distT="0" distB="0" distL="0" distR="0" wp14:anchorId="769AD45B" wp14:editId="32BF1160">
+          <wp:anchor distT="0" distB="0" distL="114300" distR="114300" simplePos="0" relativeHeight="251677696" behindDoc="0" locked="0" layoutInCell="1" allowOverlap="1" wp14:anchorId="769AD45B" wp14:editId="3232242F">
+            <wp:simplePos x="895350" y="1257300"/>
+            <wp:positionH relativeFrom="margin">
+              <wp:align>center</wp:align>
+            </wp:positionH>
+            <wp:positionV relativeFrom="margin">
+              <wp:align>center</wp:align>
+            </wp:positionV>
             <wp:extent cx="5843327" cy="5495925"/>
             <wp:effectExtent l="0" t="0" r="5080" b="0"/>
+            <wp:wrapSquare wrapText="bothSides"/>
             <wp:docPr id="18" name="Image 18"/>
             <wp:cNvGraphicFramePr>
               <a:graphicFrameLocks xmlns:a="http://schemas.openxmlformats.org/drawingml/2006/main" noChangeAspect="1"/>
@@ -4098,7 +4227,7 @@
                   <pic:spPr>
                     <a:xfrm>
                       <a:off x="0" y="0"/>
-                      <a:ext cx="5869862" cy="5520883"/>
+                      <a:ext cx="5843327" cy="5495925"/>
                     </a:xfrm>
                     <a:prstGeom prst="rect">
                       <a:avLst/>
@@ -4107,7 +4236,7 @@
                 </pic:pic>
               </a:graphicData>
             </a:graphic>
-          </wp:inline>
+          </wp:anchor>
         </w:drawing>
       </w:r>
     </w:p>
@@ -4130,12 +4259,12 @@
         <w:pStyle w:val="Titre4"/>
         <w:ind w:firstLine="708"/>
       </w:pPr>
-      <w:bookmarkStart w:id="24" w:name="_Toc531624786"/>
+      <w:bookmarkStart w:id="22" w:name="_Toc531624786"/>
       <w:r>
         <w:lastRenderedPageBreak/>
         <w:t>Supervision d’une application</w:t>
       </w:r>
-      <w:bookmarkEnd w:id="24"/>
+      <w:bookmarkEnd w:id="22"/>
     </w:p>
     <w:p/>
     <w:p>
@@ -4147,9 +4276,17 @@
           <w:noProof/>
         </w:rPr>
         <w:drawing>
-          <wp:inline distT="0" distB="0" distL="0" distR="0" wp14:anchorId="1F5774B6" wp14:editId="00365E53">
+          <wp:anchor distT="0" distB="0" distL="114300" distR="114300" simplePos="0" relativeHeight="251678720" behindDoc="0" locked="0" layoutInCell="1" allowOverlap="1" wp14:anchorId="1F5774B6" wp14:editId="62C6AEFD">
+            <wp:simplePos x="1390650" y="1257300"/>
+            <wp:positionH relativeFrom="margin">
+              <wp:align>center</wp:align>
+            </wp:positionH>
+            <wp:positionV relativeFrom="margin">
+              <wp:align>center</wp:align>
+            </wp:positionV>
             <wp:extent cx="4771923" cy="3643630"/>
             <wp:effectExtent l="0" t="0" r="0" b="0"/>
+            <wp:wrapSquare wrapText="bothSides"/>
             <wp:docPr id="16" name="Image 16"/>
             <wp:cNvGraphicFramePr>
               <a:graphicFrameLocks xmlns:a="http://schemas.openxmlformats.org/drawingml/2006/main" noChangeAspect="1"/>
@@ -4177,7 +4314,7 @@
                   <pic:spPr bwMode="auto">
                     <a:xfrm>
                       <a:off x="0" y="0"/>
-                      <a:ext cx="4790210" cy="3657593"/>
+                      <a:ext cx="4771923" cy="3643630"/>
                     </a:xfrm>
                     <a:prstGeom prst="rect">
                       <a:avLst/>
@@ -4195,7 +4332,7 @@
                 </pic:pic>
               </a:graphicData>
             </a:graphic>
-          </wp:inline>
+          </wp:anchor>
         </w:drawing>
       </w:r>
     </w:p>
@@ -4217,7 +4354,7 @@
         <w:pStyle w:val="Titre4"/>
         <w:ind w:firstLine="708"/>
       </w:pPr>
-      <w:bookmarkStart w:id="25" w:name="_Toc531624787"/>
+      <w:bookmarkStart w:id="23" w:name="_Toc531624787"/>
       <w:r>
         <w:lastRenderedPageBreak/>
         <w:t>Redémarrage automatique en cas de crash</w:t>
@@ -4225,7 +4362,7 @@
       <w:r>
         <w:t xml:space="preserve"> d’une application</w:t>
       </w:r>
-      <w:bookmarkEnd w:id="25"/>
+      <w:bookmarkEnd w:id="23"/>
     </w:p>
     <w:p/>
     <w:p>
@@ -4234,9 +4371,17 @@
           <w:noProof/>
         </w:rPr>
         <w:drawing>
-          <wp:inline distT="0" distB="0" distL="0" distR="0" wp14:anchorId="4C658DC9" wp14:editId="777028AC">
+          <wp:anchor distT="0" distB="0" distL="114300" distR="114300" simplePos="0" relativeHeight="251679744" behindDoc="0" locked="0" layoutInCell="1" allowOverlap="1" wp14:anchorId="4C658DC9" wp14:editId="44370F85">
+            <wp:simplePos x="895350" y="1257300"/>
+            <wp:positionH relativeFrom="margin">
+              <wp:align>center</wp:align>
+            </wp:positionH>
+            <wp:positionV relativeFrom="margin">
+              <wp:align>center</wp:align>
+            </wp:positionV>
             <wp:extent cx="5753100" cy="6505575"/>
             <wp:effectExtent l="0" t="0" r="0" b="9525"/>
+            <wp:wrapSquare wrapText="bothSides"/>
             <wp:docPr id="19" name="Image 19"/>
             <wp:cNvGraphicFramePr>
               <a:graphicFrameLocks xmlns:a="http://schemas.openxmlformats.org/drawingml/2006/main" noChangeAspect="1"/>
@@ -4279,7 +4424,7 @@
                 </pic:pic>
               </a:graphicData>
             </a:graphic>
-          </wp:inline>
+          </wp:anchor>
         </w:drawing>
       </w:r>
     </w:p>
@@ -4302,7 +4447,7 @@
         <w:pStyle w:val="Titre4"/>
         <w:ind w:firstLine="708"/>
       </w:pPr>
-      <w:bookmarkStart w:id="26" w:name="_Toc531624788"/>
+      <w:bookmarkStart w:id="24" w:name="_Toc531624788"/>
       <w:r>
         <w:lastRenderedPageBreak/>
         <w:t xml:space="preserve">Arrêt </w:t>
@@ -4313,18 +4458,33 @@
       <w:r>
         <w:t xml:space="preserve"> en cas de manque de ressources</w:t>
       </w:r>
-      <w:bookmarkEnd w:id="26"/>
-    </w:p>
-    <w:p/>
-    <w:p>
+      <w:bookmarkEnd w:id="24"/>
+    </w:p>
+    <w:p>
+      <w:pPr>
+        <w:rPr>
+          <w:rFonts w:asciiTheme="majorHAnsi" w:eastAsiaTheme="majorEastAsia" w:hAnsiTheme="majorHAnsi" w:cstheme="majorBidi"/>
+          <w:i/>
+          <w:iCs/>
+          <w:color w:val="C77C0E" w:themeColor="accent1" w:themeShade="BF"/>
+        </w:rPr>
+      </w:pPr>
       <w:r>
         <w:rPr>
           <w:noProof/>
         </w:rPr>
         <w:drawing>
-          <wp:inline distT="0" distB="0" distL="0" distR="0" wp14:anchorId="1283796E" wp14:editId="4FC2D993">
+          <wp:anchor distT="0" distB="0" distL="114300" distR="114300" simplePos="0" relativeHeight="251680768" behindDoc="0" locked="0" layoutInCell="1" allowOverlap="1" wp14:anchorId="1283796E" wp14:editId="6A85FE9B">
+            <wp:simplePos x="0" y="0"/>
+            <wp:positionH relativeFrom="margin">
+              <wp:align>center</wp:align>
+            </wp:positionH>
+            <wp:positionV relativeFrom="margin">
+              <wp:align>center</wp:align>
+            </wp:positionV>
             <wp:extent cx="5753100" cy="5257800"/>
             <wp:effectExtent l="0" t="0" r="0" b="0"/>
+            <wp:wrapSquare wrapText="bothSides"/>
             <wp:docPr id="21" name="Image 21"/>
             <wp:cNvGraphicFramePr>
               <a:graphicFrameLocks xmlns:a="http://schemas.openxmlformats.org/drawingml/2006/main" noChangeAspect="1"/>
@@ -4367,12 +4527,922 @@
                 </pic:pic>
               </a:graphicData>
             </a:graphic>
+          </wp:anchor>
+        </w:drawing>
+      </w:r>
+      <w:r>
+        <w:br w:type="page"/>
+      </w:r>
+    </w:p>
+    <w:p>
+      <w:pPr>
+        <w:pStyle w:val="Titre30"/>
+        <w:numPr>
+          <w:ilvl w:val="0"/>
+          <w:numId w:val="38"/>
+        </w:numPr>
+      </w:pPr>
+      <w:bookmarkStart w:id="25" w:name="_Toc531624776"/>
+      <w:r>
+        <w:lastRenderedPageBreak/>
+        <w:t xml:space="preserve">Diagramme de </w:t>
+      </w:r>
+      <w:bookmarkEnd w:id="25"/>
+      <w:r>
+        <w:t>classes</w:t>
+      </w:r>
+    </w:p>
+    <w:p>
+      <w:pPr>
+        <w:rPr>
+          <w:rFonts w:asciiTheme="majorHAnsi" w:eastAsiaTheme="majorEastAsia" w:hAnsiTheme="majorHAnsi" w:cstheme="majorBidi"/>
+          <w:color w:val="C77C0E" w:themeColor="accent1" w:themeShade="BF"/>
+          <w:sz w:val="26"/>
+          <w:szCs w:val="26"/>
+        </w:rPr>
+      </w:pPr>
+      <w:r>
+        <w:br w:type="page"/>
+      </w:r>
+    </w:p>
+    <w:p>
+      <w:pPr>
+        <w:pStyle w:val="Titre20"/>
+        <w:numPr>
+          <w:ilvl w:val="0"/>
+          <w:numId w:val="37"/>
+        </w:numPr>
+      </w:pPr>
+      <w:r>
+        <w:lastRenderedPageBreak/>
+        <w:t>MEAN Stack</w:t>
+      </w:r>
+    </w:p>
+    <w:p/>
+    <w:p>
+      <w:pPr>
+        <w:jc w:val="center"/>
+      </w:pPr>
+      <w:r>
+        <w:rPr>
+          <w:noProof/>
+        </w:rPr>
+        <w:drawing>
+          <wp:inline distT="0" distB="0" distL="0" distR="0" wp14:anchorId="50B9943C" wp14:editId="084612B8">
+            <wp:extent cx="4221126" cy="1952364"/>
+            <wp:effectExtent l="0" t="0" r="0" b="0"/>
+            <wp:docPr id="25" name="Image 25"/>
+            <wp:cNvGraphicFramePr>
+              <a:graphicFrameLocks xmlns:a="http://schemas.openxmlformats.org/drawingml/2006/main" noChangeAspect="1"/>
+            </wp:cNvGraphicFramePr>
+            <a:graphic xmlns:a="http://schemas.openxmlformats.org/drawingml/2006/main">
+              <a:graphicData uri="http://schemas.openxmlformats.org/drawingml/2006/picture">
+                <pic:pic xmlns:pic="http://schemas.openxmlformats.org/drawingml/2006/picture">
+                  <pic:nvPicPr>
+                    <pic:cNvPr id="25" name="1_kkXbE9GlS73U7x1iXHP_vQ.png"/>
+                    <pic:cNvPicPr/>
+                  </pic:nvPicPr>
+                  <pic:blipFill>
+                    <a:blip r:embed="rId24"/>
+                    <a:stretch>
+                      <a:fillRect/>
+                    </a:stretch>
+                  </pic:blipFill>
+                  <pic:spPr>
+                    <a:xfrm>
+                      <a:off x="0" y="0"/>
+                      <a:ext cx="4289103" cy="1983805"/>
+                    </a:xfrm>
+                    <a:prstGeom prst="rect">
+                      <a:avLst/>
+                    </a:prstGeom>
+                  </pic:spPr>
+                </pic:pic>
+              </a:graphicData>
+            </a:graphic>
           </wp:inline>
         </w:drawing>
       </w:r>
+      <w:r>
+        <w:br w:type="page"/>
+      </w:r>
+    </w:p>
+    <w:p>
+      <w:pPr>
+        <w:pStyle w:val="Titre30"/>
+        <w:numPr>
+          <w:ilvl w:val="0"/>
+          <w:numId w:val="39"/>
+        </w:numPr>
+      </w:pPr>
+      <w:r>
+        <w:lastRenderedPageBreak/>
+        <w:t>MongoDB</w:t>
+      </w:r>
+    </w:p>
+    <w:p/>
+    <w:p>
+      <w:pPr>
+        <w:jc w:val="center"/>
+      </w:pPr>
+      <w:r>
+        <w:rPr>
+          <w:noProof/>
+        </w:rPr>
+        <w:drawing>
+          <wp:inline distT="0" distB="0" distL="0" distR="0" wp14:anchorId="24474FAD" wp14:editId="21A52F57">
+            <wp:extent cx="1828800" cy="1828800"/>
+            <wp:effectExtent l="0" t="0" r="0" b="0"/>
+            <wp:docPr id="22" name="Image 22"/>
+            <wp:cNvGraphicFramePr>
+              <a:graphicFrameLocks xmlns:a="http://schemas.openxmlformats.org/drawingml/2006/main" noChangeAspect="1"/>
+            </wp:cNvGraphicFramePr>
+            <a:graphic xmlns:a="http://schemas.openxmlformats.org/drawingml/2006/main">
+              <a:graphicData uri="http://schemas.openxmlformats.org/drawingml/2006/picture">
+                <pic:pic xmlns:pic="http://schemas.openxmlformats.org/drawingml/2006/picture">
+                  <pic:nvPicPr>
+                    <pic:cNvPr id="22" name="mongodb-logo-1.png"/>
+                    <pic:cNvPicPr/>
+                  </pic:nvPicPr>
+                  <pic:blipFill>
+                    <a:blip r:embed="rId25"/>
+                    <a:stretch>
+                      <a:fillRect/>
+                    </a:stretch>
+                  </pic:blipFill>
+                  <pic:spPr>
+                    <a:xfrm>
+                      <a:off x="0" y="0"/>
+                      <a:ext cx="1844379" cy="1844379"/>
+                    </a:xfrm>
+                    <a:prstGeom prst="rect">
+                      <a:avLst/>
+                    </a:prstGeom>
+                  </pic:spPr>
+                </pic:pic>
+              </a:graphicData>
+            </a:graphic>
+          </wp:inline>
+        </w:drawing>
+      </w:r>
+    </w:p>
+    <w:p/>
+    <w:p>
+      <w:pPr>
+        <w:pStyle w:val="Titre4"/>
+        <w:ind w:left="708"/>
+      </w:pPr>
+      <w:r>
+        <w:t>Base de données</w:t>
+      </w:r>
+    </w:p>
+    <w:p/>
+    <w:p>
+      <w:pPr>
+        <w:jc w:val="both"/>
+      </w:pPr>
+      <w:r>
+        <w:t>Une base de données est une collection d’informations organisées afin d’être facilement consultables, gérables et mises à jour</w:t>
+      </w:r>
+      <w:r>
+        <w:t xml:space="preserve"> facilement</w:t>
+      </w:r>
+      <w:r>
+        <w:t xml:space="preserve">. Au sein d’une </w:t>
+      </w:r>
+      <w:r>
+        <w:t>base de données</w:t>
+      </w:r>
+      <w:r>
+        <w:t xml:space="preserve">, les données sont organisées en lignes, colonnes et tableaux. Elles sont indexées afin de pouvoir facilement trouver les informations recherchées à l’aide d’un logiciel informatique. </w:t>
+      </w:r>
+      <w:r>
+        <w:t>A chaque modification de la base de données de</w:t>
+      </w:r>
+      <w:r>
+        <w:t xml:space="preserve"> nouvelles informations sont ajoutées</w:t>
+      </w:r>
+      <w:r>
+        <w:t xml:space="preserve"> ou </w:t>
+      </w:r>
+      <w:r>
+        <w:t xml:space="preserve">sont mises à jour, </w:t>
+      </w:r>
+      <w:r>
+        <w:t xml:space="preserve">voir </w:t>
+      </w:r>
+      <w:r>
+        <w:t>éventuellement supprimées.</w:t>
+      </w:r>
+    </w:p>
+    <w:p>
+      <w:pPr>
+        <w:jc w:val="both"/>
+      </w:pPr>
+    </w:p>
+    <w:p>
+      <w:pPr>
+        <w:jc w:val="both"/>
+      </w:pPr>
+      <w:r>
+        <w:t xml:space="preserve">Elles </w:t>
+      </w:r>
+      <w:r>
+        <w:t xml:space="preserve">peuvent </w:t>
+      </w:r>
+      <w:r>
+        <w:t xml:space="preserve">se chargent de créer, de mettre à jour ou de supprimer </w:t>
+      </w:r>
+      <w:r>
+        <w:t>les données souhaitées</w:t>
+      </w:r>
+      <w:r>
+        <w:t xml:space="preserve">. Elles </w:t>
+      </w:r>
+      <w:r>
+        <w:t>peuvent permettre d’</w:t>
+      </w:r>
+      <w:r>
+        <w:t>effectu</w:t>
+      </w:r>
+      <w:r>
+        <w:t>er</w:t>
+      </w:r>
+      <w:r>
+        <w:t xml:space="preserve"> des recherches parmi les données qu’elles contiennent sur demande de l’utilisateur</w:t>
+      </w:r>
+      <w:r>
+        <w:t>.</w:t>
+      </w:r>
+    </w:p>
+    <w:p>
+      <w:pPr>
+        <w:jc w:val="both"/>
+      </w:pPr>
+    </w:p>
+    <w:p>
+      <w:pPr>
+        <w:jc w:val="both"/>
+      </w:pPr>
+      <w:r>
+        <w:t xml:space="preserve">Les bases de données sont stockées sous forme de fichiers ou d’ensemble de fichiers sur </w:t>
+      </w:r>
+      <w:r>
+        <w:t>tout typ</w:t>
+      </w:r>
+      <w:r>
+        <w:t xml:space="preserve">e d’appareil de stockage. Les bases de données </w:t>
+      </w:r>
+      <w:r>
+        <w:t xml:space="preserve">dites </w:t>
+      </w:r>
+      <w:r>
+        <w:t>traditionnelles sont organisées par champs, enregistrements et fichiers. Un champ est une seule pièce d’information</w:t>
+      </w:r>
+      <w:r>
+        <w:t xml:space="preserve"> (ex : ville =&gt; TOURS)</w:t>
+      </w:r>
+      <w:r>
+        <w:t>. Un enregistrement est un ensemble de champs</w:t>
+      </w:r>
+      <w:r>
+        <w:t xml:space="preserve"> (ex : prénom =&gt; Brandon, nom =&gt; SIMON-VERMOT, ville =&gt; TOURS, …)</w:t>
+      </w:r>
+      <w:r>
+        <w:t xml:space="preserve">. </w:t>
+      </w:r>
+      <w:r>
+        <w:t xml:space="preserve">Ces </w:t>
+      </w:r>
+      <w:r>
+        <w:t>enregistrements</w:t>
+      </w:r>
+      <w:r>
+        <w:t xml:space="preserve"> </w:t>
+      </w:r>
+      <w:r>
+        <w:t>sont stockés sous formes de fichiers</w:t>
+      </w:r>
+      <w:r>
+        <w:t>.</w:t>
+      </w:r>
+    </w:p>
+    <w:p>
+      <w:pPr>
+        <w:jc w:val="both"/>
+      </w:pPr>
+    </w:p>
+    <w:p>
+      <w:pPr>
+        <w:jc w:val="both"/>
+      </w:pPr>
+      <w:r>
+        <w:t>Comme parfait exemple</w:t>
+      </w:r>
+      <w:r>
+        <w:t xml:space="preserve">, un répertoire téléphonique </w:t>
+      </w:r>
+      <w:r>
+        <w:t>peut représenter u</w:t>
+      </w:r>
+      <w:r>
+        <w:t>n fichier</w:t>
+      </w:r>
+      <w:r>
+        <w:t xml:space="preserve"> qui compose la base de données</w:t>
+      </w:r>
+      <w:r>
+        <w:t xml:space="preserve">. </w:t>
+      </w:r>
+      <w:r>
+        <w:t>Ce répertoire est constitué d’</w:t>
+      </w:r>
+      <w:r>
+        <w:t xml:space="preserve">un ensemble d’enregistrements, </w:t>
+      </w:r>
+      <w:r>
+        <w:t>dont</w:t>
+      </w:r>
+      <w:r>
+        <w:t xml:space="preserve"> chaque enregistrement regroupe trois champs : nom, adresse et numéro de téléphone.</w:t>
+      </w:r>
+    </w:p>
+    <w:p/>
+    <w:p>
+      <w:pPr>
+        <w:pStyle w:val="Titre4"/>
+      </w:pPr>
+      <w:r>
+        <w:tab/>
+      </w:r>
+    </w:p>
+    <w:p>
+      <w:pPr>
+        <w:rPr>
+          <w:rFonts w:asciiTheme="majorHAnsi" w:eastAsiaTheme="majorEastAsia" w:hAnsiTheme="majorHAnsi" w:cstheme="majorBidi"/>
+          <w:i/>
+          <w:iCs/>
+          <w:color w:val="C77C0E" w:themeColor="accent1" w:themeShade="BF"/>
+        </w:rPr>
+      </w:pPr>
+      <w:r>
+        <w:br w:type="page"/>
+      </w:r>
+    </w:p>
+    <w:p>
+      <w:pPr>
+        <w:pStyle w:val="Titre4"/>
+      </w:pPr>
+      <w:r>
+        <w:lastRenderedPageBreak/>
+        <w:t>Orienté documents</w:t>
+      </w:r>
+    </w:p>
+    <w:p/>
+    <w:p>
+      <w:pPr>
+        <w:jc w:val="both"/>
+      </w:pPr>
+      <w:r>
+        <w:t>MongoDB est un système de base de données orienté documents. A l’inverse avec</w:t>
+      </w:r>
+      <w:r>
+        <w:t xml:space="preserve"> un système de base de données</w:t>
+      </w:r>
+      <w:r>
+        <w:t xml:space="preserve"> « traditionnel »</w:t>
+      </w:r>
+      <w:r>
+        <w:t>, dites base de données relationnelle,</w:t>
+      </w:r>
+      <w:r>
+        <w:t xml:space="preserve"> les données sont stockées par ligne dans des tables. Et il est souvent nécessaire de faire des jointures sur plusieurs tables afin de tirer des informations assez pertinentes de la base.</w:t>
+      </w:r>
+    </w:p>
+    <w:p>
+      <w:pPr>
+        <w:jc w:val="both"/>
+      </w:pPr>
+    </w:p>
+    <w:p>
+      <w:pPr>
+        <w:jc w:val="both"/>
+      </w:pPr>
+      <w:r>
+        <w:t xml:space="preserve">Dans </w:t>
+      </w:r>
+      <w:r>
+        <w:t>un système orienté documents</w:t>
+      </w:r>
+      <w:r>
+        <w:t xml:space="preserve">, les données sont modélisées sous forme de document sous un </w:t>
+      </w:r>
+      <w:r>
+        <w:t>format</w:t>
+      </w:r>
+      <w:r>
+        <w:t xml:space="preserve"> JSON.</w:t>
+      </w:r>
+    </w:p>
+    <w:p>
+      <w:pPr>
+        <w:jc w:val="both"/>
+      </w:pPr>
+    </w:p>
+    <w:p>
+      <w:pPr>
+        <w:jc w:val="both"/>
+      </w:pPr>
+      <w:r>
+        <w:t>On ne parle plus de tables</w:t>
+      </w:r>
+      <w:r>
+        <w:t xml:space="preserve"> et d’enregistrements</w:t>
+      </w:r>
+      <w:r>
+        <w:t xml:space="preserve"> mais de collections et de documents. Ce système de gestion de données nous évite ainsi de faire des jointures de tables car toutes les informations propres à un certain donnée sont stockées dans un même document.</w:t>
+      </w:r>
+    </w:p>
+    <w:p>
+      <w:pPr>
+        <w:jc w:val="both"/>
+      </w:pPr>
+    </w:p>
+    <w:p>
+      <w:pPr>
+        <w:jc w:val="both"/>
+      </w:pPr>
+      <w:r>
+        <w:t>Les documents sont les unités de base dans une base MongoDB. Ils sont équivalents aux objets JSON et sont comparables aux enregistrements d'une table dans une base de données relationnelle.</w:t>
+      </w:r>
+    </w:p>
+    <w:p>
+      <w:pPr>
+        <w:jc w:val="both"/>
+      </w:pPr>
+    </w:p>
+    <w:p>
+      <w:pPr>
+        <w:jc w:val="both"/>
+      </w:pPr>
+      <w:r>
+        <w:t>Tout document appartient à une collection et a un champ appelé _id qui identifie le document dans la base de données.</w:t>
+      </w:r>
+      <w:r>
+        <w:t xml:space="preserve"> Le champ _id est donc unique afin d’identifier correctement un document.</w:t>
+      </w:r>
+    </w:p>
+    <w:p>
+      <w:pPr>
+        <w:jc w:val="both"/>
+      </w:pPr>
+    </w:p>
+    <w:p>
+      <w:pPr>
+        <w:jc w:val="both"/>
+      </w:pPr>
+      <w:r>
+        <w:t>MongoDB enregistre les documents sur l</w:t>
+      </w:r>
+      <w:r>
+        <w:t>’espace de stockage</w:t>
+      </w:r>
+      <w:r>
+        <w:t xml:space="preserve"> sous un format BSON (JSON binaire).</w:t>
+      </w:r>
+    </w:p>
+    <w:p>
+      <w:pPr>
+        <w:jc w:val="both"/>
+      </w:pPr>
+    </w:p>
+    <w:p>
+      <w:pPr>
+        <w:jc w:val="both"/>
+      </w:pPr>
+      <w:r>
+        <w:t>Une collection est un ensemble de documents, l'équivalent d'une table en relationnel. Contrairement aux bases de données relationnelles, les champs des documents d'une collection sont libres et peuvent être différents d'un document à un autre. Le seul champ commun est obligatoire est le champ "_id".</w:t>
+      </w:r>
+    </w:p>
+    <w:p>
+      <w:pPr>
+        <w:jc w:val="both"/>
+      </w:pPr>
+    </w:p>
+    <w:p>
+      <w:pPr>
+        <w:jc w:val="both"/>
+      </w:pPr>
+      <w:r>
+        <w:t>Néanmoins pour que la base soit maintenable, il est préférable d'avoir dans une collection des documents de même type</w:t>
+      </w:r>
+      <w:r>
+        <w:t>.</w:t>
+      </w:r>
+    </w:p>
+    <w:p>
+      <w:pPr>
+        <w:jc w:val="both"/>
+      </w:pPr>
+    </w:p>
+    <w:p>
+      <w:pPr>
+        <w:jc w:val="center"/>
+        <w:rPr>
+          <w:rFonts w:asciiTheme="majorHAnsi" w:eastAsiaTheme="majorEastAsia" w:hAnsiTheme="majorHAnsi" w:cstheme="majorBidi"/>
+          <w:color w:val="845209" w:themeColor="accent1" w:themeShade="7F"/>
+        </w:rPr>
+      </w:pPr>
+      <w:r>
+        <w:rPr>
+          <w:noProof/>
+        </w:rPr>
+        <w:drawing>
+          <wp:inline distT="0" distB="0" distL="0" distR="0" wp14:anchorId="7A873DFC" wp14:editId="0D7F31CB">
+            <wp:extent cx="2860159" cy="2511360"/>
+            <wp:effectExtent l="0" t="0" r="0" b="3810"/>
+            <wp:docPr id="23" name="Image 23"/>
+            <wp:cNvGraphicFramePr>
+              <a:graphicFrameLocks xmlns:a="http://schemas.openxmlformats.org/drawingml/2006/main" noChangeAspect="1"/>
+            </wp:cNvGraphicFramePr>
+            <a:graphic xmlns:a="http://schemas.openxmlformats.org/drawingml/2006/main">
+              <a:graphicData uri="http://schemas.openxmlformats.org/drawingml/2006/picture">
+                <pic:pic xmlns:pic="http://schemas.openxmlformats.org/drawingml/2006/picture">
+                  <pic:nvPicPr>
+                    <pic:cNvPr id="23" name="mongo vs sql differences.png"/>
+                    <pic:cNvPicPr/>
+                  </pic:nvPicPr>
+                  <pic:blipFill>
+                    <a:blip r:embed="rId26"/>
+                    <a:stretch>
+                      <a:fillRect/>
+                    </a:stretch>
+                  </pic:blipFill>
+                  <pic:spPr>
+                    <a:xfrm>
+                      <a:off x="0" y="0"/>
+                      <a:ext cx="2898621" cy="2545132"/>
+                    </a:xfrm>
+                    <a:prstGeom prst="rect">
+                      <a:avLst/>
+                    </a:prstGeom>
+                  </pic:spPr>
+                </pic:pic>
+              </a:graphicData>
+            </a:graphic>
+          </wp:inline>
+        </w:drawing>
+      </w:r>
+      <w:r>
+        <w:br w:type="page"/>
+      </w:r>
+    </w:p>
+    <w:p>
+      <w:pPr>
+        <w:pStyle w:val="Titre30"/>
+        <w:numPr>
+          <w:ilvl w:val="0"/>
+          <w:numId w:val="39"/>
+        </w:numPr>
+      </w:pPr>
+      <w:proofErr w:type="spellStart"/>
+      <w:r>
+        <w:lastRenderedPageBreak/>
+        <w:t>Angular</w:t>
+      </w:r>
+      <w:proofErr w:type="spellEnd"/>
+    </w:p>
+    <w:p>
+      <w:pPr>
+        <w:rPr>
+          <w:rFonts w:asciiTheme="majorHAnsi" w:eastAsiaTheme="majorEastAsia" w:hAnsiTheme="majorHAnsi" w:cstheme="majorBidi"/>
+          <w:color w:val="845209" w:themeColor="accent1" w:themeShade="7F"/>
+        </w:rPr>
+      </w:pPr>
+      <w:r>
+        <w:br w:type="page"/>
+      </w:r>
+    </w:p>
+    <w:p>
+      <w:pPr>
+        <w:pStyle w:val="Titre30"/>
+        <w:numPr>
+          <w:ilvl w:val="0"/>
+          <w:numId w:val="39"/>
+        </w:numPr>
+      </w:pPr>
+      <w:r>
+        <w:lastRenderedPageBreak/>
+        <w:t>Node.JS</w:t>
+      </w:r>
+    </w:p>
+    <w:p/>
+    <w:p>
+      <w:pPr>
+        <w:jc w:val="center"/>
+      </w:pPr>
+      <w:bookmarkStart w:id="26" w:name="_GoBack"/>
+      <w:r>
+        <w:rPr>
+          <w:noProof/>
+        </w:rPr>
+        <w:drawing>
+          <wp:inline distT="0" distB="0" distL="0" distR="0" wp14:anchorId="4218C14E" wp14:editId="2BBB0FDA">
+            <wp:extent cx="2870790" cy="1755954"/>
+            <wp:effectExtent l="0" t="0" r="6350" b="0"/>
+            <wp:docPr id="26" name="Image 26"/>
+            <wp:cNvGraphicFramePr>
+              <a:graphicFrameLocks xmlns:a="http://schemas.openxmlformats.org/drawingml/2006/main" noChangeAspect="1"/>
+            </wp:cNvGraphicFramePr>
+            <a:graphic xmlns:a="http://schemas.openxmlformats.org/drawingml/2006/main">
+              <a:graphicData uri="http://schemas.openxmlformats.org/drawingml/2006/picture">
+                <pic:pic xmlns:pic="http://schemas.openxmlformats.org/drawingml/2006/picture">
+                  <pic:nvPicPr>
+                    <pic:cNvPr id="26" name="1200px-Node.js_logo.svg.png"/>
+                    <pic:cNvPicPr/>
+                  </pic:nvPicPr>
+                  <pic:blipFill>
+                    <a:blip r:embed="rId27"/>
+                    <a:stretch>
+                      <a:fillRect/>
+                    </a:stretch>
+                  </pic:blipFill>
+                  <pic:spPr>
+                    <a:xfrm>
+                      <a:off x="0" y="0"/>
+                      <a:ext cx="2885542" cy="1764977"/>
+                    </a:xfrm>
+                    <a:prstGeom prst="rect">
+                      <a:avLst/>
+                    </a:prstGeom>
+                  </pic:spPr>
+                </pic:pic>
+              </a:graphicData>
+            </a:graphic>
+          </wp:inline>
+        </w:drawing>
+      </w:r>
+      <w:bookmarkEnd w:id="26"/>
+    </w:p>
+    <w:p/>
+    <w:p>
+      <w:pPr>
+        <w:jc w:val="both"/>
+      </w:pPr>
+      <w:r>
+        <w:t>Node.js est un environnement permettant d’exécuter du code JavaScript hors d’un navigateur.</w:t>
+      </w:r>
+    </w:p>
+    <w:p>
+      <w:pPr>
+        <w:jc w:val="both"/>
+      </w:pPr>
+    </w:p>
+    <w:p>
+      <w:pPr>
+        <w:jc w:val="both"/>
+      </w:pPr>
+      <w:r>
+        <w:t xml:space="preserve">Son architecture est modulaire et événementielle. Il est fortement orienté réseau en possédant pour les principaux systèmes d’exploitation (Unix/Linux, Windows, </w:t>
+      </w:r>
+      <w:proofErr w:type="spellStart"/>
+      <w:r>
+        <w:t>macOS</w:t>
+      </w:r>
+      <w:proofErr w:type="spellEnd"/>
+      <w:r>
+        <w:t>) de nombreux modules réseau (dont voici les principaux par ordre alphabétique : DNS, HTTP, TCP, TLS/SSL, UDP). De ce fait, il remplace avantageusement, un serveur web tel qu’Apache.</w:t>
+      </w:r>
+    </w:p>
+    <w:p>
+      <w:pPr>
+        <w:jc w:val="both"/>
+      </w:pPr>
+    </w:p>
+    <w:p>
+      <w:pPr>
+        <w:jc w:val="both"/>
+      </w:pPr>
+      <w:r>
+        <w:t>Créé par Ryan Lienhart Dahl en 2009, cet environnement est devenu rapidement très populaire pour ses deux qualités principales :</w:t>
+      </w:r>
+    </w:p>
+    <w:p>
+      <w:pPr>
+        <w:jc w:val="both"/>
+      </w:pPr>
+    </w:p>
+    <w:p>
+      <w:pPr>
+        <w:pStyle w:val="Paragraphedeliste"/>
+        <w:numPr>
+          <w:ilvl w:val="0"/>
+          <w:numId w:val="43"/>
+        </w:numPr>
+        <w:jc w:val="both"/>
+      </w:pPr>
+      <w:r>
+        <w:t>Sa légèreté (en corollaire de sa modularité).</w:t>
+      </w:r>
+    </w:p>
+    <w:p>
+      <w:pPr>
+        <w:jc w:val="both"/>
+      </w:pPr>
+    </w:p>
+    <w:p>
+      <w:pPr>
+        <w:pStyle w:val="Paragraphedeliste"/>
+        <w:numPr>
+          <w:ilvl w:val="0"/>
+          <w:numId w:val="43"/>
+        </w:numPr>
+        <w:jc w:val="both"/>
+      </w:pPr>
+      <w:r>
+        <w:t xml:space="preserve">Son efficacité induite par son architecture </w:t>
+      </w:r>
+      <w:proofErr w:type="spellStart"/>
+      <w:r>
+        <w:t>monothread</w:t>
+      </w:r>
+      <w:proofErr w:type="spellEnd"/>
+      <w:r>
+        <w:t xml:space="preserve"> (en corollaire de la gestion événementielle que propose nativement l’environnement JavaScript).</w:t>
+      </w:r>
+    </w:p>
+    <w:p>
+      <w:pPr>
+        <w:jc w:val="both"/>
+      </w:pPr>
+    </w:p>
+    <w:p>
+      <w:pPr>
+        <w:jc w:val="both"/>
+      </w:pPr>
+      <w:r>
+        <w:t xml:space="preserve">Intégrer Node.js dans le développement d’applications web participe donc à la logique actuelle de rendre les opérations d’accès aux données les moins bloquantes possible (pour dépasser la problématique dite du « </w:t>
+      </w:r>
+      <w:proofErr w:type="spellStart"/>
+      <w:r>
+        <w:t>bound</w:t>
+      </w:r>
+      <w:proofErr w:type="spellEnd"/>
+      <w:r>
+        <w:t xml:space="preserve"> I/O » selon laquelle, avant toute autre cause, la latence globale d’une application est due au temps de latence des accès aux données).</w:t>
+      </w:r>
+    </w:p>
+    <w:p>
+      <w:pPr>
+        <w:jc w:val="both"/>
+      </w:pPr>
+    </w:p>
+    <w:p>
+      <w:pPr>
+        <w:jc w:val="both"/>
+      </w:pPr>
+      <w:r>
+        <w:t>Node.js permet donc, pour les applications web, de créer des serveurs extrêmement réactifs.</w:t>
+      </w:r>
+      <w:r>
+        <w:br w:type="page"/>
+      </w:r>
+    </w:p>
+    <w:p>
+      <w:pPr>
+        <w:pStyle w:val="Titre30"/>
+        <w:numPr>
+          <w:ilvl w:val="0"/>
+          <w:numId w:val="39"/>
+        </w:numPr>
+      </w:pPr>
+      <w:r>
+        <w:lastRenderedPageBreak/>
+        <w:t>Express</w:t>
+      </w:r>
+    </w:p>
+    <w:p/>
+    <w:p/>
+    <w:p>
+      <w:r>
+        <w:br w:type="page"/>
+      </w:r>
+    </w:p>
+    <w:p>
+      <w:pPr>
+        <w:pStyle w:val="Titre20"/>
+        <w:numPr>
+          <w:ilvl w:val="0"/>
+          <w:numId w:val="37"/>
+        </w:numPr>
+      </w:pPr>
+      <w:r>
+        <w:lastRenderedPageBreak/>
+        <w:t>Serveur dédié</w:t>
+      </w:r>
+    </w:p>
+    <w:p>
+      <w:pPr>
+        <w:pStyle w:val="Titre30"/>
+        <w:numPr>
+          <w:ilvl w:val="0"/>
+          <w:numId w:val="41"/>
+        </w:numPr>
+      </w:pPr>
+      <w:r>
+        <w:t>Hébergement</w:t>
+      </w:r>
+    </w:p>
+    <w:p>
+      <w:pPr>
+        <w:rPr>
+          <w:rFonts w:asciiTheme="majorHAnsi" w:eastAsiaTheme="majorEastAsia" w:hAnsiTheme="majorHAnsi" w:cstheme="majorBidi"/>
+          <w:color w:val="845209" w:themeColor="accent1" w:themeShade="7F"/>
+        </w:rPr>
+      </w:pPr>
+      <w:r>
+        <w:br w:type="page"/>
+      </w:r>
+    </w:p>
+    <w:p>
+      <w:pPr>
+        <w:pStyle w:val="Titre30"/>
+        <w:numPr>
+          <w:ilvl w:val="0"/>
+          <w:numId w:val="41"/>
+        </w:numPr>
+      </w:pPr>
+      <w:r>
+        <w:lastRenderedPageBreak/>
+        <w:t>Arborescence des fichiers</w:t>
+      </w:r>
+    </w:p>
+    <w:p>
+      <w:pPr>
+        <w:pStyle w:val="Titre4"/>
+        <w:ind w:left="708"/>
+        <w:rPr>
+          <w:lang w:val="en-GB"/>
+        </w:rPr>
+      </w:pPr>
+      <w:proofErr w:type="spellStart"/>
+      <w:r>
+        <w:rPr>
+          <w:lang w:val="en-GB"/>
+        </w:rPr>
+        <w:t>Serveur</w:t>
+      </w:r>
+      <w:proofErr w:type="spellEnd"/>
+      <w:r>
+        <w:rPr>
+          <w:lang w:val="en-GB"/>
+        </w:rPr>
+        <w:t xml:space="preserve"> Web (Front / Back End)</w:t>
+      </w:r>
+    </w:p>
+    <w:p>
+      <w:pPr>
+        <w:rPr>
+          <w:rFonts w:asciiTheme="majorHAnsi" w:eastAsiaTheme="majorEastAsia" w:hAnsiTheme="majorHAnsi" w:cstheme="majorBidi"/>
+          <w:i/>
+          <w:iCs/>
+          <w:color w:val="C77C0E" w:themeColor="accent1" w:themeShade="BF"/>
+          <w:lang w:val="en-GB"/>
+        </w:rPr>
+      </w:pPr>
+      <w:r>
+        <w:rPr>
+          <w:lang w:val="en-GB"/>
+        </w:rPr>
+        <w:br w:type="page"/>
+      </w:r>
+    </w:p>
+    <w:p>
+      <w:pPr>
+        <w:pStyle w:val="Titre4"/>
+        <w:ind w:left="708"/>
+        <w:rPr>
+          <w:lang w:val="en-GB"/>
+        </w:rPr>
+      </w:pPr>
+      <w:r>
+        <w:rPr>
+          <w:lang w:val="en-GB"/>
+        </w:rPr>
+        <w:lastRenderedPageBreak/>
+        <w:t xml:space="preserve">Parc </w:t>
+      </w:r>
+      <w:proofErr w:type="spellStart"/>
+      <w:r>
+        <w:rPr>
+          <w:lang w:val="en-GB"/>
+        </w:rPr>
+        <w:t>d’applications</w:t>
+      </w:r>
+      <w:proofErr w:type="spellEnd"/>
     </w:p>
     <w:sectPr>
-      <w:headerReference w:type="default" r:id="rId24"/>
+      <w:headerReference w:type="default" r:id="rId28"/>
       <w:pgSz w:w="11906" w:h="16838"/>
       <w:pgMar w:top="1417" w:right="1417" w:bottom="1417" w:left="1417" w:header="708" w:footer="708" w:gutter="0"/>
       <w:cols w:space="720"/>
@@ -5474,7 +6544,7 @@
   <w:abstractNum w:abstractNumId="8" w15:restartNumberingAfterBreak="0">
     <w:nsid w:val="10886E0F"/>
     <w:multiLevelType w:val="hybridMultilevel"/>
-    <w:tmpl w:val="D8F4B6CA"/>
+    <w:tmpl w:val="86E0C898"/>
     <w:lvl w:ilvl="0" w:tplc="040C000F">
       <w:start w:val="1"/>
       <w:numFmt w:val="decimal"/>
@@ -5674,6 +6744,95 @@
     </w:lvl>
   </w:abstractNum>
   <w:abstractNum w:abstractNumId="10" w15:restartNumberingAfterBreak="0">
+    <w:nsid w:val="12DD6900"/>
+    <w:multiLevelType w:val="hybridMultilevel"/>
+    <w:tmpl w:val="69B8395C"/>
+    <w:lvl w:ilvl="0" w:tplc="040C0017">
+      <w:start w:val="1"/>
+      <w:numFmt w:val="lowerLetter"/>
+      <w:lvlText w:val="%1)"/>
+      <w:lvlJc w:val="left"/>
+      <w:pPr>
+        <w:ind w:left="720" w:hanging="360"/>
+      </w:pPr>
+      <w:rPr>
+        <w:rFonts w:hint="default"/>
+      </w:rPr>
+    </w:lvl>
+    <w:lvl w:ilvl="1" w:tplc="040C0019" w:tentative="1">
+      <w:start w:val="1"/>
+      <w:numFmt w:val="lowerLetter"/>
+      <w:lvlText w:val="%2."/>
+      <w:lvlJc w:val="left"/>
+      <w:pPr>
+        <w:ind w:left="1440" w:hanging="360"/>
+      </w:pPr>
+    </w:lvl>
+    <w:lvl w:ilvl="2" w:tplc="040C001B" w:tentative="1">
+      <w:start w:val="1"/>
+      <w:numFmt w:val="lowerRoman"/>
+      <w:lvlText w:val="%3."/>
+      <w:lvlJc w:val="right"/>
+      <w:pPr>
+        <w:ind w:left="2160" w:hanging="180"/>
+      </w:pPr>
+    </w:lvl>
+    <w:lvl w:ilvl="3" w:tplc="040C000F" w:tentative="1">
+      <w:start w:val="1"/>
+      <w:numFmt w:val="decimal"/>
+      <w:lvlText w:val="%4."/>
+      <w:lvlJc w:val="left"/>
+      <w:pPr>
+        <w:ind w:left="2880" w:hanging="360"/>
+      </w:pPr>
+    </w:lvl>
+    <w:lvl w:ilvl="4" w:tplc="040C0019" w:tentative="1">
+      <w:start w:val="1"/>
+      <w:numFmt w:val="lowerLetter"/>
+      <w:lvlText w:val="%5."/>
+      <w:lvlJc w:val="left"/>
+      <w:pPr>
+        <w:ind w:left="3600" w:hanging="360"/>
+      </w:pPr>
+    </w:lvl>
+    <w:lvl w:ilvl="5" w:tplc="040C001B" w:tentative="1">
+      <w:start w:val="1"/>
+      <w:numFmt w:val="lowerRoman"/>
+      <w:lvlText w:val="%6."/>
+      <w:lvlJc w:val="right"/>
+      <w:pPr>
+        <w:ind w:left="4320" w:hanging="180"/>
+      </w:pPr>
+    </w:lvl>
+    <w:lvl w:ilvl="6" w:tplc="040C000F" w:tentative="1">
+      <w:start w:val="1"/>
+      <w:numFmt w:val="decimal"/>
+      <w:lvlText w:val="%7."/>
+      <w:lvlJc w:val="left"/>
+      <w:pPr>
+        <w:ind w:left="5040" w:hanging="360"/>
+      </w:pPr>
+    </w:lvl>
+    <w:lvl w:ilvl="7" w:tplc="040C0019" w:tentative="1">
+      <w:start w:val="1"/>
+      <w:numFmt w:val="lowerLetter"/>
+      <w:lvlText w:val="%8."/>
+      <w:lvlJc w:val="left"/>
+      <w:pPr>
+        <w:ind w:left="5760" w:hanging="360"/>
+      </w:pPr>
+    </w:lvl>
+    <w:lvl w:ilvl="8" w:tplc="040C001B" w:tentative="1">
+      <w:start w:val="1"/>
+      <w:numFmt w:val="lowerRoman"/>
+      <w:lvlText w:val="%9."/>
+      <w:lvlJc w:val="right"/>
+      <w:pPr>
+        <w:ind w:left="6480" w:hanging="180"/>
+      </w:pPr>
+    </w:lvl>
+  </w:abstractNum>
+  <w:abstractNum w:abstractNumId="11" w15:restartNumberingAfterBreak="0">
     <w:nsid w:val="149B238B"/>
     <w:multiLevelType w:val="hybridMultilevel"/>
     <w:tmpl w:val="9244BE6E"/>
@@ -5786,7 +6945,7 @@
       </w:rPr>
     </w:lvl>
   </w:abstractNum>
-  <w:abstractNum w:abstractNumId="11" w15:restartNumberingAfterBreak="0">
+  <w:abstractNum w:abstractNumId="12" w15:restartNumberingAfterBreak="0">
     <w:nsid w:val="169D3B4B"/>
     <w:multiLevelType w:val="hybridMultilevel"/>
     <w:tmpl w:val="B3E4C6B8"/>
@@ -5875,7 +7034,7 @@
       </w:pPr>
     </w:lvl>
   </w:abstractNum>
-  <w:abstractNum w:abstractNumId="12" w15:restartNumberingAfterBreak="0">
+  <w:abstractNum w:abstractNumId="13" w15:restartNumberingAfterBreak="0">
     <w:nsid w:val="1AC51E9A"/>
     <w:multiLevelType w:val="hybridMultilevel"/>
     <w:tmpl w:val="1036538A"/>
@@ -5964,7 +7123,7 @@
       </w:pPr>
     </w:lvl>
   </w:abstractNum>
-  <w:abstractNum w:abstractNumId="13" w15:restartNumberingAfterBreak="0">
+  <w:abstractNum w:abstractNumId="14" w15:restartNumberingAfterBreak="0">
     <w:nsid w:val="1ADA5120"/>
     <w:multiLevelType w:val="hybridMultilevel"/>
     <w:tmpl w:val="0292E9D0"/>
@@ -6077,7 +7236,7 @@
       </w:rPr>
     </w:lvl>
   </w:abstractNum>
-  <w:abstractNum w:abstractNumId="14" w15:restartNumberingAfterBreak="0">
+  <w:abstractNum w:abstractNumId="15" w15:restartNumberingAfterBreak="0">
     <w:nsid w:val="1AFC62A8"/>
     <w:multiLevelType w:val="hybridMultilevel"/>
     <w:tmpl w:val="DEE47058"/>
@@ -6166,7 +7325,7 @@
       </w:pPr>
     </w:lvl>
   </w:abstractNum>
-  <w:abstractNum w:abstractNumId="15" w15:restartNumberingAfterBreak="0">
+  <w:abstractNum w:abstractNumId="16" w15:restartNumberingAfterBreak="0">
     <w:nsid w:val="1B7A4B11"/>
     <w:multiLevelType w:val="hybridMultilevel"/>
     <w:tmpl w:val="36C461A2"/>
@@ -6279,7 +7438,7 @@
       </w:rPr>
     </w:lvl>
   </w:abstractNum>
-  <w:abstractNum w:abstractNumId="16" w15:restartNumberingAfterBreak="0">
+  <w:abstractNum w:abstractNumId="17" w15:restartNumberingAfterBreak="0">
     <w:nsid w:val="1CC55860"/>
     <w:multiLevelType w:val="hybridMultilevel"/>
     <w:tmpl w:val="273CA468"/>
@@ -6392,7 +7551,7 @@
       </w:rPr>
     </w:lvl>
   </w:abstractNum>
-  <w:abstractNum w:abstractNumId="17" w15:restartNumberingAfterBreak="0">
+  <w:abstractNum w:abstractNumId="18" w15:restartNumberingAfterBreak="0">
     <w:nsid w:val="1CE06D1E"/>
     <w:multiLevelType w:val="hybridMultilevel"/>
     <w:tmpl w:val="D5B8AE94"/>
@@ -6478,7 +7637,7 @@
       </w:pPr>
     </w:lvl>
   </w:abstractNum>
-  <w:abstractNum w:abstractNumId="18" w15:restartNumberingAfterBreak="0">
+  <w:abstractNum w:abstractNumId="19" w15:restartNumberingAfterBreak="0">
     <w:nsid w:val="21F91362"/>
     <w:multiLevelType w:val="hybridMultilevel"/>
     <w:tmpl w:val="3B242B9A"/>
@@ -6567,7 +7726,7 @@
       </w:pPr>
     </w:lvl>
   </w:abstractNum>
-  <w:abstractNum w:abstractNumId="19" w15:restartNumberingAfterBreak="0">
+  <w:abstractNum w:abstractNumId="20" w15:restartNumberingAfterBreak="0">
     <w:nsid w:val="245800D2"/>
     <w:multiLevelType w:val="hybridMultilevel"/>
     <w:tmpl w:val="976C9E6E"/>
@@ -6653,7 +7812,7 @@
       </w:pPr>
     </w:lvl>
   </w:abstractNum>
-  <w:abstractNum w:abstractNumId="20" w15:restartNumberingAfterBreak="0">
+  <w:abstractNum w:abstractNumId="21" w15:restartNumberingAfterBreak="0">
     <w:nsid w:val="27632D31"/>
     <w:multiLevelType w:val="hybridMultilevel"/>
     <w:tmpl w:val="EC38A214"/>
@@ -6766,7 +7925,7 @@
       </w:rPr>
     </w:lvl>
   </w:abstractNum>
-  <w:abstractNum w:abstractNumId="21" w15:restartNumberingAfterBreak="0">
+  <w:abstractNum w:abstractNumId="22" w15:restartNumberingAfterBreak="0">
     <w:nsid w:val="299F7E14"/>
     <w:multiLevelType w:val="hybridMultilevel"/>
     <w:tmpl w:val="3550A528"/>
@@ -6879,7 +8038,7 @@
       </w:rPr>
     </w:lvl>
   </w:abstractNum>
-  <w:abstractNum w:abstractNumId="22" w15:restartNumberingAfterBreak="0">
+  <w:abstractNum w:abstractNumId="23" w15:restartNumberingAfterBreak="0">
     <w:nsid w:val="2AA07754"/>
     <w:multiLevelType w:val="hybridMultilevel"/>
     <w:tmpl w:val="51580BEE"/>
@@ -6992,7 +8151,96 @@
       </w:rPr>
     </w:lvl>
   </w:abstractNum>
-  <w:abstractNum w:abstractNumId="23" w15:restartNumberingAfterBreak="0">
+  <w:abstractNum w:abstractNumId="24" w15:restartNumberingAfterBreak="0">
+    <w:nsid w:val="31F3786C"/>
+    <w:multiLevelType w:val="hybridMultilevel"/>
+    <w:tmpl w:val="86E0C898"/>
+    <w:lvl w:ilvl="0" w:tplc="040C000F">
+      <w:start w:val="1"/>
+      <w:numFmt w:val="decimal"/>
+      <w:lvlText w:val="%1."/>
+      <w:lvlJc w:val="left"/>
+      <w:pPr>
+        <w:ind w:left="720" w:hanging="360"/>
+      </w:pPr>
+      <w:rPr>
+        <w:rFonts w:hint="default"/>
+      </w:rPr>
+    </w:lvl>
+    <w:lvl w:ilvl="1" w:tplc="040C0019" w:tentative="1">
+      <w:start w:val="1"/>
+      <w:numFmt w:val="lowerLetter"/>
+      <w:lvlText w:val="%2."/>
+      <w:lvlJc w:val="left"/>
+      <w:pPr>
+        <w:ind w:left="1440" w:hanging="360"/>
+      </w:pPr>
+    </w:lvl>
+    <w:lvl w:ilvl="2" w:tplc="040C001B" w:tentative="1">
+      <w:start w:val="1"/>
+      <w:numFmt w:val="lowerRoman"/>
+      <w:lvlText w:val="%3."/>
+      <w:lvlJc w:val="right"/>
+      <w:pPr>
+        <w:ind w:left="2160" w:hanging="180"/>
+      </w:pPr>
+    </w:lvl>
+    <w:lvl w:ilvl="3" w:tplc="040C000F" w:tentative="1">
+      <w:start w:val="1"/>
+      <w:numFmt w:val="decimal"/>
+      <w:lvlText w:val="%4."/>
+      <w:lvlJc w:val="left"/>
+      <w:pPr>
+        <w:ind w:left="2880" w:hanging="360"/>
+      </w:pPr>
+    </w:lvl>
+    <w:lvl w:ilvl="4" w:tplc="040C0019" w:tentative="1">
+      <w:start w:val="1"/>
+      <w:numFmt w:val="lowerLetter"/>
+      <w:lvlText w:val="%5."/>
+      <w:lvlJc w:val="left"/>
+      <w:pPr>
+        <w:ind w:left="3600" w:hanging="360"/>
+      </w:pPr>
+    </w:lvl>
+    <w:lvl w:ilvl="5" w:tplc="040C001B" w:tentative="1">
+      <w:start w:val="1"/>
+      <w:numFmt w:val="lowerRoman"/>
+      <w:lvlText w:val="%6."/>
+      <w:lvlJc w:val="right"/>
+      <w:pPr>
+        <w:ind w:left="4320" w:hanging="180"/>
+      </w:pPr>
+    </w:lvl>
+    <w:lvl w:ilvl="6" w:tplc="040C000F" w:tentative="1">
+      <w:start w:val="1"/>
+      <w:numFmt w:val="decimal"/>
+      <w:lvlText w:val="%7."/>
+      <w:lvlJc w:val="left"/>
+      <w:pPr>
+        <w:ind w:left="5040" w:hanging="360"/>
+      </w:pPr>
+    </w:lvl>
+    <w:lvl w:ilvl="7" w:tplc="040C0019" w:tentative="1">
+      <w:start w:val="1"/>
+      <w:numFmt w:val="lowerLetter"/>
+      <w:lvlText w:val="%8."/>
+      <w:lvlJc w:val="left"/>
+      <w:pPr>
+        <w:ind w:left="5760" w:hanging="360"/>
+      </w:pPr>
+    </w:lvl>
+    <w:lvl w:ilvl="8" w:tplc="040C001B" w:tentative="1">
+      <w:start w:val="1"/>
+      <w:numFmt w:val="lowerRoman"/>
+      <w:lvlText w:val="%9."/>
+      <w:lvlJc w:val="right"/>
+      <w:pPr>
+        <w:ind w:left="6480" w:hanging="180"/>
+      </w:pPr>
+    </w:lvl>
+  </w:abstractNum>
+  <w:abstractNum w:abstractNumId="25" w15:restartNumberingAfterBreak="0">
     <w:nsid w:val="36BD3D97"/>
     <w:multiLevelType w:val="hybridMultilevel"/>
     <w:tmpl w:val="A95807D6"/>
@@ -7081,7 +8329,120 @@
       </w:pPr>
     </w:lvl>
   </w:abstractNum>
-  <w:abstractNum w:abstractNumId="24" w15:restartNumberingAfterBreak="0">
+  <w:abstractNum w:abstractNumId="26" w15:restartNumberingAfterBreak="0">
+    <w:nsid w:val="3BE03F87"/>
+    <w:multiLevelType w:val="hybridMultilevel"/>
+    <w:tmpl w:val="7FB02586"/>
+    <w:lvl w:ilvl="0" w:tplc="040C0001">
+      <w:start w:val="1"/>
+      <w:numFmt w:val="bullet"/>
+      <w:lvlText w:val=""/>
+      <w:lvlJc w:val="left"/>
+      <w:pPr>
+        <w:ind w:left="720" w:hanging="360"/>
+      </w:pPr>
+      <w:rPr>
+        <w:rFonts w:ascii="Symbol" w:hAnsi="Symbol" w:hint="default"/>
+      </w:rPr>
+    </w:lvl>
+    <w:lvl w:ilvl="1" w:tplc="040C0003" w:tentative="1">
+      <w:start w:val="1"/>
+      <w:numFmt w:val="bullet"/>
+      <w:lvlText w:val="o"/>
+      <w:lvlJc w:val="left"/>
+      <w:pPr>
+        <w:ind w:left="1440" w:hanging="360"/>
+      </w:pPr>
+      <w:rPr>
+        <w:rFonts w:ascii="Courier New" w:hAnsi="Courier New" w:cs="Courier New" w:hint="default"/>
+      </w:rPr>
+    </w:lvl>
+    <w:lvl w:ilvl="2" w:tplc="040C0005" w:tentative="1">
+      <w:start w:val="1"/>
+      <w:numFmt w:val="bullet"/>
+      <w:lvlText w:val=""/>
+      <w:lvlJc w:val="left"/>
+      <w:pPr>
+        <w:ind w:left="2160" w:hanging="360"/>
+      </w:pPr>
+      <w:rPr>
+        <w:rFonts w:ascii="Wingdings" w:hAnsi="Wingdings" w:hint="default"/>
+      </w:rPr>
+    </w:lvl>
+    <w:lvl w:ilvl="3" w:tplc="040C0001" w:tentative="1">
+      <w:start w:val="1"/>
+      <w:numFmt w:val="bullet"/>
+      <w:lvlText w:val=""/>
+      <w:lvlJc w:val="left"/>
+      <w:pPr>
+        <w:ind w:left="2880" w:hanging="360"/>
+      </w:pPr>
+      <w:rPr>
+        <w:rFonts w:ascii="Symbol" w:hAnsi="Symbol" w:hint="default"/>
+      </w:rPr>
+    </w:lvl>
+    <w:lvl w:ilvl="4" w:tplc="040C0003" w:tentative="1">
+      <w:start w:val="1"/>
+      <w:numFmt w:val="bullet"/>
+      <w:lvlText w:val="o"/>
+      <w:lvlJc w:val="left"/>
+      <w:pPr>
+        <w:ind w:left="3600" w:hanging="360"/>
+      </w:pPr>
+      <w:rPr>
+        <w:rFonts w:ascii="Courier New" w:hAnsi="Courier New" w:cs="Courier New" w:hint="default"/>
+      </w:rPr>
+    </w:lvl>
+    <w:lvl w:ilvl="5" w:tplc="040C0005" w:tentative="1">
+      <w:start w:val="1"/>
+      <w:numFmt w:val="bullet"/>
+      <w:lvlText w:val=""/>
+      <w:lvlJc w:val="left"/>
+      <w:pPr>
+        <w:ind w:left="4320" w:hanging="360"/>
+      </w:pPr>
+      <w:rPr>
+        <w:rFonts w:ascii="Wingdings" w:hAnsi="Wingdings" w:hint="default"/>
+      </w:rPr>
+    </w:lvl>
+    <w:lvl w:ilvl="6" w:tplc="040C0001" w:tentative="1">
+      <w:start w:val="1"/>
+      <w:numFmt w:val="bullet"/>
+      <w:lvlText w:val=""/>
+      <w:lvlJc w:val="left"/>
+      <w:pPr>
+        <w:ind w:left="5040" w:hanging="360"/>
+      </w:pPr>
+      <w:rPr>
+        <w:rFonts w:ascii="Symbol" w:hAnsi="Symbol" w:hint="default"/>
+      </w:rPr>
+    </w:lvl>
+    <w:lvl w:ilvl="7" w:tplc="040C0003" w:tentative="1">
+      <w:start w:val="1"/>
+      <w:numFmt w:val="bullet"/>
+      <w:lvlText w:val="o"/>
+      <w:lvlJc w:val="left"/>
+      <w:pPr>
+        <w:ind w:left="5760" w:hanging="360"/>
+      </w:pPr>
+      <w:rPr>
+        <w:rFonts w:ascii="Courier New" w:hAnsi="Courier New" w:cs="Courier New" w:hint="default"/>
+      </w:rPr>
+    </w:lvl>
+    <w:lvl w:ilvl="8" w:tplc="040C0005" w:tentative="1">
+      <w:start w:val="1"/>
+      <w:numFmt w:val="bullet"/>
+      <w:lvlText w:val=""/>
+      <w:lvlJc w:val="left"/>
+      <w:pPr>
+        <w:ind w:left="6480" w:hanging="360"/>
+      </w:pPr>
+      <w:rPr>
+        <w:rFonts w:ascii="Wingdings" w:hAnsi="Wingdings" w:hint="default"/>
+      </w:rPr>
+    </w:lvl>
+  </w:abstractNum>
+  <w:abstractNum w:abstractNumId="27" w15:restartNumberingAfterBreak="0">
     <w:nsid w:val="3D7E41B3"/>
     <w:multiLevelType w:val="hybridMultilevel"/>
     <w:tmpl w:val="B3E4C6B8"/>
@@ -7170,7 +8531,7 @@
       </w:pPr>
     </w:lvl>
   </w:abstractNum>
-  <w:abstractNum w:abstractNumId="25" w15:restartNumberingAfterBreak="0">
+  <w:abstractNum w:abstractNumId="28" w15:restartNumberingAfterBreak="0">
     <w:nsid w:val="48B91E68"/>
     <w:multiLevelType w:val="hybridMultilevel"/>
     <w:tmpl w:val="3B242B9A"/>
@@ -7259,7 +8620,7 @@
       </w:pPr>
     </w:lvl>
   </w:abstractNum>
-  <w:abstractNum w:abstractNumId="26" w15:restartNumberingAfterBreak="0">
+  <w:abstractNum w:abstractNumId="29" w15:restartNumberingAfterBreak="0">
     <w:nsid w:val="4D0C7D19"/>
     <w:multiLevelType w:val="hybridMultilevel"/>
     <w:tmpl w:val="073A8F1A"/>
@@ -7372,7 +8733,7 @@
       </w:rPr>
     </w:lvl>
   </w:abstractNum>
-  <w:abstractNum w:abstractNumId="27" w15:restartNumberingAfterBreak="0">
+  <w:abstractNum w:abstractNumId="30" w15:restartNumberingAfterBreak="0">
     <w:nsid w:val="53384729"/>
     <w:multiLevelType w:val="hybridMultilevel"/>
     <w:tmpl w:val="5E60F554"/>
@@ -7485,7 +8846,7 @@
       </w:rPr>
     </w:lvl>
   </w:abstractNum>
-  <w:abstractNum w:abstractNumId="28" w15:restartNumberingAfterBreak="0">
+  <w:abstractNum w:abstractNumId="31" w15:restartNumberingAfterBreak="0">
     <w:nsid w:val="5BE82949"/>
     <w:multiLevelType w:val="hybridMultilevel"/>
     <w:tmpl w:val="3B242B9A"/>
@@ -7574,7 +8935,96 @@
       </w:pPr>
     </w:lvl>
   </w:abstractNum>
-  <w:abstractNum w:abstractNumId="29" w15:restartNumberingAfterBreak="0">
+  <w:abstractNum w:abstractNumId="32" w15:restartNumberingAfterBreak="0">
+    <w:nsid w:val="5F534C97"/>
+    <w:multiLevelType w:val="hybridMultilevel"/>
+    <w:tmpl w:val="1036538A"/>
+    <w:lvl w:ilvl="0" w:tplc="040C0017">
+      <w:start w:val="1"/>
+      <w:numFmt w:val="lowerLetter"/>
+      <w:lvlText w:val="%1)"/>
+      <w:lvlJc w:val="left"/>
+      <w:pPr>
+        <w:ind w:left="720" w:hanging="360"/>
+      </w:pPr>
+      <w:rPr>
+        <w:rFonts w:hint="default"/>
+      </w:rPr>
+    </w:lvl>
+    <w:lvl w:ilvl="1" w:tplc="040C0019" w:tentative="1">
+      <w:start w:val="1"/>
+      <w:numFmt w:val="lowerLetter"/>
+      <w:lvlText w:val="%2."/>
+      <w:lvlJc w:val="left"/>
+      <w:pPr>
+        <w:ind w:left="1440" w:hanging="360"/>
+      </w:pPr>
+    </w:lvl>
+    <w:lvl w:ilvl="2" w:tplc="040C001B" w:tentative="1">
+      <w:start w:val="1"/>
+      <w:numFmt w:val="lowerRoman"/>
+      <w:lvlText w:val="%3."/>
+      <w:lvlJc w:val="right"/>
+      <w:pPr>
+        <w:ind w:left="2160" w:hanging="180"/>
+      </w:pPr>
+    </w:lvl>
+    <w:lvl w:ilvl="3" w:tplc="040C000F" w:tentative="1">
+      <w:start w:val="1"/>
+      <w:numFmt w:val="decimal"/>
+      <w:lvlText w:val="%4."/>
+      <w:lvlJc w:val="left"/>
+      <w:pPr>
+        <w:ind w:left="2880" w:hanging="360"/>
+      </w:pPr>
+    </w:lvl>
+    <w:lvl w:ilvl="4" w:tplc="040C0019" w:tentative="1">
+      <w:start w:val="1"/>
+      <w:numFmt w:val="lowerLetter"/>
+      <w:lvlText w:val="%5."/>
+      <w:lvlJc w:val="left"/>
+      <w:pPr>
+        <w:ind w:left="3600" w:hanging="360"/>
+      </w:pPr>
+    </w:lvl>
+    <w:lvl w:ilvl="5" w:tplc="040C001B" w:tentative="1">
+      <w:start w:val="1"/>
+      <w:numFmt w:val="lowerRoman"/>
+      <w:lvlText w:val="%6."/>
+      <w:lvlJc w:val="right"/>
+      <w:pPr>
+        <w:ind w:left="4320" w:hanging="180"/>
+      </w:pPr>
+    </w:lvl>
+    <w:lvl w:ilvl="6" w:tplc="040C000F" w:tentative="1">
+      <w:start w:val="1"/>
+      <w:numFmt w:val="decimal"/>
+      <w:lvlText w:val="%7."/>
+      <w:lvlJc w:val="left"/>
+      <w:pPr>
+        <w:ind w:left="5040" w:hanging="360"/>
+      </w:pPr>
+    </w:lvl>
+    <w:lvl w:ilvl="7" w:tplc="040C0019" w:tentative="1">
+      <w:start w:val="1"/>
+      <w:numFmt w:val="lowerLetter"/>
+      <w:lvlText w:val="%8."/>
+      <w:lvlJc w:val="left"/>
+      <w:pPr>
+        <w:ind w:left="5760" w:hanging="360"/>
+      </w:pPr>
+    </w:lvl>
+    <w:lvl w:ilvl="8" w:tplc="040C001B" w:tentative="1">
+      <w:start w:val="1"/>
+      <w:numFmt w:val="lowerRoman"/>
+      <w:lvlText w:val="%9."/>
+      <w:lvlJc w:val="right"/>
+      <w:pPr>
+        <w:ind w:left="6480" w:hanging="180"/>
+      </w:pPr>
+    </w:lvl>
+  </w:abstractNum>
+  <w:abstractNum w:abstractNumId="33" w15:restartNumberingAfterBreak="0">
     <w:nsid w:val="62DF4351"/>
     <w:multiLevelType w:val="hybridMultilevel"/>
     <w:tmpl w:val="5802B3B6"/>
@@ -7687,7 +9137,7 @@
       </w:rPr>
     </w:lvl>
   </w:abstractNum>
-  <w:abstractNum w:abstractNumId="30" w15:restartNumberingAfterBreak="0">
+  <w:abstractNum w:abstractNumId="34" w15:restartNumberingAfterBreak="0">
     <w:nsid w:val="6CA54F5F"/>
     <w:multiLevelType w:val="hybridMultilevel"/>
     <w:tmpl w:val="A95807D6"/>
@@ -7776,7 +9226,7 @@
       </w:pPr>
     </w:lvl>
   </w:abstractNum>
-  <w:abstractNum w:abstractNumId="31" w15:restartNumberingAfterBreak="0">
+  <w:abstractNum w:abstractNumId="35" w15:restartNumberingAfterBreak="0">
     <w:nsid w:val="6F3F18FF"/>
     <w:multiLevelType w:val="hybridMultilevel"/>
     <w:tmpl w:val="3B50E506"/>
@@ -7889,7 +9339,7 @@
       </w:rPr>
     </w:lvl>
   </w:abstractNum>
-  <w:abstractNum w:abstractNumId="32" w15:restartNumberingAfterBreak="0">
+  <w:abstractNum w:abstractNumId="36" w15:restartNumberingAfterBreak="0">
     <w:nsid w:val="6F5B4AC7"/>
     <w:multiLevelType w:val="hybridMultilevel"/>
     <w:tmpl w:val="64A0B83E"/>
@@ -7978,7 +9428,7 @@
       </w:pPr>
     </w:lvl>
   </w:abstractNum>
-  <w:abstractNum w:abstractNumId="33" w15:restartNumberingAfterBreak="0">
+  <w:abstractNum w:abstractNumId="37" w15:restartNumberingAfterBreak="0">
     <w:nsid w:val="6F9F7503"/>
     <w:multiLevelType w:val="hybridMultilevel"/>
     <w:tmpl w:val="CBC834B2"/>
@@ -8067,7 +9517,7 @@
       </w:pPr>
     </w:lvl>
   </w:abstractNum>
-  <w:abstractNum w:abstractNumId="34" w15:restartNumberingAfterBreak="0">
+  <w:abstractNum w:abstractNumId="38" w15:restartNumberingAfterBreak="0">
     <w:nsid w:val="76253EA1"/>
     <w:multiLevelType w:val="hybridMultilevel"/>
     <w:tmpl w:val="B2A61AEE"/>
@@ -8180,7 +9630,7 @@
       </w:rPr>
     </w:lvl>
   </w:abstractNum>
-  <w:abstractNum w:abstractNumId="35" w15:restartNumberingAfterBreak="0">
+  <w:abstractNum w:abstractNumId="39" w15:restartNumberingAfterBreak="0">
     <w:nsid w:val="770C51D8"/>
     <w:multiLevelType w:val="hybridMultilevel"/>
     <w:tmpl w:val="3F2C0074"/>
@@ -8293,7 +9743,7 @@
       </w:rPr>
     </w:lvl>
   </w:abstractNum>
-  <w:abstractNum w:abstractNumId="36" w15:restartNumberingAfterBreak="0">
+  <w:abstractNum w:abstractNumId="40" w15:restartNumberingAfterBreak="0">
     <w:nsid w:val="775A1404"/>
     <w:multiLevelType w:val="multilevel"/>
     <w:tmpl w:val="8D1E51BC"/>
@@ -8382,7 +9832,7 @@
       </w:pPr>
     </w:lvl>
   </w:abstractNum>
-  <w:abstractNum w:abstractNumId="37" w15:restartNumberingAfterBreak="0">
+  <w:abstractNum w:abstractNumId="41" w15:restartNumberingAfterBreak="0">
     <w:nsid w:val="781F138D"/>
     <w:multiLevelType w:val="hybridMultilevel"/>
     <w:tmpl w:val="D1787858"/>
@@ -8471,23 +9921,112 @@
       </w:pPr>
     </w:lvl>
   </w:abstractNum>
+  <w:abstractNum w:abstractNumId="42" w15:restartNumberingAfterBreak="0">
+    <w:nsid w:val="7FC80018"/>
+    <w:multiLevelType w:val="hybridMultilevel"/>
+    <w:tmpl w:val="CB26FE2C"/>
+    <w:lvl w:ilvl="0" w:tplc="040C0017">
+      <w:start w:val="1"/>
+      <w:numFmt w:val="lowerLetter"/>
+      <w:lvlText w:val="%1)"/>
+      <w:lvlJc w:val="left"/>
+      <w:pPr>
+        <w:ind w:left="720" w:hanging="360"/>
+      </w:pPr>
+      <w:rPr>
+        <w:rFonts w:hint="default"/>
+      </w:rPr>
+    </w:lvl>
+    <w:lvl w:ilvl="1" w:tplc="040C0019" w:tentative="1">
+      <w:start w:val="1"/>
+      <w:numFmt w:val="lowerLetter"/>
+      <w:lvlText w:val="%2."/>
+      <w:lvlJc w:val="left"/>
+      <w:pPr>
+        <w:ind w:left="1440" w:hanging="360"/>
+      </w:pPr>
+    </w:lvl>
+    <w:lvl w:ilvl="2" w:tplc="040C001B" w:tentative="1">
+      <w:start w:val="1"/>
+      <w:numFmt w:val="lowerRoman"/>
+      <w:lvlText w:val="%3."/>
+      <w:lvlJc w:val="right"/>
+      <w:pPr>
+        <w:ind w:left="2160" w:hanging="180"/>
+      </w:pPr>
+    </w:lvl>
+    <w:lvl w:ilvl="3" w:tplc="040C000F" w:tentative="1">
+      <w:start w:val="1"/>
+      <w:numFmt w:val="decimal"/>
+      <w:lvlText w:val="%4."/>
+      <w:lvlJc w:val="left"/>
+      <w:pPr>
+        <w:ind w:left="2880" w:hanging="360"/>
+      </w:pPr>
+    </w:lvl>
+    <w:lvl w:ilvl="4" w:tplc="040C0019" w:tentative="1">
+      <w:start w:val="1"/>
+      <w:numFmt w:val="lowerLetter"/>
+      <w:lvlText w:val="%5."/>
+      <w:lvlJc w:val="left"/>
+      <w:pPr>
+        <w:ind w:left="3600" w:hanging="360"/>
+      </w:pPr>
+    </w:lvl>
+    <w:lvl w:ilvl="5" w:tplc="040C001B" w:tentative="1">
+      <w:start w:val="1"/>
+      <w:numFmt w:val="lowerRoman"/>
+      <w:lvlText w:val="%6."/>
+      <w:lvlJc w:val="right"/>
+      <w:pPr>
+        <w:ind w:left="4320" w:hanging="180"/>
+      </w:pPr>
+    </w:lvl>
+    <w:lvl w:ilvl="6" w:tplc="040C000F" w:tentative="1">
+      <w:start w:val="1"/>
+      <w:numFmt w:val="decimal"/>
+      <w:lvlText w:val="%7."/>
+      <w:lvlJc w:val="left"/>
+      <w:pPr>
+        <w:ind w:left="5040" w:hanging="360"/>
+      </w:pPr>
+    </w:lvl>
+    <w:lvl w:ilvl="7" w:tplc="040C0019" w:tentative="1">
+      <w:start w:val="1"/>
+      <w:numFmt w:val="lowerLetter"/>
+      <w:lvlText w:val="%8."/>
+      <w:lvlJc w:val="left"/>
+      <w:pPr>
+        <w:ind w:left="5760" w:hanging="360"/>
+      </w:pPr>
+    </w:lvl>
+    <w:lvl w:ilvl="8" w:tplc="040C001B" w:tentative="1">
+      <w:start w:val="1"/>
+      <w:numFmt w:val="lowerRoman"/>
+      <w:lvlText w:val="%9."/>
+      <w:lvlJc w:val="right"/>
+      <w:pPr>
+        <w:ind w:left="6480" w:hanging="180"/>
+      </w:pPr>
+    </w:lvl>
+  </w:abstractNum>
   <w:num w:numId="1">
-    <w:abstractNumId w:val="36"/>
+    <w:abstractNumId w:val="40"/>
   </w:num>
   <w:num w:numId="2">
-    <w:abstractNumId w:val="27"/>
+    <w:abstractNumId w:val="30"/>
   </w:num>
   <w:num w:numId="3">
     <w:abstractNumId w:val="0"/>
   </w:num>
   <w:num w:numId="4">
-    <w:abstractNumId w:val="13"/>
+    <w:abstractNumId w:val="14"/>
   </w:num>
   <w:num w:numId="5">
-    <w:abstractNumId w:val="29"/>
+    <w:abstractNumId w:val="33"/>
   </w:num>
   <w:num w:numId="6">
-    <w:abstractNumId w:val="35"/>
+    <w:abstractNumId w:val="39"/>
   </w:num>
   <w:num w:numId="7">
     <w:abstractNumId w:val="9"/>
@@ -8496,19 +10035,19 @@
     <w:abstractNumId w:val="1"/>
   </w:num>
   <w:num w:numId="9">
+    <w:abstractNumId w:val="17"/>
+  </w:num>
+  <w:num w:numId="10">
+    <w:abstractNumId w:val="29"/>
+  </w:num>
+  <w:num w:numId="11">
+    <w:abstractNumId w:val="11"/>
+  </w:num>
+  <w:num w:numId="12">
     <w:abstractNumId w:val="16"/>
   </w:num>
-  <w:num w:numId="10">
-    <w:abstractNumId w:val="26"/>
-  </w:num>
-  <w:num w:numId="11">
-    <w:abstractNumId w:val="10"/>
-  </w:num>
-  <w:num w:numId="12">
-    <w:abstractNumId w:val="15"/>
-  </w:num>
   <w:num w:numId="13">
-    <w:abstractNumId w:val="31"/>
+    <w:abstractNumId w:val="35"/>
   </w:num>
   <w:num w:numId="14">
     <w:abstractNumId w:val="2"/>
@@ -8517,73 +10056,88 @@
     <w:abstractNumId w:val="6"/>
   </w:num>
   <w:num w:numId="16">
-    <w:abstractNumId w:val="32"/>
+    <w:abstractNumId w:val="36"/>
   </w:num>
   <w:num w:numId="17">
-    <w:abstractNumId w:val="17"/>
+    <w:abstractNumId w:val="18"/>
   </w:num>
   <w:num w:numId="18">
-    <w:abstractNumId w:val="33"/>
+    <w:abstractNumId w:val="37"/>
   </w:num>
   <w:num w:numId="19">
-    <w:abstractNumId w:val="23"/>
+    <w:abstractNumId w:val="25"/>
   </w:num>
   <w:num w:numId="20">
     <w:abstractNumId w:val="5"/>
   </w:num>
   <w:num w:numId="21">
-    <w:abstractNumId w:val="14"/>
+    <w:abstractNumId w:val="15"/>
   </w:num>
   <w:num w:numId="22">
-    <w:abstractNumId w:val="37"/>
+    <w:abstractNumId w:val="41"/>
   </w:num>
   <w:num w:numId="23">
-    <w:abstractNumId w:val="28"/>
+    <w:abstractNumId w:val="31"/>
   </w:num>
   <w:num w:numId="24">
-    <w:abstractNumId w:val="20"/>
+    <w:abstractNumId w:val="21"/>
   </w:num>
   <w:num w:numId="25">
     <w:abstractNumId w:val="4"/>
   </w:num>
   <w:num w:numId="26">
-    <w:abstractNumId w:val="34"/>
+    <w:abstractNumId w:val="38"/>
   </w:num>
   <w:num w:numId="27">
+    <w:abstractNumId w:val="23"/>
+  </w:num>
+  <w:num w:numId="28">
     <w:abstractNumId w:val="22"/>
   </w:num>
-  <w:num w:numId="28">
-    <w:abstractNumId w:val="21"/>
-  </w:num>
   <w:num w:numId="29">
-    <w:abstractNumId w:val="11"/>
+    <w:abstractNumId w:val="12"/>
   </w:num>
   <w:num w:numId="30">
-    <w:abstractNumId w:val="25"/>
+    <w:abstractNumId w:val="28"/>
   </w:num>
   <w:num w:numId="31">
     <w:abstractNumId w:val="7"/>
   </w:num>
   <w:num w:numId="32">
-    <w:abstractNumId w:val="18"/>
+    <w:abstractNumId w:val="19"/>
   </w:num>
   <w:num w:numId="33">
-    <w:abstractNumId w:val="30"/>
+    <w:abstractNumId w:val="34"/>
   </w:num>
   <w:num w:numId="34">
-    <w:abstractNumId w:val="24"/>
+    <w:abstractNumId w:val="27"/>
   </w:num>
   <w:num w:numId="35">
     <w:abstractNumId w:val="3"/>
   </w:num>
   <w:num w:numId="36">
-    <w:abstractNumId w:val="19"/>
+    <w:abstractNumId w:val="20"/>
   </w:num>
   <w:num w:numId="37">
     <w:abstractNumId w:val="8"/>
   </w:num>
   <w:num w:numId="38">
-    <w:abstractNumId w:val="12"/>
+    <w:abstractNumId w:val="13"/>
+  </w:num>
+  <w:num w:numId="39">
+    <w:abstractNumId w:val="10"/>
+  </w:num>
+  <w:num w:numId="40">
+    <w:abstractNumId w:val="24"/>
+  </w:num>
+  <w:num w:numId="41">
+    <w:abstractNumId w:val="42"/>
+  </w:num>
+  <w:num w:numId="42">
+    <w:abstractNumId w:val="32"/>
+  </w:num>
+  <w:num w:numId="43">
+    <w:abstractNumId w:val="26"/>
   </w:num>
   <w:numIdMacAtCleanup w:val="23"/>
 </w:numbering>
@@ -9062,6 +10616,7 @@
   <w:style w:type="character" w:default="1" w:styleId="Policepardfaut">
     <w:name w:val="Default Paragraph Font"/>
     <w:uiPriority w:val="1"/>
+    <w:semiHidden/>
     <w:unhideWhenUsed/>
   </w:style>
   <w:style w:type="table" w:default="1" w:styleId="TableauNormal">
@@ -9789,7 +11344,7 @@
 </file>
 
 <file path=customXml/itemProps2.xml><?xml version="1.0" encoding="utf-8"?>
-<ds:datastoreItem xmlns:ds="http://schemas.openxmlformats.org/officeDocument/2006/customXml" ds:itemID="{3942E51E-7FAC-4BB7-B754-443AE6DDF055}">
+<ds:datastoreItem xmlns:ds="http://schemas.openxmlformats.org/officeDocument/2006/customXml" ds:itemID="{5A473DC2-2A1B-4743-ACEA-402528F91B66}">
   <ds:schemaRefs>
     <ds:schemaRef ds:uri="http://schemas.openxmlformats.org/officeDocument/2006/bibliography"/>
   </ds:schemaRefs>

</xml_diff>

<commit_message>
Ajout des mockups #2
</commit_message>
<xml_diff>
--- a/Docs/Cahier d'analyse projet de fin d'études.docx
+++ b/Docs/Cahier d'analyse projet de fin d'études.docx
@@ -109,7 +109,7 @@
                         <a:effectLst/>
                         <a:extLst>
                           <a:ext uri="{C572A759-6A51-4108-AA02-DFA0A04FC94B}">
-                            <ma14:wrappingTextBoxFlag xmlns:arto="http://schemas.microsoft.com/office/word/2006/arto" xmlns:ma14="http://schemas.microsoft.com/office/mac/drawingml/2011/main" xmlns:w="http://schemas.openxmlformats.org/wordprocessingml/2006/main" xmlns:w10="urn:schemas-microsoft-com:office:word" xmlns:v="urn:schemas-microsoft-com:vml" xmlns:o="urn:schemas-microsoft-com:office:office" xmlns:mv="urn:schemas-microsoft-com:mac:vml" xmlns:mo="http://schemas.microsoft.com/office/mac/office/2008/main" xmlns=""/>
+                            <ma14:wrappingTextBoxFlag xmlns="" xmlns:mo="http://schemas.microsoft.com/office/mac/office/2008/main" xmlns:mv="urn:schemas-microsoft-com:mac:vml" xmlns:o="urn:schemas-microsoft-com:office:office" xmlns:v="urn:schemas-microsoft-com:vml" xmlns:w10="urn:schemas-microsoft-com:office:word" xmlns:w="http://schemas.openxmlformats.org/wordprocessingml/2006/main" xmlns:ma14="http://schemas.microsoft.com/office/mac/drawingml/2011/main" xmlns:arto="http://schemas.microsoft.com/office/word/2006/arto"/>
                           </a:ext>
                         </a:extLst>
                       </wps:spPr>
@@ -267,7 +267,7 @@
                         <a:effectLst/>
                         <a:extLst>
                           <a:ext uri="{C572A759-6A51-4108-AA02-DFA0A04FC94B}">
-                            <ma14:wrappingTextBoxFlag xmlns:arto="http://schemas.microsoft.com/office/word/2006/arto" xmlns:ma14="http://schemas.microsoft.com/office/mac/drawingml/2011/main" xmlns:w="http://schemas.openxmlformats.org/wordprocessingml/2006/main" xmlns:w10="urn:schemas-microsoft-com:office:word" xmlns:v="urn:schemas-microsoft-com:vml" xmlns:o="urn:schemas-microsoft-com:office:office" xmlns:mv="urn:schemas-microsoft-com:mac:vml" xmlns:mo="http://schemas.microsoft.com/office/mac/office/2008/main" xmlns=""/>
+                            <ma14:wrappingTextBoxFlag xmlns="" xmlns:mo="http://schemas.microsoft.com/office/mac/office/2008/main" xmlns:mv="urn:schemas-microsoft-com:mac:vml" xmlns:o="urn:schemas-microsoft-com:office:office" xmlns:v="urn:schemas-microsoft-com:vml" xmlns:w10="urn:schemas-microsoft-com:office:word" xmlns:w="http://schemas.openxmlformats.org/wordprocessingml/2006/main" xmlns:ma14="http://schemas.microsoft.com/office/mac/drawingml/2011/main" xmlns:arto="http://schemas.microsoft.com/office/word/2006/arto"/>
                           </a:ext>
                         </a:extLst>
                       </wps:spPr>
@@ -451,7 +451,7 @@
             </w:rPr>
             <w:fldChar w:fldCharType="separate"/>
           </w:r>
-          <w:hyperlink w:anchor="_Toc534806913" w:history="1">
+          <w:hyperlink w:anchor="_Toc534816652" w:history="1">
             <w:r>
               <w:rPr>
                 <w:rStyle w:val="Lienhypertexte"/>
@@ -493,7 +493,7 @@
                 <w:noProof/>
                 <w:webHidden/>
               </w:rPr>
-              <w:instrText xml:space="preserve"> PAGEREF _Toc534806913 \h </w:instrText>
+              <w:instrText xml:space="preserve"> PAGEREF _Toc534816652 \h </w:instrText>
             </w:r>
             <w:r>
               <w:rPr>
@@ -537,7 +537,7 @@
               <w:szCs w:val="22"/>
             </w:rPr>
           </w:pPr>
-          <w:hyperlink w:anchor="_Toc534806914" w:history="1">
+          <w:hyperlink w:anchor="_Toc534816653" w:history="1">
             <w:r>
               <w:rPr>
                 <w:rStyle w:val="Lienhypertexte"/>
@@ -579,7 +579,7 @@
                 <w:noProof/>
                 <w:webHidden/>
               </w:rPr>
-              <w:instrText xml:space="preserve"> PAGEREF _Toc534806914 \h </w:instrText>
+              <w:instrText xml:space="preserve"> PAGEREF _Toc534816653 \h </w:instrText>
             </w:r>
             <w:r>
               <w:rPr>
@@ -623,7 +623,7 @@
               <w:szCs w:val="22"/>
             </w:rPr>
           </w:pPr>
-          <w:hyperlink w:anchor="_Toc534806915" w:history="1">
+          <w:hyperlink w:anchor="_Toc534816654" w:history="1">
             <w:r>
               <w:rPr>
                 <w:rStyle w:val="Lienhypertexte"/>
@@ -665,7 +665,7 @@
                 <w:noProof/>
                 <w:webHidden/>
               </w:rPr>
-              <w:instrText xml:space="preserve"> PAGEREF _Toc534806915 \h </w:instrText>
+              <w:instrText xml:space="preserve"> PAGEREF _Toc534816654 \h </w:instrText>
             </w:r>
             <w:r>
               <w:rPr>
@@ -709,7 +709,7 @@
               <w:szCs w:val="22"/>
             </w:rPr>
           </w:pPr>
-          <w:hyperlink w:anchor="_Toc534806916" w:history="1">
+          <w:hyperlink w:anchor="_Toc534816655" w:history="1">
             <w:r>
               <w:rPr>
                 <w:rStyle w:val="Lienhypertexte"/>
@@ -751,7 +751,7 @@
                 <w:noProof/>
                 <w:webHidden/>
               </w:rPr>
-              <w:instrText xml:space="preserve"> PAGEREF _Toc534806916 \h </w:instrText>
+              <w:instrText xml:space="preserve"> PAGEREF _Toc534816655 \h </w:instrText>
             </w:r>
             <w:r>
               <w:rPr>
@@ -795,7 +795,7 @@
               <w:szCs w:val="22"/>
             </w:rPr>
           </w:pPr>
-          <w:hyperlink w:anchor="_Toc534806917" w:history="1">
+          <w:hyperlink w:anchor="_Toc534816656" w:history="1">
             <w:r>
               <w:rPr>
                 <w:rStyle w:val="Lienhypertexte"/>
@@ -837,7 +837,7 @@
                 <w:noProof/>
                 <w:webHidden/>
               </w:rPr>
-              <w:instrText xml:space="preserve"> PAGEREF _Toc534806917 \h </w:instrText>
+              <w:instrText xml:space="preserve"> PAGEREF _Toc534816656 \h </w:instrText>
             </w:r>
             <w:r>
               <w:rPr>
@@ -881,7 +881,7 @@
               <w:szCs w:val="22"/>
             </w:rPr>
           </w:pPr>
-          <w:hyperlink w:anchor="_Toc534806918" w:history="1">
+          <w:hyperlink w:anchor="_Toc534816657" w:history="1">
             <w:r>
               <w:rPr>
                 <w:rStyle w:val="Lienhypertexte"/>
@@ -923,7 +923,7 @@
                 <w:noProof/>
                 <w:webHidden/>
               </w:rPr>
-              <w:instrText xml:space="preserve"> PAGEREF _Toc534806918 \h </w:instrText>
+              <w:instrText xml:space="preserve"> PAGEREF _Toc534816657 \h </w:instrText>
             </w:r>
             <w:r>
               <w:rPr>
@@ -967,7 +967,7 @@
               <w:szCs w:val="22"/>
             </w:rPr>
           </w:pPr>
-          <w:hyperlink w:anchor="_Toc534806919" w:history="1">
+          <w:hyperlink w:anchor="_Toc534816658" w:history="1">
             <w:r>
               <w:rPr>
                 <w:rStyle w:val="Lienhypertexte"/>
@@ -1009,7 +1009,7 @@
                 <w:noProof/>
                 <w:webHidden/>
               </w:rPr>
-              <w:instrText xml:space="preserve"> PAGEREF _Toc534806919 \h </w:instrText>
+              <w:instrText xml:space="preserve"> PAGEREF _Toc534816658 \h </w:instrText>
             </w:r>
             <w:r>
               <w:rPr>
@@ -1053,7 +1053,7 @@
               <w:szCs w:val="22"/>
             </w:rPr>
           </w:pPr>
-          <w:hyperlink w:anchor="_Toc534806920" w:history="1">
+          <w:hyperlink w:anchor="_Toc534816659" w:history="1">
             <w:r>
               <w:rPr>
                 <w:rStyle w:val="Lienhypertexte"/>
@@ -1095,7 +1095,7 @@
                 <w:noProof/>
                 <w:webHidden/>
               </w:rPr>
-              <w:instrText xml:space="preserve"> PAGEREF _Toc534806920 \h </w:instrText>
+              <w:instrText xml:space="preserve"> PAGEREF _Toc534816659 \h </w:instrText>
             </w:r>
             <w:r>
               <w:rPr>
@@ -1139,7 +1139,7 @@
               <w:szCs w:val="22"/>
             </w:rPr>
           </w:pPr>
-          <w:hyperlink w:anchor="_Toc534806921" w:history="1">
+          <w:hyperlink w:anchor="_Toc534816660" w:history="1">
             <w:r>
               <w:rPr>
                 <w:rStyle w:val="Lienhypertexte"/>
@@ -1181,7 +1181,7 @@
                 <w:noProof/>
                 <w:webHidden/>
               </w:rPr>
-              <w:instrText xml:space="preserve"> PAGEREF _Toc534806921 \h </w:instrText>
+              <w:instrText xml:space="preserve"> PAGEREF _Toc534816660 \h </w:instrText>
             </w:r>
             <w:r>
               <w:rPr>
@@ -1225,7 +1225,7 @@
               <w:szCs w:val="22"/>
             </w:rPr>
           </w:pPr>
-          <w:hyperlink w:anchor="_Toc534806922" w:history="1">
+          <w:hyperlink w:anchor="_Toc534816661" w:history="1">
             <w:r>
               <w:rPr>
                 <w:rStyle w:val="Lienhypertexte"/>
@@ -1267,7 +1267,7 @@
                 <w:noProof/>
                 <w:webHidden/>
               </w:rPr>
-              <w:instrText xml:space="preserve"> PAGEREF _Toc534806922 \h </w:instrText>
+              <w:instrText xml:space="preserve"> PAGEREF _Toc534816661 \h </w:instrText>
             </w:r>
             <w:r>
               <w:rPr>
@@ -1310,7 +1310,7 @@
               <w:szCs w:val="22"/>
             </w:rPr>
           </w:pPr>
-          <w:hyperlink w:anchor="_Toc534806923" w:history="1">
+          <w:hyperlink w:anchor="_Toc534816662" w:history="1">
             <w:r>
               <w:rPr>
                 <w:rStyle w:val="Lienhypertexte"/>
@@ -1337,7 +1337,7 @@
                 <w:noProof/>
                 <w:webHidden/>
               </w:rPr>
-              <w:instrText xml:space="preserve"> PAGEREF _Toc534806923 \h </w:instrText>
+              <w:instrText xml:space="preserve"> PAGEREF _Toc534816662 \h </w:instrText>
             </w:r>
             <w:r>
               <w:rPr>
@@ -1380,7 +1380,7 @@
               <w:szCs w:val="22"/>
             </w:rPr>
           </w:pPr>
-          <w:hyperlink w:anchor="_Toc534806924" w:history="1">
+          <w:hyperlink w:anchor="_Toc534816663" w:history="1">
             <w:r>
               <w:rPr>
                 <w:rStyle w:val="Lienhypertexte"/>
@@ -1407,7 +1407,7 @@
                 <w:noProof/>
                 <w:webHidden/>
               </w:rPr>
-              <w:instrText xml:space="preserve"> PAGEREF _Toc534806924 \h </w:instrText>
+              <w:instrText xml:space="preserve"> PAGEREF _Toc534816663 \h </w:instrText>
             </w:r>
             <w:r>
               <w:rPr>
@@ -1450,7 +1450,7 @@
               <w:szCs w:val="22"/>
             </w:rPr>
           </w:pPr>
-          <w:hyperlink w:anchor="_Toc534806925" w:history="1">
+          <w:hyperlink w:anchor="_Toc534816664" w:history="1">
             <w:r>
               <w:rPr>
                 <w:rStyle w:val="Lienhypertexte"/>
@@ -1477,7 +1477,7 @@
                 <w:noProof/>
                 <w:webHidden/>
               </w:rPr>
-              <w:instrText xml:space="preserve"> PAGEREF _Toc534806925 \h </w:instrText>
+              <w:instrText xml:space="preserve"> PAGEREF _Toc534816664 \h </w:instrText>
             </w:r>
             <w:r>
               <w:rPr>
@@ -1520,7 +1520,7 @@
               <w:szCs w:val="22"/>
             </w:rPr>
           </w:pPr>
-          <w:hyperlink w:anchor="_Toc534806926" w:history="1">
+          <w:hyperlink w:anchor="_Toc534816665" w:history="1">
             <w:r>
               <w:rPr>
                 <w:rStyle w:val="Lienhypertexte"/>
@@ -1547,7 +1547,7 @@
                 <w:noProof/>
                 <w:webHidden/>
               </w:rPr>
-              <w:instrText xml:space="preserve"> PAGEREF _Toc534806926 \h </w:instrText>
+              <w:instrText xml:space="preserve"> PAGEREF _Toc534816665 \h </w:instrText>
             </w:r>
             <w:r>
               <w:rPr>
@@ -1590,7 +1590,7 @@
               <w:szCs w:val="22"/>
             </w:rPr>
           </w:pPr>
-          <w:hyperlink w:anchor="_Toc534806927" w:history="1">
+          <w:hyperlink w:anchor="_Toc534816666" w:history="1">
             <w:r>
               <w:rPr>
                 <w:rStyle w:val="Lienhypertexte"/>
@@ -1617,7 +1617,7 @@
                 <w:noProof/>
                 <w:webHidden/>
               </w:rPr>
-              <w:instrText xml:space="preserve"> PAGEREF _Toc534806927 \h </w:instrText>
+              <w:instrText xml:space="preserve"> PAGEREF _Toc534816666 \h </w:instrText>
             </w:r>
             <w:r>
               <w:rPr>
@@ -1660,7 +1660,7 @@
               <w:szCs w:val="22"/>
             </w:rPr>
           </w:pPr>
-          <w:hyperlink w:anchor="_Toc534806928" w:history="1">
+          <w:hyperlink w:anchor="_Toc534816667" w:history="1">
             <w:r>
               <w:rPr>
                 <w:rStyle w:val="Lienhypertexte"/>
@@ -1687,7 +1687,7 @@
                 <w:noProof/>
                 <w:webHidden/>
               </w:rPr>
-              <w:instrText xml:space="preserve"> PAGEREF _Toc534806928 \h </w:instrText>
+              <w:instrText xml:space="preserve"> PAGEREF _Toc534816667 \h </w:instrText>
             </w:r>
             <w:r>
               <w:rPr>
@@ -1730,7 +1730,7 @@
               <w:szCs w:val="22"/>
             </w:rPr>
           </w:pPr>
-          <w:hyperlink w:anchor="_Toc534806929" w:history="1">
+          <w:hyperlink w:anchor="_Toc534816668" w:history="1">
             <w:r>
               <w:rPr>
                 <w:rStyle w:val="Lienhypertexte"/>
@@ -1757,7 +1757,7 @@
                 <w:noProof/>
                 <w:webHidden/>
               </w:rPr>
-              <w:instrText xml:space="preserve"> PAGEREF _Toc534806929 \h </w:instrText>
+              <w:instrText xml:space="preserve"> PAGEREF _Toc534816668 \h </w:instrText>
             </w:r>
             <w:r>
               <w:rPr>
@@ -1800,7 +1800,7 @@
               <w:szCs w:val="22"/>
             </w:rPr>
           </w:pPr>
-          <w:hyperlink w:anchor="_Toc534806930" w:history="1">
+          <w:hyperlink w:anchor="_Toc534816669" w:history="1">
             <w:r>
               <w:rPr>
                 <w:rStyle w:val="Lienhypertexte"/>
@@ -1827,7 +1827,7 @@
                 <w:noProof/>
                 <w:webHidden/>
               </w:rPr>
-              <w:instrText xml:space="preserve"> PAGEREF _Toc534806930 \h </w:instrText>
+              <w:instrText xml:space="preserve"> PAGEREF _Toc534816669 \h </w:instrText>
             </w:r>
             <w:r>
               <w:rPr>
@@ -1870,7 +1870,7 @@
               <w:szCs w:val="22"/>
             </w:rPr>
           </w:pPr>
-          <w:hyperlink w:anchor="_Toc534806931" w:history="1">
+          <w:hyperlink w:anchor="_Toc534816670" w:history="1">
             <w:r>
               <w:rPr>
                 <w:rStyle w:val="Lienhypertexte"/>
@@ -1897,7 +1897,7 @@
                 <w:noProof/>
                 <w:webHidden/>
               </w:rPr>
-              <w:instrText xml:space="preserve"> PAGEREF _Toc534806931 \h </w:instrText>
+              <w:instrText xml:space="preserve"> PAGEREF _Toc534816670 \h </w:instrText>
             </w:r>
             <w:r>
               <w:rPr>
@@ -1940,7 +1940,7 @@
               <w:szCs w:val="22"/>
             </w:rPr>
           </w:pPr>
-          <w:hyperlink w:anchor="_Toc534806932" w:history="1">
+          <w:hyperlink w:anchor="_Toc534816671" w:history="1">
             <w:r>
               <w:rPr>
                 <w:rStyle w:val="Lienhypertexte"/>
@@ -1967,7 +1967,7 @@
                 <w:noProof/>
                 <w:webHidden/>
               </w:rPr>
-              <w:instrText xml:space="preserve"> PAGEREF _Toc534806932 \h </w:instrText>
+              <w:instrText xml:space="preserve"> PAGEREF _Toc534816671 \h </w:instrText>
             </w:r>
             <w:r>
               <w:rPr>
@@ -2010,7 +2010,7 @@
               <w:szCs w:val="22"/>
             </w:rPr>
           </w:pPr>
-          <w:hyperlink w:anchor="_Toc534806933" w:history="1">
+          <w:hyperlink w:anchor="_Toc534816672" w:history="1">
             <w:r>
               <w:rPr>
                 <w:rStyle w:val="Lienhypertexte"/>
@@ -2037,7 +2037,7 @@
                 <w:noProof/>
                 <w:webHidden/>
               </w:rPr>
-              <w:instrText xml:space="preserve"> PAGEREF _Toc534806933 \h </w:instrText>
+              <w:instrText xml:space="preserve"> PAGEREF _Toc534816672 \h </w:instrText>
             </w:r>
             <w:r>
               <w:rPr>
@@ -2081,7 +2081,7 @@
               <w:szCs w:val="22"/>
             </w:rPr>
           </w:pPr>
-          <w:hyperlink w:anchor="_Toc534806934" w:history="1">
+          <w:hyperlink w:anchor="_Toc534816673" w:history="1">
             <w:r>
               <w:rPr>
                 <w:rStyle w:val="Lienhypertexte"/>
@@ -2123,7 +2123,7 @@
                 <w:noProof/>
                 <w:webHidden/>
               </w:rPr>
-              <w:instrText xml:space="preserve"> PAGEREF _Toc534806934 \h </w:instrText>
+              <w:instrText xml:space="preserve"> PAGEREF _Toc534816673 \h </w:instrText>
             </w:r>
             <w:r>
               <w:rPr>
@@ -2167,7 +2167,7 @@
               <w:szCs w:val="22"/>
             </w:rPr>
           </w:pPr>
-          <w:hyperlink w:anchor="_Toc534806935" w:history="1">
+          <w:hyperlink w:anchor="_Toc534816674" w:history="1">
             <w:r>
               <w:rPr>
                 <w:rStyle w:val="Lienhypertexte"/>
@@ -2209,7 +2209,7 @@
                 <w:noProof/>
                 <w:webHidden/>
               </w:rPr>
-              <w:instrText xml:space="preserve"> PAGEREF _Toc534806935 \h </w:instrText>
+              <w:instrText xml:space="preserve"> PAGEREF _Toc534816674 \h </w:instrText>
             </w:r>
             <w:r>
               <w:rPr>
@@ -2253,7 +2253,7 @@
               <w:szCs w:val="22"/>
             </w:rPr>
           </w:pPr>
-          <w:hyperlink w:anchor="_Toc534806936" w:history="1">
+          <w:hyperlink w:anchor="_Toc534816675" w:history="1">
             <w:r>
               <w:rPr>
                 <w:rStyle w:val="Lienhypertexte"/>
@@ -2295,7 +2295,7 @@
                 <w:noProof/>
                 <w:webHidden/>
               </w:rPr>
-              <w:instrText xml:space="preserve"> PAGEREF _Toc534806936 \h </w:instrText>
+              <w:instrText xml:space="preserve"> PAGEREF _Toc534816675 \h </w:instrText>
             </w:r>
             <w:r>
               <w:rPr>
@@ -2338,7 +2338,7 @@
               <w:szCs w:val="22"/>
             </w:rPr>
           </w:pPr>
-          <w:hyperlink w:anchor="_Toc534806937" w:history="1">
+          <w:hyperlink w:anchor="_Toc534816676" w:history="1">
             <w:r>
               <w:rPr>
                 <w:rStyle w:val="Lienhypertexte"/>
@@ -2365,7 +2365,7 @@
                 <w:noProof/>
                 <w:webHidden/>
               </w:rPr>
-              <w:instrText xml:space="preserve"> PAGEREF _Toc534806937 \h </w:instrText>
+              <w:instrText xml:space="preserve"> PAGEREF _Toc534816676 \h </w:instrText>
             </w:r>
             <w:r>
               <w:rPr>
@@ -2408,7 +2408,7 @@
               <w:szCs w:val="22"/>
             </w:rPr>
           </w:pPr>
-          <w:hyperlink w:anchor="_Toc534806938" w:history="1">
+          <w:hyperlink w:anchor="_Toc534816677" w:history="1">
             <w:r>
               <w:rPr>
                 <w:rStyle w:val="Lienhypertexte"/>
@@ -2435,7 +2435,7 @@
                 <w:noProof/>
                 <w:webHidden/>
               </w:rPr>
-              <w:instrText xml:space="preserve"> PAGEREF _Toc534806938 \h </w:instrText>
+              <w:instrText xml:space="preserve"> PAGEREF _Toc534816677 \h </w:instrText>
             </w:r>
             <w:r>
               <w:rPr>
@@ -2479,7 +2479,7 @@
               <w:szCs w:val="22"/>
             </w:rPr>
           </w:pPr>
-          <w:hyperlink w:anchor="_Toc534806939" w:history="1">
+          <w:hyperlink w:anchor="_Toc534816678" w:history="1">
             <w:r>
               <w:rPr>
                 <w:rStyle w:val="Lienhypertexte"/>
@@ -2521,7 +2521,7 @@
                 <w:noProof/>
                 <w:webHidden/>
               </w:rPr>
-              <w:instrText xml:space="preserve"> PAGEREF _Toc534806939 \h </w:instrText>
+              <w:instrText xml:space="preserve"> PAGEREF _Toc534816678 \h </w:instrText>
             </w:r>
             <w:r>
               <w:rPr>
@@ -2564,7 +2564,7 @@
               <w:szCs w:val="22"/>
             </w:rPr>
           </w:pPr>
-          <w:hyperlink w:anchor="_Toc534806940" w:history="1">
+          <w:hyperlink w:anchor="_Toc534816679" w:history="1">
             <w:r>
               <w:rPr>
                 <w:rStyle w:val="Lienhypertexte"/>
@@ -2591,7 +2591,7 @@
                 <w:noProof/>
                 <w:webHidden/>
               </w:rPr>
-              <w:instrText xml:space="preserve"> PAGEREF _Toc534806940 \h </w:instrText>
+              <w:instrText xml:space="preserve"> PAGEREF _Toc534816679 \h </w:instrText>
             </w:r>
             <w:r>
               <w:rPr>
@@ -2634,7 +2634,7 @@
               <w:szCs w:val="22"/>
             </w:rPr>
           </w:pPr>
-          <w:hyperlink w:anchor="_Toc534806941" w:history="1">
+          <w:hyperlink w:anchor="_Toc534816680" w:history="1">
             <w:r>
               <w:rPr>
                 <w:rStyle w:val="Lienhypertexte"/>
@@ -2661,7 +2661,7 @@
                 <w:noProof/>
                 <w:webHidden/>
               </w:rPr>
-              <w:instrText xml:space="preserve"> PAGEREF _Toc534806941 \h </w:instrText>
+              <w:instrText xml:space="preserve"> PAGEREF _Toc534816680 \h </w:instrText>
             </w:r>
             <w:r>
               <w:rPr>
@@ -2704,7 +2704,7 @@
               <w:szCs w:val="22"/>
             </w:rPr>
           </w:pPr>
-          <w:hyperlink w:anchor="_Toc534806942" w:history="1">
+          <w:hyperlink w:anchor="_Toc534816681" w:history="1">
             <w:r>
               <w:rPr>
                 <w:rStyle w:val="Lienhypertexte"/>
@@ -2731,7 +2731,7 @@
                 <w:noProof/>
                 <w:webHidden/>
               </w:rPr>
-              <w:instrText xml:space="preserve"> PAGEREF _Toc534806942 \h </w:instrText>
+              <w:instrText xml:space="preserve"> PAGEREF _Toc534816681 \h </w:instrText>
             </w:r>
             <w:r>
               <w:rPr>
@@ -2774,7 +2774,7 @@
               <w:szCs w:val="22"/>
             </w:rPr>
           </w:pPr>
-          <w:hyperlink w:anchor="_Toc534806943" w:history="1">
+          <w:hyperlink w:anchor="_Toc534816682" w:history="1">
             <w:r>
               <w:rPr>
                 <w:rStyle w:val="Lienhypertexte"/>
@@ -2801,7 +2801,7 @@
                 <w:noProof/>
                 <w:webHidden/>
               </w:rPr>
-              <w:instrText xml:space="preserve"> PAGEREF _Toc534806943 \h </w:instrText>
+              <w:instrText xml:space="preserve"> PAGEREF _Toc534816682 \h </w:instrText>
             </w:r>
             <w:r>
               <w:rPr>
@@ -2845,7 +2845,7 @@
               <w:szCs w:val="22"/>
             </w:rPr>
           </w:pPr>
-          <w:hyperlink w:anchor="_Toc534806944" w:history="1">
+          <w:hyperlink w:anchor="_Toc534816683" w:history="1">
             <w:r>
               <w:rPr>
                 <w:rStyle w:val="Lienhypertexte"/>
@@ -2863,14 +2863,6 @@
             </w:r>
             <w:r>
               <w:rPr>
-                <w:noProof/>
-                <w:sz w:val="22"/>
-                <w:szCs w:val="22"/>
-              </w:rPr>
-              <w:t xml:space="preserve">    </w:t>
-            </w:r>
-            <w:r>
-              <w:rPr>
                 <w:rStyle w:val="Lienhypertexte"/>
                 <w:noProof/>
               </w:rPr>
@@ -2895,7 +2887,7 @@
                 <w:noProof/>
                 <w:webHidden/>
               </w:rPr>
-              <w:instrText xml:space="preserve"> PAGEREF _Toc534806944 \h </w:instrText>
+              <w:instrText xml:space="preserve"> PAGEREF _Toc534816683 \h </w:instrText>
             </w:r>
             <w:r>
               <w:rPr>
@@ -2939,7 +2931,7 @@
               <w:szCs w:val="22"/>
             </w:rPr>
           </w:pPr>
-          <w:hyperlink w:anchor="_Toc534806945" w:history="1">
+          <w:hyperlink w:anchor="_Toc534816684" w:history="1">
             <w:r>
               <w:rPr>
                 <w:rStyle w:val="Lienhypertexte"/>
@@ -2981,7 +2973,7 @@
                 <w:noProof/>
                 <w:webHidden/>
               </w:rPr>
-              <w:instrText xml:space="preserve"> PAGEREF _Toc534806945 \h </w:instrText>
+              <w:instrText xml:space="preserve"> PAGEREF _Toc534816684 \h </w:instrText>
             </w:r>
             <w:r>
               <w:rPr>
@@ -3025,7 +3017,7 @@
               <w:szCs w:val="22"/>
             </w:rPr>
           </w:pPr>
-          <w:hyperlink w:anchor="_Toc534806946" w:history="1">
+          <w:hyperlink w:anchor="_Toc534816685" w:history="1">
             <w:r>
               <w:rPr>
                 <w:rStyle w:val="Lienhypertexte"/>
@@ -3067,7 +3059,7 @@
                 <w:noProof/>
                 <w:webHidden/>
               </w:rPr>
-              <w:instrText xml:space="preserve"> PAGEREF _Toc534806946 \h </w:instrText>
+              <w:instrText xml:space="preserve"> PAGEREF _Toc534816685 \h </w:instrText>
             </w:r>
             <w:r>
               <w:rPr>
@@ -3111,7 +3103,7 @@
               <w:szCs w:val="22"/>
             </w:rPr>
           </w:pPr>
-          <w:hyperlink w:anchor="_Toc534806947" w:history="1">
+          <w:hyperlink w:anchor="_Toc534816686" w:history="1">
             <w:r>
               <w:rPr>
                 <w:rStyle w:val="Lienhypertexte"/>
@@ -3153,7 +3145,7 @@
                 <w:noProof/>
                 <w:webHidden/>
               </w:rPr>
-              <w:instrText xml:space="preserve"> PAGEREF _Toc534806947 \h </w:instrText>
+              <w:instrText xml:space="preserve"> PAGEREF _Toc534816686 \h </w:instrText>
             </w:r>
             <w:r>
               <w:rPr>
@@ -3196,7 +3188,7 @@
               <w:szCs w:val="22"/>
             </w:rPr>
           </w:pPr>
-          <w:hyperlink w:anchor="_Toc534806948" w:history="1">
+          <w:hyperlink w:anchor="_Toc534816687" w:history="1">
             <w:r>
               <w:rPr>
                 <w:rStyle w:val="Lienhypertexte"/>
@@ -3223,7 +3215,7 @@
                 <w:noProof/>
                 <w:webHidden/>
               </w:rPr>
-              <w:instrText xml:space="preserve"> PAGEREF _Toc534806948 \h </w:instrText>
+              <w:instrText xml:space="preserve"> PAGEREF _Toc534816687 \h </w:instrText>
             </w:r>
             <w:r>
               <w:rPr>
@@ -3266,7 +3258,7 @@
               <w:szCs w:val="22"/>
             </w:rPr>
           </w:pPr>
-          <w:hyperlink w:anchor="_Toc534806949" w:history="1">
+          <w:hyperlink w:anchor="_Toc534816688" w:history="1">
             <w:r>
               <w:rPr>
                 <w:rStyle w:val="Lienhypertexte"/>
@@ -3293,7 +3285,7 @@
                 <w:noProof/>
                 <w:webHidden/>
               </w:rPr>
-              <w:instrText xml:space="preserve"> PAGEREF _Toc534806949 \h </w:instrText>
+              <w:instrText xml:space="preserve"> PAGEREF _Toc534816688 \h </w:instrText>
             </w:r>
             <w:r>
               <w:rPr>
@@ -3337,7 +3329,7 @@
               <w:szCs w:val="22"/>
             </w:rPr>
           </w:pPr>
-          <w:hyperlink w:anchor="_Toc534806950" w:history="1">
+          <w:hyperlink w:anchor="_Toc534816689" w:history="1">
             <w:r>
               <w:rPr>
                 <w:rStyle w:val="Lienhypertexte"/>
@@ -3379,7 +3371,7 @@
                 <w:noProof/>
                 <w:webHidden/>
               </w:rPr>
-              <w:instrText xml:space="preserve"> PAGEREF _Toc534806950 \h </w:instrText>
+              <w:instrText xml:space="preserve"> PAGEREF _Toc534816689 \h </w:instrText>
             </w:r>
             <w:r>
               <w:rPr>
@@ -3422,7 +3414,7 @@
               <w:szCs w:val="22"/>
             </w:rPr>
           </w:pPr>
-          <w:hyperlink w:anchor="_Toc534806951" w:history="1">
+          <w:hyperlink w:anchor="_Toc534816690" w:history="1">
             <w:r>
               <w:rPr>
                 <w:rStyle w:val="Lienhypertexte"/>
@@ -3450,7 +3442,7 @@
                 <w:noProof/>
                 <w:webHidden/>
               </w:rPr>
-              <w:instrText xml:space="preserve"> PAGEREF _Toc534806951 \h </w:instrText>
+              <w:instrText xml:space="preserve"> PAGEREF _Toc534816690 \h </w:instrText>
             </w:r>
             <w:r>
               <w:rPr>
@@ -3493,7 +3485,7 @@
               <w:szCs w:val="22"/>
             </w:rPr>
           </w:pPr>
-          <w:hyperlink w:anchor="_Toc534806952" w:history="1">
+          <w:hyperlink w:anchor="_Toc534816691" w:history="1">
             <w:r>
               <w:rPr>
                 <w:rStyle w:val="Lienhypertexte"/>
@@ -3521,7 +3513,7 @@
                 <w:noProof/>
                 <w:webHidden/>
               </w:rPr>
-              <w:instrText xml:space="preserve"> PAGEREF _Toc534806952 \h </w:instrText>
+              <w:instrText xml:space="preserve"> PAGEREF _Toc534816691 \h </w:instrText>
             </w:r>
             <w:r>
               <w:rPr>
@@ -3565,7 +3557,7 @@
               <w:szCs w:val="22"/>
             </w:rPr>
           </w:pPr>
-          <w:hyperlink w:anchor="_Toc534806953" w:history="1">
+          <w:hyperlink w:anchor="_Toc534816692" w:history="1">
             <w:r>
               <w:rPr>
                 <w:rStyle w:val="Lienhypertexte"/>
@@ -3607,7 +3599,7 @@
                 <w:noProof/>
                 <w:webHidden/>
               </w:rPr>
-              <w:instrText xml:space="preserve"> PAGEREF _Toc534806953 \h </w:instrText>
+              <w:instrText xml:space="preserve"> PAGEREF _Toc534816692 \h </w:instrText>
             </w:r>
             <w:r>
               <w:rPr>
@@ -3651,7 +3643,7 @@
               <w:szCs w:val="22"/>
             </w:rPr>
           </w:pPr>
-          <w:hyperlink w:anchor="_Toc534806954" w:history="1">
+          <w:hyperlink w:anchor="_Toc534816693" w:history="1">
             <w:r>
               <w:rPr>
                 <w:rStyle w:val="Lienhypertexte"/>
@@ -3672,7 +3664,7 @@
                 <w:rStyle w:val="Lienhypertexte"/>
                 <w:noProof/>
               </w:rPr>
-              <w:t>Page des produits (utilisateur non connecté)</w:t>
+              <w:t>Page pour un utilisateur non connecté</w:t>
             </w:r>
             <w:r>
               <w:rPr>
@@ -3693,7 +3685,7 @@
                 <w:noProof/>
                 <w:webHidden/>
               </w:rPr>
-              <w:instrText xml:space="preserve"> PAGEREF _Toc534806954 \h </w:instrText>
+              <w:instrText xml:space="preserve"> PAGEREF _Toc534816693 \h </w:instrText>
             </w:r>
             <w:r>
               <w:rPr>
@@ -3737,7 +3729,7 @@
               <w:szCs w:val="22"/>
             </w:rPr>
           </w:pPr>
-          <w:hyperlink w:anchor="_Toc534806955" w:history="1">
+          <w:hyperlink w:anchor="_Toc534816694" w:history="1">
             <w:r>
               <w:rPr>
                 <w:rStyle w:val="Lienhypertexte"/>
@@ -3758,7 +3750,7 @@
                 <w:rStyle w:val="Lienhypertexte"/>
                 <w:noProof/>
               </w:rPr>
-              <w:t>Liste des produits (utilisateur connecté)</w:t>
+              <w:t>Liste des applications</w:t>
             </w:r>
             <w:r>
               <w:rPr>
@@ -3779,7 +3771,7 @@
                 <w:noProof/>
                 <w:webHidden/>
               </w:rPr>
-              <w:instrText xml:space="preserve"> PAGEREF _Toc534806955 \h </w:instrText>
+              <w:instrText xml:space="preserve"> PAGEREF _Toc534816694 \h </w:instrText>
             </w:r>
             <w:r>
               <w:rPr>
@@ -3823,7 +3815,7 @@
               <w:szCs w:val="22"/>
             </w:rPr>
           </w:pPr>
-          <w:hyperlink w:anchor="_Toc534806956" w:history="1">
+          <w:hyperlink w:anchor="_Toc534816695" w:history="1">
             <w:r>
               <w:rPr>
                 <w:rStyle w:val="Lienhypertexte"/>
@@ -3838,7 +3830,6 @@
                 <w:szCs w:val="22"/>
               </w:rPr>
               <w:tab/>
-              <w:t xml:space="preserve">    </w:t>
             </w:r>
             <w:r>
               <w:rPr>
@@ -3866,7 +3857,7 @@
                 <w:noProof/>
                 <w:webHidden/>
               </w:rPr>
-              <w:instrText xml:space="preserve"> PAGEREF _Toc534806956 \h </w:instrText>
+              <w:instrText xml:space="preserve"> PAGEREF _Toc534816695 \h </w:instrText>
             </w:r>
             <w:r>
               <w:rPr>
@@ -3910,7 +3901,7 @@
               <w:szCs w:val="22"/>
             </w:rPr>
           </w:pPr>
-          <w:hyperlink w:anchor="_Toc534806957" w:history="1">
+          <w:hyperlink w:anchor="_Toc534816696" w:history="1">
             <w:r>
               <w:rPr>
                 <w:rStyle w:val="Lienhypertexte"/>
@@ -3952,7 +3943,7 @@
                 <w:noProof/>
                 <w:webHidden/>
               </w:rPr>
-              <w:instrText xml:space="preserve"> PAGEREF _Toc534806957 \h </w:instrText>
+              <w:instrText xml:space="preserve"> PAGEREF _Toc534816696 \h </w:instrText>
             </w:r>
             <w:r>
               <w:rPr>
@@ -3996,7 +3987,7 @@
               <w:szCs w:val="22"/>
             </w:rPr>
           </w:pPr>
-          <w:hyperlink w:anchor="_Toc534806958" w:history="1">
+          <w:hyperlink w:anchor="_Toc534816697" w:history="1">
             <w:r>
               <w:rPr>
                 <w:rStyle w:val="Lienhypertexte"/>
@@ -4038,7 +4029,7 @@
                 <w:noProof/>
                 <w:webHidden/>
               </w:rPr>
-              <w:instrText xml:space="preserve"> PAGEREF _Toc534806958 \h </w:instrText>
+              <w:instrText xml:space="preserve"> PAGEREF _Toc534816697 \h </w:instrText>
             </w:r>
             <w:r>
               <w:rPr>
@@ -4082,7 +4073,7 @@
               <w:szCs w:val="22"/>
             </w:rPr>
           </w:pPr>
-          <w:hyperlink w:anchor="_Toc534806959" w:history="1">
+          <w:hyperlink w:anchor="_Toc534816698" w:history="1">
             <w:r>
               <w:rPr>
                 <w:rStyle w:val="Lienhypertexte"/>
@@ -4097,7 +4088,6 @@
                 <w:szCs w:val="22"/>
               </w:rPr>
               <w:tab/>
-              <w:t xml:space="preserve">    </w:t>
             </w:r>
             <w:r>
               <w:rPr>
@@ -4125,7 +4115,7 @@
                 <w:noProof/>
                 <w:webHidden/>
               </w:rPr>
-              <w:instrText xml:space="preserve"> PAGEREF _Toc534806959 \h </w:instrText>
+              <w:instrText xml:space="preserve"> PAGEREF _Toc534816698 \h </w:instrText>
             </w:r>
             <w:r>
               <w:rPr>
@@ -4169,7 +4159,7 @@
               <w:szCs w:val="22"/>
             </w:rPr>
           </w:pPr>
-          <w:hyperlink w:anchor="_Toc534806960" w:history="1">
+          <w:hyperlink w:anchor="_Toc534816699" w:history="1">
             <w:r>
               <w:rPr>
                 <w:rStyle w:val="Lienhypertexte"/>
@@ -4211,7 +4201,7 @@
                 <w:noProof/>
                 <w:webHidden/>
               </w:rPr>
-              <w:instrText xml:space="preserve"> PAGEREF _Toc534806960 \h </w:instrText>
+              <w:instrText xml:space="preserve"> PAGEREF _Toc534816699 \h </w:instrText>
             </w:r>
             <w:r>
               <w:rPr>
@@ -4255,7 +4245,7 @@
               <w:szCs w:val="22"/>
             </w:rPr>
           </w:pPr>
-          <w:hyperlink w:anchor="_Toc534806961" w:history="1">
+          <w:hyperlink w:anchor="_Toc534816700" w:history="1">
             <w:r>
               <w:rPr>
                 <w:rStyle w:val="Lienhypertexte"/>
@@ -4297,7 +4287,7 @@
                 <w:noProof/>
                 <w:webHidden/>
               </w:rPr>
-              <w:instrText xml:space="preserve"> PAGEREF _Toc534806961 \h </w:instrText>
+              <w:instrText xml:space="preserve"> PAGEREF _Toc534816700 \h </w:instrText>
             </w:r>
             <w:r>
               <w:rPr>
@@ -4341,7 +4331,7 @@
               <w:szCs w:val="22"/>
             </w:rPr>
           </w:pPr>
-          <w:hyperlink w:anchor="_Toc534806962" w:history="1">
+          <w:hyperlink w:anchor="_Toc534816701" w:history="1">
             <w:r>
               <w:rPr>
                 <w:rStyle w:val="Lienhypertexte"/>
@@ -4359,17 +4349,181 @@
             </w:r>
             <w:r>
               <w:rPr>
+                <w:rStyle w:val="Lienhypertexte"/>
+                <w:noProof/>
+              </w:rPr>
+              <w:t>Consultation des ressources serveurs (administrateur seulement)</w:t>
+            </w:r>
+            <w:r>
+              <w:rPr>
+                <w:noProof/>
+                <w:webHidden/>
+              </w:rPr>
+              <w:tab/>
+            </w:r>
+            <w:r>
+              <w:rPr>
+                <w:noProof/>
+                <w:webHidden/>
+              </w:rPr>
+              <w:fldChar w:fldCharType="begin"/>
+            </w:r>
+            <w:r>
+              <w:rPr>
+                <w:noProof/>
+                <w:webHidden/>
+              </w:rPr>
+              <w:instrText xml:space="preserve"> PAGEREF _Toc534816701 \h </w:instrText>
+            </w:r>
+            <w:r>
+              <w:rPr>
+                <w:noProof/>
+                <w:webHidden/>
+              </w:rPr>
+            </w:r>
+            <w:r>
+              <w:rPr>
+                <w:noProof/>
+                <w:webHidden/>
+              </w:rPr>
+              <w:fldChar w:fldCharType="separate"/>
+            </w:r>
+            <w:r>
+              <w:rPr>
+                <w:noProof/>
+                <w:webHidden/>
+              </w:rPr>
+              <w:t>39</w:t>
+            </w:r>
+            <w:r>
+              <w:rPr>
+                <w:noProof/>
+                <w:webHidden/>
+              </w:rPr>
+              <w:fldChar w:fldCharType="end"/>
+            </w:r>
+          </w:hyperlink>
+        </w:p>
+        <w:p>
+          <w:pPr>
+            <w:pStyle w:val="TM3"/>
+            <w:tabs>
+              <w:tab w:val="left" w:pos="880"/>
+              <w:tab w:val="right" w:leader="dot" w:pos="9062"/>
+            </w:tabs>
+            <w:rPr>
+              <w:noProof/>
+              <w:sz w:val="22"/>
+              <w:szCs w:val="22"/>
+            </w:rPr>
+          </w:pPr>
+          <w:hyperlink w:anchor="_Toc534816702" w:history="1">
+            <w:r>
+              <w:rPr>
+                <w:rStyle w:val="Lienhypertexte"/>
+                <w:noProof/>
+              </w:rPr>
+              <w:t>j)</w:t>
+            </w:r>
+            <w:r>
+              <w:rPr>
                 <w:noProof/>
                 <w:sz w:val="22"/>
                 <w:szCs w:val="22"/>
               </w:rPr>
-              <w:t xml:space="preserve">    </w:t>
+              <w:tab/>
             </w:r>
             <w:r>
               <w:rPr>
                 <w:rStyle w:val="Lienhypertexte"/>
                 <w:noProof/>
               </w:rPr>
+              <w:t>Gestion des utilisateurs (administrateurs seulement)</w:t>
+            </w:r>
+            <w:r>
+              <w:rPr>
+                <w:noProof/>
+                <w:webHidden/>
+              </w:rPr>
+              <w:tab/>
+            </w:r>
+            <w:r>
+              <w:rPr>
+                <w:noProof/>
+                <w:webHidden/>
+              </w:rPr>
+              <w:fldChar w:fldCharType="begin"/>
+            </w:r>
+            <w:r>
+              <w:rPr>
+                <w:noProof/>
+                <w:webHidden/>
+              </w:rPr>
+              <w:instrText xml:space="preserve"> PAGEREF _Toc534816702 \h </w:instrText>
+            </w:r>
+            <w:r>
+              <w:rPr>
+                <w:noProof/>
+                <w:webHidden/>
+              </w:rPr>
+            </w:r>
+            <w:r>
+              <w:rPr>
+                <w:noProof/>
+                <w:webHidden/>
+              </w:rPr>
+              <w:fldChar w:fldCharType="separate"/>
+            </w:r>
+            <w:r>
+              <w:rPr>
+                <w:noProof/>
+                <w:webHidden/>
+              </w:rPr>
+              <w:t>40</w:t>
+            </w:r>
+            <w:r>
+              <w:rPr>
+                <w:noProof/>
+                <w:webHidden/>
+              </w:rPr>
+              <w:fldChar w:fldCharType="end"/>
+            </w:r>
+          </w:hyperlink>
+        </w:p>
+        <w:p>
+          <w:pPr>
+            <w:pStyle w:val="TM3"/>
+            <w:tabs>
+              <w:tab w:val="left" w:pos="1100"/>
+              <w:tab w:val="right" w:leader="dot" w:pos="9062"/>
+            </w:tabs>
+            <w:rPr>
+              <w:noProof/>
+              <w:sz w:val="22"/>
+              <w:szCs w:val="22"/>
+            </w:rPr>
+          </w:pPr>
+          <w:hyperlink w:anchor="_Toc534816703" w:history="1">
+            <w:r>
+              <w:rPr>
+                <w:rStyle w:val="Lienhypertexte"/>
+                <w:noProof/>
+              </w:rPr>
+              <w:t>k)</w:t>
+            </w:r>
+            <w:r>
+              <w:rPr>
+                <w:noProof/>
+                <w:sz w:val="22"/>
+                <w:szCs w:val="22"/>
+              </w:rPr>
+              <w:tab/>
+            </w:r>
+            <w:r>
+              <w:rPr>
+                <w:rStyle w:val="Lienhypertexte"/>
+                <w:noProof/>
+              </w:rPr>
               <w:t>Modifications des informations d’un compte</w:t>
             </w:r>
             <w:r>
@@ -4391,7 +4545,7 @@
                 <w:noProof/>
                 <w:webHidden/>
               </w:rPr>
-              <w:instrText xml:space="preserve"> PAGEREF _Toc534806962 \h </w:instrText>
+              <w:instrText xml:space="preserve"> PAGEREF _Toc534816703 \h </w:instrText>
             </w:r>
             <w:r>
               <w:rPr>
@@ -4411,7 +4565,7 @@
                 <w:noProof/>
                 <w:webHidden/>
               </w:rPr>
-              <w:t>39</w:t>
+              <w:t>41</w:t>
             </w:r>
             <w:r>
               <w:rPr>
@@ -4435,7 +4589,7 @@
               <w:szCs w:val="22"/>
             </w:rPr>
           </w:pPr>
-          <w:hyperlink w:anchor="_Toc534806963" w:history="1">
+          <w:hyperlink w:anchor="_Toc534816704" w:history="1">
             <w:r>
               <w:rPr>
                 <w:rStyle w:val="Lienhypertexte"/>
@@ -4477,7 +4631,7 @@
                 <w:noProof/>
                 <w:webHidden/>
               </w:rPr>
-              <w:instrText xml:space="preserve"> PAGEREF _Toc534806963 \h </w:instrText>
+              <w:instrText xml:space="preserve"> PAGEREF _Toc534816704 \h </w:instrText>
             </w:r>
             <w:r>
               <w:rPr>
@@ -4497,7 +4651,7 @@
                 <w:noProof/>
                 <w:webHidden/>
               </w:rPr>
-              <w:t>40</w:t>
+              <w:t>42</w:t>
             </w:r>
             <w:r>
               <w:rPr>
@@ -5044,8 +5198,6 @@
       <w:r>
         <w:t>// WIP</w:t>
       </w:r>
-      <w:bookmarkStart w:id="1" w:name="_GoBack"/>
-      <w:bookmarkEnd w:id="1"/>
     </w:p>
     <w:p>
       <w:pPr>
@@ -5053,22 +5205,6 @@
       </w:pPr>
       <w:r>
         <w:t>Choix des technologies</w:t>
-      </w:r>
-    </w:p>
-    <w:p>
-      <w:pPr>
-        <w:jc w:val="both"/>
-      </w:pPr>
-      <w:r>
-        <w:t>Diagramme de classes</w:t>
-      </w:r>
-    </w:p>
-    <w:p>
-      <w:pPr>
-        <w:jc w:val="both"/>
-      </w:pPr>
-      <w:r>
-        <w:t>Arborescence des fichiers</w:t>
       </w:r>
     </w:p>
     <w:p>
@@ -5092,12 +5228,12 @@
           <w:numId w:val="2"/>
         </w:numPr>
       </w:pPr>
-      <w:bookmarkStart w:id="2" w:name="_Toc534806913"/>
+      <w:bookmarkStart w:id="1" w:name="_Toc534816652"/>
       <w:r>
         <w:lastRenderedPageBreak/>
         <w:t>Introduction</w:t>
       </w:r>
-      <w:bookmarkEnd w:id="2"/>
+      <w:bookmarkEnd w:id="1"/>
     </w:p>
     <w:p>
       <w:pPr>
@@ -5107,12 +5243,12 @@
           <w:numId w:val="3"/>
         </w:numPr>
       </w:pPr>
-      <w:bookmarkStart w:id="3" w:name="_Toc534806914"/>
+      <w:bookmarkStart w:id="2" w:name="_Toc534816653"/>
       <w:bookmarkEnd w:id="0"/>
       <w:r>
         <w:t>Rappel sur le projet</w:t>
       </w:r>
-      <w:bookmarkEnd w:id="3"/>
+      <w:bookmarkEnd w:id="2"/>
     </w:p>
     <w:p>
       <w:pPr>
@@ -5122,11 +5258,11 @@
           <w:numId w:val="6"/>
         </w:numPr>
       </w:pPr>
-      <w:bookmarkStart w:id="4" w:name="_Toc534806915"/>
+      <w:bookmarkStart w:id="3" w:name="_Toc534816654"/>
       <w:r>
         <w:t>Contexte du projet</w:t>
       </w:r>
-      <w:bookmarkEnd w:id="4"/>
+      <w:bookmarkEnd w:id="3"/>
     </w:p>
     <w:p>
       <w:pPr>
@@ -5405,7 +5541,7 @@
       </w:r>
     </w:p>
     <w:p>
-      <w:bookmarkStart w:id="5" w:name="_Toc243976954"/>
+      <w:bookmarkStart w:id="4" w:name="_Toc243976954"/>
     </w:p>
     <w:p>
       <w:pPr>
@@ -5415,7 +5551,7 @@
           <w:numId w:val="6"/>
         </w:numPr>
       </w:pPr>
-      <w:bookmarkStart w:id="6" w:name="_Toc534806916"/>
+      <w:bookmarkStart w:id="5" w:name="_Toc534816655"/>
       <w:r>
         <w:t xml:space="preserve">Objectif </w:t>
       </w:r>
@@ -5425,7 +5561,7 @@
       <w:r>
         <w:t>du projet</w:t>
       </w:r>
-      <w:bookmarkEnd w:id="6"/>
+      <w:bookmarkEnd w:id="5"/>
     </w:p>
     <w:p/>
     <w:p>
@@ -5520,13 +5656,13 @@
           <w:numId w:val="3"/>
         </w:numPr>
       </w:pPr>
-      <w:bookmarkStart w:id="7" w:name="_Toc534806917"/>
-      <w:bookmarkEnd w:id="5"/>
+      <w:bookmarkStart w:id="6" w:name="_Toc534816656"/>
+      <w:bookmarkEnd w:id="4"/>
       <w:r>
         <w:lastRenderedPageBreak/>
         <w:t>Rappel sur l’architecture</w:t>
       </w:r>
-      <w:bookmarkEnd w:id="7"/>
+      <w:bookmarkEnd w:id="6"/>
     </w:p>
     <w:p>
       <w:pPr>
@@ -5541,11 +5677,11 @@
           <w:color w:val="845209" w:themeColor="accent1" w:themeShade="7F"/>
         </w:rPr>
       </w:pPr>
-      <w:bookmarkStart w:id="8" w:name="_Toc534806918"/>
+      <w:bookmarkStart w:id="7" w:name="_Toc534816657"/>
       <w:r>
         <w:t>Existant</w:t>
       </w:r>
-      <w:bookmarkEnd w:id="8"/>
+      <w:bookmarkEnd w:id="7"/>
     </w:p>
     <w:p>
       <w:pPr>
@@ -5789,15 +5925,15 @@
           <w:color w:val="845209" w:themeColor="accent1" w:themeShade="7F"/>
         </w:rPr>
       </w:pPr>
-      <w:bookmarkStart w:id="9" w:name="_Toc534806919"/>
+      <w:bookmarkStart w:id="8" w:name="_Toc534816658"/>
       <w:r>
         <w:lastRenderedPageBreak/>
         <w:t>Objectif</w:t>
       </w:r>
-      <w:bookmarkEnd w:id="9"/>
-    </w:p>
-    <w:p>
-      <w:bookmarkStart w:id="10" w:name="_Toc243976956"/>
+      <w:bookmarkEnd w:id="8"/>
+    </w:p>
+    <w:p>
+      <w:bookmarkStart w:id="9" w:name="_Toc243976956"/>
       <w:r>
         <w:rPr>
           <w:noProof/>
@@ -5908,8 +6044,8 @@
       <w:r>
         <w:t>L’application Web devra pouvoir envoyer des mails aux administrateurs pour les prévenir en cas de problème mais aussi pour toute demandes et suggestions envoyés par nos utilisateurs via l’application Web.</w:t>
       </w:r>
-      <w:bookmarkStart w:id="11" w:name="_Toc243976959"/>
-      <w:bookmarkEnd w:id="10"/>
+      <w:bookmarkStart w:id="10" w:name="_Toc243976959"/>
+      <w:bookmarkEnd w:id="9"/>
     </w:p>
     <w:p>
       <w:pPr>
@@ -5922,13 +6058,13 @@
       <w:r>
         <w:br w:type="page"/>
       </w:r>
-      <w:bookmarkStart w:id="12" w:name="_Toc534806920"/>
-      <w:bookmarkEnd w:id="11"/>
+      <w:bookmarkStart w:id="11" w:name="_Toc534816659"/>
+      <w:bookmarkEnd w:id="10"/>
       <w:r>
         <w:lastRenderedPageBreak/>
         <w:t>Analyse et Modélisation</w:t>
       </w:r>
-      <w:bookmarkEnd w:id="12"/>
+      <w:bookmarkEnd w:id="11"/>
     </w:p>
     <w:p>
       <w:pPr>
@@ -5938,11 +6074,11 @@
           <w:numId w:val="7"/>
         </w:numPr>
       </w:pPr>
-      <w:bookmarkStart w:id="13" w:name="_Toc534806921"/>
+      <w:bookmarkStart w:id="12" w:name="_Toc534816660"/>
       <w:r>
         <w:t>Modélisation UML</w:t>
       </w:r>
-      <w:bookmarkEnd w:id="13"/>
+      <w:bookmarkEnd w:id="12"/>
     </w:p>
     <w:p>
       <w:pPr>
@@ -5952,7 +6088,7 @@
           <w:numId w:val="8"/>
         </w:numPr>
       </w:pPr>
-      <w:bookmarkStart w:id="14" w:name="_Toc534806922"/>
+      <w:bookmarkStart w:id="13" w:name="_Toc534816661"/>
       <w:r>
         <w:t>Diagramme</w:t>
       </w:r>
@@ -5962,7 +6098,7 @@
       <w:r>
         <w:t xml:space="preserve"> de séquence</w:t>
       </w:r>
-      <w:bookmarkEnd w:id="14"/>
+      <w:bookmarkEnd w:id="13"/>
     </w:p>
     <w:p/>
     <w:p>
@@ -5979,11 +6115,11 @@
         <w:pStyle w:val="Titre4"/>
         <w:ind w:firstLine="708"/>
       </w:pPr>
-      <w:bookmarkStart w:id="15" w:name="_Toc534806923"/>
+      <w:bookmarkStart w:id="14" w:name="_Toc534816662"/>
       <w:r>
         <w:t>Ajout d’une idée/suggestion</w:t>
       </w:r>
-      <w:bookmarkEnd w:id="15"/>
+      <w:bookmarkEnd w:id="14"/>
     </w:p>
     <w:p/>
     <w:p>
@@ -6064,12 +6200,12 @@
         <w:pStyle w:val="Titre4"/>
         <w:ind w:firstLine="708"/>
       </w:pPr>
-      <w:bookmarkStart w:id="16" w:name="_Toc534806924"/>
+      <w:bookmarkStart w:id="15" w:name="_Toc534816663"/>
       <w:r>
         <w:lastRenderedPageBreak/>
         <w:t>Consultation d’une idée/suggestion</w:t>
       </w:r>
-      <w:bookmarkEnd w:id="16"/>
+      <w:bookmarkEnd w:id="15"/>
     </w:p>
     <w:p/>
     <w:p>
@@ -6150,7 +6286,7 @@
         <w:pStyle w:val="Titre4"/>
         <w:ind w:firstLine="708"/>
       </w:pPr>
-      <w:bookmarkStart w:id="17" w:name="_Toc534806925"/>
+      <w:bookmarkStart w:id="16" w:name="_Toc534816664"/>
       <w:r>
         <w:lastRenderedPageBreak/>
         <w:t>Ajout d’une applicatio</w:t>
@@ -6158,7 +6294,7 @@
       <w:r>
         <w:t>n</w:t>
       </w:r>
-      <w:bookmarkEnd w:id="17"/>
+      <w:bookmarkEnd w:id="16"/>
     </w:p>
     <w:p/>
     <w:p>
@@ -6239,12 +6375,12 @@
         <w:pStyle w:val="Titre4"/>
         <w:ind w:firstLine="708"/>
       </w:pPr>
-      <w:bookmarkStart w:id="18" w:name="_Toc534806926"/>
+      <w:bookmarkStart w:id="17" w:name="_Toc534816665"/>
       <w:r>
         <w:lastRenderedPageBreak/>
         <w:t>Modification d’une configuration d’une application</w:t>
       </w:r>
-      <w:bookmarkEnd w:id="18"/>
+      <w:bookmarkEnd w:id="17"/>
     </w:p>
     <w:p/>
     <w:p>
@@ -6332,12 +6468,12 @@
         <w:pStyle w:val="Titre4"/>
         <w:ind w:firstLine="708"/>
       </w:pPr>
-      <w:bookmarkStart w:id="19" w:name="_Toc534806927"/>
+      <w:bookmarkStart w:id="18" w:name="_Toc534816666"/>
       <w:r>
         <w:lastRenderedPageBreak/>
         <w:t>Suppression d’une application</w:t>
       </w:r>
-      <w:bookmarkEnd w:id="19"/>
+      <w:bookmarkEnd w:id="18"/>
     </w:p>
     <w:p/>
     <w:p>
@@ -6418,7 +6554,7 @@
         <w:pStyle w:val="Titre4"/>
         <w:ind w:firstLine="708"/>
       </w:pPr>
-      <w:bookmarkStart w:id="20" w:name="_Toc534806928"/>
+      <w:bookmarkStart w:id="19" w:name="_Toc534816667"/>
       <w:r>
         <w:lastRenderedPageBreak/>
         <w:t>Démarrer une applicatio</w:t>
@@ -6426,7 +6562,7 @@
       <w:r>
         <w:t>n</w:t>
       </w:r>
-      <w:bookmarkEnd w:id="20"/>
+      <w:bookmarkEnd w:id="19"/>
     </w:p>
     <w:p/>
     <w:p>
@@ -6507,12 +6643,12 @@
         <w:pStyle w:val="Titre4"/>
         <w:ind w:firstLine="708"/>
       </w:pPr>
-      <w:bookmarkStart w:id="21" w:name="_Toc534806929"/>
+      <w:bookmarkStart w:id="20" w:name="_Toc534816668"/>
       <w:r>
         <w:lastRenderedPageBreak/>
         <w:t>Arrêter une application</w:t>
       </w:r>
-      <w:bookmarkEnd w:id="21"/>
+      <w:bookmarkEnd w:id="20"/>
     </w:p>
     <w:p/>
     <w:p>
@@ -6578,12 +6714,12 @@
         <w:pStyle w:val="Titre4"/>
         <w:ind w:firstLine="708"/>
       </w:pPr>
-      <w:bookmarkStart w:id="22" w:name="_Toc534806930"/>
+      <w:bookmarkStart w:id="21" w:name="_Toc534816669"/>
       <w:r>
         <w:lastRenderedPageBreak/>
         <w:t>Mise à jour d’une application</w:t>
       </w:r>
-      <w:bookmarkEnd w:id="22"/>
+      <w:bookmarkEnd w:id="21"/>
     </w:p>
     <w:p/>
     <w:p>
@@ -6658,12 +6794,12 @@
         <w:pStyle w:val="Titre4"/>
         <w:ind w:firstLine="708"/>
       </w:pPr>
-      <w:bookmarkStart w:id="23" w:name="_Toc534806931"/>
+      <w:bookmarkStart w:id="22" w:name="_Toc534816670"/>
       <w:r>
         <w:lastRenderedPageBreak/>
         <w:t>Supervision d’une application</w:t>
       </w:r>
-      <w:bookmarkEnd w:id="23"/>
+      <w:bookmarkEnd w:id="22"/>
     </w:p>
     <w:p/>
     <w:p>
@@ -6753,7 +6889,7 @@
         <w:pStyle w:val="Titre4"/>
         <w:ind w:firstLine="708"/>
       </w:pPr>
-      <w:bookmarkStart w:id="24" w:name="_Toc534806932"/>
+      <w:bookmarkStart w:id="23" w:name="_Toc534816671"/>
       <w:r>
         <w:lastRenderedPageBreak/>
         <w:t>Redémarrage automatique en cas de crash</w:t>
@@ -6761,7 +6897,7 @@
       <w:r>
         <w:t xml:space="preserve"> d’une application</w:t>
       </w:r>
-      <w:bookmarkEnd w:id="24"/>
+      <w:bookmarkEnd w:id="23"/>
     </w:p>
     <w:p/>
     <w:p>
@@ -6846,7 +6982,7 @@
         <w:pStyle w:val="Titre4"/>
         <w:ind w:firstLine="708"/>
       </w:pPr>
-      <w:bookmarkStart w:id="25" w:name="_Toc534806933"/>
+      <w:bookmarkStart w:id="24" w:name="_Toc534816672"/>
       <w:r>
         <w:lastRenderedPageBreak/>
         <w:t xml:space="preserve">Arrêt </w:t>
@@ -6857,7 +6993,7 @@
       <w:r>
         <w:t xml:space="preserve"> en cas de manque de ressources</w:t>
       </w:r>
-      <w:bookmarkEnd w:id="25"/>
+      <w:bookmarkEnd w:id="24"/>
     </w:p>
     <w:p>
       <w:pPr>
@@ -6941,13 +7077,14 @@
           <w:numId w:val="8"/>
         </w:numPr>
       </w:pPr>
-      <w:bookmarkStart w:id="26" w:name="_Toc534806934"/>
+      <w:bookmarkStart w:id="25" w:name="_Toc534816673"/>
       <w:r>
         <w:lastRenderedPageBreak/>
         <w:t>Diagramme de classes</w:t>
       </w:r>
-      <w:bookmarkEnd w:id="26"/>
-    </w:p>
+      <w:bookmarkEnd w:id="25"/>
+    </w:p>
+    <w:p/>
     <w:p>
       <w:pPr>
         <w:rPr>
@@ -6957,6 +7094,9 @@
           <w:szCs w:val="26"/>
         </w:rPr>
       </w:pPr>
+      <w:r>
+        <w:t>// WIP</w:t>
+      </w:r>
       <w:r>
         <w:br w:type="page"/>
       </w:r>
@@ -6969,12 +7109,12 @@
           <w:numId w:val="7"/>
         </w:numPr>
       </w:pPr>
-      <w:bookmarkStart w:id="27" w:name="_Toc534806935"/>
+      <w:bookmarkStart w:id="26" w:name="_Toc534816674"/>
       <w:r>
         <w:lastRenderedPageBreak/>
         <w:t>MEAN Stack</w:t>
       </w:r>
-      <w:bookmarkEnd w:id="27"/>
+      <w:bookmarkEnd w:id="26"/>
     </w:p>
     <w:p/>
     <w:p>
@@ -7234,12 +7374,12 @@
           <w:numId w:val="9"/>
         </w:numPr>
       </w:pPr>
-      <w:bookmarkStart w:id="28" w:name="_Toc534806936"/>
+      <w:bookmarkStart w:id="27" w:name="_Toc534816675"/>
       <w:r>
         <w:lastRenderedPageBreak/>
         <w:t>MongoDB</w:t>
       </w:r>
-      <w:bookmarkEnd w:id="28"/>
+      <w:bookmarkEnd w:id="27"/>
     </w:p>
     <w:p/>
     <w:p>
@@ -7293,11 +7433,11 @@
         <w:pStyle w:val="Titre4"/>
         <w:ind w:left="708"/>
       </w:pPr>
-      <w:bookmarkStart w:id="29" w:name="_Toc534806937"/>
+      <w:bookmarkStart w:id="28" w:name="_Toc534816676"/>
       <w:r>
         <w:t>Base de données</w:t>
       </w:r>
-      <w:bookmarkEnd w:id="29"/>
+      <w:bookmarkEnd w:id="28"/>
     </w:p>
     <w:p/>
     <w:p>
@@ -7497,12 +7637,12 @@
         <w:pStyle w:val="Titre4"/>
         <w:ind w:firstLine="708"/>
       </w:pPr>
-      <w:bookmarkStart w:id="30" w:name="_Toc534806938"/>
+      <w:bookmarkStart w:id="29" w:name="_Toc534816677"/>
       <w:r>
         <w:lastRenderedPageBreak/>
         <w:t>Orienté documents</w:t>
       </w:r>
-      <w:bookmarkEnd w:id="30"/>
+      <w:bookmarkEnd w:id="29"/>
     </w:p>
     <w:p/>
     <w:p>
@@ -7690,13 +7830,13 @@
           <w:numId w:val="9"/>
         </w:numPr>
       </w:pPr>
-      <w:bookmarkStart w:id="31" w:name="_Toc534806939"/>
+      <w:bookmarkStart w:id="30" w:name="_Toc534816678"/>
       <w:proofErr w:type="spellStart"/>
       <w:r>
         <w:lastRenderedPageBreak/>
         <w:t>Angular</w:t>
       </w:r>
-      <w:bookmarkEnd w:id="31"/>
+      <w:bookmarkEnd w:id="30"/>
       <w:proofErr w:type="spellEnd"/>
     </w:p>
     <w:p/>
@@ -8050,12 +8190,12 @@
         <w:pStyle w:val="Titre4"/>
         <w:ind w:firstLine="708"/>
       </w:pPr>
-      <w:bookmarkStart w:id="32" w:name="_Toc534806940"/>
+      <w:bookmarkStart w:id="31" w:name="_Toc534816679"/>
       <w:r>
         <w:lastRenderedPageBreak/>
         <w:t>Module</w:t>
       </w:r>
-      <w:bookmarkEnd w:id="32"/>
+      <w:bookmarkEnd w:id="31"/>
     </w:p>
     <w:p/>
     <w:p>
@@ -8139,11 +8279,11 @@
         <w:pStyle w:val="Titre4"/>
         <w:ind w:firstLine="708"/>
       </w:pPr>
-      <w:bookmarkStart w:id="33" w:name="_Toc534806941"/>
+      <w:bookmarkStart w:id="32" w:name="_Toc534816680"/>
       <w:r>
         <w:t>Composant</w:t>
       </w:r>
-      <w:bookmarkEnd w:id="33"/>
+      <w:bookmarkEnd w:id="32"/>
     </w:p>
     <w:p/>
     <w:p>
@@ -8233,11 +8373,11 @@
         <w:pStyle w:val="Titre4"/>
         <w:ind w:firstLine="708"/>
       </w:pPr>
-      <w:bookmarkStart w:id="34" w:name="_Toc534806942"/>
+      <w:bookmarkStart w:id="33" w:name="_Toc534816681"/>
       <w:r>
         <w:t>Template</w:t>
       </w:r>
-      <w:bookmarkEnd w:id="34"/>
+      <w:bookmarkEnd w:id="33"/>
     </w:p>
     <w:p/>
     <w:p>
@@ -8393,11 +8533,11 @@
         <w:pStyle w:val="Titre4"/>
         <w:ind w:firstLine="708"/>
       </w:pPr>
-      <w:bookmarkStart w:id="35" w:name="_Toc534806943"/>
+      <w:bookmarkStart w:id="34" w:name="_Toc534816682"/>
       <w:r>
         <w:t>Métadonnées</w:t>
       </w:r>
-      <w:bookmarkEnd w:id="35"/>
+      <w:bookmarkEnd w:id="34"/>
     </w:p>
     <w:p/>
     <w:p>
@@ -8703,12 +8843,12 @@
         </w:numPr>
         <w:ind w:left="426" w:hanging="66"/>
       </w:pPr>
-      <w:bookmarkStart w:id="36" w:name="_Toc534806944"/>
+      <w:bookmarkStart w:id="35" w:name="_Toc534816683"/>
       <w:r>
         <w:lastRenderedPageBreak/>
         <w:t>Node.JS</w:t>
       </w:r>
-      <w:bookmarkEnd w:id="36"/>
+      <w:bookmarkEnd w:id="35"/>
     </w:p>
     <w:p/>
     <w:p>
@@ -8889,12 +9029,12 @@
         </w:numPr>
         <w:ind w:left="426" w:hanging="66"/>
       </w:pPr>
-      <w:bookmarkStart w:id="37" w:name="_Toc534806945"/>
+      <w:bookmarkStart w:id="36" w:name="_Toc534816684"/>
       <w:r>
         <w:lastRenderedPageBreak/>
         <w:t>Express</w:t>
       </w:r>
-      <w:bookmarkEnd w:id="37"/>
+      <w:bookmarkEnd w:id="36"/>
     </w:p>
     <w:p/>
     <w:p>
@@ -9006,8 +9146,29 @@
         <w:t>.</w:t>
       </w:r>
     </w:p>
+    <w:p>
+      <w:r>
+        <w:br w:type="page"/>
+      </w:r>
+    </w:p>
+    <w:p>
+      <w:pPr>
+        <w:pStyle w:val="Titre30"/>
+        <w:numPr>
+          <w:ilvl w:val="0"/>
+          <w:numId w:val="9"/>
+        </w:numPr>
+      </w:pPr>
+      <w:r>
+        <w:lastRenderedPageBreak/>
+        <w:t>Raison de ce choix</w:t>
+      </w:r>
+    </w:p>
     <w:p/>
     <w:p>
+      <w:r>
+        <w:t>// WIP</w:t>
+      </w:r>
       <w:r>
         <w:br w:type="page"/>
       </w:r>
@@ -9020,12 +9181,12 @@
           <w:numId w:val="7"/>
         </w:numPr>
       </w:pPr>
-      <w:bookmarkStart w:id="38" w:name="_Toc534806946"/>
+      <w:bookmarkStart w:id="37" w:name="_Toc534816685"/>
       <w:r>
         <w:lastRenderedPageBreak/>
         <w:t>Serveur dédié</w:t>
       </w:r>
-      <w:bookmarkEnd w:id="38"/>
+      <w:bookmarkEnd w:id="37"/>
     </w:p>
     <w:p>
       <w:pPr>
@@ -9035,22 +9196,22 @@
           <w:numId w:val="10"/>
         </w:numPr>
       </w:pPr>
-      <w:bookmarkStart w:id="39" w:name="_Toc534806947"/>
+      <w:bookmarkStart w:id="38" w:name="_Toc534816686"/>
       <w:r>
         <w:t>Hébergement</w:t>
       </w:r>
-      <w:bookmarkEnd w:id="39"/>
+      <w:bookmarkEnd w:id="38"/>
     </w:p>
     <w:p>
       <w:pPr>
         <w:pStyle w:val="Titre4"/>
         <w:ind w:left="708"/>
       </w:pPr>
-      <w:bookmarkStart w:id="40" w:name="_Toc534806948"/>
+      <w:bookmarkStart w:id="39" w:name="_Toc534816687"/>
       <w:r>
         <w:t>Online.net</w:t>
       </w:r>
-      <w:bookmarkEnd w:id="40"/>
+      <w:bookmarkEnd w:id="39"/>
     </w:p>
     <w:p/>
     <w:p>
@@ -9185,11 +9346,11 @@
       <w:r>
         <w:tab/>
       </w:r>
-      <w:bookmarkStart w:id="41" w:name="_Toc534806949"/>
+      <w:bookmarkStart w:id="40" w:name="_Toc534816688"/>
       <w:r>
         <w:t>DNS</w:t>
       </w:r>
-      <w:bookmarkEnd w:id="41"/>
+      <w:bookmarkEnd w:id="40"/>
     </w:p>
     <w:p/>
     <w:p>
@@ -9254,12 +9415,12 @@
           <w:numId w:val="10"/>
         </w:numPr>
       </w:pPr>
-      <w:bookmarkStart w:id="42" w:name="_Toc534806950"/>
+      <w:bookmarkStart w:id="41" w:name="_Toc534816689"/>
       <w:r>
         <w:lastRenderedPageBreak/>
         <w:t>Arborescence des fichiers</w:t>
       </w:r>
-      <w:bookmarkEnd w:id="42"/>
+      <w:bookmarkEnd w:id="41"/>
     </w:p>
     <w:p>
       <w:pPr>
@@ -9269,7 +9430,7 @@
           <w:lang w:val="en-GB"/>
         </w:rPr>
       </w:pPr>
-      <w:bookmarkStart w:id="43" w:name="_Toc534806951"/>
+      <w:bookmarkStart w:id="42" w:name="_Toc534816690"/>
       <w:proofErr w:type="spellStart"/>
       <w:r>
         <w:rPr>
@@ -9284,7 +9445,7 @@
         </w:rPr>
         <w:t xml:space="preserve"> Web (Front / Back End)</w:t>
       </w:r>
-      <w:bookmarkEnd w:id="43"/>
+      <w:bookmarkEnd w:id="42"/>
     </w:p>
     <w:p>
       <w:pPr>
@@ -9311,7 +9472,7 @@
           <w:lang w:val="en-GB"/>
         </w:rPr>
       </w:pPr>
-      <w:bookmarkStart w:id="44" w:name="_Toc534806952"/>
+      <w:bookmarkStart w:id="43" w:name="_Toc534816691"/>
       <w:r>
         <w:rPr>
           <w:lang w:val="en-GB"/>
@@ -9326,7 +9487,7 @@
         </w:rPr>
         <w:t>d’applications</w:t>
       </w:r>
-      <w:bookmarkEnd w:id="44"/>
+      <w:bookmarkEnd w:id="43"/>
       <w:proofErr w:type="spellEnd"/>
     </w:p>
     <w:p>
@@ -9371,12 +9532,12 @@
           <w:numId w:val="7"/>
         </w:numPr>
       </w:pPr>
-      <w:bookmarkStart w:id="45" w:name="_Toc534806953"/>
+      <w:bookmarkStart w:id="44" w:name="_Toc534816692"/>
       <w:r>
         <w:lastRenderedPageBreak/>
         <w:t>Interface utilisateur</w:t>
       </w:r>
-      <w:bookmarkEnd w:id="45"/>
+      <w:bookmarkEnd w:id="44"/>
     </w:p>
     <w:p>
       <w:pPr>
@@ -9386,11 +9547,17 @@
           <w:numId w:val="16"/>
         </w:numPr>
       </w:pPr>
-      <w:bookmarkStart w:id="46" w:name="_Toc534806954"/>
-      <w:r>
-        <w:t>Page des produits (utilisateur non connecté)</w:t>
-      </w:r>
-      <w:bookmarkEnd w:id="46"/>
+      <w:bookmarkStart w:id="45" w:name="_Toc534816693"/>
+      <w:r>
+        <w:t xml:space="preserve">Page </w:t>
+      </w:r>
+      <w:r>
+        <w:t xml:space="preserve">pour un </w:t>
+      </w:r>
+      <w:r>
+        <w:t>utilisateur non connecté</w:t>
+      </w:r>
+      <w:bookmarkEnd w:id="45"/>
     </w:p>
     <w:p/>
     <w:p>
@@ -9402,8 +9569,8 @@
           <w:noProof/>
         </w:rPr>
         <w:drawing>
-          <wp:inline distT="114300" distB="114300" distL="114300" distR="114300" wp14:anchorId="529438E7" wp14:editId="30F663FD">
-            <wp:extent cx="5760720" cy="3851883"/>
+          <wp:inline distT="114300" distB="114300" distL="114300" distR="114300" wp14:anchorId="529438E7" wp14:editId="751F108A">
+            <wp:extent cx="5760720" cy="3793398"/>
             <wp:effectExtent l="0" t="0" r="0" b="0"/>
             <wp:docPr id="35" name="image9.png"/>
             <wp:cNvGraphicFramePr/>
@@ -9416,7 +9583,6 @@
                   </pic:nvPicPr>
                   <pic:blipFill>
                     <a:blip r:embed="rId31"/>
-                    <a:srcRect/>
                     <a:stretch>
                       <a:fillRect/>
                     </a:stretch>
@@ -9424,7 +9590,7 @@
                   <pic:spPr>
                     <a:xfrm>
                       <a:off x="0" y="0"/>
-                      <a:ext cx="5760720" cy="3851883"/>
+                      <a:ext cx="5760720" cy="3793398"/>
                     </a:xfrm>
                     <a:prstGeom prst="rect">
                       <a:avLst/>
@@ -9505,14 +9671,20 @@
           <w:numId w:val="16"/>
         </w:numPr>
       </w:pPr>
-      <w:bookmarkStart w:id="47" w:name="_81sxtmfgyvm0" w:colFirst="0" w:colLast="0"/>
-      <w:bookmarkStart w:id="48" w:name="_Toc534806955"/>
+      <w:bookmarkStart w:id="46" w:name="_81sxtmfgyvm0" w:colFirst="0" w:colLast="0"/>
+      <w:bookmarkStart w:id="47" w:name="_Toc534816694"/>
+      <w:bookmarkEnd w:id="46"/>
+      <w:r>
+        <w:lastRenderedPageBreak/>
+        <w:t xml:space="preserve">Liste des </w:t>
+      </w:r>
+      <w:r>
+        <w:t>application</w:t>
+      </w:r>
+      <w:r>
+        <w:t>s</w:t>
+      </w:r>
       <w:bookmarkEnd w:id="47"/>
-      <w:r>
-        <w:lastRenderedPageBreak/>
-        <w:t>Liste des produits (utilisateur connecté)</w:t>
-      </w:r>
-      <w:bookmarkEnd w:id="48"/>
     </w:p>
     <w:p/>
     <w:p>
@@ -9524,21 +9696,20 @@
           <w:noProof/>
         </w:rPr>
         <w:drawing>
-          <wp:inline distT="114300" distB="114300" distL="114300" distR="114300" wp14:anchorId="3AFAB658" wp14:editId="3F323200">
-            <wp:extent cx="5943600" cy="3911600"/>
+          <wp:inline distT="114300" distB="114300" distL="114300" distR="114300" wp14:anchorId="3352DCB5" wp14:editId="30071DAE">
+            <wp:extent cx="5760720" cy="3793398"/>
             <wp:effectExtent l="0" t="0" r="0" b="0"/>
-            <wp:docPr id="29" name="image3.png"/>
+            <wp:docPr id="33" name="image9.png"/>
             <wp:cNvGraphicFramePr/>
             <a:graphic xmlns:a="http://schemas.openxmlformats.org/drawingml/2006/main">
               <a:graphicData uri="http://schemas.openxmlformats.org/drawingml/2006/picture">
                 <pic:pic xmlns:pic="http://schemas.openxmlformats.org/drawingml/2006/picture">
                   <pic:nvPicPr>
-                    <pic:cNvPr id="0" name="image3.png"/>
+                    <pic:cNvPr id="0" name="image9.png"/>
                     <pic:cNvPicPr preferRelativeResize="0"/>
                   </pic:nvPicPr>
                   <pic:blipFill>
                     <a:blip r:embed="rId32"/>
-                    <a:srcRect/>
                     <a:stretch>
                       <a:fillRect/>
                     </a:stretch>
@@ -9546,7 +9717,7 @@
                   <pic:spPr>
                     <a:xfrm>
                       <a:off x="0" y="0"/>
-                      <a:ext cx="5943600" cy="3911600"/>
+                      <a:ext cx="5760720" cy="3793398"/>
                     </a:xfrm>
                     <a:prstGeom prst="rect">
                       <a:avLst/>
@@ -9571,7 +9742,25 @@
       </w:r>
       <w:proofErr w:type="spellEnd"/>
       <w:r>
-        <w:t xml:space="preserve"> représente la page d’accueil du site avec l’exposition de tous les articles sous forme de liste avec les informations suivantes</w:t>
+        <w:t xml:space="preserve"> représente</w:t>
+      </w:r>
+      <w:r>
+        <w:t xml:space="preserve"> qu’une fois notre utilisateur connecté, il pourra accéder à</w:t>
+      </w:r>
+      <w:r>
+        <w:t xml:space="preserve"> la page d’accueil du site avec l’exposition de tou</w:t>
+      </w:r>
+      <w:r>
+        <w:t>te</w:t>
+      </w:r>
+      <w:r>
+        <w:t xml:space="preserve">s les </w:t>
+      </w:r>
+      <w:r>
+        <w:t>applications</w:t>
+      </w:r>
+      <w:r>
+        <w:t xml:space="preserve"> sous forme de liste avec les informations suivantes</w:t>
       </w:r>
       <w:r>
         <w:t xml:space="preserve"> </w:t>
@@ -9593,7 +9782,13 @@
         <w:t>L</w:t>
       </w:r>
       <w:r>
-        <w:t>e statut de l’application (arrêt, marche, mise en route, …)</w:t>
+        <w:t xml:space="preserve">e statut de l’application (arrêt, marche, </w:t>
+      </w:r>
+      <w:r>
+        <w:t>redémarrage, mise sous supervision)</w:t>
+      </w:r>
+      <w:r>
+        <w:t>, représenté ici par une LED de couleur en fonction du statut de l’application</w:t>
       </w:r>
     </w:p>
     <w:p>
@@ -9656,6 +9851,9 @@
       <w:r>
         <w:t>Boutons changement de statuts pour une application (seulement disponible pour un administrateur)</w:t>
       </w:r>
+      <w:r>
+        <w:t>, représenté ici par un bouton POWER pour démarrer ou éteindre l’application, suivi d’un bouton pour redémarrer l’application si elle se trouve déjà en cours de fonctionnement, pour terminer sur un bouton permettant d’activer ou non la supervision d’une application et réagir en fonction de son statut.</w:t>
+      </w:r>
     </w:p>
     <w:p/>
     <w:p>
@@ -9686,9 +9884,9 @@
           <w:numId w:val="16"/>
         </w:numPr>
       </w:pPr>
-      <w:bookmarkStart w:id="49" w:name="_ouefcf9k1kuo" w:colFirst="0" w:colLast="0"/>
-      <w:bookmarkStart w:id="50" w:name="_Toc534806956"/>
-      <w:bookmarkEnd w:id="49"/>
+      <w:bookmarkStart w:id="48" w:name="_ouefcf9k1kuo" w:colFirst="0" w:colLast="0"/>
+      <w:bookmarkStart w:id="49" w:name="_Toc534816695"/>
+      <w:bookmarkEnd w:id="48"/>
       <w:r>
         <w:lastRenderedPageBreak/>
         <w:t>Détail d’un</w:t>
@@ -9696,7 +9894,7 @@
       <w:r>
         <w:t>e application</w:t>
       </w:r>
-      <w:bookmarkEnd w:id="50"/>
+      <w:bookmarkEnd w:id="49"/>
     </w:p>
     <w:p/>
     <w:p>
@@ -9708,21 +9906,20 @@
           <w:noProof/>
         </w:rPr>
         <w:drawing>
-          <wp:inline distT="114300" distB="114300" distL="114300" distR="114300" wp14:anchorId="03B4F049" wp14:editId="4F72E288">
-            <wp:extent cx="5938838" cy="3905892"/>
+          <wp:inline distT="114300" distB="114300" distL="114300" distR="114300" wp14:anchorId="12BBCF76" wp14:editId="305BBA9E">
+            <wp:extent cx="5760720" cy="3793398"/>
             <wp:effectExtent l="0" t="0" r="0" b="0"/>
-            <wp:docPr id="30" name="image4.png"/>
+            <wp:docPr id="36" name="image9.png"/>
             <wp:cNvGraphicFramePr/>
             <a:graphic xmlns:a="http://schemas.openxmlformats.org/drawingml/2006/main">
               <a:graphicData uri="http://schemas.openxmlformats.org/drawingml/2006/picture">
                 <pic:pic xmlns:pic="http://schemas.openxmlformats.org/drawingml/2006/picture">
                   <pic:nvPicPr>
-                    <pic:cNvPr id="0" name="image4.png"/>
+                    <pic:cNvPr id="0" name="image9.png"/>
                     <pic:cNvPicPr preferRelativeResize="0"/>
                   </pic:nvPicPr>
                   <pic:blipFill>
                     <a:blip r:embed="rId33"/>
-                    <a:srcRect/>
                     <a:stretch>
                       <a:fillRect/>
                     </a:stretch>
@@ -9730,7 +9927,7 @@
                   <pic:spPr>
                     <a:xfrm>
                       <a:off x="0" y="0"/>
-                      <a:ext cx="5938838" cy="3905892"/>
+                      <a:ext cx="5760720" cy="3793398"/>
                     </a:xfrm>
                     <a:prstGeom prst="rect">
                       <a:avLst/>
@@ -9784,6 +9981,19 @@
       <w:r>
         <w:t>.</w:t>
       </w:r>
+    </w:p>
+    <w:p>
+      <w:pPr>
+        <w:jc w:val="both"/>
+      </w:pPr>
+    </w:p>
+    <w:p>
+      <w:pPr>
+        <w:jc w:val="both"/>
+      </w:pPr>
+      <w:r>
+        <w:t>On y retrouve l’indicateur indiquant le statut de l’application mais aussi les différents boutons représentant les interactions possibles.</w:t>
+      </w:r>
       <w:r>
         <w:br w:type="page"/>
       </w:r>
@@ -9796,14 +10006,14 @@
           <w:numId w:val="16"/>
         </w:numPr>
       </w:pPr>
-      <w:bookmarkStart w:id="51" w:name="_g87a8kozupzu" w:colFirst="0" w:colLast="0"/>
-      <w:bookmarkStart w:id="52" w:name="_Toc534806957"/>
-      <w:bookmarkEnd w:id="51"/>
+      <w:bookmarkStart w:id="50" w:name="_g87a8kozupzu" w:colFirst="0" w:colLast="0"/>
+      <w:bookmarkStart w:id="51" w:name="_Toc534816696"/>
+      <w:bookmarkEnd w:id="50"/>
       <w:r>
         <w:lastRenderedPageBreak/>
         <w:t>Ajout d’une application</w:t>
       </w:r>
-      <w:bookmarkEnd w:id="52"/>
+      <w:bookmarkEnd w:id="51"/>
     </w:p>
     <w:p/>
     <w:p>
@@ -9812,16 +10022,16 @@
           <w:noProof/>
         </w:rPr>
         <w:drawing>
-          <wp:inline distT="114300" distB="114300" distL="114300" distR="114300" wp14:anchorId="05695639" wp14:editId="351D81E1">
-            <wp:extent cx="5943600" cy="3911600"/>
+          <wp:inline distT="114300" distB="114300" distL="114300" distR="114300" wp14:anchorId="0ECCC869" wp14:editId="475D1FA2">
+            <wp:extent cx="5760720" cy="3851275"/>
             <wp:effectExtent l="0" t="0" r="0" b="0"/>
-            <wp:docPr id="31" name="image6.png"/>
+            <wp:docPr id="38" name="image9.png"/>
             <wp:cNvGraphicFramePr/>
             <a:graphic xmlns:a="http://schemas.openxmlformats.org/drawingml/2006/main">
               <a:graphicData uri="http://schemas.openxmlformats.org/drawingml/2006/picture">
                 <pic:pic xmlns:pic="http://schemas.openxmlformats.org/drawingml/2006/picture">
                   <pic:nvPicPr>
-                    <pic:cNvPr id="0" name="image6.png"/>
+                    <pic:cNvPr id="0" name="image9.png"/>
                     <pic:cNvPicPr preferRelativeResize="0"/>
                   </pic:nvPicPr>
                   <pic:blipFill>
@@ -9834,7 +10044,7 @@
                   <pic:spPr>
                     <a:xfrm>
                       <a:off x="0" y="0"/>
-                      <a:ext cx="5943600" cy="3911600"/>
+                      <a:ext cx="5760720" cy="3851275"/>
                     </a:xfrm>
                     <a:prstGeom prst="rect">
                       <a:avLst/>
@@ -9868,9 +10078,9 @@
           <w:numId w:val="16"/>
         </w:numPr>
       </w:pPr>
-      <w:bookmarkStart w:id="53" w:name="_96fzw25uspsd" w:colFirst="0" w:colLast="0"/>
-      <w:bookmarkStart w:id="54" w:name="_Toc534806958"/>
-      <w:bookmarkEnd w:id="53"/>
+      <w:bookmarkStart w:id="52" w:name="_96fzw25uspsd" w:colFirst="0" w:colLast="0"/>
+      <w:bookmarkStart w:id="53" w:name="_Toc534816697"/>
+      <w:bookmarkEnd w:id="52"/>
       <w:r>
         <w:lastRenderedPageBreak/>
         <w:t xml:space="preserve">Configuration </w:t>
@@ -9881,7 +10091,7 @@
       <w:r>
         <w:t>application</w:t>
       </w:r>
-      <w:bookmarkEnd w:id="54"/>
+      <w:bookmarkEnd w:id="53"/>
     </w:p>
     <w:p/>
     <w:p>
@@ -9893,20 +10103,20 @@
           <w:noProof/>
         </w:rPr>
         <w:drawing>
-          <wp:inline distT="114300" distB="114300" distL="114300" distR="114300" wp14:anchorId="480C5EEB" wp14:editId="1DA23078">
-            <wp:extent cx="6272213" cy="4120580"/>
+          <wp:inline distT="114300" distB="114300" distL="114300" distR="114300" wp14:anchorId="32213694" wp14:editId="48DD77AC">
+            <wp:extent cx="5760720" cy="3851275"/>
             <wp:effectExtent l="0" t="0" r="0" b="0"/>
-            <wp:docPr id="32" name="image5.png"/>
+            <wp:docPr id="41" name="image9.png"/>
             <wp:cNvGraphicFramePr/>
             <a:graphic xmlns:a="http://schemas.openxmlformats.org/drawingml/2006/main">
               <a:graphicData uri="http://schemas.openxmlformats.org/drawingml/2006/picture">
                 <pic:pic xmlns:pic="http://schemas.openxmlformats.org/drawingml/2006/picture">
                   <pic:nvPicPr>
-                    <pic:cNvPr id="0" name="image5.png"/>
+                    <pic:cNvPr id="0" name="image9.png"/>
                     <pic:cNvPicPr preferRelativeResize="0"/>
                   </pic:nvPicPr>
                   <pic:blipFill>
-                    <a:blip r:embed="rId35"/>
+                    <a:blip r:embed="rId34"/>
                     <a:srcRect/>
                     <a:stretch>
                       <a:fillRect/>
@@ -9915,7 +10125,7 @@
                   <pic:spPr>
                     <a:xfrm>
                       <a:off x="0" y="0"/>
-                      <a:ext cx="6272213" cy="4120580"/>
+                      <a:ext cx="5760720" cy="3851275"/>
                     </a:xfrm>
                     <a:prstGeom prst="rect">
                       <a:avLst/>
@@ -9934,8 +10144,8 @@
       <w:pPr>
         <w:jc w:val="both"/>
       </w:pPr>
-      <w:bookmarkStart w:id="55" w:name="_ej05ue1skvgb" w:colFirst="0" w:colLast="0"/>
-      <w:bookmarkEnd w:id="55"/>
+      <w:bookmarkStart w:id="54" w:name="_ej05ue1skvgb" w:colFirst="0" w:colLast="0"/>
+      <w:bookmarkEnd w:id="54"/>
       <w:r>
         <w:t>// WIP</w:t>
       </w:r>
@@ -9957,14 +10167,14 @@
           <w:numId w:val="16"/>
         </w:numPr>
       </w:pPr>
-      <w:bookmarkStart w:id="56" w:name="_k402s0wrnqzw" w:colFirst="0" w:colLast="0"/>
-      <w:bookmarkStart w:id="57" w:name="_Toc534806959"/>
-      <w:bookmarkEnd w:id="56"/>
+      <w:bookmarkStart w:id="55" w:name="_k402s0wrnqzw" w:colFirst="0" w:colLast="0"/>
+      <w:bookmarkStart w:id="56" w:name="_Toc534816698"/>
+      <w:bookmarkEnd w:id="55"/>
       <w:r>
         <w:lastRenderedPageBreak/>
         <w:t>Liste des suggestions/idées</w:t>
       </w:r>
-      <w:bookmarkEnd w:id="57"/>
+      <w:bookmarkEnd w:id="56"/>
     </w:p>
     <w:p/>
     <w:p>
@@ -9976,21 +10186,20 @@
           <w:noProof/>
         </w:rPr>
         <w:drawing>
-          <wp:inline distT="114300" distB="114300" distL="114300" distR="114300" wp14:anchorId="6DC55854" wp14:editId="46DA8940">
-            <wp:extent cx="6272213" cy="4120580"/>
+          <wp:inline distT="114300" distB="114300" distL="114300" distR="114300" wp14:anchorId="27997564" wp14:editId="5979EDCE">
+            <wp:extent cx="5760720" cy="3793398"/>
             <wp:effectExtent l="0" t="0" r="0" b="0"/>
-            <wp:docPr id="37" name="image5.png"/>
+            <wp:docPr id="42" name="image9.png"/>
             <wp:cNvGraphicFramePr/>
             <a:graphic xmlns:a="http://schemas.openxmlformats.org/drawingml/2006/main">
               <a:graphicData uri="http://schemas.openxmlformats.org/drawingml/2006/picture">
                 <pic:pic xmlns:pic="http://schemas.openxmlformats.org/drawingml/2006/picture">
                   <pic:nvPicPr>
-                    <pic:cNvPr id="0" name="image5.png"/>
+                    <pic:cNvPr id="0" name="image9.png"/>
                     <pic:cNvPicPr preferRelativeResize="0"/>
                   </pic:nvPicPr>
                   <pic:blipFill>
                     <a:blip r:embed="rId35"/>
-                    <a:srcRect/>
                     <a:stretch>
                       <a:fillRect/>
                     </a:stretch>
@@ -9998,7 +10207,7 @@
                   <pic:spPr>
                     <a:xfrm>
                       <a:off x="0" y="0"/>
-                      <a:ext cx="6272213" cy="4120580"/>
+                      <a:ext cx="5760720" cy="3793398"/>
                     </a:xfrm>
                     <a:prstGeom prst="rect">
                       <a:avLst/>
@@ -10018,7 +10227,31 @@
         <w:jc w:val="both"/>
       </w:pPr>
       <w:r>
-        <w:t>// WIP</w:t>
+        <w:t xml:space="preserve">Sur ce </w:t>
+      </w:r>
+      <w:proofErr w:type="spellStart"/>
+      <w:r>
+        <w:t>mockup</w:t>
+      </w:r>
+      <w:proofErr w:type="spellEnd"/>
+      <w:r>
+        <w:t xml:space="preserve">, nous pouvons retrouver un tableau listant les différentes </w:t>
+      </w:r>
+      <w:r>
+        <w:t>suggestions laissée par nos utilisateurs afin de rajouter ou modifier des fonctionnalités ou des applications du parc.</w:t>
+      </w:r>
+    </w:p>
+    <w:p>
+      <w:pPr>
+        <w:jc w:val="both"/>
+      </w:pPr>
+    </w:p>
+    <w:p>
+      <w:pPr>
+        <w:jc w:val="both"/>
+      </w:pPr>
+      <w:r>
+        <w:t>Il est donc possible d’y retrouver le nom d’utilisateur ayant suggéré cette modification, ainsi qu’un titre décrivant en quelques mots la suggestion. A l’instar de notre parc d’application, il est possible de voir plus en détail une suggestion.</w:t>
       </w:r>
       <w:r>
         <w:br w:type="page"/>
@@ -10032,12 +10265,12 @@
           <w:numId w:val="16"/>
         </w:numPr>
       </w:pPr>
-      <w:bookmarkStart w:id="58" w:name="_Toc534806960"/>
+      <w:bookmarkStart w:id="57" w:name="_Toc534816699"/>
       <w:r>
         <w:lastRenderedPageBreak/>
         <w:t>Détail d’une suggestion</w:t>
       </w:r>
-      <w:bookmarkEnd w:id="58"/>
+      <w:bookmarkEnd w:id="57"/>
     </w:p>
     <w:p/>
     <w:p>
@@ -10049,20 +10282,20 @@
           <w:noProof/>
         </w:rPr>
         <w:drawing>
-          <wp:inline distT="114300" distB="114300" distL="114300" distR="114300" wp14:anchorId="22046EAC" wp14:editId="4F544DDA">
-            <wp:extent cx="5759450" cy="4171950"/>
+          <wp:inline distT="114300" distB="114300" distL="114300" distR="114300" wp14:anchorId="24B08FDD" wp14:editId="6DE4E257">
+            <wp:extent cx="5760720" cy="3851275"/>
             <wp:effectExtent l="0" t="0" r="0" b="0"/>
-            <wp:docPr id="39" name="image4.png"/>
+            <wp:docPr id="43" name="image9.png"/>
             <wp:cNvGraphicFramePr/>
             <a:graphic xmlns:a="http://schemas.openxmlformats.org/drawingml/2006/main">
               <a:graphicData uri="http://schemas.openxmlformats.org/drawingml/2006/picture">
                 <pic:pic xmlns:pic="http://schemas.openxmlformats.org/drawingml/2006/picture">
                   <pic:nvPicPr>
-                    <pic:cNvPr id="0" name="image4.png"/>
+                    <pic:cNvPr id="0" name="image9.png"/>
                     <pic:cNvPicPr preferRelativeResize="0"/>
                   </pic:nvPicPr>
                   <pic:blipFill>
-                    <a:blip r:embed="rId33"/>
+                    <a:blip r:embed="rId34"/>
                     <a:srcRect/>
                     <a:stretch>
                       <a:fillRect/>
@@ -10071,7 +10304,7 @@
                   <pic:spPr>
                     <a:xfrm>
                       <a:off x="0" y="0"/>
-                      <a:ext cx="5769492" cy="4179224"/>
+                      <a:ext cx="5760720" cy="3851275"/>
                     </a:xfrm>
                     <a:prstGeom prst="rect">
                       <a:avLst/>
@@ -10108,12 +10341,12 @@
           <w:numId w:val="16"/>
         </w:numPr>
       </w:pPr>
-      <w:bookmarkStart w:id="59" w:name="_Toc534806961"/>
+      <w:bookmarkStart w:id="58" w:name="_Toc534816700"/>
       <w:r>
         <w:lastRenderedPageBreak/>
         <w:t>Ajout d’une suggestion</w:t>
       </w:r>
-      <w:bookmarkEnd w:id="59"/>
+      <w:bookmarkEnd w:id="58"/>
     </w:p>
     <w:p/>
     <w:p>
@@ -10125,20 +10358,20 @@
           <w:noProof/>
         </w:rPr>
         <w:drawing>
-          <wp:inline distT="114300" distB="114300" distL="114300" distR="114300" wp14:anchorId="27A1F1D0" wp14:editId="0AC68D89">
-            <wp:extent cx="5759450" cy="4171950"/>
+          <wp:inline distT="114300" distB="114300" distL="114300" distR="114300" wp14:anchorId="45F4C219" wp14:editId="572EFC00">
+            <wp:extent cx="5760720" cy="3851275"/>
             <wp:effectExtent l="0" t="0" r="0" b="0"/>
-            <wp:docPr id="40" name="image4.png"/>
+            <wp:docPr id="44" name="image9.png"/>
             <wp:cNvGraphicFramePr/>
             <a:graphic xmlns:a="http://schemas.openxmlformats.org/drawingml/2006/main">
               <a:graphicData uri="http://schemas.openxmlformats.org/drawingml/2006/picture">
                 <pic:pic xmlns:pic="http://schemas.openxmlformats.org/drawingml/2006/picture">
                   <pic:nvPicPr>
-                    <pic:cNvPr id="0" name="image4.png"/>
+                    <pic:cNvPr id="0" name="image9.png"/>
                     <pic:cNvPicPr preferRelativeResize="0"/>
                   </pic:nvPicPr>
                   <pic:blipFill>
-                    <a:blip r:embed="rId33"/>
+                    <a:blip r:embed="rId34"/>
                     <a:srcRect/>
                     <a:stretch>
                       <a:fillRect/>
@@ -10147,7 +10380,7 @@
                   <pic:spPr>
                     <a:xfrm>
                       <a:off x="0" y="0"/>
-                      <a:ext cx="5769492" cy="4179224"/>
+                      <a:ext cx="5760720" cy="3851275"/>
                     </a:xfrm>
                     <a:prstGeom prst="rect">
                       <a:avLst/>
@@ -10163,15 +10396,11 @@
     </w:p>
     <w:p/>
     <w:p>
-      <w:pPr>
-        <w:rPr>
-          <w:rFonts w:asciiTheme="majorHAnsi" w:eastAsiaTheme="majorEastAsia" w:hAnsiTheme="majorHAnsi" w:cstheme="majorBidi"/>
-          <w:color w:val="845209" w:themeColor="accent1" w:themeShade="7F"/>
-        </w:rPr>
-      </w:pPr>
       <w:r>
         <w:t xml:space="preserve">// WIP </w:t>
       </w:r>
+    </w:p>
+    <w:p>
       <w:r>
         <w:br w:type="page"/>
       </w:r>
@@ -10184,34 +10413,46 @@
           <w:numId w:val="16"/>
         </w:numPr>
       </w:pPr>
-      <w:bookmarkStart w:id="60" w:name="_Toc534806962"/>
+      <w:bookmarkStart w:id="59" w:name="_Toc534816701"/>
       <w:r>
         <w:lastRenderedPageBreak/>
-        <w:t>Modifications des informations d’un compte</w:t>
-      </w:r>
-      <w:bookmarkEnd w:id="60"/>
+        <w:t>Consultation des ressources serveurs</w:t>
+      </w:r>
+      <w:r>
+        <w:t xml:space="preserve"> (administrateur</w:t>
+      </w:r>
+      <w:r>
+        <w:t xml:space="preserve"> seulement</w:t>
+      </w:r>
+      <w:r>
+        <w:t>)</w:t>
+      </w:r>
+      <w:bookmarkEnd w:id="59"/>
     </w:p>
     <w:p/>
     <w:p>
+      <w:pPr>
+        <w:jc w:val="center"/>
+      </w:pPr>
       <w:r>
         <w:rPr>
           <w:noProof/>
         </w:rPr>
         <w:drawing>
-          <wp:inline distT="114300" distB="114300" distL="114300" distR="114300" wp14:anchorId="06284D7C" wp14:editId="53314472">
-            <wp:extent cx="6253163" cy="4120937"/>
+          <wp:inline distT="114300" distB="114300" distL="114300" distR="114300" wp14:anchorId="33F6A3F6" wp14:editId="17FCE0F2">
+            <wp:extent cx="5760720" cy="3851275"/>
             <wp:effectExtent l="0" t="0" r="0" b="0"/>
-            <wp:docPr id="34" name="image2.png"/>
+            <wp:docPr id="46" name="image9.png"/>
             <wp:cNvGraphicFramePr/>
             <a:graphic xmlns:a="http://schemas.openxmlformats.org/drawingml/2006/main">
               <a:graphicData uri="http://schemas.openxmlformats.org/drawingml/2006/picture">
                 <pic:pic xmlns:pic="http://schemas.openxmlformats.org/drawingml/2006/picture">
                   <pic:nvPicPr>
-                    <pic:cNvPr id="0" name="image2.png"/>
+                    <pic:cNvPr id="0" name="image9.png"/>
                     <pic:cNvPicPr preferRelativeResize="0"/>
                   </pic:nvPicPr>
                   <pic:blipFill>
-                    <a:blip r:embed="rId36"/>
+                    <a:blip r:embed="rId34"/>
                     <a:srcRect/>
                     <a:stretch>
                       <a:fillRect/>
@@ -10220,7 +10461,7 @@
                   <pic:spPr>
                     <a:xfrm>
                       <a:off x="0" y="0"/>
-                      <a:ext cx="6253163" cy="4120937"/>
+                      <a:ext cx="5760720" cy="3851275"/>
                     </a:xfrm>
                     <a:prstGeom prst="rect">
                       <a:avLst/>
@@ -10237,6 +10478,181 @@
     <w:p/>
     <w:p>
       <w:pPr>
+        <w:rPr>
+          <w:rFonts w:asciiTheme="majorHAnsi" w:eastAsiaTheme="majorEastAsia" w:hAnsiTheme="majorHAnsi" w:cstheme="majorBidi"/>
+          <w:color w:val="845209" w:themeColor="accent1" w:themeShade="7F"/>
+        </w:rPr>
+      </w:pPr>
+      <w:r>
+        <w:t xml:space="preserve">// WIP </w:t>
+      </w:r>
+      <w:r>
+        <w:br w:type="page"/>
+      </w:r>
+    </w:p>
+    <w:p>
+      <w:pPr>
+        <w:pStyle w:val="Titre30"/>
+        <w:numPr>
+          <w:ilvl w:val="0"/>
+          <w:numId w:val="16"/>
+        </w:numPr>
+      </w:pPr>
+      <w:bookmarkStart w:id="60" w:name="_Toc534816702"/>
+      <w:r>
+        <w:lastRenderedPageBreak/>
+        <w:t>Gestion des utilisateurs</w:t>
+      </w:r>
+      <w:r>
+        <w:t xml:space="preserve"> (administrateur</w:t>
+      </w:r>
+      <w:r>
+        <w:t>s seulement</w:t>
+      </w:r>
+      <w:r>
+        <w:t>)</w:t>
+      </w:r>
+      <w:bookmarkEnd w:id="60"/>
+    </w:p>
+    <w:p/>
+    <w:p>
+      <w:pPr>
+        <w:jc w:val="center"/>
+      </w:pPr>
+      <w:r>
+        <w:rPr>
+          <w:noProof/>
+        </w:rPr>
+        <w:drawing>
+          <wp:inline distT="114300" distB="114300" distL="114300" distR="114300" wp14:anchorId="6C629D2D" wp14:editId="217D5FBF">
+            <wp:extent cx="5760720" cy="3793398"/>
+            <wp:effectExtent l="0" t="0" r="0" b="0"/>
+            <wp:docPr id="47" name="image9.png"/>
+            <wp:cNvGraphicFramePr/>
+            <a:graphic xmlns:a="http://schemas.openxmlformats.org/drawingml/2006/main">
+              <a:graphicData uri="http://schemas.openxmlformats.org/drawingml/2006/picture">
+                <pic:pic xmlns:pic="http://schemas.openxmlformats.org/drawingml/2006/picture">
+                  <pic:nvPicPr>
+                    <pic:cNvPr id="0" name="image9.png"/>
+                    <pic:cNvPicPr preferRelativeResize="0"/>
+                  </pic:nvPicPr>
+                  <pic:blipFill>
+                    <a:blip r:embed="rId36"/>
+                    <a:stretch>
+                      <a:fillRect/>
+                    </a:stretch>
+                  </pic:blipFill>
+                  <pic:spPr>
+                    <a:xfrm>
+                      <a:off x="0" y="0"/>
+                      <a:ext cx="5760720" cy="3793398"/>
+                    </a:xfrm>
+                    <a:prstGeom prst="rect">
+                      <a:avLst/>
+                    </a:prstGeom>
+                    <a:ln/>
+                  </pic:spPr>
+                </pic:pic>
+              </a:graphicData>
+            </a:graphic>
+          </wp:inline>
+        </w:drawing>
+      </w:r>
+    </w:p>
+    <w:p/>
+    <w:p>
+      <w:pPr>
+        <w:rPr>
+          <w:rFonts w:asciiTheme="majorHAnsi" w:eastAsiaTheme="majorEastAsia" w:hAnsiTheme="majorHAnsi" w:cstheme="majorBidi"/>
+          <w:color w:val="845209" w:themeColor="accent1" w:themeShade="7F"/>
+        </w:rPr>
+      </w:pPr>
+      <w:r>
+        <w:t>Un administrateur peut accéder à cette page</w:t>
+      </w:r>
+      <w:r>
+        <w:t xml:space="preserve"> listant les utilisateurs de l’application</w:t>
+      </w:r>
+      <w:r>
+        <w:t xml:space="preserve">, représenter par ce </w:t>
+      </w:r>
+      <w:proofErr w:type="spellStart"/>
+      <w:r>
+        <w:t>mockup</w:t>
+      </w:r>
+      <w:proofErr w:type="spellEnd"/>
+      <w:r>
+        <w:t xml:space="preserve">. Ainsi il pourra éditer un utilisateur afin d’en changer </w:t>
+      </w:r>
+      <w:bookmarkStart w:id="61" w:name="_GoBack"/>
+      <w:bookmarkEnd w:id="61"/>
+      <w:r>
+        <w:t>les informations liées.</w:t>
+      </w:r>
+      <w:r>
+        <w:br w:type="page"/>
+      </w:r>
+    </w:p>
+    <w:p>
+      <w:pPr>
+        <w:pStyle w:val="Titre30"/>
+        <w:numPr>
+          <w:ilvl w:val="0"/>
+          <w:numId w:val="16"/>
+        </w:numPr>
+      </w:pPr>
+      <w:bookmarkStart w:id="62" w:name="_Toc534816703"/>
+      <w:r>
+        <w:lastRenderedPageBreak/>
+        <w:t>Modifications des informations d’un compte</w:t>
+      </w:r>
+      <w:bookmarkEnd w:id="62"/>
+    </w:p>
+    <w:p/>
+    <w:p>
+      <w:r>
+        <w:rPr>
+          <w:noProof/>
+        </w:rPr>
+        <w:drawing>
+          <wp:inline distT="114300" distB="114300" distL="114300" distR="114300" wp14:anchorId="5A90FC71" wp14:editId="12579005">
+            <wp:extent cx="5760720" cy="3793398"/>
+            <wp:effectExtent l="0" t="0" r="0" b="0"/>
+            <wp:docPr id="45" name="image9.png"/>
+            <wp:cNvGraphicFramePr/>
+            <a:graphic xmlns:a="http://schemas.openxmlformats.org/drawingml/2006/main">
+              <a:graphicData uri="http://schemas.openxmlformats.org/drawingml/2006/picture">
+                <pic:pic xmlns:pic="http://schemas.openxmlformats.org/drawingml/2006/picture">
+                  <pic:nvPicPr>
+                    <pic:cNvPr id="0" name="image9.png"/>
+                    <pic:cNvPicPr preferRelativeResize="0"/>
+                  </pic:nvPicPr>
+                  <pic:blipFill>
+                    <a:blip r:embed="rId37"/>
+                    <a:stretch>
+                      <a:fillRect/>
+                    </a:stretch>
+                  </pic:blipFill>
+                  <pic:spPr>
+                    <a:xfrm>
+                      <a:off x="0" y="0"/>
+                      <a:ext cx="5760720" cy="3793398"/>
+                    </a:xfrm>
+                    <a:prstGeom prst="rect">
+                      <a:avLst/>
+                    </a:prstGeom>
+                    <a:ln/>
+                  </pic:spPr>
+                </pic:pic>
+              </a:graphicData>
+            </a:graphic>
+          </wp:inline>
+        </w:drawing>
+      </w:r>
+    </w:p>
+    <w:p/>
+    <w:p>
+      <w:pPr>
         <w:jc w:val="both"/>
       </w:pPr>
       <w:r>
@@ -10248,7 +10664,16 @@
       </w:r>
       <w:proofErr w:type="spellEnd"/>
       <w:r>
-        <w:t xml:space="preserve"> montre comment un utilisateur peut modifier ses informations personnelles ou s’il le souhaite supprimer son compte utilisateur.</w:t>
+        <w:t xml:space="preserve"> montre comment un utilisateu</w:t>
+      </w:r>
+      <w:r>
+        <w:t>r</w:t>
+      </w:r>
+      <w:r>
+        <w:t xml:space="preserve"> peut modifier ses informations personnelles ou s’il le souhaite supprimer son compte utilisateur.</w:t>
+      </w:r>
+      <w:r>
+        <w:t xml:space="preserve"> Il est possible qu’un administrateur puisse accéder à ce formulaire afin d’y modifier, dans le cas d’un mot de passe oublié, ou supprimer le compte d’un utilisateur, si cet utilisateur ne fait plus parti de l’équipe de joueur.</w:t>
       </w:r>
     </w:p>
     <w:p/>
@@ -10273,12 +10698,12 @@
           <w:numId w:val="7"/>
         </w:numPr>
       </w:pPr>
-      <w:bookmarkStart w:id="61" w:name="_Toc534806963"/>
+      <w:bookmarkStart w:id="63" w:name="_Toc534816704"/>
       <w:r>
         <w:lastRenderedPageBreak/>
         <w:t>Fiabilité</w:t>
       </w:r>
-      <w:bookmarkEnd w:id="61"/>
+      <w:bookmarkEnd w:id="63"/>
     </w:p>
     <w:p>
       <w:pPr>
@@ -10359,7 +10784,7 @@
     </w:p>
     <w:p/>
     <w:sectPr>
-      <w:headerReference w:type="default" r:id="rId37"/>
+      <w:headerReference w:type="default" r:id="rId38"/>
       <w:pgSz w:w="11906" w:h="16838"/>
       <w:pgMar w:top="1417" w:right="1417" w:bottom="1417" w:left="1417" w:header="708" w:footer="708" w:gutter="0"/>
       <w:cols w:space="720"/>
@@ -11610,6 +12035,95 @@
     </w:lvl>
   </w:abstractNum>
   <w:abstractNum w:abstractNumId="10" w15:restartNumberingAfterBreak="0">
+    <w:nsid w:val="2D514642"/>
+    <w:multiLevelType w:val="hybridMultilevel"/>
+    <w:tmpl w:val="69B8395C"/>
+    <w:lvl w:ilvl="0" w:tplc="040C0017">
+      <w:start w:val="1"/>
+      <w:numFmt w:val="lowerLetter"/>
+      <w:lvlText w:val="%1)"/>
+      <w:lvlJc w:val="left"/>
+      <w:pPr>
+        <w:ind w:left="720" w:hanging="360"/>
+      </w:pPr>
+      <w:rPr>
+        <w:rFonts w:hint="default"/>
+      </w:rPr>
+    </w:lvl>
+    <w:lvl w:ilvl="1" w:tplc="040C0019" w:tentative="1">
+      <w:start w:val="1"/>
+      <w:numFmt w:val="lowerLetter"/>
+      <w:lvlText w:val="%2."/>
+      <w:lvlJc w:val="left"/>
+      <w:pPr>
+        <w:ind w:left="1440" w:hanging="360"/>
+      </w:pPr>
+    </w:lvl>
+    <w:lvl w:ilvl="2" w:tplc="040C001B" w:tentative="1">
+      <w:start w:val="1"/>
+      <w:numFmt w:val="lowerRoman"/>
+      <w:lvlText w:val="%3."/>
+      <w:lvlJc w:val="right"/>
+      <w:pPr>
+        <w:ind w:left="2160" w:hanging="180"/>
+      </w:pPr>
+    </w:lvl>
+    <w:lvl w:ilvl="3" w:tplc="040C000F" w:tentative="1">
+      <w:start w:val="1"/>
+      <w:numFmt w:val="decimal"/>
+      <w:lvlText w:val="%4."/>
+      <w:lvlJc w:val="left"/>
+      <w:pPr>
+        <w:ind w:left="2880" w:hanging="360"/>
+      </w:pPr>
+    </w:lvl>
+    <w:lvl w:ilvl="4" w:tplc="040C0019" w:tentative="1">
+      <w:start w:val="1"/>
+      <w:numFmt w:val="lowerLetter"/>
+      <w:lvlText w:val="%5."/>
+      <w:lvlJc w:val="left"/>
+      <w:pPr>
+        <w:ind w:left="3600" w:hanging="360"/>
+      </w:pPr>
+    </w:lvl>
+    <w:lvl w:ilvl="5" w:tplc="040C001B" w:tentative="1">
+      <w:start w:val="1"/>
+      <w:numFmt w:val="lowerRoman"/>
+      <w:lvlText w:val="%6."/>
+      <w:lvlJc w:val="right"/>
+      <w:pPr>
+        <w:ind w:left="4320" w:hanging="180"/>
+      </w:pPr>
+    </w:lvl>
+    <w:lvl w:ilvl="6" w:tplc="040C000F" w:tentative="1">
+      <w:start w:val="1"/>
+      <w:numFmt w:val="decimal"/>
+      <w:lvlText w:val="%7."/>
+      <w:lvlJc w:val="left"/>
+      <w:pPr>
+        <w:ind w:left="5040" w:hanging="360"/>
+      </w:pPr>
+    </w:lvl>
+    <w:lvl w:ilvl="7" w:tplc="040C0019" w:tentative="1">
+      <w:start w:val="1"/>
+      <w:numFmt w:val="lowerLetter"/>
+      <w:lvlText w:val="%8."/>
+      <w:lvlJc w:val="left"/>
+      <w:pPr>
+        <w:ind w:left="5760" w:hanging="360"/>
+      </w:pPr>
+    </w:lvl>
+    <w:lvl w:ilvl="8" w:tplc="040C001B" w:tentative="1">
+      <w:start w:val="1"/>
+      <w:numFmt w:val="lowerRoman"/>
+      <w:lvlText w:val="%9."/>
+      <w:lvlJc w:val="right"/>
+      <w:pPr>
+        <w:ind w:left="6480" w:hanging="180"/>
+      </w:pPr>
+    </w:lvl>
+  </w:abstractNum>
+  <w:abstractNum w:abstractNumId="11" w15:restartNumberingAfterBreak="0">
     <w:nsid w:val="36BD3D97"/>
     <w:multiLevelType w:val="hybridMultilevel"/>
     <w:tmpl w:val="A95807D6"/>
@@ -11698,7 +12212,7 @@
       </w:pPr>
     </w:lvl>
   </w:abstractNum>
-  <w:abstractNum w:abstractNumId="11" w15:restartNumberingAfterBreak="0">
+  <w:abstractNum w:abstractNumId="12" w15:restartNumberingAfterBreak="0">
     <w:nsid w:val="371844EC"/>
     <w:multiLevelType w:val="hybridMultilevel"/>
     <w:tmpl w:val="B7303034"/>
@@ -11811,7 +12325,96 @@
       </w:rPr>
     </w:lvl>
   </w:abstractNum>
-  <w:abstractNum w:abstractNumId="12" w15:restartNumberingAfterBreak="0">
+  <w:abstractNum w:abstractNumId="13" w15:restartNumberingAfterBreak="0">
+    <w:nsid w:val="3A614CA9"/>
+    <w:multiLevelType w:val="hybridMultilevel"/>
+    <w:tmpl w:val="E6B8E790"/>
+    <w:lvl w:ilvl="0" w:tplc="040C0017">
+      <w:start w:val="1"/>
+      <w:numFmt w:val="lowerLetter"/>
+      <w:lvlText w:val="%1)"/>
+      <w:lvlJc w:val="left"/>
+      <w:pPr>
+        <w:ind w:left="720" w:hanging="360"/>
+      </w:pPr>
+      <w:rPr>
+        <w:rFonts w:hint="default"/>
+      </w:rPr>
+    </w:lvl>
+    <w:lvl w:ilvl="1" w:tplc="040C0019" w:tentative="1">
+      <w:start w:val="1"/>
+      <w:numFmt w:val="lowerLetter"/>
+      <w:lvlText w:val="%2."/>
+      <w:lvlJc w:val="left"/>
+      <w:pPr>
+        <w:ind w:left="1440" w:hanging="360"/>
+      </w:pPr>
+    </w:lvl>
+    <w:lvl w:ilvl="2" w:tplc="040C001B" w:tentative="1">
+      <w:start w:val="1"/>
+      <w:numFmt w:val="lowerRoman"/>
+      <w:lvlText w:val="%3."/>
+      <w:lvlJc w:val="right"/>
+      <w:pPr>
+        <w:ind w:left="2160" w:hanging="180"/>
+      </w:pPr>
+    </w:lvl>
+    <w:lvl w:ilvl="3" w:tplc="040C000F" w:tentative="1">
+      <w:start w:val="1"/>
+      <w:numFmt w:val="decimal"/>
+      <w:lvlText w:val="%4."/>
+      <w:lvlJc w:val="left"/>
+      <w:pPr>
+        <w:ind w:left="2880" w:hanging="360"/>
+      </w:pPr>
+    </w:lvl>
+    <w:lvl w:ilvl="4" w:tplc="040C0019" w:tentative="1">
+      <w:start w:val="1"/>
+      <w:numFmt w:val="lowerLetter"/>
+      <w:lvlText w:val="%5."/>
+      <w:lvlJc w:val="left"/>
+      <w:pPr>
+        <w:ind w:left="3600" w:hanging="360"/>
+      </w:pPr>
+    </w:lvl>
+    <w:lvl w:ilvl="5" w:tplc="040C001B" w:tentative="1">
+      <w:start w:val="1"/>
+      <w:numFmt w:val="lowerRoman"/>
+      <w:lvlText w:val="%6."/>
+      <w:lvlJc w:val="right"/>
+      <w:pPr>
+        <w:ind w:left="4320" w:hanging="180"/>
+      </w:pPr>
+    </w:lvl>
+    <w:lvl w:ilvl="6" w:tplc="040C000F" w:tentative="1">
+      <w:start w:val="1"/>
+      <w:numFmt w:val="decimal"/>
+      <w:lvlText w:val="%7."/>
+      <w:lvlJc w:val="left"/>
+      <w:pPr>
+        <w:ind w:left="5040" w:hanging="360"/>
+      </w:pPr>
+    </w:lvl>
+    <w:lvl w:ilvl="7" w:tplc="040C0019" w:tentative="1">
+      <w:start w:val="1"/>
+      <w:numFmt w:val="lowerLetter"/>
+      <w:lvlText w:val="%8."/>
+      <w:lvlJc w:val="left"/>
+      <w:pPr>
+        <w:ind w:left="5760" w:hanging="360"/>
+      </w:pPr>
+    </w:lvl>
+    <w:lvl w:ilvl="8" w:tplc="040C001B" w:tentative="1">
+      <w:start w:val="1"/>
+      <w:numFmt w:val="lowerRoman"/>
+      <w:lvlText w:val="%9."/>
+      <w:lvlJc w:val="right"/>
+      <w:pPr>
+        <w:ind w:left="6480" w:hanging="180"/>
+      </w:pPr>
+    </w:lvl>
+  </w:abstractNum>
+  <w:abstractNum w:abstractNumId="14" w15:restartNumberingAfterBreak="0">
     <w:nsid w:val="3BE03F87"/>
     <w:multiLevelType w:val="hybridMultilevel"/>
     <w:tmpl w:val="7FB02586"/>
@@ -11924,7 +12527,7 @@
       </w:rPr>
     </w:lvl>
   </w:abstractNum>
-  <w:abstractNum w:abstractNumId="13" w15:restartNumberingAfterBreak="0">
+  <w:abstractNum w:abstractNumId="15" w15:restartNumberingAfterBreak="0">
     <w:nsid w:val="4E0A27C9"/>
     <w:multiLevelType w:val="hybridMultilevel"/>
     <w:tmpl w:val="15E40CF8"/>
@@ -12037,7 +12640,96 @@
       </w:rPr>
     </w:lvl>
   </w:abstractNum>
-  <w:abstractNum w:abstractNumId="14" w15:restartNumberingAfterBreak="0">
+  <w:abstractNum w:abstractNumId="16" w15:restartNumberingAfterBreak="0">
+    <w:nsid w:val="72213D94"/>
+    <w:multiLevelType w:val="hybridMultilevel"/>
+    <w:tmpl w:val="E6B8E790"/>
+    <w:lvl w:ilvl="0" w:tplc="040C0017">
+      <w:start w:val="1"/>
+      <w:numFmt w:val="lowerLetter"/>
+      <w:lvlText w:val="%1)"/>
+      <w:lvlJc w:val="left"/>
+      <w:pPr>
+        <w:ind w:left="720" w:hanging="360"/>
+      </w:pPr>
+      <w:rPr>
+        <w:rFonts w:hint="default"/>
+      </w:rPr>
+    </w:lvl>
+    <w:lvl w:ilvl="1" w:tplc="040C0019" w:tentative="1">
+      <w:start w:val="1"/>
+      <w:numFmt w:val="lowerLetter"/>
+      <w:lvlText w:val="%2."/>
+      <w:lvlJc w:val="left"/>
+      <w:pPr>
+        <w:ind w:left="1440" w:hanging="360"/>
+      </w:pPr>
+    </w:lvl>
+    <w:lvl w:ilvl="2" w:tplc="040C001B" w:tentative="1">
+      <w:start w:val="1"/>
+      <w:numFmt w:val="lowerRoman"/>
+      <w:lvlText w:val="%3."/>
+      <w:lvlJc w:val="right"/>
+      <w:pPr>
+        <w:ind w:left="2160" w:hanging="180"/>
+      </w:pPr>
+    </w:lvl>
+    <w:lvl w:ilvl="3" w:tplc="040C000F" w:tentative="1">
+      <w:start w:val="1"/>
+      <w:numFmt w:val="decimal"/>
+      <w:lvlText w:val="%4."/>
+      <w:lvlJc w:val="left"/>
+      <w:pPr>
+        <w:ind w:left="2880" w:hanging="360"/>
+      </w:pPr>
+    </w:lvl>
+    <w:lvl w:ilvl="4" w:tplc="040C0019" w:tentative="1">
+      <w:start w:val="1"/>
+      <w:numFmt w:val="lowerLetter"/>
+      <w:lvlText w:val="%5."/>
+      <w:lvlJc w:val="left"/>
+      <w:pPr>
+        <w:ind w:left="3600" w:hanging="360"/>
+      </w:pPr>
+    </w:lvl>
+    <w:lvl w:ilvl="5" w:tplc="040C001B" w:tentative="1">
+      <w:start w:val="1"/>
+      <w:numFmt w:val="lowerRoman"/>
+      <w:lvlText w:val="%6."/>
+      <w:lvlJc w:val="right"/>
+      <w:pPr>
+        <w:ind w:left="4320" w:hanging="180"/>
+      </w:pPr>
+    </w:lvl>
+    <w:lvl w:ilvl="6" w:tplc="040C000F" w:tentative="1">
+      <w:start w:val="1"/>
+      <w:numFmt w:val="decimal"/>
+      <w:lvlText w:val="%7."/>
+      <w:lvlJc w:val="left"/>
+      <w:pPr>
+        <w:ind w:left="5040" w:hanging="360"/>
+      </w:pPr>
+    </w:lvl>
+    <w:lvl w:ilvl="7" w:tplc="040C0019" w:tentative="1">
+      <w:start w:val="1"/>
+      <w:numFmt w:val="lowerLetter"/>
+      <w:lvlText w:val="%8."/>
+      <w:lvlJc w:val="left"/>
+      <w:pPr>
+        <w:ind w:left="5760" w:hanging="360"/>
+      </w:pPr>
+    </w:lvl>
+    <w:lvl w:ilvl="8" w:tplc="040C001B" w:tentative="1">
+      <w:start w:val="1"/>
+      <w:numFmt w:val="lowerRoman"/>
+      <w:lvlText w:val="%9."/>
+      <w:lvlJc w:val="right"/>
+      <w:pPr>
+        <w:ind w:left="6480" w:hanging="180"/>
+      </w:pPr>
+    </w:lvl>
+  </w:abstractNum>
+  <w:abstractNum w:abstractNumId="17" w15:restartNumberingAfterBreak="0">
     <w:nsid w:val="775A1404"/>
     <w:multiLevelType w:val="multilevel"/>
     <w:tmpl w:val="8D1E51BC"/>
@@ -12126,7 +12818,7 @@
       </w:pPr>
     </w:lvl>
   </w:abstractNum>
-  <w:abstractNum w:abstractNumId="15" w15:restartNumberingAfterBreak="0">
+  <w:abstractNum w:abstractNumId="18" w15:restartNumberingAfterBreak="0">
     <w:nsid w:val="7FC80018"/>
     <w:multiLevelType w:val="hybridMultilevel"/>
     <w:tmpl w:val="CB26FE2C"/>
@@ -12216,7 +12908,7 @@
     </w:lvl>
   </w:abstractNum>
   <w:num w:numId="1">
-    <w:abstractNumId w:val="14"/>
+    <w:abstractNumId w:val="17"/>
   </w:num>
   <w:num w:numId="2">
     <w:abstractNumId w:val="1"/>
@@ -12225,7 +12917,7 @@
     <w:abstractNumId w:val="7"/>
   </w:num>
   <w:num w:numId="4">
-    <w:abstractNumId w:val="10"/>
+    <w:abstractNumId w:val="11"/>
   </w:num>
   <w:num w:numId="5">
     <w:abstractNumId w:val="9"/>
@@ -12243,25 +12935,34 @@
     <w:abstractNumId w:val="4"/>
   </w:num>
   <w:num w:numId="10">
-    <w:abstractNumId w:val="15"/>
+    <w:abstractNumId w:val="18"/>
   </w:num>
   <w:num w:numId="11">
-    <w:abstractNumId w:val="12"/>
+    <w:abstractNumId w:val="14"/>
   </w:num>
   <w:num w:numId="12">
     <w:abstractNumId w:val="0"/>
   </w:num>
   <w:num w:numId="13">
-    <w:abstractNumId w:val="13"/>
+    <w:abstractNumId w:val="15"/>
   </w:num>
   <w:num w:numId="14">
-    <w:abstractNumId w:val="11"/>
+    <w:abstractNumId w:val="12"/>
   </w:num>
   <w:num w:numId="15">
     <w:abstractNumId w:val="5"/>
   </w:num>
   <w:num w:numId="16">
     <w:abstractNumId w:val="3"/>
+  </w:num>
+  <w:num w:numId="17">
+    <w:abstractNumId w:val="16"/>
+  </w:num>
+  <w:num w:numId="18">
+    <w:abstractNumId w:val="13"/>
+  </w:num>
+  <w:num w:numId="19">
+    <w:abstractNumId w:val="10"/>
   </w:num>
   <w:numIdMacAtCleanup w:val="16"/>
 </w:numbering>
@@ -13546,7 +14247,7 @@
 </file>
 
 <file path=customXml/itemProps2.xml><?xml version="1.0" encoding="utf-8"?>
-<ds:datastoreItem xmlns:ds="http://schemas.openxmlformats.org/officeDocument/2006/customXml" ds:itemID="{25CBBAF8-B87B-4409-AF58-3112E6F7BB2C}">
+<ds:datastoreItem xmlns:ds="http://schemas.openxmlformats.org/officeDocument/2006/customXml" ds:itemID="{9C37D36C-65DD-4C9B-A7A0-A723E2B9E6BC}">
   <ds:schemaRefs>
     <ds:schemaRef ds:uri="http://schemas.openxmlformats.org/officeDocument/2006/bibliography"/>
   </ds:schemaRefs>

</xml_diff>

<commit_message>
Ajout des mockups #3
</commit_message>
<xml_diff>
--- a/Docs/Cahier d'analyse projet de fin d'études.docx
+++ b/Docs/Cahier d'analyse projet de fin d'études.docx
@@ -3,6 +3,8 @@
 <w:document xmlns:wpc="http://schemas.microsoft.com/office/word/2010/wordprocessingCanvas" xmlns:cx="http://schemas.microsoft.com/office/drawing/2014/chartex" xmlns:cx1="http://schemas.microsoft.com/office/drawing/2015/9/8/chartex" xmlns:cx2="http://schemas.microsoft.com/office/drawing/2015/10/21/chartex" xmlns:cx3="http://schemas.microsoft.com/office/drawing/2016/5/9/chartex" xmlns:cx4="http://schemas.microsoft.com/office/drawing/2016/5/10/chartex" xmlns:cx5="http://schemas.microsoft.com/office/drawing/2016/5/11/chartex" xmlns:cx6="http://schemas.microsoft.com/office/drawing/2016/5/12/chartex" xmlns:cx7="http://schemas.microsoft.com/office/drawing/2016/5/13/chartex" xmlns:cx8="http://schemas.microsoft.com/office/drawing/2016/5/14/chartex" xmlns:mc="http://schemas.openxmlformats.org/markup-compatibility/2006" xmlns:aink="http://schemas.microsoft.com/office/drawing/2016/ink" xmlns:am3d="http://schemas.microsoft.com/office/drawing/2017/model3d" xmlns:o="urn:schemas-microsoft-com:office:office" xmlns:r="http://schemas.openxmlformats.org/officeDocument/2006/relationships" xmlns:m="http://schemas.openxmlformats.org/officeDocument/2006/math" xmlns:v="urn:schemas-microsoft-com:vml" xmlns:wp14="http://schemas.microsoft.com/office/word/2010/wordprocessingDrawing" xmlns:wp="http://schemas.openxmlformats.org/drawingml/2006/wordprocessingDrawing" xmlns:w10="urn:schemas-microsoft-com:office:word" xmlns:w="http://schemas.openxmlformats.org/wordprocessingml/2006/main" xmlns:w14="http://schemas.microsoft.com/office/word/2010/wordml" xmlns:w15="http://schemas.microsoft.com/office/word/2012/wordml" xmlns:w16cid="http://schemas.microsoft.com/office/word/2016/wordml/cid" xmlns:w16se="http://schemas.microsoft.com/office/word/2015/wordml/symex" xmlns:wpg="http://schemas.microsoft.com/office/word/2010/wordprocessingGroup" xmlns:wpi="http://schemas.microsoft.com/office/word/2010/wordprocessingInk" xmlns:wne="http://schemas.microsoft.com/office/word/2006/wordml" xmlns:wps="http://schemas.microsoft.com/office/word/2010/wordprocessingShape" mc:Ignorable="w14 w15 w16se w16cid wp14">
   <w:body>
     <w:p>
+      <w:bookmarkStart w:id="0" w:name="_GoBack"/>
+      <w:bookmarkEnd w:id="0"/>
       <w:r>
         <w:rPr>
           <w:noProof/>
@@ -109,7 +111,7 @@
                         <a:effectLst/>
                         <a:extLst>
                           <a:ext uri="{C572A759-6A51-4108-AA02-DFA0A04FC94B}">
-                            <ma14:wrappingTextBoxFlag xmlns="" xmlns:mo="http://schemas.microsoft.com/office/mac/office/2008/main" xmlns:mv="urn:schemas-microsoft-com:mac:vml" xmlns:o="urn:schemas-microsoft-com:office:office" xmlns:v="urn:schemas-microsoft-com:vml" xmlns:w10="urn:schemas-microsoft-com:office:word" xmlns:w="http://schemas.openxmlformats.org/wordprocessingml/2006/main" xmlns:ma14="http://schemas.microsoft.com/office/mac/drawingml/2011/main" xmlns:arto="http://schemas.microsoft.com/office/word/2006/arto"/>
+                            <ma14:wrappingTextBoxFlag xmlns:arto="http://schemas.microsoft.com/office/word/2006/arto" xmlns:ma14="http://schemas.microsoft.com/office/mac/drawingml/2011/main" xmlns:w="http://schemas.openxmlformats.org/wordprocessingml/2006/main" xmlns:w10="urn:schemas-microsoft-com:office:word" xmlns:v="urn:schemas-microsoft-com:vml" xmlns:o="urn:schemas-microsoft-com:office:office" xmlns:mv="urn:schemas-microsoft-com:mac:vml" xmlns:mo="http://schemas.microsoft.com/office/mac/office/2008/main" xmlns=""/>
                           </a:ext>
                         </a:extLst>
                       </wps:spPr>
@@ -267,7 +269,7 @@
                         <a:effectLst/>
                         <a:extLst>
                           <a:ext uri="{C572A759-6A51-4108-AA02-DFA0A04FC94B}">
-                            <ma14:wrappingTextBoxFlag xmlns="" xmlns:mo="http://schemas.microsoft.com/office/mac/office/2008/main" xmlns:mv="urn:schemas-microsoft-com:mac:vml" xmlns:o="urn:schemas-microsoft-com:office:office" xmlns:v="urn:schemas-microsoft-com:vml" xmlns:w10="urn:schemas-microsoft-com:office:word" xmlns:w="http://schemas.openxmlformats.org/wordprocessingml/2006/main" xmlns:ma14="http://schemas.microsoft.com/office/mac/drawingml/2011/main" xmlns:arto="http://schemas.microsoft.com/office/word/2006/arto"/>
+                            <ma14:wrappingTextBoxFlag xmlns:arto="http://schemas.microsoft.com/office/word/2006/arto" xmlns:ma14="http://schemas.microsoft.com/office/mac/drawingml/2011/main" xmlns:w="http://schemas.openxmlformats.org/wordprocessingml/2006/main" xmlns:w10="urn:schemas-microsoft-com:office:word" xmlns:v="urn:schemas-microsoft-com:vml" xmlns:o="urn:schemas-microsoft-com:office:office" xmlns:mv="urn:schemas-microsoft-com:mac:vml" xmlns:mo="http://schemas.microsoft.com/office/mac/office/2008/main" xmlns=""/>
                           </a:ext>
                         </a:extLst>
                       </wps:spPr>
@@ -387,7 +389,7 @@
       </w:r>
     </w:p>
     <w:p/>
-    <w:bookmarkStart w:id="0" w:name="_Toc243976953" w:displacedByCustomXml="next"/>
+    <w:bookmarkStart w:id="1" w:name="_Toc243976953" w:displacedByCustomXml="next"/>
     <w:sdt>
       <w:sdtPr>
         <w:rPr>
@@ -451,7 +453,7 @@
             </w:rPr>
             <w:fldChar w:fldCharType="separate"/>
           </w:r>
-          <w:hyperlink w:anchor="_Toc534816652" w:history="1">
+          <w:hyperlink w:anchor="_Toc534823435" w:history="1">
             <w:r>
               <w:rPr>
                 <w:rStyle w:val="Lienhypertexte"/>
@@ -493,7 +495,7 @@
                 <w:noProof/>
                 <w:webHidden/>
               </w:rPr>
-              <w:instrText xml:space="preserve"> PAGEREF _Toc534816652 \h </w:instrText>
+              <w:instrText xml:space="preserve"> PAGEREF _Toc534823435 \h </w:instrText>
             </w:r>
             <w:r>
               <w:rPr>
@@ -537,7 +539,7 @@
               <w:szCs w:val="22"/>
             </w:rPr>
           </w:pPr>
-          <w:hyperlink w:anchor="_Toc534816653" w:history="1">
+          <w:hyperlink w:anchor="_Toc534823436" w:history="1">
             <w:r>
               <w:rPr>
                 <w:rStyle w:val="Lienhypertexte"/>
@@ -579,7 +581,7 @@
                 <w:noProof/>
                 <w:webHidden/>
               </w:rPr>
-              <w:instrText xml:space="preserve"> PAGEREF _Toc534816653 \h </w:instrText>
+              <w:instrText xml:space="preserve"> PAGEREF _Toc534823436 \h </w:instrText>
             </w:r>
             <w:r>
               <w:rPr>
@@ -623,7 +625,7 @@
               <w:szCs w:val="22"/>
             </w:rPr>
           </w:pPr>
-          <w:hyperlink w:anchor="_Toc534816654" w:history="1">
+          <w:hyperlink w:anchor="_Toc534823437" w:history="1">
             <w:r>
               <w:rPr>
                 <w:rStyle w:val="Lienhypertexte"/>
@@ -665,7 +667,7 @@
                 <w:noProof/>
                 <w:webHidden/>
               </w:rPr>
-              <w:instrText xml:space="preserve"> PAGEREF _Toc534816654 \h </w:instrText>
+              <w:instrText xml:space="preserve"> PAGEREF _Toc534823437 \h </w:instrText>
             </w:r>
             <w:r>
               <w:rPr>
@@ -709,7 +711,7 @@
               <w:szCs w:val="22"/>
             </w:rPr>
           </w:pPr>
-          <w:hyperlink w:anchor="_Toc534816655" w:history="1">
+          <w:hyperlink w:anchor="_Toc534823438" w:history="1">
             <w:r>
               <w:rPr>
                 <w:rStyle w:val="Lienhypertexte"/>
@@ -751,7 +753,7 @@
                 <w:noProof/>
                 <w:webHidden/>
               </w:rPr>
-              <w:instrText xml:space="preserve"> PAGEREF _Toc534816655 \h </w:instrText>
+              <w:instrText xml:space="preserve"> PAGEREF _Toc534823438 \h </w:instrText>
             </w:r>
             <w:r>
               <w:rPr>
@@ -795,7 +797,7 @@
               <w:szCs w:val="22"/>
             </w:rPr>
           </w:pPr>
-          <w:hyperlink w:anchor="_Toc534816656" w:history="1">
+          <w:hyperlink w:anchor="_Toc534823439" w:history="1">
             <w:r>
               <w:rPr>
                 <w:rStyle w:val="Lienhypertexte"/>
@@ -837,7 +839,7 @@
                 <w:noProof/>
                 <w:webHidden/>
               </w:rPr>
-              <w:instrText xml:space="preserve"> PAGEREF _Toc534816656 \h </w:instrText>
+              <w:instrText xml:space="preserve"> PAGEREF _Toc534823439 \h </w:instrText>
             </w:r>
             <w:r>
               <w:rPr>
@@ -881,7 +883,7 @@
               <w:szCs w:val="22"/>
             </w:rPr>
           </w:pPr>
-          <w:hyperlink w:anchor="_Toc534816657" w:history="1">
+          <w:hyperlink w:anchor="_Toc534823440" w:history="1">
             <w:r>
               <w:rPr>
                 <w:rStyle w:val="Lienhypertexte"/>
@@ -923,7 +925,7 @@
                 <w:noProof/>
                 <w:webHidden/>
               </w:rPr>
-              <w:instrText xml:space="preserve"> PAGEREF _Toc534816657 \h </w:instrText>
+              <w:instrText xml:space="preserve"> PAGEREF _Toc534823440 \h </w:instrText>
             </w:r>
             <w:r>
               <w:rPr>
@@ -967,7 +969,7 @@
               <w:szCs w:val="22"/>
             </w:rPr>
           </w:pPr>
-          <w:hyperlink w:anchor="_Toc534816658" w:history="1">
+          <w:hyperlink w:anchor="_Toc534823441" w:history="1">
             <w:r>
               <w:rPr>
                 <w:rStyle w:val="Lienhypertexte"/>
@@ -1009,7 +1011,7 @@
                 <w:noProof/>
                 <w:webHidden/>
               </w:rPr>
-              <w:instrText xml:space="preserve"> PAGEREF _Toc534816658 \h </w:instrText>
+              <w:instrText xml:space="preserve"> PAGEREF _Toc534823441 \h </w:instrText>
             </w:r>
             <w:r>
               <w:rPr>
@@ -1053,7 +1055,7 @@
               <w:szCs w:val="22"/>
             </w:rPr>
           </w:pPr>
-          <w:hyperlink w:anchor="_Toc534816659" w:history="1">
+          <w:hyperlink w:anchor="_Toc534823442" w:history="1">
             <w:r>
               <w:rPr>
                 <w:rStyle w:val="Lienhypertexte"/>
@@ -1095,7 +1097,7 @@
                 <w:noProof/>
                 <w:webHidden/>
               </w:rPr>
-              <w:instrText xml:space="preserve"> PAGEREF _Toc534816659 \h </w:instrText>
+              <w:instrText xml:space="preserve"> PAGEREF _Toc534823442 \h </w:instrText>
             </w:r>
             <w:r>
               <w:rPr>
@@ -1139,7 +1141,7 @@
               <w:szCs w:val="22"/>
             </w:rPr>
           </w:pPr>
-          <w:hyperlink w:anchor="_Toc534816660" w:history="1">
+          <w:hyperlink w:anchor="_Toc534823443" w:history="1">
             <w:r>
               <w:rPr>
                 <w:rStyle w:val="Lienhypertexte"/>
@@ -1181,7 +1183,7 @@
                 <w:noProof/>
                 <w:webHidden/>
               </w:rPr>
-              <w:instrText xml:space="preserve"> PAGEREF _Toc534816660 \h </w:instrText>
+              <w:instrText xml:space="preserve"> PAGEREF _Toc534823443 \h </w:instrText>
             </w:r>
             <w:r>
               <w:rPr>
@@ -1225,7 +1227,7 @@
               <w:szCs w:val="22"/>
             </w:rPr>
           </w:pPr>
-          <w:hyperlink w:anchor="_Toc534816661" w:history="1">
+          <w:hyperlink w:anchor="_Toc534823444" w:history="1">
             <w:r>
               <w:rPr>
                 <w:rStyle w:val="Lienhypertexte"/>
@@ -1267,7 +1269,7 @@
                 <w:noProof/>
                 <w:webHidden/>
               </w:rPr>
-              <w:instrText xml:space="preserve"> PAGEREF _Toc534816661 \h </w:instrText>
+              <w:instrText xml:space="preserve"> PAGEREF _Toc534823444 \h </w:instrText>
             </w:r>
             <w:r>
               <w:rPr>
@@ -1310,7 +1312,7 @@
               <w:szCs w:val="22"/>
             </w:rPr>
           </w:pPr>
-          <w:hyperlink w:anchor="_Toc534816662" w:history="1">
+          <w:hyperlink w:anchor="_Toc534823445" w:history="1">
             <w:r>
               <w:rPr>
                 <w:rStyle w:val="Lienhypertexte"/>
@@ -1337,7 +1339,7 @@
                 <w:noProof/>
                 <w:webHidden/>
               </w:rPr>
-              <w:instrText xml:space="preserve"> PAGEREF _Toc534816662 \h </w:instrText>
+              <w:instrText xml:space="preserve"> PAGEREF _Toc534823445 \h </w:instrText>
             </w:r>
             <w:r>
               <w:rPr>
@@ -1380,7 +1382,7 @@
               <w:szCs w:val="22"/>
             </w:rPr>
           </w:pPr>
-          <w:hyperlink w:anchor="_Toc534816663" w:history="1">
+          <w:hyperlink w:anchor="_Toc534823446" w:history="1">
             <w:r>
               <w:rPr>
                 <w:rStyle w:val="Lienhypertexte"/>
@@ -1407,7 +1409,7 @@
                 <w:noProof/>
                 <w:webHidden/>
               </w:rPr>
-              <w:instrText xml:space="preserve"> PAGEREF _Toc534816663 \h </w:instrText>
+              <w:instrText xml:space="preserve"> PAGEREF _Toc534823446 \h </w:instrText>
             </w:r>
             <w:r>
               <w:rPr>
@@ -1450,7 +1452,7 @@
               <w:szCs w:val="22"/>
             </w:rPr>
           </w:pPr>
-          <w:hyperlink w:anchor="_Toc534816664" w:history="1">
+          <w:hyperlink w:anchor="_Toc534823447" w:history="1">
             <w:r>
               <w:rPr>
                 <w:rStyle w:val="Lienhypertexte"/>
@@ -1477,7 +1479,7 @@
                 <w:noProof/>
                 <w:webHidden/>
               </w:rPr>
-              <w:instrText xml:space="preserve"> PAGEREF _Toc534816664 \h </w:instrText>
+              <w:instrText xml:space="preserve"> PAGEREF _Toc534823447 \h </w:instrText>
             </w:r>
             <w:r>
               <w:rPr>
@@ -1520,7 +1522,7 @@
               <w:szCs w:val="22"/>
             </w:rPr>
           </w:pPr>
-          <w:hyperlink w:anchor="_Toc534816665" w:history="1">
+          <w:hyperlink w:anchor="_Toc534823448" w:history="1">
             <w:r>
               <w:rPr>
                 <w:rStyle w:val="Lienhypertexte"/>
@@ -1547,7 +1549,7 @@
                 <w:noProof/>
                 <w:webHidden/>
               </w:rPr>
-              <w:instrText xml:space="preserve"> PAGEREF _Toc534816665 \h </w:instrText>
+              <w:instrText xml:space="preserve"> PAGEREF _Toc534823448 \h </w:instrText>
             </w:r>
             <w:r>
               <w:rPr>
@@ -1590,7 +1592,7 @@
               <w:szCs w:val="22"/>
             </w:rPr>
           </w:pPr>
-          <w:hyperlink w:anchor="_Toc534816666" w:history="1">
+          <w:hyperlink w:anchor="_Toc534823449" w:history="1">
             <w:r>
               <w:rPr>
                 <w:rStyle w:val="Lienhypertexte"/>
@@ -1617,7 +1619,7 @@
                 <w:noProof/>
                 <w:webHidden/>
               </w:rPr>
-              <w:instrText xml:space="preserve"> PAGEREF _Toc534816666 \h </w:instrText>
+              <w:instrText xml:space="preserve"> PAGEREF _Toc534823449 \h </w:instrText>
             </w:r>
             <w:r>
               <w:rPr>
@@ -1660,7 +1662,7 @@
               <w:szCs w:val="22"/>
             </w:rPr>
           </w:pPr>
-          <w:hyperlink w:anchor="_Toc534816667" w:history="1">
+          <w:hyperlink w:anchor="_Toc534823450" w:history="1">
             <w:r>
               <w:rPr>
                 <w:rStyle w:val="Lienhypertexte"/>
@@ -1687,7 +1689,7 @@
                 <w:noProof/>
                 <w:webHidden/>
               </w:rPr>
-              <w:instrText xml:space="preserve"> PAGEREF _Toc534816667 \h </w:instrText>
+              <w:instrText xml:space="preserve"> PAGEREF _Toc534823450 \h </w:instrText>
             </w:r>
             <w:r>
               <w:rPr>
@@ -1730,7 +1732,7 @@
               <w:szCs w:val="22"/>
             </w:rPr>
           </w:pPr>
-          <w:hyperlink w:anchor="_Toc534816668" w:history="1">
+          <w:hyperlink w:anchor="_Toc534823451" w:history="1">
             <w:r>
               <w:rPr>
                 <w:rStyle w:val="Lienhypertexte"/>
@@ -1757,7 +1759,7 @@
                 <w:noProof/>
                 <w:webHidden/>
               </w:rPr>
-              <w:instrText xml:space="preserve"> PAGEREF _Toc534816668 \h </w:instrText>
+              <w:instrText xml:space="preserve"> PAGEREF _Toc534823451 \h </w:instrText>
             </w:r>
             <w:r>
               <w:rPr>
@@ -1800,7 +1802,7 @@
               <w:szCs w:val="22"/>
             </w:rPr>
           </w:pPr>
-          <w:hyperlink w:anchor="_Toc534816669" w:history="1">
+          <w:hyperlink w:anchor="_Toc534823452" w:history="1">
             <w:r>
               <w:rPr>
                 <w:rStyle w:val="Lienhypertexte"/>
@@ -1827,7 +1829,7 @@
                 <w:noProof/>
                 <w:webHidden/>
               </w:rPr>
-              <w:instrText xml:space="preserve"> PAGEREF _Toc534816669 \h </w:instrText>
+              <w:instrText xml:space="preserve"> PAGEREF _Toc534823452 \h </w:instrText>
             </w:r>
             <w:r>
               <w:rPr>
@@ -1870,7 +1872,7 @@
               <w:szCs w:val="22"/>
             </w:rPr>
           </w:pPr>
-          <w:hyperlink w:anchor="_Toc534816670" w:history="1">
+          <w:hyperlink w:anchor="_Toc534823453" w:history="1">
             <w:r>
               <w:rPr>
                 <w:rStyle w:val="Lienhypertexte"/>
@@ -1897,7 +1899,7 @@
                 <w:noProof/>
                 <w:webHidden/>
               </w:rPr>
-              <w:instrText xml:space="preserve"> PAGEREF _Toc534816670 \h </w:instrText>
+              <w:instrText xml:space="preserve"> PAGEREF _Toc534823453 \h </w:instrText>
             </w:r>
             <w:r>
               <w:rPr>
@@ -1940,7 +1942,7 @@
               <w:szCs w:val="22"/>
             </w:rPr>
           </w:pPr>
-          <w:hyperlink w:anchor="_Toc534816671" w:history="1">
+          <w:hyperlink w:anchor="_Toc534823454" w:history="1">
             <w:r>
               <w:rPr>
                 <w:rStyle w:val="Lienhypertexte"/>
@@ -1967,7 +1969,7 @@
                 <w:noProof/>
                 <w:webHidden/>
               </w:rPr>
-              <w:instrText xml:space="preserve"> PAGEREF _Toc534816671 \h </w:instrText>
+              <w:instrText xml:space="preserve"> PAGEREF _Toc534823454 \h </w:instrText>
             </w:r>
             <w:r>
               <w:rPr>
@@ -2010,7 +2012,7 @@
               <w:szCs w:val="22"/>
             </w:rPr>
           </w:pPr>
-          <w:hyperlink w:anchor="_Toc534816672" w:history="1">
+          <w:hyperlink w:anchor="_Toc534823455" w:history="1">
             <w:r>
               <w:rPr>
                 <w:rStyle w:val="Lienhypertexte"/>
@@ -2037,7 +2039,7 @@
                 <w:noProof/>
                 <w:webHidden/>
               </w:rPr>
-              <w:instrText xml:space="preserve"> PAGEREF _Toc534816672 \h </w:instrText>
+              <w:instrText xml:space="preserve"> PAGEREF _Toc534823455 \h </w:instrText>
             </w:r>
             <w:r>
               <w:rPr>
@@ -2081,7 +2083,7 @@
               <w:szCs w:val="22"/>
             </w:rPr>
           </w:pPr>
-          <w:hyperlink w:anchor="_Toc534816673" w:history="1">
+          <w:hyperlink w:anchor="_Toc534823456" w:history="1">
             <w:r>
               <w:rPr>
                 <w:rStyle w:val="Lienhypertexte"/>
@@ -2123,7 +2125,7 @@
                 <w:noProof/>
                 <w:webHidden/>
               </w:rPr>
-              <w:instrText xml:space="preserve"> PAGEREF _Toc534816673 \h </w:instrText>
+              <w:instrText xml:space="preserve"> PAGEREF _Toc534823456 \h </w:instrText>
             </w:r>
             <w:r>
               <w:rPr>
@@ -2167,7 +2169,7 @@
               <w:szCs w:val="22"/>
             </w:rPr>
           </w:pPr>
-          <w:hyperlink w:anchor="_Toc534816674" w:history="1">
+          <w:hyperlink w:anchor="_Toc534823457" w:history="1">
             <w:r>
               <w:rPr>
                 <w:rStyle w:val="Lienhypertexte"/>
@@ -2209,7 +2211,7 @@
                 <w:noProof/>
                 <w:webHidden/>
               </w:rPr>
-              <w:instrText xml:space="preserve"> PAGEREF _Toc534816674 \h </w:instrText>
+              <w:instrText xml:space="preserve"> PAGEREF _Toc534823457 \h </w:instrText>
             </w:r>
             <w:r>
               <w:rPr>
@@ -2253,7 +2255,7 @@
               <w:szCs w:val="22"/>
             </w:rPr>
           </w:pPr>
-          <w:hyperlink w:anchor="_Toc534816675" w:history="1">
+          <w:hyperlink w:anchor="_Toc534823458" w:history="1">
             <w:r>
               <w:rPr>
                 <w:rStyle w:val="Lienhypertexte"/>
@@ -2295,7 +2297,7 @@
                 <w:noProof/>
                 <w:webHidden/>
               </w:rPr>
-              <w:instrText xml:space="preserve"> PAGEREF _Toc534816675 \h </w:instrText>
+              <w:instrText xml:space="preserve"> PAGEREF _Toc534823458 \h </w:instrText>
             </w:r>
             <w:r>
               <w:rPr>
@@ -2338,7 +2340,7 @@
               <w:szCs w:val="22"/>
             </w:rPr>
           </w:pPr>
-          <w:hyperlink w:anchor="_Toc534816676" w:history="1">
+          <w:hyperlink w:anchor="_Toc534823459" w:history="1">
             <w:r>
               <w:rPr>
                 <w:rStyle w:val="Lienhypertexte"/>
@@ -2365,7 +2367,7 @@
                 <w:noProof/>
                 <w:webHidden/>
               </w:rPr>
-              <w:instrText xml:space="preserve"> PAGEREF _Toc534816676 \h </w:instrText>
+              <w:instrText xml:space="preserve"> PAGEREF _Toc534823459 \h </w:instrText>
             </w:r>
             <w:r>
               <w:rPr>
@@ -2408,7 +2410,7 @@
               <w:szCs w:val="22"/>
             </w:rPr>
           </w:pPr>
-          <w:hyperlink w:anchor="_Toc534816677" w:history="1">
+          <w:hyperlink w:anchor="_Toc534823460" w:history="1">
             <w:r>
               <w:rPr>
                 <w:rStyle w:val="Lienhypertexte"/>
@@ -2435,7 +2437,7 @@
                 <w:noProof/>
                 <w:webHidden/>
               </w:rPr>
-              <w:instrText xml:space="preserve"> PAGEREF _Toc534816677 \h </w:instrText>
+              <w:instrText xml:space="preserve"> PAGEREF _Toc534823460 \h </w:instrText>
             </w:r>
             <w:r>
               <w:rPr>
@@ -2479,7 +2481,7 @@
               <w:szCs w:val="22"/>
             </w:rPr>
           </w:pPr>
-          <w:hyperlink w:anchor="_Toc534816678" w:history="1">
+          <w:hyperlink w:anchor="_Toc534823461" w:history="1">
             <w:r>
               <w:rPr>
                 <w:rStyle w:val="Lienhypertexte"/>
@@ -2521,7 +2523,7 @@
                 <w:noProof/>
                 <w:webHidden/>
               </w:rPr>
-              <w:instrText xml:space="preserve"> PAGEREF _Toc534816678 \h </w:instrText>
+              <w:instrText xml:space="preserve"> PAGEREF _Toc534823461 \h </w:instrText>
             </w:r>
             <w:r>
               <w:rPr>
@@ -2564,7 +2566,7 @@
               <w:szCs w:val="22"/>
             </w:rPr>
           </w:pPr>
-          <w:hyperlink w:anchor="_Toc534816679" w:history="1">
+          <w:hyperlink w:anchor="_Toc534823462" w:history="1">
             <w:r>
               <w:rPr>
                 <w:rStyle w:val="Lienhypertexte"/>
@@ -2591,7 +2593,7 @@
                 <w:noProof/>
                 <w:webHidden/>
               </w:rPr>
-              <w:instrText xml:space="preserve"> PAGEREF _Toc534816679 \h </w:instrText>
+              <w:instrText xml:space="preserve"> PAGEREF _Toc534823462 \h </w:instrText>
             </w:r>
             <w:r>
               <w:rPr>
@@ -2634,7 +2636,7 @@
               <w:szCs w:val="22"/>
             </w:rPr>
           </w:pPr>
-          <w:hyperlink w:anchor="_Toc534816680" w:history="1">
+          <w:hyperlink w:anchor="_Toc534823463" w:history="1">
             <w:r>
               <w:rPr>
                 <w:rStyle w:val="Lienhypertexte"/>
@@ -2661,7 +2663,7 @@
                 <w:noProof/>
                 <w:webHidden/>
               </w:rPr>
-              <w:instrText xml:space="preserve"> PAGEREF _Toc534816680 \h </w:instrText>
+              <w:instrText xml:space="preserve"> PAGEREF _Toc534823463 \h </w:instrText>
             </w:r>
             <w:r>
               <w:rPr>
@@ -2704,7 +2706,7 @@
               <w:szCs w:val="22"/>
             </w:rPr>
           </w:pPr>
-          <w:hyperlink w:anchor="_Toc534816681" w:history="1">
+          <w:hyperlink w:anchor="_Toc534823464" w:history="1">
             <w:r>
               <w:rPr>
                 <w:rStyle w:val="Lienhypertexte"/>
@@ -2731,7 +2733,7 @@
                 <w:noProof/>
                 <w:webHidden/>
               </w:rPr>
-              <w:instrText xml:space="preserve"> PAGEREF _Toc534816681 \h </w:instrText>
+              <w:instrText xml:space="preserve"> PAGEREF _Toc534823464 \h </w:instrText>
             </w:r>
             <w:r>
               <w:rPr>
@@ -2774,7 +2776,7 @@
               <w:szCs w:val="22"/>
             </w:rPr>
           </w:pPr>
-          <w:hyperlink w:anchor="_Toc534816682" w:history="1">
+          <w:hyperlink w:anchor="_Toc534823465" w:history="1">
             <w:r>
               <w:rPr>
                 <w:rStyle w:val="Lienhypertexte"/>
@@ -2801,7 +2803,7 @@
                 <w:noProof/>
                 <w:webHidden/>
               </w:rPr>
-              <w:instrText xml:space="preserve"> PAGEREF _Toc534816682 \h </w:instrText>
+              <w:instrText xml:space="preserve"> PAGEREF _Toc534823465 \h </w:instrText>
             </w:r>
             <w:r>
               <w:rPr>
@@ -2845,7 +2847,7 @@
               <w:szCs w:val="22"/>
             </w:rPr>
           </w:pPr>
-          <w:hyperlink w:anchor="_Toc534816683" w:history="1">
+          <w:hyperlink w:anchor="_Toc534823466" w:history="1">
             <w:r>
               <w:rPr>
                 <w:rStyle w:val="Lienhypertexte"/>
@@ -2863,6 +2865,14 @@
             </w:r>
             <w:r>
               <w:rPr>
+                <w:noProof/>
+                <w:sz w:val="22"/>
+                <w:szCs w:val="22"/>
+              </w:rPr>
+              <w:t xml:space="preserve">    </w:t>
+            </w:r>
+            <w:r>
+              <w:rPr>
                 <w:rStyle w:val="Lienhypertexte"/>
                 <w:noProof/>
               </w:rPr>
@@ -2887,7 +2897,7 @@
                 <w:noProof/>
                 <w:webHidden/>
               </w:rPr>
-              <w:instrText xml:space="preserve"> PAGEREF _Toc534816683 \h </w:instrText>
+              <w:instrText xml:space="preserve"> PAGEREF _Toc534823466 \h </w:instrText>
             </w:r>
             <w:r>
               <w:rPr>
@@ -2931,7 +2941,7 @@
               <w:szCs w:val="22"/>
             </w:rPr>
           </w:pPr>
-          <w:hyperlink w:anchor="_Toc534816684" w:history="1">
+          <w:hyperlink w:anchor="_Toc534823467" w:history="1">
             <w:r>
               <w:rPr>
                 <w:rStyle w:val="Lienhypertexte"/>
@@ -2973,7 +2983,7 @@
                 <w:noProof/>
                 <w:webHidden/>
               </w:rPr>
-              <w:instrText xml:space="preserve"> PAGEREF _Toc534816684 \h </w:instrText>
+              <w:instrText xml:space="preserve"> PAGEREF _Toc534823467 \h </w:instrText>
             </w:r>
             <w:r>
               <w:rPr>
@@ -2994,6 +3004,92 @@
                 <w:webHidden/>
               </w:rPr>
               <w:t>27</w:t>
+            </w:r>
+            <w:r>
+              <w:rPr>
+                <w:noProof/>
+                <w:webHidden/>
+              </w:rPr>
+              <w:fldChar w:fldCharType="end"/>
+            </w:r>
+          </w:hyperlink>
+        </w:p>
+        <w:p>
+          <w:pPr>
+            <w:pStyle w:val="TM3"/>
+            <w:tabs>
+              <w:tab w:val="left" w:pos="1100"/>
+              <w:tab w:val="right" w:leader="dot" w:pos="9062"/>
+            </w:tabs>
+            <w:rPr>
+              <w:noProof/>
+              <w:sz w:val="22"/>
+              <w:szCs w:val="22"/>
+            </w:rPr>
+          </w:pPr>
+          <w:hyperlink w:anchor="_Toc534823468" w:history="1">
+            <w:r>
+              <w:rPr>
+                <w:rStyle w:val="Lienhypertexte"/>
+                <w:noProof/>
+              </w:rPr>
+              <w:t>e)</w:t>
+            </w:r>
+            <w:r>
+              <w:rPr>
+                <w:noProof/>
+                <w:sz w:val="22"/>
+                <w:szCs w:val="22"/>
+              </w:rPr>
+              <w:tab/>
+            </w:r>
+            <w:r>
+              <w:rPr>
+                <w:rStyle w:val="Lienhypertexte"/>
+                <w:noProof/>
+              </w:rPr>
+              <w:t>Choix techno</w:t>
+            </w:r>
+            <w:r>
+              <w:rPr>
+                <w:noProof/>
+                <w:webHidden/>
+              </w:rPr>
+              <w:tab/>
+            </w:r>
+            <w:r>
+              <w:rPr>
+                <w:noProof/>
+                <w:webHidden/>
+              </w:rPr>
+              <w:fldChar w:fldCharType="begin"/>
+            </w:r>
+            <w:r>
+              <w:rPr>
+                <w:noProof/>
+                <w:webHidden/>
+              </w:rPr>
+              <w:instrText xml:space="preserve"> PAGEREF _Toc534823468 \h </w:instrText>
+            </w:r>
+            <w:r>
+              <w:rPr>
+                <w:noProof/>
+                <w:webHidden/>
+              </w:rPr>
+            </w:r>
+            <w:r>
+              <w:rPr>
+                <w:noProof/>
+                <w:webHidden/>
+              </w:rPr>
+              <w:fldChar w:fldCharType="separate"/>
+            </w:r>
+            <w:r>
+              <w:rPr>
+                <w:noProof/>
+                <w:webHidden/>
+              </w:rPr>
+              <w:t>28</w:t>
             </w:r>
             <w:r>
               <w:rPr>
@@ -3017,7 +3113,7 @@
               <w:szCs w:val="22"/>
             </w:rPr>
           </w:pPr>
-          <w:hyperlink w:anchor="_Toc534816685" w:history="1">
+          <w:hyperlink w:anchor="_Toc534823469" w:history="1">
             <w:r>
               <w:rPr>
                 <w:rStyle w:val="Lienhypertexte"/>
@@ -3059,7 +3155,7 @@
                 <w:noProof/>
                 <w:webHidden/>
               </w:rPr>
-              <w:instrText xml:space="preserve"> PAGEREF _Toc534816685 \h </w:instrText>
+              <w:instrText xml:space="preserve"> PAGEREF _Toc534823469 \h </w:instrText>
             </w:r>
             <w:r>
               <w:rPr>
@@ -3079,7 +3175,7 @@
                 <w:noProof/>
                 <w:webHidden/>
               </w:rPr>
-              <w:t>28</w:t>
+              <w:t>29</w:t>
             </w:r>
             <w:r>
               <w:rPr>
@@ -3103,7 +3199,7 @@
               <w:szCs w:val="22"/>
             </w:rPr>
           </w:pPr>
-          <w:hyperlink w:anchor="_Toc534816686" w:history="1">
+          <w:hyperlink w:anchor="_Toc534823470" w:history="1">
             <w:r>
               <w:rPr>
                 <w:rStyle w:val="Lienhypertexte"/>
@@ -3145,7 +3241,7 @@
                 <w:noProof/>
                 <w:webHidden/>
               </w:rPr>
-              <w:instrText xml:space="preserve"> PAGEREF _Toc534816686 \h </w:instrText>
+              <w:instrText xml:space="preserve"> PAGEREF _Toc534823470 \h </w:instrText>
             </w:r>
             <w:r>
               <w:rPr>
@@ -3165,7 +3261,7 @@
                 <w:noProof/>
                 <w:webHidden/>
               </w:rPr>
-              <w:t>28</w:t>
+              <w:t>29</w:t>
             </w:r>
             <w:r>
               <w:rPr>
@@ -3188,7 +3284,7 @@
               <w:szCs w:val="22"/>
             </w:rPr>
           </w:pPr>
-          <w:hyperlink w:anchor="_Toc534816687" w:history="1">
+          <w:hyperlink w:anchor="_Toc534823471" w:history="1">
             <w:r>
               <w:rPr>
                 <w:rStyle w:val="Lienhypertexte"/>
@@ -3215,7 +3311,7 @@
                 <w:noProof/>
                 <w:webHidden/>
               </w:rPr>
-              <w:instrText xml:space="preserve"> PAGEREF _Toc534816687 \h </w:instrText>
+              <w:instrText xml:space="preserve"> PAGEREF _Toc534823471 \h </w:instrText>
             </w:r>
             <w:r>
               <w:rPr>
@@ -3235,7 +3331,7 @@
                 <w:noProof/>
                 <w:webHidden/>
               </w:rPr>
-              <w:t>28</w:t>
+              <w:t>29</w:t>
             </w:r>
             <w:r>
               <w:rPr>
@@ -3258,7 +3354,7 @@
               <w:szCs w:val="22"/>
             </w:rPr>
           </w:pPr>
-          <w:hyperlink w:anchor="_Toc534816688" w:history="1">
+          <w:hyperlink w:anchor="_Toc534823472" w:history="1">
             <w:r>
               <w:rPr>
                 <w:rStyle w:val="Lienhypertexte"/>
@@ -3285,7 +3381,7 @@
                 <w:noProof/>
                 <w:webHidden/>
               </w:rPr>
-              <w:instrText xml:space="preserve"> PAGEREF _Toc534816688 \h </w:instrText>
+              <w:instrText xml:space="preserve"> PAGEREF _Toc534823472 \h </w:instrText>
             </w:r>
             <w:r>
               <w:rPr>
@@ -3305,7 +3401,7 @@
                 <w:noProof/>
                 <w:webHidden/>
               </w:rPr>
-              <w:t>28</w:t>
+              <w:t>29</w:t>
             </w:r>
             <w:r>
               <w:rPr>
@@ -3329,7 +3425,7 @@
               <w:szCs w:val="22"/>
             </w:rPr>
           </w:pPr>
-          <w:hyperlink w:anchor="_Toc534816689" w:history="1">
+          <w:hyperlink w:anchor="_Toc534823473" w:history="1">
             <w:r>
               <w:rPr>
                 <w:rStyle w:val="Lienhypertexte"/>
@@ -3371,7 +3467,7 @@
                 <w:noProof/>
                 <w:webHidden/>
               </w:rPr>
-              <w:instrText xml:space="preserve"> PAGEREF _Toc534816689 \h </w:instrText>
+              <w:instrText xml:space="preserve"> PAGEREF _Toc534823473 \h </w:instrText>
             </w:r>
             <w:r>
               <w:rPr>
@@ -3391,7 +3487,7 @@
                 <w:noProof/>
                 <w:webHidden/>
               </w:rPr>
-              <w:t>29</w:t>
+              <w:t>30</w:t>
             </w:r>
             <w:r>
               <w:rPr>
@@ -3414,7 +3510,7 @@
               <w:szCs w:val="22"/>
             </w:rPr>
           </w:pPr>
-          <w:hyperlink w:anchor="_Toc534816690" w:history="1">
+          <w:hyperlink w:anchor="_Toc534823474" w:history="1">
             <w:r>
               <w:rPr>
                 <w:rStyle w:val="Lienhypertexte"/>
@@ -3442,7 +3538,7 @@
                 <w:noProof/>
                 <w:webHidden/>
               </w:rPr>
-              <w:instrText xml:space="preserve"> PAGEREF _Toc534816690 \h </w:instrText>
+              <w:instrText xml:space="preserve"> PAGEREF _Toc534823474 \h </w:instrText>
             </w:r>
             <w:r>
               <w:rPr>
@@ -3462,7 +3558,7 @@
                 <w:noProof/>
                 <w:webHidden/>
               </w:rPr>
-              <w:t>29</w:t>
+              <w:t>30</w:t>
             </w:r>
             <w:r>
               <w:rPr>
@@ -3485,7 +3581,7 @@
               <w:szCs w:val="22"/>
             </w:rPr>
           </w:pPr>
-          <w:hyperlink w:anchor="_Toc534816691" w:history="1">
+          <w:hyperlink w:anchor="_Toc534823475" w:history="1">
             <w:r>
               <w:rPr>
                 <w:rStyle w:val="Lienhypertexte"/>
@@ -3513,7 +3609,7 @@
                 <w:noProof/>
                 <w:webHidden/>
               </w:rPr>
-              <w:instrText xml:space="preserve"> PAGEREF _Toc534816691 \h </w:instrText>
+              <w:instrText xml:space="preserve"> PAGEREF _Toc534823475 \h </w:instrText>
             </w:r>
             <w:r>
               <w:rPr>
@@ -3533,7 +3629,7 @@
                 <w:noProof/>
                 <w:webHidden/>
               </w:rPr>
-              <w:t>30</w:t>
+              <w:t>31</w:t>
             </w:r>
             <w:r>
               <w:rPr>
@@ -3557,7 +3653,7 @@
               <w:szCs w:val="22"/>
             </w:rPr>
           </w:pPr>
-          <w:hyperlink w:anchor="_Toc534816692" w:history="1">
+          <w:hyperlink w:anchor="_Toc534823476" w:history="1">
             <w:r>
               <w:rPr>
                 <w:rStyle w:val="Lienhypertexte"/>
@@ -3599,7 +3695,7 @@
                 <w:noProof/>
                 <w:webHidden/>
               </w:rPr>
-              <w:instrText xml:space="preserve"> PAGEREF _Toc534816692 \h </w:instrText>
+              <w:instrText xml:space="preserve"> PAGEREF _Toc534823476 \h </w:instrText>
             </w:r>
             <w:r>
               <w:rPr>
@@ -3619,7 +3715,7 @@
                 <w:noProof/>
                 <w:webHidden/>
               </w:rPr>
-              <w:t>31</w:t>
+              <w:t>32</w:t>
             </w:r>
             <w:r>
               <w:rPr>
@@ -3643,7 +3739,7 @@
               <w:szCs w:val="22"/>
             </w:rPr>
           </w:pPr>
-          <w:hyperlink w:anchor="_Toc534816693" w:history="1">
+          <w:hyperlink w:anchor="_Toc534823477" w:history="1">
             <w:r>
               <w:rPr>
                 <w:rStyle w:val="Lienhypertexte"/>
@@ -3685,7 +3781,7 @@
                 <w:noProof/>
                 <w:webHidden/>
               </w:rPr>
-              <w:instrText xml:space="preserve"> PAGEREF _Toc534816693 \h </w:instrText>
+              <w:instrText xml:space="preserve"> PAGEREF _Toc534823477 \h </w:instrText>
             </w:r>
             <w:r>
               <w:rPr>
@@ -3705,7 +3801,7 @@
                 <w:noProof/>
                 <w:webHidden/>
               </w:rPr>
-              <w:t>31</w:t>
+              <w:t>32</w:t>
             </w:r>
             <w:r>
               <w:rPr>
@@ -3729,7 +3825,7 @@
               <w:szCs w:val="22"/>
             </w:rPr>
           </w:pPr>
-          <w:hyperlink w:anchor="_Toc534816694" w:history="1">
+          <w:hyperlink w:anchor="_Toc534823478" w:history="1">
             <w:r>
               <w:rPr>
                 <w:rStyle w:val="Lienhypertexte"/>
@@ -3771,7 +3867,7 @@
                 <w:noProof/>
                 <w:webHidden/>
               </w:rPr>
-              <w:instrText xml:space="preserve"> PAGEREF _Toc534816694 \h </w:instrText>
+              <w:instrText xml:space="preserve"> PAGEREF _Toc534823478 \h </w:instrText>
             </w:r>
             <w:r>
               <w:rPr>
@@ -3791,7 +3887,7 @@
                 <w:noProof/>
                 <w:webHidden/>
               </w:rPr>
-              <w:t>32</w:t>
+              <w:t>33</w:t>
             </w:r>
             <w:r>
               <w:rPr>
@@ -3815,7 +3911,7 @@
               <w:szCs w:val="22"/>
             </w:rPr>
           </w:pPr>
-          <w:hyperlink w:anchor="_Toc534816695" w:history="1">
+          <w:hyperlink w:anchor="_Toc534823479" w:history="1">
             <w:r>
               <w:rPr>
                 <w:rStyle w:val="Lienhypertexte"/>
@@ -3830,6 +3926,7 @@
                 <w:szCs w:val="22"/>
               </w:rPr>
               <w:tab/>
+              <w:t xml:space="preserve">    </w:t>
             </w:r>
             <w:r>
               <w:rPr>
@@ -3857,7 +3954,7 @@
                 <w:noProof/>
                 <w:webHidden/>
               </w:rPr>
-              <w:instrText xml:space="preserve"> PAGEREF _Toc534816695 \h </w:instrText>
+              <w:instrText xml:space="preserve"> PAGEREF _Toc534823479 \h </w:instrText>
             </w:r>
             <w:r>
               <w:rPr>
@@ -3877,7 +3974,7 @@
                 <w:noProof/>
                 <w:webHidden/>
               </w:rPr>
-              <w:t>33</w:t>
+              <w:t>34</w:t>
             </w:r>
             <w:r>
               <w:rPr>
@@ -3901,7 +3998,7 @@
               <w:szCs w:val="22"/>
             </w:rPr>
           </w:pPr>
-          <w:hyperlink w:anchor="_Toc534816696" w:history="1">
+          <w:hyperlink w:anchor="_Toc534823480" w:history="1">
             <w:r>
               <w:rPr>
                 <w:rStyle w:val="Lienhypertexte"/>
@@ -3922,7 +4019,7 @@
                 <w:rStyle w:val="Lienhypertexte"/>
                 <w:noProof/>
               </w:rPr>
-              <w:t>Ajout d’une application</w:t>
+              <w:t>Ajout d’une application (administrateurs seulement)</w:t>
             </w:r>
             <w:r>
               <w:rPr>
@@ -3943,7 +4040,7 @@
                 <w:noProof/>
                 <w:webHidden/>
               </w:rPr>
-              <w:instrText xml:space="preserve"> PAGEREF _Toc534816696 \h </w:instrText>
+              <w:instrText xml:space="preserve"> PAGEREF _Toc534823480 \h </w:instrText>
             </w:r>
             <w:r>
               <w:rPr>
@@ -3963,7 +4060,7 @@
                 <w:noProof/>
                 <w:webHidden/>
               </w:rPr>
-              <w:t>34</w:t>
+              <w:t>35</w:t>
             </w:r>
             <w:r>
               <w:rPr>
@@ -3987,7 +4084,7 @@
               <w:szCs w:val="22"/>
             </w:rPr>
           </w:pPr>
-          <w:hyperlink w:anchor="_Toc534816697" w:history="1">
+          <w:hyperlink w:anchor="_Toc534823481" w:history="1">
             <w:r>
               <w:rPr>
                 <w:rStyle w:val="Lienhypertexte"/>
@@ -4008,7 +4105,7 @@
                 <w:rStyle w:val="Lienhypertexte"/>
                 <w:noProof/>
               </w:rPr>
-              <w:t>Configuration d’une application</w:t>
+              <w:t>Éditer une application (administrateurs seulement)</w:t>
             </w:r>
             <w:r>
               <w:rPr>
@@ -4029,7 +4126,7 @@
                 <w:noProof/>
                 <w:webHidden/>
               </w:rPr>
-              <w:instrText xml:space="preserve"> PAGEREF _Toc534816697 \h </w:instrText>
+              <w:instrText xml:space="preserve"> PAGEREF _Toc534823481 \h </w:instrText>
             </w:r>
             <w:r>
               <w:rPr>
@@ -4049,7 +4146,7 @@
                 <w:noProof/>
                 <w:webHidden/>
               </w:rPr>
-              <w:t>35</w:t>
+              <w:t>36</w:t>
             </w:r>
             <w:r>
               <w:rPr>
@@ -4073,7 +4170,7 @@
               <w:szCs w:val="22"/>
             </w:rPr>
           </w:pPr>
-          <w:hyperlink w:anchor="_Toc534816698" w:history="1">
+          <w:hyperlink w:anchor="_Toc534823482" w:history="1">
             <w:r>
               <w:rPr>
                 <w:rStyle w:val="Lienhypertexte"/>
@@ -4088,13 +4185,14 @@
                 <w:szCs w:val="22"/>
               </w:rPr>
               <w:tab/>
+              <w:t xml:space="preserve">    </w:t>
             </w:r>
             <w:r>
               <w:rPr>
                 <w:rStyle w:val="Lienhypertexte"/>
                 <w:noProof/>
               </w:rPr>
-              <w:t>Liste des suggestions/idées</w:t>
+              <w:t>Liste des suggestions</w:t>
             </w:r>
             <w:r>
               <w:rPr>
@@ -4115,7 +4213,7 @@
                 <w:noProof/>
                 <w:webHidden/>
               </w:rPr>
-              <w:instrText xml:space="preserve"> PAGEREF _Toc534816698 \h </w:instrText>
+              <w:instrText xml:space="preserve"> PAGEREF _Toc534823482 \h </w:instrText>
             </w:r>
             <w:r>
               <w:rPr>
@@ -4135,7 +4233,7 @@
                 <w:noProof/>
                 <w:webHidden/>
               </w:rPr>
-              <w:t>36</w:t>
+              <w:t>37</w:t>
             </w:r>
             <w:r>
               <w:rPr>
@@ -4159,7 +4257,7 @@
               <w:szCs w:val="22"/>
             </w:rPr>
           </w:pPr>
-          <w:hyperlink w:anchor="_Toc534816699" w:history="1">
+          <w:hyperlink w:anchor="_Toc534823483" w:history="1">
             <w:r>
               <w:rPr>
                 <w:rStyle w:val="Lienhypertexte"/>
@@ -4201,7 +4299,7 @@
                 <w:noProof/>
                 <w:webHidden/>
               </w:rPr>
-              <w:instrText xml:space="preserve"> PAGEREF _Toc534816699 \h </w:instrText>
+              <w:instrText xml:space="preserve"> PAGEREF _Toc534823483 \h </w:instrText>
             </w:r>
             <w:r>
               <w:rPr>
@@ -4221,7 +4319,7 @@
                 <w:noProof/>
                 <w:webHidden/>
               </w:rPr>
-              <w:t>37</w:t>
+              <w:t>38</w:t>
             </w:r>
             <w:r>
               <w:rPr>
@@ -4245,7 +4343,7 @@
               <w:szCs w:val="22"/>
             </w:rPr>
           </w:pPr>
-          <w:hyperlink w:anchor="_Toc534816700" w:history="1">
+          <w:hyperlink w:anchor="_Toc534823484" w:history="1">
             <w:r>
               <w:rPr>
                 <w:rStyle w:val="Lienhypertexte"/>
@@ -4287,7 +4385,7 @@
                 <w:noProof/>
                 <w:webHidden/>
               </w:rPr>
-              <w:instrText xml:space="preserve"> PAGEREF _Toc534816700 \h </w:instrText>
+              <w:instrText xml:space="preserve"> PAGEREF _Toc534823484 \h </w:instrText>
             </w:r>
             <w:r>
               <w:rPr>
@@ -4307,7 +4405,7 @@
                 <w:noProof/>
                 <w:webHidden/>
               </w:rPr>
-              <w:t>38</w:t>
+              <w:t>39</w:t>
             </w:r>
             <w:r>
               <w:rPr>
@@ -4331,7 +4429,7 @@
               <w:szCs w:val="22"/>
             </w:rPr>
           </w:pPr>
-          <w:hyperlink w:anchor="_Toc534816701" w:history="1">
+          <w:hyperlink w:anchor="_Toc534823485" w:history="1">
             <w:r>
               <w:rPr>
                 <w:rStyle w:val="Lienhypertexte"/>
@@ -4346,13 +4444,14 @@
                 <w:szCs w:val="22"/>
               </w:rPr>
               <w:tab/>
+              <w:t xml:space="preserve">    </w:t>
             </w:r>
             <w:r>
               <w:rPr>
                 <w:rStyle w:val="Lienhypertexte"/>
                 <w:noProof/>
               </w:rPr>
-              <w:t>Consultation des ressources serveurs (administrateur seulement)</w:t>
+              <w:t>Éditer une suggestion (administrateurs &amp; auteur seulement)</w:t>
             </w:r>
             <w:r>
               <w:rPr>
@@ -4373,7 +4472,7 @@
                 <w:noProof/>
                 <w:webHidden/>
               </w:rPr>
-              <w:instrText xml:space="preserve"> PAGEREF _Toc534816701 \h </w:instrText>
+              <w:instrText xml:space="preserve"> PAGEREF _Toc534823485 \h </w:instrText>
             </w:r>
             <w:r>
               <w:rPr>
@@ -4393,7 +4492,7 @@
                 <w:noProof/>
                 <w:webHidden/>
               </w:rPr>
-              <w:t>39</w:t>
+              <w:t>40</w:t>
             </w:r>
             <w:r>
               <w:rPr>
@@ -4417,7 +4516,7 @@
               <w:szCs w:val="22"/>
             </w:rPr>
           </w:pPr>
-          <w:hyperlink w:anchor="_Toc534816702" w:history="1">
+          <w:hyperlink w:anchor="_Toc534823486" w:history="1">
             <w:r>
               <w:rPr>
                 <w:rStyle w:val="Lienhypertexte"/>
@@ -4432,13 +4531,14 @@
                 <w:szCs w:val="22"/>
               </w:rPr>
               <w:tab/>
+              <w:t xml:space="preserve">    </w:t>
             </w:r>
             <w:r>
               <w:rPr>
                 <w:rStyle w:val="Lienhypertexte"/>
                 <w:noProof/>
               </w:rPr>
-              <w:t>Gestion des utilisateurs (administrateurs seulement)</w:t>
+              <w:t>Consultation des ressources serveurs (administrateurs seulement)</w:t>
             </w:r>
             <w:r>
               <w:rPr>
@@ -4459,7 +4559,7 @@
                 <w:noProof/>
                 <w:webHidden/>
               </w:rPr>
-              <w:instrText xml:space="preserve"> PAGEREF _Toc534816702 \h </w:instrText>
+              <w:instrText xml:space="preserve"> PAGEREF _Toc534823486 \h </w:instrText>
             </w:r>
             <w:r>
               <w:rPr>
@@ -4479,7 +4579,7 @@
                 <w:noProof/>
                 <w:webHidden/>
               </w:rPr>
-              <w:t>40</w:t>
+              <w:t>41</w:t>
             </w:r>
             <w:r>
               <w:rPr>
@@ -4503,7 +4603,7 @@
               <w:szCs w:val="22"/>
             </w:rPr>
           </w:pPr>
-          <w:hyperlink w:anchor="_Toc534816703" w:history="1">
+          <w:hyperlink w:anchor="_Toc534823487" w:history="1">
             <w:r>
               <w:rPr>
                 <w:rStyle w:val="Lienhypertexte"/>
@@ -4524,6 +4624,93 @@
                 <w:rStyle w:val="Lienhypertexte"/>
                 <w:noProof/>
               </w:rPr>
+              <w:t>Gestion des utilisateurs (administrateurs seulement)</w:t>
+            </w:r>
+            <w:r>
+              <w:rPr>
+                <w:noProof/>
+                <w:webHidden/>
+              </w:rPr>
+              <w:tab/>
+            </w:r>
+            <w:r>
+              <w:rPr>
+                <w:noProof/>
+                <w:webHidden/>
+              </w:rPr>
+              <w:fldChar w:fldCharType="begin"/>
+            </w:r>
+            <w:r>
+              <w:rPr>
+                <w:noProof/>
+                <w:webHidden/>
+              </w:rPr>
+              <w:instrText xml:space="preserve"> PAGEREF _Toc534823487 \h </w:instrText>
+            </w:r>
+            <w:r>
+              <w:rPr>
+                <w:noProof/>
+                <w:webHidden/>
+              </w:rPr>
+            </w:r>
+            <w:r>
+              <w:rPr>
+                <w:noProof/>
+                <w:webHidden/>
+              </w:rPr>
+              <w:fldChar w:fldCharType="separate"/>
+            </w:r>
+            <w:r>
+              <w:rPr>
+                <w:noProof/>
+                <w:webHidden/>
+              </w:rPr>
+              <w:t>42</w:t>
+            </w:r>
+            <w:r>
+              <w:rPr>
+                <w:noProof/>
+                <w:webHidden/>
+              </w:rPr>
+              <w:fldChar w:fldCharType="end"/>
+            </w:r>
+          </w:hyperlink>
+        </w:p>
+        <w:p>
+          <w:pPr>
+            <w:pStyle w:val="TM3"/>
+            <w:tabs>
+              <w:tab w:val="left" w:pos="880"/>
+              <w:tab w:val="right" w:leader="dot" w:pos="9062"/>
+            </w:tabs>
+            <w:rPr>
+              <w:noProof/>
+              <w:sz w:val="22"/>
+              <w:szCs w:val="22"/>
+            </w:rPr>
+          </w:pPr>
+          <w:hyperlink w:anchor="_Toc534823488" w:history="1">
+            <w:r>
+              <w:rPr>
+                <w:rStyle w:val="Lienhypertexte"/>
+                <w:noProof/>
+              </w:rPr>
+              <w:t>l)</w:t>
+            </w:r>
+            <w:r>
+              <w:rPr>
+                <w:noProof/>
+                <w:sz w:val="22"/>
+                <w:szCs w:val="22"/>
+              </w:rPr>
+              <w:tab/>
+              <w:t xml:space="preserve">    </w:t>
+            </w:r>
+            <w:r>
+              <w:rPr>
+                <w:rStyle w:val="Lienhypertexte"/>
+                <w:noProof/>
+              </w:rPr>
               <w:t>Modifications des informations d’un compte</w:t>
             </w:r>
             <w:r>
@@ -4545,7 +4732,7 @@
                 <w:noProof/>
                 <w:webHidden/>
               </w:rPr>
-              <w:instrText xml:space="preserve"> PAGEREF _Toc534816703 \h </w:instrText>
+              <w:instrText xml:space="preserve"> PAGEREF _Toc534823488 \h </w:instrText>
             </w:r>
             <w:r>
               <w:rPr>
@@ -4565,7 +4752,93 @@
                 <w:noProof/>
                 <w:webHidden/>
               </w:rPr>
-              <w:t>41</w:t>
+              <w:t>43</w:t>
+            </w:r>
+            <w:r>
+              <w:rPr>
+                <w:noProof/>
+                <w:webHidden/>
+              </w:rPr>
+              <w:fldChar w:fldCharType="end"/>
+            </w:r>
+          </w:hyperlink>
+        </w:p>
+        <w:p>
+          <w:pPr>
+            <w:pStyle w:val="TM3"/>
+            <w:tabs>
+              <w:tab w:val="left" w:pos="1100"/>
+              <w:tab w:val="right" w:leader="dot" w:pos="9062"/>
+            </w:tabs>
+            <w:rPr>
+              <w:noProof/>
+              <w:sz w:val="22"/>
+              <w:szCs w:val="22"/>
+            </w:rPr>
+          </w:pPr>
+          <w:hyperlink w:anchor="_Toc534823489" w:history="1">
+            <w:r>
+              <w:rPr>
+                <w:rStyle w:val="Lienhypertexte"/>
+                <w:noProof/>
+              </w:rPr>
+              <w:t>m)</w:t>
+            </w:r>
+            <w:r>
+              <w:rPr>
+                <w:noProof/>
+                <w:sz w:val="22"/>
+                <w:szCs w:val="22"/>
+              </w:rPr>
+              <w:tab/>
+            </w:r>
+            <w:r>
+              <w:rPr>
+                <w:rStyle w:val="Lienhypertexte"/>
+                <w:noProof/>
+              </w:rPr>
+              <w:t>Vue mobile</w:t>
+            </w:r>
+            <w:r>
+              <w:rPr>
+                <w:noProof/>
+                <w:webHidden/>
+              </w:rPr>
+              <w:tab/>
+            </w:r>
+            <w:r>
+              <w:rPr>
+                <w:noProof/>
+                <w:webHidden/>
+              </w:rPr>
+              <w:fldChar w:fldCharType="begin"/>
+            </w:r>
+            <w:r>
+              <w:rPr>
+                <w:noProof/>
+                <w:webHidden/>
+              </w:rPr>
+              <w:instrText xml:space="preserve"> PAGEREF _Toc534823489 \h </w:instrText>
+            </w:r>
+            <w:r>
+              <w:rPr>
+                <w:noProof/>
+                <w:webHidden/>
+              </w:rPr>
+            </w:r>
+            <w:r>
+              <w:rPr>
+                <w:noProof/>
+                <w:webHidden/>
+              </w:rPr>
+              <w:fldChar w:fldCharType="separate"/>
+            </w:r>
+            <w:r>
+              <w:rPr>
+                <w:noProof/>
+                <w:webHidden/>
+              </w:rPr>
+              <w:t>44</w:t>
             </w:r>
             <w:r>
               <w:rPr>
@@ -4589,7 +4862,7 @@
               <w:szCs w:val="22"/>
             </w:rPr>
           </w:pPr>
-          <w:hyperlink w:anchor="_Toc534816704" w:history="1">
+          <w:hyperlink w:anchor="_Toc534823490" w:history="1">
             <w:r>
               <w:rPr>
                 <w:rStyle w:val="Lienhypertexte"/>
@@ -4631,7 +4904,7 @@
                 <w:noProof/>
                 <w:webHidden/>
               </w:rPr>
-              <w:instrText xml:space="preserve"> PAGEREF _Toc534816704 \h </w:instrText>
+              <w:instrText xml:space="preserve"> PAGEREF _Toc534823490 \h </w:instrText>
             </w:r>
             <w:r>
               <w:rPr>
@@ -4651,7 +4924,7 @@
                 <w:noProof/>
                 <w:webHidden/>
               </w:rPr>
-              <w:t>42</w:t>
+              <w:t>45</w:t>
             </w:r>
             <w:r>
               <w:rPr>
@@ -5189,24 +5462,41 @@
           </w:p>
         </w:tc>
       </w:tr>
+      <w:tr>
+        <w:trPr>
+          <w:cnfStyle w:val="000000100000" w:firstRow="0" w:lastRow="0" w:firstColumn="0" w:lastColumn="0" w:oddVBand="0" w:evenVBand="0" w:oddHBand="1" w:evenHBand="0" w:firstRowFirstColumn="0" w:firstRowLastColumn="0" w:lastRowFirstColumn="0" w:lastRowLastColumn="0"/>
+          <w:trHeight w:val="320"/>
+          <w:jc w:val="center"/>
+        </w:trPr>
+        <w:tc>
+          <w:tcPr>
+            <w:cnfStyle w:val="001000000000" w:firstRow="0" w:lastRow="0" w:firstColumn="1" w:lastColumn="0" w:oddVBand="0" w:evenVBand="0" w:oddHBand="0" w:evenHBand="0" w:firstRowFirstColumn="0" w:firstRowLastColumn="0" w:lastRowFirstColumn="0" w:lastRowLastColumn="0"/>
+            <w:tcW w:w="6754" w:type="dxa"/>
+            <w:vAlign w:val="center"/>
+          </w:tcPr>
+          <w:p>
+            <w:pPr>
+              <w:jc w:val="center"/>
+              <w:rPr>
+                <w:b w:val="0"/>
+              </w:rPr>
+            </w:pPr>
+          </w:p>
+        </w:tc>
+        <w:tc>
+          <w:tcPr>
+            <w:tcW w:w="3786" w:type="dxa"/>
+            <w:vAlign w:val="center"/>
+          </w:tcPr>
+          <w:p>
+            <w:pPr>
+              <w:jc w:val="center"/>
+              <w:cnfStyle w:val="000000100000" w:firstRow="0" w:lastRow="0" w:firstColumn="0" w:lastColumn="0" w:oddVBand="0" w:evenVBand="0" w:oddHBand="1" w:evenHBand="0" w:firstRowFirstColumn="0" w:firstRowLastColumn="0" w:lastRowFirstColumn="0" w:lastRowLastColumn="0"/>
+            </w:pPr>
+          </w:p>
+        </w:tc>
+      </w:tr>
     </w:tbl>
-    <w:p/>
-    <w:p>
-      <w:pPr>
-        <w:jc w:val="both"/>
-      </w:pPr>
-      <w:r>
-        <w:t>// WIP</w:t>
-      </w:r>
-    </w:p>
-    <w:p>
-      <w:pPr>
-        <w:jc w:val="both"/>
-      </w:pPr>
-      <w:r>
-        <w:t>Choix des technologies</w:t>
-      </w:r>
-    </w:p>
     <w:p>
       <w:pPr>
         <w:rPr>
@@ -5228,12 +5518,12 @@
           <w:numId w:val="2"/>
         </w:numPr>
       </w:pPr>
-      <w:bookmarkStart w:id="1" w:name="_Toc534816652"/>
+      <w:bookmarkStart w:id="2" w:name="_Toc534823435"/>
       <w:r>
         <w:lastRenderedPageBreak/>
         <w:t>Introduction</w:t>
       </w:r>
-      <w:bookmarkEnd w:id="1"/>
+      <w:bookmarkEnd w:id="2"/>
     </w:p>
     <w:p>
       <w:pPr>
@@ -5243,12 +5533,12 @@
           <w:numId w:val="3"/>
         </w:numPr>
       </w:pPr>
-      <w:bookmarkStart w:id="2" w:name="_Toc534816653"/>
-      <w:bookmarkEnd w:id="0"/>
+      <w:bookmarkStart w:id="3" w:name="_Toc534823436"/>
+      <w:bookmarkEnd w:id="1"/>
       <w:r>
         <w:t>Rappel sur le projet</w:t>
       </w:r>
-      <w:bookmarkEnd w:id="2"/>
+      <w:bookmarkEnd w:id="3"/>
     </w:p>
     <w:p>
       <w:pPr>
@@ -5258,11 +5548,11 @@
           <w:numId w:val="6"/>
         </w:numPr>
       </w:pPr>
-      <w:bookmarkStart w:id="3" w:name="_Toc534816654"/>
+      <w:bookmarkStart w:id="4" w:name="_Toc534823437"/>
       <w:r>
         <w:t>Contexte du projet</w:t>
       </w:r>
-      <w:bookmarkEnd w:id="3"/>
+      <w:bookmarkEnd w:id="4"/>
     </w:p>
     <w:p>
       <w:pPr>
@@ -5541,7 +5831,7 @@
       </w:r>
     </w:p>
     <w:p>
-      <w:bookmarkStart w:id="4" w:name="_Toc243976954"/>
+      <w:bookmarkStart w:id="5" w:name="_Toc243976954"/>
     </w:p>
     <w:p>
       <w:pPr>
@@ -5551,7 +5841,7 @@
           <w:numId w:val="6"/>
         </w:numPr>
       </w:pPr>
-      <w:bookmarkStart w:id="5" w:name="_Toc534816655"/>
+      <w:bookmarkStart w:id="6" w:name="_Toc534823438"/>
       <w:r>
         <w:t xml:space="preserve">Objectif </w:t>
       </w:r>
@@ -5561,7 +5851,7 @@
       <w:r>
         <w:t>du projet</w:t>
       </w:r>
-      <w:bookmarkEnd w:id="5"/>
+      <w:bookmarkEnd w:id="6"/>
     </w:p>
     <w:p/>
     <w:p>
@@ -5656,13 +5946,13 @@
           <w:numId w:val="3"/>
         </w:numPr>
       </w:pPr>
-      <w:bookmarkStart w:id="6" w:name="_Toc534816656"/>
-      <w:bookmarkEnd w:id="4"/>
+      <w:bookmarkStart w:id="7" w:name="_Toc534823439"/>
+      <w:bookmarkEnd w:id="5"/>
       <w:r>
         <w:lastRenderedPageBreak/>
         <w:t>Rappel sur l’architecture</w:t>
       </w:r>
-      <w:bookmarkEnd w:id="6"/>
+      <w:bookmarkEnd w:id="7"/>
     </w:p>
     <w:p>
       <w:pPr>
@@ -5677,11 +5967,11 @@
           <w:color w:val="845209" w:themeColor="accent1" w:themeShade="7F"/>
         </w:rPr>
       </w:pPr>
-      <w:bookmarkStart w:id="7" w:name="_Toc534816657"/>
+      <w:bookmarkStart w:id="8" w:name="_Toc534823440"/>
       <w:r>
         <w:t>Existant</w:t>
       </w:r>
-      <w:bookmarkEnd w:id="7"/>
+      <w:bookmarkEnd w:id="8"/>
     </w:p>
     <w:p>
       <w:pPr>
@@ -5925,15 +6215,15 @@
           <w:color w:val="845209" w:themeColor="accent1" w:themeShade="7F"/>
         </w:rPr>
       </w:pPr>
-      <w:bookmarkStart w:id="8" w:name="_Toc534816658"/>
+      <w:bookmarkStart w:id="9" w:name="_Toc534823441"/>
       <w:r>
         <w:lastRenderedPageBreak/>
         <w:t>Objectif</w:t>
       </w:r>
-      <w:bookmarkEnd w:id="8"/>
-    </w:p>
-    <w:p>
-      <w:bookmarkStart w:id="9" w:name="_Toc243976956"/>
+      <w:bookmarkEnd w:id="9"/>
+    </w:p>
+    <w:p>
+      <w:bookmarkStart w:id="10" w:name="_Toc243976956"/>
       <w:r>
         <w:rPr>
           <w:noProof/>
@@ -6044,8 +6334,8 @@
       <w:r>
         <w:t>L’application Web devra pouvoir envoyer des mails aux administrateurs pour les prévenir en cas de problème mais aussi pour toute demandes et suggestions envoyés par nos utilisateurs via l’application Web.</w:t>
       </w:r>
-      <w:bookmarkStart w:id="10" w:name="_Toc243976959"/>
-      <w:bookmarkEnd w:id="9"/>
+      <w:bookmarkStart w:id="11" w:name="_Toc243976959"/>
+      <w:bookmarkEnd w:id="10"/>
     </w:p>
     <w:p>
       <w:pPr>
@@ -6058,13 +6348,13 @@
       <w:r>
         <w:br w:type="page"/>
       </w:r>
-      <w:bookmarkStart w:id="11" w:name="_Toc534816659"/>
-      <w:bookmarkEnd w:id="10"/>
+      <w:bookmarkStart w:id="12" w:name="_Toc534823442"/>
+      <w:bookmarkEnd w:id="11"/>
       <w:r>
         <w:lastRenderedPageBreak/>
         <w:t>Analyse et Modélisation</w:t>
       </w:r>
-      <w:bookmarkEnd w:id="11"/>
+      <w:bookmarkEnd w:id="12"/>
     </w:p>
     <w:p>
       <w:pPr>
@@ -6074,11 +6364,11 @@
           <w:numId w:val="7"/>
         </w:numPr>
       </w:pPr>
-      <w:bookmarkStart w:id="12" w:name="_Toc534816660"/>
+      <w:bookmarkStart w:id="13" w:name="_Toc534823443"/>
       <w:r>
         <w:t>Modélisation UML</w:t>
       </w:r>
-      <w:bookmarkEnd w:id="12"/>
+      <w:bookmarkEnd w:id="13"/>
     </w:p>
     <w:p>
       <w:pPr>
@@ -6088,7 +6378,7 @@
           <w:numId w:val="8"/>
         </w:numPr>
       </w:pPr>
-      <w:bookmarkStart w:id="13" w:name="_Toc534816661"/>
+      <w:bookmarkStart w:id="14" w:name="_Toc534823444"/>
       <w:r>
         <w:t>Diagramme</w:t>
       </w:r>
@@ -6098,7 +6388,7 @@
       <w:r>
         <w:t xml:space="preserve"> de séquence</w:t>
       </w:r>
-      <w:bookmarkEnd w:id="13"/>
+      <w:bookmarkEnd w:id="14"/>
     </w:p>
     <w:p/>
     <w:p>
@@ -6115,11 +6405,11 @@
         <w:pStyle w:val="Titre4"/>
         <w:ind w:firstLine="708"/>
       </w:pPr>
-      <w:bookmarkStart w:id="14" w:name="_Toc534816662"/>
+      <w:bookmarkStart w:id="15" w:name="_Toc534823445"/>
       <w:r>
         <w:t>Ajout d’une idée/suggestion</w:t>
       </w:r>
-      <w:bookmarkEnd w:id="14"/>
+      <w:bookmarkEnd w:id="15"/>
     </w:p>
     <w:p/>
     <w:p>
@@ -6200,12 +6490,12 @@
         <w:pStyle w:val="Titre4"/>
         <w:ind w:firstLine="708"/>
       </w:pPr>
-      <w:bookmarkStart w:id="15" w:name="_Toc534816663"/>
+      <w:bookmarkStart w:id="16" w:name="_Toc534823446"/>
       <w:r>
         <w:lastRenderedPageBreak/>
         <w:t>Consultation d’une idée/suggestion</w:t>
       </w:r>
-      <w:bookmarkEnd w:id="15"/>
+      <w:bookmarkEnd w:id="16"/>
     </w:p>
     <w:p/>
     <w:p>
@@ -6286,7 +6576,7 @@
         <w:pStyle w:val="Titre4"/>
         <w:ind w:firstLine="708"/>
       </w:pPr>
-      <w:bookmarkStart w:id="16" w:name="_Toc534816664"/>
+      <w:bookmarkStart w:id="17" w:name="_Toc534823447"/>
       <w:r>
         <w:lastRenderedPageBreak/>
         <w:t>Ajout d’une applicatio</w:t>
@@ -6294,7 +6584,7 @@
       <w:r>
         <w:t>n</w:t>
       </w:r>
-      <w:bookmarkEnd w:id="16"/>
+      <w:bookmarkEnd w:id="17"/>
     </w:p>
     <w:p/>
     <w:p>
@@ -6375,12 +6665,12 @@
         <w:pStyle w:val="Titre4"/>
         <w:ind w:firstLine="708"/>
       </w:pPr>
-      <w:bookmarkStart w:id="17" w:name="_Toc534816665"/>
+      <w:bookmarkStart w:id="18" w:name="_Toc534823448"/>
       <w:r>
         <w:lastRenderedPageBreak/>
         <w:t>Modification d’une configuration d’une application</w:t>
       </w:r>
-      <w:bookmarkEnd w:id="17"/>
+      <w:bookmarkEnd w:id="18"/>
     </w:p>
     <w:p/>
     <w:p>
@@ -6468,12 +6758,12 @@
         <w:pStyle w:val="Titre4"/>
         <w:ind w:firstLine="708"/>
       </w:pPr>
-      <w:bookmarkStart w:id="18" w:name="_Toc534816666"/>
+      <w:bookmarkStart w:id="19" w:name="_Toc534823449"/>
       <w:r>
         <w:lastRenderedPageBreak/>
         <w:t>Suppression d’une application</w:t>
       </w:r>
-      <w:bookmarkEnd w:id="18"/>
+      <w:bookmarkEnd w:id="19"/>
     </w:p>
     <w:p/>
     <w:p>
@@ -6554,7 +6844,7 @@
         <w:pStyle w:val="Titre4"/>
         <w:ind w:firstLine="708"/>
       </w:pPr>
-      <w:bookmarkStart w:id="19" w:name="_Toc534816667"/>
+      <w:bookmarkStart w:id="20" w:name="_Toc534823450"/>
       <w:r>
         <w:lastRenderedPageBreak/>
         <w:t>Démarrer une applicatio</w:t>
@@ -6562,7 +6852,7 @@
       <w:r>
         <w:t>n</w:t>
       </w:r>
-      <w:bookmarkEnd w:id="19"/>
+      <w:bookmarkEnd w:id="20"/>
     </w:p>
     <w:p/>
     <w:p>
@@ -6643,12 +6933,12 @@
         <w:pStyle w:val="Titre4"/>
         <w:ind w:firstLine="708"/>
       </w:pPr>
-      <w:bookmarkStart w:id="20" w:name="_Toc534816668"/>
+      <w:bookmarkStart w:id="21" w:name="_Toc534823451"/>
       <w:r>
         <w:lastRenderedPageBreak/>
         <w:t>Arrêter une application</w:t>
       </w:r>
-      <w:bookmarkEnd w:id="20"/>
+      <w:bookmarkEnd w:id="21"/>
     </w:p>
     <w:p/>
     <w:p>
@@ -6714,12 +7004,12 @@
         <w:pStyle w:val="Titre4"/>
         <w:ind w:firstLine="708"/>
       </w:pPr>
-      <w:bookmarkStart w:id="21" w:name="_Toc534816669"/>
+      <w:bookmarkStart w:id="22" w:name="_Toc534823452"/>
       <w:r>
         <w:lastRenderedPageBreak/>
         <w:t>Mise à jour d’une application</w:t>
       </w:r>
-      <w:bookmarkEnd w:id="21"/>
+      <w:bookmarkEnd w:id="22"/>
     </w:p>
     <w:p/>
     <w:p>
@@ -6794,12 +7084,12 @@
         <w:pStyle w:val="Titre4"/>
         <w:ind w:firstLine="708"/>
       </w:pPr>
-      <w:bookmarkStart w:id="22" w:name="_Toc534816670"/>
+      <w:bookmarkStart w:id="23" w:name="_Toc534823453"/>
       <w:r>
         <w:lastRenderedPageBreak/>
         <w:t>Supervision d’une application</w:t>
       </w:r>
-      <w:bookmarkEnd w:id="22"/>
+      <w:bookmarkEnd w:id="23"/>
     </w:p>
     <w:p/>
     <w:p>
@@ -6889,7 +7179,7 @@
         <w:pStyle w:val="Titre4"/>
         <w:ind w:firstLine="708"/>
       </w:pPr>
-      <w:bookmarkStart w:id="23" w:name="_Toc534816671"/>
+      <w:bookmarkStart w:id="24" w:name="_Toc534823454"/>
       <w:r>
         <w:lastRenderedPageBreak/>
         <w:t>Redémarrage automatique en cas de crash</w:t>
@@ -6897,7 +7187,7 @@
       <w:r>
         <w:t xml:space="preserve"> d’une application</w:t>
       </w:r>
-      <w:bookmarkEnd w:id="23"/>
+      <w:bookmarkEnd w:id="24"/>
     </w:p>
     <w:p/>
     <w:p>
@@ -6982,7 +7272,7 @@
         <w:pStyle w:val="Titre4"/>
         <w:ind w:firstLine="708"/>
       </w:pPr>
-      <w:bookmarkStart w:id="24" w:name="_Toc534816672"/>
+      <w:bookmarkStart w:id="25" w:name="_Toc534823455"/>
       <w:r>
         <w:lastRenderedPageBreak/>
         <w:t xml:space="preserve">Arrêt </w:t>
@@ -6993,7 +7283,7 @@
       <w:r>
         <w:t xml:space="preserve"> en cas de manque de ressources</w:t>
       </w:r>
-      <w:bookmarkEnd w:id="24"/>
+      <w:bookmarkEnd w:id="25"/>
     </w:p>
     <w:p>
       <w:pPr>
@@ -7077,12 +7367,12 @@
           <w:numId w:val="8"/>
         </w:numPr>
       </w:pPr>
-      <w:bookmarkStart w:id="25" w:name="_Toc534816673"/>
+      <w:bookmarkStart w:id="26" w:name="_Toc534823456"/>
       <w:r>
         <w:lastRenderedPageBreak/>
         <w:t>Diagramme de classes</w:t>
       </w:r>
-      <w:bookmarkEnd w:id="25"/>
+      <w:bookmarkEnd w:id="26"/>
     </w:p>
     <w:p/>
     <w:p>
@@ -7109,12 +7399,12 @@
           <w:numId w:val="7"/>
         </w:numPr>
       </w:pPr>
-      <w:bookmarkStart w:id="26" w:name="_Toc534816674"/>
+      <w:bookmarkStart w:id="27" w:name="_Toc534823457"/>
       <w:r>
         <w:lastRenderedPageBreak/>
         <w:t>MEAN Stack</w:t>
       </w:r>
-      <w:bookmarkEnd w:id="26"/>
+      <w:bookmarkEnd w:id="27"/>
     </w:p>
     <w:p/>
     <w:p>
@@ -7374,12 +7664,12 @@
           <w:numId w:val="9"/>
         </w:numPr>
       </w:pPr>
-      <w:bookmarkStart w:id="27" w:name="_Toc534816675"/>
+      <w:bookmarkStart w:id="28" w:name="_Toc534823458"/>
       <w:r>
         <w:lastRenderedPageBreak/>
         <w:t>MongoDB</w:t>
       </w:r>
-      <w:bookmarkEnd w:id="27"/>
+      <w:bookmarkEnd w:id="28"/>
     </w:p>
     <w:p/>
     <w:p>
@@ -7433,11 +7723,11 @@
         <w:pStyle w:val="Titre4"/>
         <w:ind w:left="708"/>
       </w:pPr>
-      <w:bookmarkStart w:id="28" w:name="_Toc534816676"/>
+      <w:bookmarkStart w:id="29" w:name="_Toc534823459"/>
       <w:r>
         <w:t>Base de données</w:t>
       </w:r>
-      <w:bookmarkEnd w:id="28"/>
+      <w:bookmarkEnd w:id="29"/>
     </w:p>
     <w:p/>
     <w:p>
@@ -7637,12 +7927,12 @@
         <w:pStyle w:val="Titre4"/>
         <w:ind w:firstLine="708"/>
       </w:pPr>
-      <w:bookmarkStart w:id="29" w:name="_Toc534816677"/>
+      <w:bookmarkStart w:id="30" w:name="_Toc534823460"/>
       <w:r>
         <w:lastRenderedPageBreak/>
         <w:t>Orienté documents</w:t>
       </w:r>
-      <w:bookmarkEnd w:id="29"/>
+      <w:bookmarkEnd w:id="30"/>
     </w:p>
     <w:p/>
     <w:p>
@@ -7830,13 +8120,13 @@
           <w:numId w:val="9"/>
         </w:numPr>
       </w:pPr>
-      <w:bookmarkStart w:id="30" w:name="_Toc534816678"/>
+      <w:bookmarkStart w:id="31" w:name="_Toc534823461"/>
       <w:proofErr w:type="spellStart"/>
       <w:r>
         <w:lastRenderedPageBreak/>
         <w:t>Angular</w:t>
       </w:r>
-      <w:bookmarkEnd w:id="30"/>
+      <w:bookmarkEnd w:id="31"/>
       <w:proofErr w:type="spellEnd"/>
     </w:p>
     <w:p/>
@@ -8190,12 +8480,12 @@
         <w:pStyle w:val="Titre4"/>
         <w:ind w:firstLine="708"/>
       </w:pPr>
-      <w:bookmarkStart w:id="31" w:name="_Toc534816679"/>
+      <w:bookmarkStart w:id="32" w:name="_Toc534823462"/>
       <w:r>
         <w:lastRenderedPageBreak/>
         <w:t>Module</w:t>
       </w:r>
-      <w:bookmarkEnd w:id="31"/>
+      <w:bookmarkEnd w:id="32"/>
     </w:p>
     <w:p/>
     <w:p>
@@ -8279,11 +8569,11 @@
         <w:pStyle w:val="Titre4"/>
         <w:ind w:firstLine="708"/>
       </w:pPr>
-      <w:bookmarkStart w:id="32" w:name="_Toc534816680"/>
+      <w:bookmarkStart w:id="33" w:name="_Toc534823463"/>
       <w:r>
         <w:t>Composant</w:t>
       </w:r>
-      <w:bookmarkEnd w:id="32"/>
+      <w:bookmarkEnd w:id="33"/>
     </w:p>
     <w:p/>
     <w:p>
@@ -8373,11 +8663,11 @@
         <w:pStyle w:val="Titre4"/>
         <w:ind w:firstLine="708"/>
       </w:pPr>
-      <w:bookmarkStart w:id="33" w:name="_Toc534816681"/>
+      <w:bookmarkStart w:id="34" w:name="_Toc534823464"/>
       <w:r>
         <w:t>Template</w:t>
       </w:r>
-      <w:bookmarkEnd w:id="33"/>
+      <w:bookmarkEnd w:id="34"/>
     </w:p>
     <w:p/>
     <w:p>
@@ -8533,11 +8823,11 @@
         <w:pStyle w:val="Titre4"/>
         <w:ind w:firstLine="708"/>
       </w:pPr>
-      <w:bookmarkStart w:id="34" w:name="_Toc534816682"/>
+      <w:bookmarkStart w:id="35" w:name="_Toc534823465"/>
       <w:r>
         <w:t>Métadonnées</w:t>
       </w:r>
-      <w:bookmarkEnd w:id="34"/>
+      <w:bookmarkEnd w:id="35"/>
     </w:p>
     <w:p/>
     <w:p>
@@ -8843,12 +9133,12 @@
         </w:numPr>
         <w:ind w:left="426" w:hanging="66"/>
       </w:pPr>
-      <w:bookmarkStart w:id="35" w:name="_Toc534816683"/>
+      <w:bookmarkStart w:id="36" w:name="_Toc534823466"/>
       <w:r>
         <w:lastRenderedPageBreak/>
         <w:t>Node.JS</w:t>
       </w:r>
-      <w:bookmarkEnd w:id="35"/>
+      <w:bookmarkEnd w:id="36"/>
     </w:p>
     <w:p/>
     <w:p>
@@ -9029,12 +9319,12 @@
         </w:numPr>
         <w:ind w:left="426" w:hanging="66"/>
       </w:pPr>
-      <w:bookmarkStart w:id="36" w:name="_Toc534816684"/>
+      <w:bookmarkStart w:id="37" w:name="_Toc534823467"/>
       <w:r>
         <w:lastRenderedPageBreak/>
         <w:t>Express</w:t>
       </w:r>
-      <w:bookmarkEnd w:id="36"/>
+      <w:bookmarkEnd w:id="37"/>
     </w:p>
     <w:p/>
     <w:p>
@@ -9159,10 +9449,12 @@
           <w:numId w:val="9"/>
         </w:numPr>
       </w:pPr>
+      <w:bookmarkStart w:id="38" w:name="_Toc534823468"/>
       <w:r>
         <w:lastRenderedPageBreak/>
-        <w:t>Raison de ce choix</w:t>
-      </w:r>
+        <w:t>Choix techno</w:t>
+      </w:r>
+      <w:bookmarkEnd w:id="38"/>
     </w:p>
     <w:p/>
     <w:p>
@@ -9181,12 +9473,12 @@
           <w:numId w:val="7"/>
         </w:numPr>
       </w:pPr>
-      <w:bookmarkStart w:id="37" w:name="_Toc534816685"/>
+      <w:bookmarkStart w:id="39" w:name="_Toc534823469"/>
       <w:r>
         <w:lastRenderedPageBreak/>
         <w:t>Serveur dédié</w:t>
       </w:r>
-      <w:bookmarkEnd w:id="37"/>
+      <w:bookmarkEnd w:id="39"/>
     </w:p>
     <w:p>
       <w:pPr>
@@ -9196,22 +9488,22 @@
           <w:numId w:val="10"/>
         </w:numPr>
       </w:pPr>
-      <w:bookmarkStart w:id="38" w:name="_Toc534816686"/>
+      <w:bookmarkStart w:id="40" w:name="_Toc534823470"/>
       <w:r>
         <w:t>Hébergement</w:t>
       </w:r>
-      <w:bookmarkEnd w:id="38"/>
+      <w:bookmarkEnd w:id="40"/>
     </w:p>
     <w:p>
       <w:pPr>
         <w:pStyle w:val="Titre4"/>
         <w:ind w:left="708"/>
       </w:pPr>
-      <w:bookmarkStart w:id="39" w:name="_Toc534816687"/>
+      <w:bookmarkStart w:id="41" w:name="_Toc534823471"/>
       <w:r>
         <w:t>Online.net</w:t>
       </w:r>
-      <w:bookmarkEnd w:id="39"/>
+      <w:bookmarkEnd w:id="41"/>
     </w:p>
     <w:p/>
     <w:p>
@@ -9346,11 +9638,11 @@
       <w:r>
         <w:tab/>
       </w:r>
-      <w:bookmarkStart w:id="40" w:name="_Toc534816688"/>
+      <w:bookmarkStart w:id="42" w:name="_Toc534823472"/>
       <w:r>
         <w:t>DNS</w:t>
       </w:r>
-      <w:bookmarkEnd w:id="40"/>
+      <w:bookmarkEnd w:id="42"/>
     </w:p>
     <w:p/>
     <w:p>
@@ -9415,12 +9707,12 @@
           <w:numId w:val="10"/>
         </w:numPr>
       </w:pPr>
-      <w:bookmarkStart w:id="41" w:name="_Toc534816689"/>
+      <w:bookmarkStart w:id="43" w:name="_Toc534823473"/>
       <w:r>
         <w:lastRenderedPageBreak/>
         <w:t>Arborescence des fichiers</w:t>
       </w:r>
-      <w:bookmarkEnd w:id="41"/>
+      <w:bookmarkEnd w:id="43"/>
     </w:p>
     <w:p>
       <w:pPr>
@@ -9430,7 +9722,7 @@
           <w:lang w:val="en-GB"/>
         </w:rPr>
       </w:pPr>
-      <w:bookmarkStart w:id="42" w:name="_Toc534816690"/>
+      <w:bookmarkStart w:id="44" w:name="_Toc534823474"/>
       <w:proofErr w:type="spellStart"/>
       <w:r>
         <w:rPr>
@@ -9445,7 +9737,7 @@
         </w:rPr>
         <w:t xml:space="preserve"> Web (Front / Back End)</w:t>
       </w:r>
-      <w:bookmarkEnd w:id="42"/>
+      <w:bookmarkEnd w:id="44"/>
     </w:p>
     <w:p>
       <w:pPr>
@@ -9472,7 +9764,7 @@
           <w:lang w:val="en-GB"/>
         </w:rPr>
       </w:pPr>
-      <w:bookmarkStart w:id="43" w:name="_Toc534816691"/>
+      <w:bookmarkStart w:id="45" w:name="_Toc534823475"/>
       <w:r>
         <w:rPr>
           <w:lang w:val="en-GB"/>
@@ -9487,7 +9779,7 @@
         </w:rPr>
         <w:t>d’applications</w:t>
       </w:r>
-      <w:bookmarkEnd w:id="43"/>
+      <w:bookmarkEnd w:id="45"/>
       <w:proofErr w:type="spellEnd"/>
     </w:p>
     <w:p>
@@ -9532,12 +9824,12 @@
           <w:numId w:val="7"/>
         </w:numPr>
       </w:pPr>
-      <w:bookmarkStart w:id="44" w:name="_Toc534816692"/>
+      <w:bookmarkStart w:id="46" w:name="_Toc534823476"/>
       <w:r>
         <w:lastRenderedPageBreak/>
         <w:t>Interface utilisateur</w:t>
       </w:r>
-      <w:bookmarkEnd w:id="44"/>
+      <w:bookmarkEnd w:id="46"/>
     </w:p>
     <w:p>
       <w:pPr>
@@ -9547,7 +9839,7 @@
           <w:numId w:val="16"/>
         </w:numPr>
       </w:pPr>
-      <w:bookmarkStart w:id="45" w:name="_Toc534816693"/>
+      <w:bookmarkStart w:id="47" w:name="_Toc534823477"/>
       <w:r>
         <w:t xml:space="preserve">Page </w:t>
       </w:r>
@@ -9557,7 +9849,7 @@
       <w:r>
         <w:t>utilisateur non connecté</w:t>
       </w:r>
-      <w:bookmarkEnd w:id="45"/>
+      <w:bookmarkEnd w:id="47"/>
     </w:p>
     <w:p/>
     <w:p>
@@ -9671,9 +9963,9 @@
           <w:numId w:val="16"/>
         </w:numPr>
       </w:pPr>
-      <w:bookmarkStart w:id="46" w:name="_81sxtmfgyvm0" w:colFirst="0" w:colLast="0"/>
-      <w:bookmarkStart w:id="47" w:name="_Toc534816694"/>
-      <w:bookmarkEnd w:id="46"/>
+      <w:bookmarkStart w:id="48" w:name="_81sxtmfgyvm0" w:colFirst="0" w:colLast="0"/>
+      <w:bookmarkStart w:id="49" w:name="_Toc534823478"/>
+      <w:bookmarkEnd w:id="48"/>
       <w:r>
         <w:lastRenderedPageBreak/>
         <w:t xml:space="preserve">Liste des </w:t>
@@ -9684,7 +9976,7 @@
       <w:r>
         <w:t>s</w:t>
       </w:r>
-      <w:bookmarkEnd w:id="47"/>
+      <w:bookmarkEnd w:id="49"/>
     </w:p>
     <w:p/>
     <w:p>
@@ -9852,7 +10144,10 @@
         <w:t>Boutons changement de statuts pour une application (seulement disponible pour un administrateur)</w:t>
       </w:r>
       <w:r>
-        <w:t>, représenté ici par un bouton POWER pour démarrer ou éteindre l’application, suivi d’un bouton pour redémarrer l’application si elle se trouve déjà en cours de fonctionnement, pour terminer sur un bouton permettant d’activer ou non la supervision d’une application et réagir en fonction de son statut.</w:t>
+        <w:t>, représenté ici par un bouton POWER pour démarrer ou éteindre l’application, suivi d’un bouton pour redémarrer l’application si elle se trouve déjà en cours de fonctionnement, pour terminer sur un bouton permettant d’activer ou non la supervision d’une application et réagir en fonction de son statut</w:t>
+      </w:r>
+      <w:r>
+        <w:t xml:space="preserve"> (Ces actions ne sont disponibles seulement pour les administrateurs)</w:t>
       </w:r>
     </w:p>
     <w:p/>
@@ -9884,9 +10179,9 @@
           <w:numId w:val="16"/>
         </w:numPr>
       </w:pPr>
-      <w:bookmarkStart w:id="48" w:name="_ouefcf9k1kuo" w:colFirst="0" w:colLast="0"/>
-      <w:bookmarkStart w:id="49" w:name="_Toc534816695"/>
-      <w:bookmarkEnd w:id="48"/>
+      <w:bookmarkStart w:id="50" w:name="_ouefcf9k1kuo" w:colFirst="0" w:colLast="0"/>
+      <w:bookmarkStart w:id="51" w:name="_Toc534823479"/>
+      <w:bookmarkEnd w:id="50"/>
       <w:r>
         <w:lastRenderedPageBreak/>
         <w:t>Détail d’un</w:t>
@@ -9894,7 +10189,7 @@
       <w:r>
         <w:t>e application</w:t>
       </w:r>
-      <w:bookmarkEnd w:id="49"/>
+      <w:bookmarkEnd w:id="51"/>
     </w:p>
     <w:p/>
     <w:p>
@@ -9992,7 +10287,13 @@
         <w:jc w:val="both"/>
       </w:pPr>
       <w:r>
-        <w:t>On y retrouve l’indicateur indiquant le statut de l’application mais aussi les différents boutons représentant les interactions possibles.</w:t>
+        <w:t>On y retrouve l’indicateur indiquant le statut de l’application mais aussi les différents boutons représentant les interactions possibles</w:t>
+      </w:r>
+      <w:r>
+        <w:t>, cependant disponible seulement pour les administrateurs</w:t>
+      </w:r>
+      <w:r>
+        <w:t>.</w:t>
       </w:r>
       <w:r>
         <w:br w:type="page"/>
@@ -10006,14 +10307,23 @@
           <w:numId w:val="16"/>
         </w:numPr>
       </w:pPr>
-      <w:bookmarkStart w:id="50" w:name="_g87a8kozupzu" w:colFirst="0" w:colLast="0"/>
-      <w:bookmarkStart w:id="51" w:name="_Toc534816696"/>
-      <w:bookmarkEnd w:id="50"/>
+      <w:bookmarkStart w:id="52" w:name="_g87a8kozupzu" w:colFirst="0" w:colLast="0"/>
+      <w:bookmarkStart w:id="53" w:name="_Toc534823480"/>
+      <w:bookmarkEnd w:id="52"/>
       <w:r>
         <w:lastRenderedPageBreak/>
         <w:t>Ajout d’une application</w:t>
       </w:r>
-      <w:bookmarkEnd w:id="51"/>
+      <w:r>
+        <w:t xml:space="preserve"> (administrateur</w:t>
+      </w:r>
+      <w:r>
+        <w:t>s</w:t>
+      </w:r>
+      <w:r>
+        <w:t xml:space="preserve"> seulement)</w:t>
+      </w:r>
+      <w:bookmarkEnd w:id="53"/>
     </w:p>
     <w:p/>
     <w:p>
@@ -10022,8 +10332,8 @@
           <w:noProof/>
         </w:rPr>
         <w:drawing>
-          <wp:inline distT="114300" distB="114300" distL="114300" distR="114300" wp14:anchorId="0ECCC869" wp14:editId="475D1FA2">
-            <wp:extent cx="5760720" cy="3851275"/>
+          <wp:inline distT="114300" distB="114300" distL="114300" distR="114300" wp14:anchorId="0ECCC869" wp14:editId="2EB637B8">
+            <wp:extent cx="5760720" cy="3793398"/>
             <wp:effectExtent l="0" t="0" r="0" b="0"/>
             <wp:docPr id="38" name="image9.png"/>
             <wp:cNvGraphicFramePr/>
@@ -10036,7 +10346,6 @@
                   </pic:nvPicPr>
                   <pic:blipFill>
                     <a:blip r:embed="rId34"/>
-                    <a:srcRect/>
                     <a:stretch>
                       <a:fillRect/>
                     </a:stretch>
@@ -10044,7 +10353,7 @@
                   <pic:spPr>
                     <a:xfrm>
                       <a:off x="0" y="0"/>
-                      <a:ext cx="5760720" cy="3851275"/>
+                      <a:ext cx="5760720" cy="3793398"/>
                     </a:xfrm>
                     <a:prstGeom prst="rect">
                       <a:avLst/>
@@ -10064,7 +10373,23 @@
         <w:jc w:val="both"/>
       </w:pPr>
       <w:r>
-        <w:t>// WIP</w:t>
+        <w:t>Pour ajouter une application, un administrateur pourra accéder à cette page depuis la page listant les applications. Il pourra spécifier le nom de l’application, une description, les chemins vers les scripts (avec leur paramètre si besoin) permettant de démarrer et mettre à jour l’application, pour accompagner le tout, il sera possible d’ajouter une image à la fiche de la nouvelle application.</w:t>
+      </w:r>
+    </w:p>
+    <w:p>
+      <w:pPr>
+        <w:jc w:val="both"/>
+      </w:pPr>
+    </w:p>
+    <w:p>
+      <w:pPr>
+        <w:jc w:val="both"/>
+      </w:pPr>
+      <w:r>
+        <w:t>Les informations pourront changer en fonction des besoins et donc être ainsi modulable pour s’adapter à chaque type d’application</w:t>
+      </w:r>
+      <w:r>
+        <w:t>.</w:t>
       </w:r>
       <w:r>
         <w:br w:type="page"/>
@@ -10078,20 +10403,29 @@
           <w:numId w:val="16"/>
         </w:numPr>
       </w:pPr>
-      <w:bookmarkStart w:id="52" w:name="_96fzw25uspsd" w:colFirst="0" w:colLast="0"/>
-      <w:bookmarkStart w:id="53" w:name="_Toc534816697"/>
-      <w:bookmarkEnd w:id="52"/>
+      <w:bookmarkStart w:id="54" w:name="_96fzw25uspsd" w:colFirst="0" w:colLast="0"/>
+      <w:bookmarkStart w:id="55" w:name="_Toc534823481"/>
+      <w:bookmarkEnd w:id="54"/>
       <w:r>
         <w:lastRenderedPageBreak/>
-        <w:t xml:space="preserve">Configuration </w:t>
-      </w:r>
-      <w:r>
-        <w:t xml:space="preserve">d’une </w:t>
+        <w:t>Éditer une</w:t>
+      </w:r>
+      <w:r>
+        <w:t xml:space="preserve"> </w:t>
       </w:r>
       <w:r>
         <w:t>application</w:t>
       </w:r>
-      <w:bookmarkEnd w:id="53"/>
+      <w:r>
+        <w:t xml:space="preserve"> (administrateur</w:t>
+      </w:r>
+      <w:r>
+        <w:t>s</w:t>
+      </w:r>
+      <w:r>
+        <w:t xml:space="preserve"> seulement)</w:t>
+      </w:r>
+      <w:bookmarkEnd w:id="55"/>
     </w:p>
     <w:p/>
     <w:p>
@@ -10103,93 +10437,10 @@
           <w:noProof/>
         </w:rPr>
         <w:drawing>
-          <wp:inline distT="114300" distB="114300" distL="114300" distR="114300" wp14:anchorId="32213694" wp14:editId="48DD77AC">
-            <wp:extent cx="5760720" cy="3851275"/>
+          <wp:inline distT="114300" distB="114300" distL="114300" distR="114300" wp14:anchorId="32213694" wp14:editId="32C75610">
+            <wp:extent cx="5760720" cy="3793398"/>
             <wp:effectExtent l="0" t="0" r="0" b="0"/>
             <wp:docPr id="41" name="image9.png"/>
-            <wp:cNvGraphicFramePr/>
-            <a:graphic xmlns:a="http://schemas.openxmlformats.org/drawingml/2006/main">
-              <a:graphicData uri="http://schemas.openxmlformats.org/drawingml/2006/picture">
-                <pic:pic xmlns:pic="http://schemas.openxmlformats.org/drawingml/2006/picture">
-                  <pic:nvPicPr>
-                    <pic:cNvPr id="0" name="image9.png"/>
-                    <pic:cNvPicPr preferRelativeResize="0"/>
-                  </pic:nvPicPr>
-                  <pic:blipFill>
-                    <a:blip r:embed="rId34"/>
-                    <a:srcRect/>
-                    <a:stretch>
-                      <a:fillRect/>
-                    </a:stretch>
-                  </pic:blipFill>
-                  <pic:spPr>
-                    <a:xfrm>
-                      <a:off x="0" y="0"/>
-                      <a:ext cx="5760720" cy="3851275"/>
-                    </a:xfrm>
-                    <a:prstGeom prst="rect">
-                      <a:avLst/>
-                    </a:prstGeom>
-                    <a:ln/>
-                  </pic:spPr>
-                </pic:pic>
-              </a:graphicData>
-            </a:graphic>
-          </wp:inline>
-        </w:drawing>
-      </w:r>
-    </w:p>
-    <w:p/>
-    <w:p>
-      <w:pPr>
-        <w:jc w:val="both"/>
-      </w:pPr>
-      <w:bookmarkStart w:id="54" w:name="_ej05ue1skvgb" w:colFirst="0" w:colLast="0"/>
-      <w:bookmarkEnd w:id="54"/>
-      <w:r>
-        <w:t>// WIP</w:t>
-      </w:r>
-    </w:p>
-    <w:p/>
-    <w:p>
-      <w:pPr>
-        <w:jc w:val="both"/>
-      </w:pPr>
-      <w:r>
-        <w:br w:type="page"/>
-      </w:r>
-    </w:p>
-    <w:p>
-      <w:pPr>
-        <w:pStyle w:val="Titre30"/>
-        <w:numPr>
-          <w:ilvl w:val="0"/>
-          <w:numId w:val="16"/>
-        </w:numPr>
-      </w:pPr>
-      <w:bookmarkStart w:id="55" w:name="_k402s0wrnqzw" w:colFirst="0" w:colLast="0"/>
-      <w:bookmarkStart w:id="56" w:name="_Toc534816698"/>
-      <w:bookmarkEnd w:id="55"/>
-      <w:r>
-        <w:lastRenderedPageBreak/>
-        <w:t>Liste des suggestions/idées</w:t>
-      </w:r>
-      <w:bookmarkEnd w:id="56"/>
-    </w:p>
-    <w:p/>
-    <w:p>
-      <w:pPr>
-        <w:jc w:val="center"/>
-      </w:pPr>
-      <w:r>
-        <w:rPr>
-          <w:noProof/>
-        </w:rPr>
-        <w:drawing>
-          <wp:inline distT="114300" distB="114300" distL="114300" distR="114300" wp14:anchorId="27997564" wp14:editId="5979EDCE">
-            <wp:extent cx="5760720" cy="3793398"/>
-            <wp:effectExtent l="0" t="0" r="0" b="0"/>
-            <wp:docPr id="42" name="image9.png"/>
             <wp:cNvGraphicFramePr/>
             <a:graphic xmlns:a="http://schemas.openxmlformats.org/drawingml/2006/main">
               <a:graphicData uri="http://schemas.openxmlformats.org/drawingml/2006/picture">
@@ -10226,33 +10477,32 @@
       <w:pPr>
         <w:jc w:val="both"/>
       </w:pPr>
-      <w:r>
-        <w:t xml:space="preserve">Sur ce </w:t>
-      </w:r>
-      <w:proofErr w:type="spellStart"/>
-      <w:r>
-        <w:t>mockup</w:t>
-      </w:r>
-      <w:proofErr w:type="spellEnd"/>
-      <w:r>
-        <w:t xml:space="preserve">, nous pouvons retrouver un tableau listant les différentes </w:t>
-      </w:r>
-      <w:r>
-        <w:t>suggestions laissée par nos utilisateurs afin de rajouter ou modifier des fonctionnalités ou des applications du parc.</w:t>
-      </w:r>
-    </w:p>
-    <w:p>
-      <w:pPr>
-        <w:jc w:val="both"/>
-      </w:pPr>
-    </w:p>
-    <w:p>
-      <w:pPr>
-        <w:jc w:val="both"/>
-      </w:pPr>
-      <w:r>
-        <w:t>Il est donc possible d’y retrouver le nom d’utilisateur ayant suggéré cette modification, ainsi qu’un titre décrivant en quelques mots la suggestion. A l’instar de notre parc d’application, il est possible de voir plus en détail une suggestion.</w:t>
-      </w:r>
+      <w:bookmarkStart w:id="56" w:name="_ej05ue1skvgb" w:colFirst="0" w:colLast="0"/>
+      <w:bookmarkEnd w:id="56"/>
+      <w:r>
+        <w:t xml:space="preserve">Tout comme l’ajout d’une application, l’administrateur pourra accéder à cette page depuis la liste du parc d’applications. </w:t>
+      </w:r>
+      <w:r>
+        <w:t>Les informations enregistrées</w:t>
+      </w:r>
+      <w:r>
+        <w:t xml:space="preserve"> sont aussi </w:t>
+      </w:r>
+      <w:r>
+        <w:t>identiques</w:t>
+      </w:r>
+      <w:r>
+        <w:t>.</w:t>
+      </w:r>
+      <w:r>
+        <w:t xml:space="preserve"> L’administrateur pourra aussi supprimer une application qui ne fait plus parti du parc d’application.</w:t>
+      </w:r>
+    </w:p>
+    <w:p/>
+    <w:p>
+      <w:pPr>
+        <w:jc w:val="both"/>
+      </w:pPr>
       <w:r>
         <w:br w:type="page"/>
       </w:r>
@@ -10265,12 +10515,14 @@
           <w:numId w:val="16"/>
         </w:numPr>
       </w:pPr>
-      <w:bookmarkStart w:id="57" w:name="_Toc534816699"/>
+      <w:bookmarkStart w:id="57" w:name="_k402s0wrnqzw" w:colFirst="0" w:colLast="0"/>
+      <w:bookmarkStart w:id="58" w:name="_Toc534823482"/>
+      <w:bookmarkEnd w:id="57"/>
       <w:r>
         <w:lastRenderedPageBreak/>
-        <w:t>Détail d’une suggestion</w:t>
-      </w:r>
-      <w:bookmarkEnd w:id="57"/>
+        <w:t>Liste des suggestions</w:t>
+      </w:r>
+      <w:bookmarkEnd w:id="58"/>
     </w:p>
     <w:p/>
     <w:p>
@@ -10282,252 +10534,10 @@
           <w:noProof/>
         </w:rPr>
         <w:drawing>
-          <wp:inline distT="114300" distB="114300" distL="114300" distR="114300" wp14:anchorId="24B08FDD" wp14:editId="6DE4E257">
-            <wp:extent cx="5760720" cy="3851275"/>
-            <wp:effectExtent l="0" t="0" r="0" b="0"/>
-            <wp:docPr id="43" name="image9.png"/>
-            <wp:cNvGraphicFramePr/>
-            <a:graphic xmlns:a="http://schemas.openxmlformats.org/drawingml/2006/main">
-              <a:graphicData uri="http://schemas.openxmlformats.org/drawingml/2006/picture">
-                <pic:pic xmlns:pic="http://schemas.openxmlformats.org/drawingml/2006/picture">
-                  <pic:nvPicPr>
-                    <pic:cNvPr id="0" name="image9.png"/>
-                    <pic:cNvPicPr preferRelativeResize="0"/>
-                  </pic:nvPicPr>
-                  <pic:blipFill>
-                    <a:blip r:embed="rId34"/>
-                    <a:srcRect/>
-                    <a:stretch>
-                      <a:fillRect/>
-                    </a:stretch>
-                  </pic:blipFill>
-                  <pic:spPr>
-                    <a:xfrm>
-                      <a:off x="0" y="0"/>
-                      <a:ext cx="5760720" cy="3851275"/>
-                    </a:xfrm>
-                    <a:prstGeom prst="rect">
-                      <a:avLst/>
-                    </a:prstGeom>
-                    <a:ln/>
-                  </pic:spPr>
-                </pic:pic>
-              </a:graphicData>
-            </a:graphic>
-          </wp:inline>
-        </w:drawing>
-      </w:r>
-    </w:p>
-    <w:p/>
-    <w:p>
-      <w:pPr>
-        <w:rPr>
-          <w:rFonts w:asciiTheme="majorHAnsi" w:eastAsiaTheme="majorEastAsia" w:hAnsiTheme="majorHAnsi" w:cstheme="majorBidi"/>
-          <w:color w:val="845209" w:themeColor="accent1" w:themeShade="7F"/>
-        </w:rPr>
-      </w:pPr>
-      <w:r>
-        <w:t xml:space="preserve">// WIP </w:t>
-      </w:r>
-      <w:r>
-        <w:br w:type="page"/>
-      </w:r>
-    </w:p>
-    <w:p>
-      <w:pPr>
-        <w:pStyle w:val="Titre30"/>
-        <w:numPr>
-          <w:ilvl w:val="0"/>
-          <w:numId w:val="16"/>
-        </w:numPr>
-      </w:pPr>
-      <w:bookmarkStart w:id="58" w:name="_Toc534816700"/>
-      <w:r>
-        <w:lastRenderedPageBreak/>
-        <w:t>Ajout d’une suggestion</w:t>
-      </w:r>
-      <w:bookmarkEnd w:id="58"/>
-    </w:p>
-    <w:p/>
-    <w:p>
-      <w:pPr>
-        <w:jc w:val="center"/>
-      </w:pPr>
-      <w:r>
-        <w:rPr>
-          <w:noProof/>
-        </w:rPr>
-        <w:drawing>
-          <wp:inline distT="114300" distB="114300" distL="114300" distR="114300" wp14:anchorId="45F4C219" wp14:editId="572EFC00">
-            <wp:extent cx="5760720" cy="3851275"/>
-            <wp:effectExtent l="0" t="0" r="0" b="0"/>
-            <wp:docPr id="44" name="image9.png"/>
-            <wp:cNvGraphicFramePr/>
-            <a:graphic xmlns:a="http://schemas.openxmlformats.org/drawingml/2006/main">
-              <a:graphicData uri="http://schemas.openxmlformats.org/drawingml/2006/picture">
-                <pic:pic xmlns:pic="http://schemas.openxmlformats.org/drawingml/2006/picture">
-                  <pic:nvPicPr>
-                    <pic:cNvPr id="0" name="image9.png"/>
-                    <pic:cNvPicPr preferRelativeResize="0"/>
-                  </pic:nvPicPr>
-                  <pic:blipFill>
-                    <a:blip r:embed="rId34"/>
-                    <a:srcRect/>
-                    <a:stretch>
-                      <a:fillRect/>
-                    </a:stretch>
-                  </pic:blipFill>
-                  <pic:spPr>
-                    <a:xfrm>
-                      <a:off x="0" y="0"/>
-                      <a:ext cx="5760720" cy="3851275"/>
-                    </a:xfrm>
-                    <a:prstGeom prst="rect">
-                      <a:avLst/>
-                    </a:prstGeom>
-                    <a:ln/>
-                  </pic:spPr>
-                </pic:pic>
-              </a:graphicData>
-            </a:graphic>
-          </wp:inline>
-        </w:drawing>
-      </w:r>
-    </w:p>
-    <w:p/>
-    <w:p>
-      <w:r>
-        <w:t xml:space="preserve">// WIP </w:t>
-      </w:r>
-    </w:p>
-    <w:p>
-      <w:r>
-        <w:br w:type="page"/>
-      </w:r>
-    </w:p>
-    <w:p>
-      <w:pPr>
-        <w:pStyle w:val="Titre30"/>
-        <w:numPr>
-          <w:ilvl w:val="0"/>
-          <w:numId w:val="16"/>
-        </w:numPr>
-      </w:pPr>
-      <w:bookmarkStart w:id="59" w:name="_Toc534816701"/>
-      <w:r>
-        <w:lastRenderedPageBreak/>
-        <w:t>Consultation des ressources serveurs</w:t>
-      </w:r>
-      <w:r>
-        <w:t xml:space="preserve"> (administrateur</w:t>
-      </w:r>
-      <w:r>
-        <w:t xml:space="preserve"> seulement</w:t>
-      </w:r>
-      <w:r>
-        <w:t>)</w:t>
-      </w:r>
-      <w:bookmarkEnd w:id="59"/>
-    </w:p>
-    <w:p/>
-    <w:p>
-      <w:pPr>
-        <w:jc w:val="center"/>
-      </w:pPr>
-      <w:r>
-        <w:rPr>
-          <w:noProof/>
-        </w:rPr>
-        <w:drawing>
-          <wp:inline distT="114300" distB="114300" distL="114300" distR="114300" wp14:anchorId="33F6A3F6" wp14:editId="17FCE0F2">
-            <wp:extent cx="5760720" cy="3851275"/>
-            <wp:effectExtent l="0" t="0" r="0" b="0"/>
-            <wp:docPr id="46" name="image9.png"/>
-            <wp:cNvGraphicFramePr/>
-            <a:graphic xmlns:a="http://schemas.openxmlformats.org/drawingml/2006/main">
-              <a:graphicData uri="http://schemas.openxmlformats.org/drawingml/2006/picture">
-                <pic:pic xmlns:pic="http://schemas.openxmlformats.org/drawingml/2006/picture">
-                  <pic:nvPicPr>
-                    <pic:cNvPr id="0" name="image9.png"/>
-                    <pic:cNvPicPr preferRelativeResize="0"/>
-                  </pic:nvPicPr>
-                  <pic:blipFill>
-                    <a:blip r:embed="rId34"/>
-                    <a:srcRect/>
-                    <a:stretch>
-                      <a:fillRect/>
-                    </a:stretch>
-                  </pic:blipFill>
-                  <pic:spPr>
-                    <a:xfrm>
-                      <a:off x="0" y="0"/>
-                      <a:ext cx="5760720" cy="3851275"/>
-                    </a:xfrm>
-                    <a:prstGeom prst="rect">
-                      <a:avLst/>
-                    </a:prstGeom>
-                    <a:ln/>
-                  </pic:spPr>
-                </pic:pic>
-              </a:graphicData>
-            </a:graphic>
-          </wp:inline>
-        </w:drawing>
-      </w:r>
-    </w:p>
-    <w:p/>
-    <w:p>
-      <w:pPr>
-        <w:rPr>
-          <w:rFonts w:asciiTheme="majorHAnsi" w:eastAsiaTheme="majorEastAsia" w:hAnsiTheme="majorHAnsi" w:cstheme="majorBidi"/>
-          <w:color w:val="845209" w:themeColor="accent1" w:themeShade="7F"/>
-        </w:rPr>
-      </w:pPr>
-      <w:r>
-        <w:t xml:space="preserve">// WIP </w:t>
-      </w:r>
-      <w:r>
-        <w:br w:type="page"/>
-      </w:r>
-    </w:p>
-    <w:p>
-      <w:pPr>
-        <w:pStyle w:val="Titre30"/>
-        <w:numPr>
-          <w:ilvl w:val="0"/>
-          <w:numId w:val="16"/>
-        </w:numPr>
-      </w:pPr>
-      <w:bookmarkStart w:id="60" w:name="_Toc534816702"/>
-      <w:r>
-        <w:lastRenderedPageBreak/>
-        <w:t>Gestion des utilisateurs</w:t>
-      </w:r>
-      <w:r>
-        <w:t xml:space="preserve"> (administrateur</w:t>
-      </w:r>
-      <w:r>
-        <w:t>s seulement</w:t>
-      </w:r>
-      <w:r>
-        <w:t>)</w:t>
-      </w:r>
-      <w:bookmarkEnd w:id="60"/>
-    </w:p>
-    <w:p/>
-    <w:p>
-      <w:pPr>
-        <w:jc w:val="center"/>
-      </w:pPr>
-      <w:r>
-        <w:rPr>
-          <w:noProof/>
-        </w:rPr>
-        <w:drawing>
-          <wp:inline distT="114300" distB="114300" distL="114300" distR="114300" wp14:anchorId="6C629D2D" wp14:editId="217D5FBF">
+          <wp:inline distT="114300" distB="114300" distL="114300" distR="114300" wp14:anchorId="27997564" wp14:editId="5979EDCE">
             <wp:extent cx="5760720" cy="3793398"/>
             <wp:effectExtent l="0" t="0" r="0" b="0"/>
-            <wp:docPr id="47" name="image9.png"/>
+            <wp:docPr id="42" name="image9.png"/>
             <wp:cNvGraphicFramePr/>
             <a:graphic xmlns:a="http://schemas.openxmlformats.org/drawingml/2006/main">
               <a:graphicData uri="http://schemas.openxmlformats.org/drawingml/2006/picture">
@@ -10562,19 +10572,10 @@
     <w:p/>
     <w:p>
       <w:pPr>
-        <w:rPr>
-          <w:rFonts w:asciiTheme="majorHAnsi" w:eastAsiaTheme="majorEastAsia" w:hAnsiTheme="majorHAnsi" w:cstheme="majorBidi"/>
-          <w:color w:val="845209" w:themeColor="accent1" w:themeShade="7F"/>
-        </w:rPr>
-      </w:pPr>
-      <w:r>
-        <w:t>Un administrateur peut accéder à cette page</w:t>
-      </w:r>
-      <w:r>
-        <w:t xml:space="preserve"> listant les utilisateurs de l’application</w:t>
-      </w:r>
-      <w:r>
-        <w:t xml:space="preserve">, représenter par ce </w:t>
+        <w:jc w:val="both"/>
+      </w:pPr>
+      <w:r>
+        <w:t xml:space="preserve">Sur ce </w:t>
       </w:r>
       <w:proofErr w:type="spellStart"/>
       <w:r>
@@ -10582,12 +10583,23 @@
       </w:r>
       <w:proofErr w:type="spellEnd"/>
       <w:r>
-        <w:t xml:space="preserve">. Ainsi il pourra éditer un utilisateur afin d’en changer </w:t>
-      </w:r>
-      <w:bookmarkStart w:id="61" w:name="_GoBack"/>
-      <w:bookmarkEnd w:id="61"/>
-      <w:r>
-        <w:t>les informations liées.</w:t>
+        <w:t xml:space="preserve">, nous pouvons retrouver un tableau listant les différentes </w:t>
+      </w:r>
+      <w:r>
+        <w:t>suggestions laissée par nos utilisateurs afin de rajouter ou modifier des fonctionnalités ou des applications du parc.</w:t>
+      </w:r>
+    </w:p>
+    <w:p>
+      <w:pPr>
+        <w:jc w:val="both"/>
+      </w:pPr>
+    </w:p>
+    <w:p>
+      <w:pPr>
+        <w:jc w:val="both"/>
+      </w:pPr>
+      <w:r>
+        <w:t>Il est donc possible d’y retrouver le nom d’utilisateur ayant suggéré cette modification, ainsi qu’un titre décrivant en quelques mots la suggestion. A l’instar de notre parc d’application, il est possible de voir plus en détail une suggestion.</w:t>
       </w:r>
       <w:r>
         <w:br w:type="page"/>
@@ -10601,24 +10613,27 @@
           <w:numId w:val="16"/>
         </w:numPr>
       </w:pPr>
-      <w:bookmarkStart w:id="62" w:name="_Toc534816703"/>
+      <w:bookmarkStart w:id="59" w:name="_Toc534823483"/>
       <w:r>
         <w:lastRenderedPageBreak/>
-        <w:t>Modifications des informations d’un compte</w:t>
-      </w:r>
-      <w:bookmarkEnd w:id="62"/>
+        <w:t>Détail d’une suggestion</w:t>
+      </w:r>
+      <w:bookmarkEnd w:id="59"/>
     </w:p>
     <w:p/>
     <w:p>
+      <w:pPr>
+        <w:jc w:val="center"/>
+      </w:pPr>
       <w:r>
         <w:rPr>
           <w:noProof/>
         </w:rPr>
         <w:drawing>
-          <wp:inline distT="114300" distB="114300" distL="114300" distR="114300" wp14:anchorId="5A90FC71" wp14:editId="12579005">
+          <wp:inline distT="114300" distB="114300" distL="114300" distR="114300" wp14:anchorId="24B08FDD" wp14:editId="02CC0732">
             <wp:extent cx="5760720" cy="3793398"/>
             <wp:effectExtent l="0" t="0" r="0" b="0"/>
-            <wp:docPr id="45" name="image9.png"/>
+            <wp:docPr id="43" name="image9.png"/>
             <wp:cNvGraphicFramePr/>
             <a:graphic xmlns:a="http://schemas.openxmlformats.org/drawingml/2006/main">
               <a:graphicData uri="http://schemas.openxmlformats.org/drawingml/2006/picture">
@@ -10656,6 +10671,495 @@
         <w:jc w:val="both"/>
       </w:pPr>
       <w:r>
+        <w:t>La page expliquant la suggestion réalisée par un utilisateur sera quasiment identique à celle de la description d’une application, seul l’indicateur et les interactions ne seront pas présent.</w:t>
+      </w:r>
+    </w:p>
+    <w:p>
+      <w:pPr>
+        <w:jc w:val="both"/>
+      </w:pPr>
+    </w:p>
+    <w:p>
+      <w:pPr>
+        <w:jc w:val="both"/>
+        <w:rPr>
+          <w:rFonts w:asciiTheme="majorHAnsi" w:eastAsiaTheme="majorEastAsia" w:hAnsiTheme="majorHAnsi" w:cstheme="majorBidi"/>
+          <w:color w:val="845209" w:themeColor="accent1" w:themeShade="7F"/>
+        </w:rPr>
+      </w:pPr>
+      <w:r>
+        <w:t>Un titre, une description et potentiellement une image suffiront aux administrateurs pour modifier l’application Web ou le parc d’applications pour répondre à la demande de l’utilisateur.</w:t>
+      </w:r>
+      <w:r>
+        <w:br w:type="page"/>
+      </w:r>
+    </w:p>
+    <w:p>
+      <w:pPr>
+        <w:pStyle w:val="Titre30"/>
+        <w:numPr>
+          <w:ilvl w:val="0"/>
+          <w:numId w:val="16"/>
+        </w:numPr>
+      </w:pPr>
+      <w:bookmarkStart w:id="60" w:name="_Toc534823484"/>
+      <w:r>
+        <w:lastRenderedPageBreak/>
+        <w:t>Ajout d’une suggestion</w:t>
+      </w:r>
+      <w:bookmarkEnd w:id="60"/>
+    </w:p>
+    <w:p/>
+    <w:p>
+      <w:pPr>
+        <w:jc w:val="center"/>
+      </w:pPr>
+      <w:r>
+        <w:rPr>
+          <w:noProof/>
+        </w:rPr>
+        <w:drawing>
+          <wp:inline distT="114300" distB="114300" distL="114300" distR="114300" wp14:anchorId="45F4C219" wp14:editId="416986B2">
+            <wp:extent cx="5760720" cy="3793398"/>
+            <wp:effectExtent l="0" t="0" r="0" b="0"/>
+            <wp:docPr id="44" name="image9.png"/>
+            <wp:cNvGraphicFramePr/>
+            <a:graphic xmlns:a="http://schemas.openxmlformats.org/drawingml/2006/main">
+              <a:graphicData uri="http://schemas.openxmlformats.org/drawingml/2006/picture">
+                <pic:pic xmlns:pic="http://schemas.openxmlformats.org/drawingml/2006/picture">
+                  <pic:nvPicPr>
+                    <pic:cNvPr id="0" name="image9.png"/>
+                    <pic:cNvPicPr preferRelativeResize="0"/>
+                  </pic:nvPicPr>
+                  <pic:blipFill>
+                    <a:blip r:embed="rId38"/>
+                    <a:stretch>
+                      <a:fillRect/>
+                    </a:stretch>
+                  </pic:blipFill>
+                  <pic:spPr>
+                    <a:xfrm>
+                      <a:off x="0" y="0"/>
+                      <a:ext cx="5760720" cy="3793398"/>
+                    </a:xfrm>
+                    <a:prstGeom prst="rect">
+                      <a:avLst/>
+                    </a:prstGeom>
+                    <a:ln/>
+                  </pic:spPr>
+                </pic:pic>
+              </a:graphicData>
+            </a:graphic>
+          </wp:inline>
+        </w:drawing>
+      </w:r>
+    </w:p>
+    <w:p/>
+    <w:p>
+      <w:pPr>
+        <w:jc w:val="both"/>
+      </w:pPr>
+      <w:r>
+        <w:t>Dans le but de partager un problème rencontré, ou suggérer une demande de modification sur l’application Web</w:t>
+      </w:r>
+      <w:r>
+        <w:t>, ainsi que toute demande en lien avec le parc d’applications. Tout utilisateur du site, peut soumettre en remplissant un formulaire disponible depuis la liste des suggestions, en spécifiant un titre décrivant rapidement la suggestion, une catégorie afin de mieux cibler le sujet et une description pour décrire entièrement l’idée que l’utilisateur souhaite partagée.</w:t>
+      </w:r>
+    </w:p>
+    <w:p>
+      <w:pPr>
+        <w:jc w:val="both"/>
+      </w:pPr>
+    </w:p>
+    <w:p>
+      <w:pPr>
+        <w:jc w:val="both"/>
+      </w:pPr>
+      <w:r>
+        <w:t>Pour mieux décrire la suggestion, il est possible de télécharger une image.</w:t>
+      </w:r>
+    </w:p>
+    <w:p>
+      <w:r>
+        <w:br w:type="page"/>
+      </w:r>
+    </w:p>
+    <w:p>
+      <w:pPr>
+        <w:pStyle w:val="Titre30"/>
+        <w:numPr>
+          <w:ilvl w:val="0"/>
+          <w:numId w:val="16"/>
+        </w:numPr>
+      </w:pPr>
+      <w:bookmarkStart w:id="61" w:name="_Toc534823485"/>
+      <w:r>
+        <w:lastRenderedPageBreak/>
+        <w:t>É</w:t>
+      </w:r>
+      <w:r>
+        <w:t xml:space="preserve">diter </w:t>
+      </w:r>
+      <w:r>
+        <w:t xml:space="preserve">une </w:t>
+      </w:r>
+      <w:r>
+        <w:t>suggestion</w:t>
+      </w:r>
+      <w:r>
+        <w:t xml:space="preserve"> (administrateur</w:t>
+      </w:r>
+      <w:r>
+        <w:t>s</w:t>
+      </w:r>
+      <w:r>
+        <w:t xml:space="preserve"> </w:t>
+      </w:r>
+      <w:r>
+        <w:t xml:space="preserve">&amp; auteur </w:t>
+      </w:r>
+      <w:r>
+        <w:t>seulement)</w:t>
+      </w:r>
+      <w:bookmarkEnd w:id="61"/>
+    </w:p>
+    <w:p/>
+    <w:p>
+      <w:pPr>
+        <w:jc w:val="center"/>
+      </w:pPr>
+      <w:r>
+        <w:rPr>
+          <w:noProof/>
+        </w:rPr>
+        <w:drawing>
+          <wp:inline distT="114300" distB="114300" distL="114300" distR="114300" wp14:anchorId="61B0B696" wp14:editId="488E95B7">
+            <wp:extent cx="5760718" cy="3793398"/>
+            <wp:effectExtent l="0" t="0" r="0" b="0"/>
+            <wp:docPr id="51" name="image9.png"/>
+            <wp:cNvGraphicFramePr/>
+            <a:graphic xmlns:a="http://schemas.openxmlformats.org/drawingml/2006/main">
+              <a:graphicData uri="http://schemas.openxmlformats.org/drawingml/2006/picture">
+                <pic:pic xmlns:pic="http://schemas.openxmlformats.org/drawingml/2006/picture">
+                  <pic:nvPicPr>
+                    <pic:cNvPr id="0" name="image9.png"/>
+                    <pic:cNvPicPr preferRelativeResize="0"/>
+                  </pic:nvPicPr>
+                  <pic:blipFill>
+                    <a:blip r:embed="rId39"/>
+                    <a:stretch>
+                      <a:fillRect/>
+                    </a:stretch>
+                  </pic:blipFill>
+                  <pic:spPr>
+                    <a:xfrm>
+                      <a:off x="0" y="0"/>
+                      <a:ext cx="5760718" cy="3793398"/>
+                    </a:xfrm>
+                    <a:prstGeom prst="rect">
+                      <a:avLst/>
+                    </a:prstGeom>
+                    <a:ln/>
+                  </pic:spPr>
+                </pic:pic>
+              </a:graphicData>
+            </a:graphic>
+          </wp:inline>
+        </w:drawing>
+      </w:r>
+    </w:p>
+    <w:p/>
+    <w:p>
+      <w:pPr>
+        <w:jc w:val="both"/>
+      </w:pPr>
+      <w:r>
+        <w:t>L’auteur de la suggestion mais aussi les administrateurs pourront éditer une suggestion, pour apporter plus de détails,</w:t>
+      </w:r>
+      <w:r>
+        <w:t xml:space="preserve"> mais aussi</w:t>
+      </w:r>
+      <w:r>
+        <w:t xml:space="preserve"> supprimer la suggestion en cas de doublon, ou encore de résolution si une demande de modification a été réalisé</w:t>
+      </w:r>
+      <w:r>
+        <w:t>e</w:t>
+      </w:r>
+      <w:r>
+        <w:t>, ou dans le cas d’un problème résolu.</w:t>
+      </w:r>
+    </w:p>
+    <w:p/>
+    <w:p>
+      <w:r>
+        <w:br w:type="page"/>
+      </w:r>
+    </w:p>
+    <w:p>
+      <w:pPr>
+        <w:pStyle w:val="Titre30"/>
+        <w:numPr>
+          <w:ilvl w:val="0"/>
+          <w:numId w:val="16"/>
+        </w:numPr>
+      </w:pPr>
+      <w:bookmarkStart w:id="62" w:name="_Toc534823486"/>
+      <w:r>
+        <w:lastRenderedPageBreak/>
+        <w:t>Consultation des ressources serveurs</w:t>
+      </w:r>
+      <w:r>
+        <w:t xml:space="preserve"> (administrateur</w:t>
+      </w:r>
+      <w:r>
+        <w:t>s</w:t>
+      </w:r>
+      <w:r>
+        <w:t xml:space="preserve"> seulement</w:t>
+      </w:r>
+      <w:r>
+        <w:t>)</w:t>
+      </w:r>
+      <w:bookmarkEnd w:id="62"/>
+    </w:p>
+    <w:p/>
+    <w:p>
+      <w:pPr>
+        <w:jc w:val="center"/>
+      </w:pPr>
+      <w:r>
+        <w:rPr>
+          <w:noProof/>
+        </w:rPr>
+        <w:drawing>
+          <wp:inline distT="114300" distB="114300" distL="114300" distR="114300" wp14:anchorId="33F6A3F6" wp14:editId="191DA7C5">
+            <wp:extent cx="5760720" cy="3793398"/>
+            <wp:effectExtent l="0" t="0" r="0" b="0"/>
+            <wp:docPr id="46" name="image9.png"/>
+            <wp:cNvGraphicFramePr/>
+            <a:graphic xmlns:a="http://schemas.openxmlformats.org/drawingml/2006/main">
+              <a:graphicData uri="http://schemas.openxmlformats.org/drawingml/2006/picture">
+                <pic:pic xmlns:pic="http://schemas.openxmlformats.org/drawingml/2006/picture">
+                  <pic:nvPicPr>
+                    <pic:cNvPr id="0" name="image9.png"/>
+                    <pic:cNvPicPr preferRelativeResize="0"/>
+                  </pic:nvPicPr>
+                  <pic:blipFill>
+                    <a:blip r:embed="rId40"/>
+                    <a:stretch>
+                      <a:fillRect/>
+                    </a:stretch>
+                  </pic:blipFill>
+                  <pic:spPr>
+                    <a:xfrm>
+                      <a:off x="0" y="0"/>
+                      <a:ext cx="5760720" cy="3793398"/>
+                    </a:xfrm>
+                    <a:prstGeom prst="rect">
+                      <a:avLst/>
+                    </a:prstGeom>
+                    <a:ln/>
+                  </pic:spPr>
+                </pic:pic>
+              </a:graphicData>
+            </a:graphic>
+          </wp:inline>
+        </w:drawing>
+      </w:r>
+    </w:p>
+    <w:p/>
+    <w:p>
+      <w:pPr>
+        <w:jc w:val="both"/>
+      </w:pPr>
+      <w:r>
+        <w:t>Pour que les administrateurs puissent se rendre compte de la consommation des applications, une page composée de plusieurs indicateurs sera présente. Il sera donc possible par exemple de suivre l’espace de stockage disponible, le taux d’utilisateur du processeur, ou encore de la mémoire vive.</w:t>
+      </w:r>
+    </w:p>
+    <w:p>
+      <w:pPr>
+        <w:jc w:val="both"/>
+      </w:pPr>
+    </w:p>
+    <w:p>
+      <w:pPr>
+        <w:jc w:val="both"/>
+        <w:rPr>
+          <w:rFonts w:asciiTheme="majorHAnsi" w:eastAsiaTheme="majorEastAsia" w:hAnsiTheme="majorHAnsi" w:cstheme="majorBidi"/>
+          <w:color w:val="845209" w:themeColor="accent1" w:themeShade="7F"/>
+        </w:rPr>
+      </w:pPr>
+      <w:r>
+        <w:t>Il n’est pas impossible que d’autres indicateurs viennent à s’ajouter au fil du développement, lié au parc d’applications, ou à l’application web ou encore au serveur dédié.</w:t>
+      </w:r>
+      <w:r>
+        <w:t xml:space="preserve"> </w:t>
+      </w:r>
+      <w:r>
+        <w:br w:type="page"/>
+      </w:r>
+    </w:p>
+    <w:p>
+      <w:pPr>
+        <w:pStyle w:val="Titre30"/>
+        <w:numPr>
+          <w:ilvl w:val="0"/>
+          <w:numId w:val="16"/>
+        </w:numPr>
+      </w:pPr>
+      <w:bookmarkStart w:id="63" w:name="_Toc534823487"/>
+      <w:r>
+        <w:lastRenderedPageBreak/>
+        <w:t>Gestion des utilisateurs</w:t>
+      </w:r>
+      <w:r>
+        <w:t xml:space="preserve"> (administrateur</w:t>
+      </w:r>
+      <w:r>
+        <w:t>s seulement</w:t>
+      </w:r>
+      <w:r>
+        <w:t>)</w:t>
+      </w:r>
+      <w:bookmarkEnd w:id="63"/>
+    </w:p>
+    <w:p/>
+    <w:p>
+      <w:pPr>
+        <w:jc w:val="center"/>
+      </w:pPr>
+      <w:r>
+        <w:rPr>
+          <w:noProof/>
+        </w:rPr>
+        <w:drawing>
+          <wp:inline distT="114300" distB="114300" distL="114300" distR="114300" wp14:anchorId="6C629D2D" wp14:editId="217D5FBF">
+            <wp:extent cx="5760720" cy="3793398"/>
+            <wp:effectExtent l="0" t="0" r="0" b="0"/>
+            <wp:docPr id="47" name="image9.png"/>
+            <wp:cNvGraphicFramePr/>
+            <a:graphic xmlns:a="http://schemas.openxmlformats.org/drawingml/2006/main">
+              <a:graphicData uri="http://schemas.openxmlformats.org/drawingml/2006/picture">
+                <pic:pic xmlns:pic="http://schemas.openxmlformats.org/drawingml/2006/picture">
+                  <pic:nvPicPr>
+                    <pic:cNvPr id="0" name="image9.png"/>
+                    <pic:cNvPicPr preferRelativeResize="0"/>
+                  </pic:nvPicPr>
+                  <pic:blipFill>
+                    <a:blip r:embed="rId41"/>
+                    <a:stretch>
+                      <a:fillRect/>
+                    </a:stretch>
+                  </pic:blipFill>
+                  <pic:spPr>
+                    <a:xfrm>
+                      <a:off x="0" y="0"/>
+                      <a:ext cx="5760720" cy="3793398"/>
+                    </a:xfrm>
+                    <a:prstGeom prst="rect">
+                      <a:avLst/>
+                    </a:prstGeom>
+                    <a:ln/>
+                  </pic:spPr>
+                </pic:pic>
+              </a:graphicData>
+            </a:graphic>
+          </wp:inline>
+        </w:drawing>
+      </w:r>
+    </w:p>
+    <w:p/>
+    <w:p>
+      <w:pPr>
+        <w:rPr>
+          <w:rFonts w:asciiTheme="majorHAnsi" w:eastAsiaTheme="majorEastAsia" w:hAnsiTheme="majorHAnsi" w:cstheme="majorBidi"/>
+          <w:color w:val="845209" w:themeColor="accent1" w:themeShade="7F"/>
+        </w:rPr>
+      </w:pPr>
+      <w:r>
+        <w:t>Un administrateur peut accéder à cette page</w:t>
+      </w:r>
+      <w:r>
+        <w:t xml:space="preserve"> listant les utilisateurs de l’application</w:t>
+      </w:r>
+      <w:r>
+        <w:t xml:space="preserve">, représenter par ce </w:t>
+      </w:r>
+      <w:proofErr w:type="spellStart"/>
+      <w:r>
+        <w:t>mockup</w:t>
+      </w:r>
+      <w:proofErr w:type="spellEnd"/>
+      <w:r>
+        <w:t>. Ainsi il pourra éditer un utilisateur afin d’en changer les informations liées.</w:t>
+      </w:r>
+      <w:r>
+        <w:br w:type="page"/>
+      </w:r>
+    </w:p>
+    <w:p>
+      <w:pPr>
+        <w:pStyle w:val="Titre30"/>
+        <w:numPr>
+          <w:ilvl w:val="0"/>
+          <w:numId w:val="16"/>
+        </w:numPr>
+      </w:pPr>
+      <w:bookmarkStart w:id="64" w:name="_Toc534823488"/>
+      <w:r>
+        <w:lastRenderedPageBreak/>
+        <w:t>Modifications des informations d’un compte</w:t>
+      </w:r>
+      <w:bookmarkEnd w:id="64"/>
+    </w:p>
+    <w:p/>
+    <w:p>
+      <w:r>
+        <w:rPr>
+          <w:noProof/>
+        </w:rPr>
+        <w:drawing>
+          <wp:inline distT="114300" distB="114300" distL="114300" distR="114300" wp14:anchorId="5A90FC71" wp14:editId="12579005">
+            <wp:extent cx="5760720" cy="3793398"/>
+            <wp:effectExtent l="0" t="0" r="0" b="0"/>
+            <wp:docPr id="45" name="image9.png"/>
+            <wp:cNvGraphicFramePr/>
+            <a:graphic xmlns:a="http://schemas.openxmlformats.org/drawingml/2006/main">
+              <a:graphicData uri="http://schemas.openxmlformats.org/drawingml/2006/picture">
+                <pic:pic xmlns:pic="http://schemas.openxmlformats.org/drawingml/2006/picture">
+                  <pic:nvPicPr>
+                    <pic:cNvPr id="0" name="image9.png"/>
+                    <pic:cNvPicPr preferRelativeResize="0"/>
+                  </pic:nvPicPr>
+                  <pic:blipFill>
+                    <a:blip r:embed="rId42"/>
+                    <a:stretch>
+                      <a:fillRect/>
+                    </a:stretch>
+                  </pic:blipFill>
+                  <pic:spPr>
+                    <a:xfrm>
+                      <a:off x="0" y="0"/>
+                      <a:ext cx="5760720" cy="3793398"/>
+                    </a:xfrm>
+                    <a:prstGeom prst="rect">
+                      <a:avLst/>
+                    </a:prstGeom>
+                    <a:ln/>
+                  </pic:spPr>
+                </pic:pic>
+              </a:graphicData>
+            </a:graphic>
+          </wp:inline>
+        </w:drawing>
+      </w:r>
+    </w:p>
+    <w:p/>
+    <w:p>
+      <w:pPr>
+        <w:jc w:val="both"/>
+      </w:pPr>
+      <w:r>
         <w:t xml:space="preserve">Ce </w:t>
       </w:r>
       <w:proofErr w:type="spellStart"/>
@@ -10676,7 +11180,87 @@
         <w:t xml:space="preserve"> Il est possible qu’un administrateur puisse accéder à ce formulaire afin d’y modifier, dans le cas d’un mot de passe oublié, ou supprimer le compte d’un utilisateur, si cet utilisateur ne fait plus parti de l’équipe de joueur.</w:t>
       </w:r>
     </w:p>
+    <w:p>
+      <w:r>
+        <w:br w:type="page"/>
+      </w:r>
+    </w:p>
+    <w:p>
+      <w:pPr>
+        <w:pStyle w:val="Titre30"/>
+        <w:numPr>
+          <w:ilvl w:val="0"/>
+          <w:numId w:val="16"/>
+        </w:numPr>
+      </w:pPr>
+      <w:bookmarkStart w:id="65" w:name="_Toc534823489"/>
+      <w:r>
+        <w:lastRenderedPageBreak/>
+        <w:t>Vue mobile</w:t>
+      </w:r>
+      <w:bookmarkEnd w:id="65"/>
+    </w:p>
     <w:p/>
+    <w:p>
+      <w:pPr>
+        <w:jc w:val="center"/>
+      </w:pPr>
+      <w:r>
+        <w:rPr>
+          <w:noProof/>
+        </w:rPr>
+        <w:drawing>
+          <wp:inline distT="0" distB="0" distL="0" distR="0" wp14:anchorId="0EF5DBD4" wp14:editId="5CEA70B6">
+            <wp:extent cx="5760720" cy="3895725"/>
+            <wp:effectExtent l="0" t="0" r="0" b="9525"/>
+            <wp:docPr id="50" name="Image 50"/>
+            <wp:cNvGraphicFramePr>
+              <a:graphicFrameLocks xmlns:a="http://schemas.openxmlformats.org/drawingml/2006/main" noChangeAspect="1"/>
+            </wp:cNvGraphicFramePr>
+            <a:graphic xmlns:a="http://schemas.openxmlformats.org/drawingml/2006/main">
+              <a:graphicData uri="http://schemas.openxmlformats.org/drawingml/2006/picture">
+                <pic:pic xmlns:pic="http://schemas.openxmlformats.org/drawingml/2006/picture">
+                  <pic:nvPicPr>
+                    <pic:cNvPr id="50" name="InterfaceAngular-Mobile.png"/>
+                    <pic:cNvPicPr/>
+                  </pic:nvPicPr>
+                  <pic:blipFill>
+                    <a:blip r:embed="rId43"/>
+                    <a:stretch>
+                      <a:fillRect/>
+                    </a:stretch>
+                  </pic:blipFill>
+                  <pic:spPr>
+                    <a:xfrm>
+                      <a:off x="0" y="0"/>
+                      <a:ext cx="5760720" cy="3895725"/>
+                    </a:xfrm>
+                    <a:prstGeom prst="rect">
+                      <a:avLst/>
+                    </a:prstGeom>
+                  </pic:spPr>
+                </pic:pic>
+              </a:graphicData>
+            </a:graphic>
+          </wp:inline>
+        </w:drawing>
+      </w:r>
+    </w:p>
+    <w:p/>
+    <w:p>
+      <w:pPr>
+        <w:jc w:val="both"/>
+      </w:pPr>
+      <w:r>
+        <w:t xml:space="preserve">L’application web doit être aussi disponible sur mobile, il est donc important que le contenu s’adapte en fonction de la résolution. Pour cela le contenu du menu habituellement directement disponible sur la page est caché pour la visualisation depuis un smartphone. Pour le rendre visible, il faut cliquer sur le bouton présent en haut à gauche de la page, tout le reste de la page passe en arrière-plan, afin que l’utilisateur puisse </w:t>
+      </w:r>
+      <w:r>
+        <w:t>interagira</w:t>
+      </w:r>
+      <w:r>
+        <w:t xml:space="preserve"> avec le menu.</w:t>
+      </w:r>
+    </w:p>
     <w:p>
       <w:pPr>
         <w:rPr>
@@ -10698,12 +11282,12 @@
           <w:numId w:val="7"/>
         </w:numPr>
       </w:pPr>
-      <w:bookmarkStart w:id="63" w:name="_Toc534816704"/>
+      <w:bookmarkStart w:id="66" w:name="_Toc534823490"/>
       <w:r>
         <w:lastRenderedPageBreak/>
         <w:t>Fiabilité</w:t>
       </w:r>
-      <w:bookmarkEnd w:id="63"/>
+      <w:bookmarkEnd w:id="66"/>
     </w:p>
     <w:p>
       <w:pPr>
@@ -10784,7 +11368,7 @@
     </w:p>
     <w:p/>
     <w:sectPr>
-      <w:headerReference w:type="default" r:id="rId38"/>
+      <w:headerReference w:type="default" r:id="rId44"/>
       <w:pgSz w:w="11906" w:h="16838"/>
       <w:pgMar w:top="1417" w:right="1417" w:bottom="1417" w:left="1417" w:header="708" w:footer="708" w:gutter="0"/>
       <w:cols w:space="720"/>
@@ -10843,6 +11427,7 @@
         <w:docPartUnique/>
       </w:docPartObj>
     </w:sdtPr>
+    <w:sdtEndPr/>
     <w:sdtContent>
       <w:p>
         <w:pPr>
@@ -11279,6 +11864,95 @@
     </w:lvl>
   </w:abstractNum>
   <w:abstractNum w:abstractNumId="2" w15:restartNumberingAfterBreak="0">
+    <w:nsid w:val="0D9538E0"/>
+    <w:multiLevelType w:val="hybridMultilevel"/>
+    <w:tmpl w:val="E6B8E790"/>
+    <w:lvl w:ilvl="0" w:tplc="040C0017">
+      <w:start w:val="1"/>
+      <w:numFmt w:val="lowerLetter"/>
+      <w:lvlText w:val="%1)"/>
+      <w:lvlJc w:val="left"/>
+      <w:pPr>
+        <w:ind w:left="720" w:hanging="360"/>
+      </w:pPr>
+      <w:rPr>
+        <w:rFonts w:hint="default"/>
+      </w:rPr>
+    </w:lvl>
+    <w:lvl w:ilvl="1" w:tplc="040C0019" w:tentative="1">
+      <w:start w:val="1"/>
+      <w:numFmt w:val="lowerLetter"/>
+      <w:lvlText w:val="%2."/>
+      <w:lvlJc w:val="left"/>
+      <w:pPr>
+        <w:ind w:left="1440" w:hanging="360"/>
+      </w:pPr>
+    </w:lvl>
+    <w:lvl w:ilvl="2" w:tplc="040C001B" w:tentative="1">
+      <w:start w:val="1"/>
+      <w:numFmt w:val="lowerRoman"/>
+      <w:lvlText w:val="%3."/>
+      <w:lvlJc w:val="right"/>
+      <w:pPr>
+        <w:ind w:left="2160" w:hanging="180"/>
+      </w:pPr>
+    </w:lvl>
+    <w:lvl w:ilvl="3" w:tplc="040C000F" w:tentative="1">
+      <w:start w:val="1"/>
+      <w:numFmt w:val="decimal"/>
+      <w:lvlText w:val="%4."/>
+      <w:lvlJc w:val="left"/>
+      <w:pPr>
+        <w:ind w:left="2880" w:hanging="360"/>
+      </w:pPr>
+    </w:lvl>
+    <w:lvl w:ilvl="4" w:tplc="040C0019" w:tentative="1">
+      <w:start w:val="1"/>
+      <w:numFmt w:val="lowerLetter"/>
+      <w:lvlText w:val="%5."/>
+      <w:lvlJc w:val="left"/>
+      <w:pPr>
+        <w:ind w:left="3600" w:hanging="360"/>
+      </w:pPr>
+    </w:lvl>
+    <w:lvl w:ilvl="5" w:tplc="040C001B" w:tentative="1">
+      <w:start w:val="1"/>
+      <w:numFmt w:val="lowerRoman"/>
+      <w:lvlText w:val="%6."/>
+      <w:lvlJc w:val="right"/>
+      <w:pPr>
+        <w:ind w:left="4320" w:hanging="180"/>
+      </w:pPr>
+    </w:lvl>
+    <w:lvl w:ilvl="6" w:tplc="040C000F" w:tentative="1">
+      <w:start w:val="1"/>
+      <w:numFmt w:val="decimal"/>
+      <w:lvlText w:val="%7."/>
+      <w:lvlJc w:val="left"/>
+      <w:pPr>
+        <w:ind w:left="5040" w:hanging="360"/>
+      </w:pPr>
+    </w:lvl>
+    <w:lvl w:ilvl="7" w:tplc="040C0019" w:tentative="1">
+      <w:start w:val="1"/>
+      <w:numFmt w:val="lowerLetter"/>
+      <w:lvlText w:val="%8."/>
+      <w:lvlJc w:val="left"/>
+      <w:pPr>
+        <w:ind w:left="5760" w:hanging="360"/>
+      </w:pPr>
+    </w:lvl>
+    <w:lvl w:ilvl="8" w:tplc="040C001B" w:tentative="1">
+      <w:start w:val="1"/>
+      <w:numFmt w:val="lowerRoman"/>
+      <w:lvlText w:val="%9."/>
+      <w:lvlJc w:val="right"/>
+      <w:pPr>
+        <w:ind w:left="6480" w:hanging="180"/>
+      </w:pPr>
+    </w:lvl>
+  </w:abstractNum>
+  <w:abstractNum w:abstractNumId="3" w15:restartNumberingAfterBreak="0">
     <w:nsid w:val="10886E0F"/>
     <w:multiLevelType w:val="hybridMultilevel"/>
     <w:tmpl w:val="86E0C898"/>
@@ -11367,7 +12041,7 @@
       </w:pPr>
     </w:lvl>
   </w:abstractNum>
-  <w:abstractNum w:abstractNumId="3" w15:restartNumberingAfterBreak="0">
+  <w:abstractNum w:abstractNumId="4" w15:restartNumberingAfterBreak="0">
     <w:nsid w:val="11227A61"/>
     <w:multiLevelType w:val="hybridMultilevel"/>
     <w:tmpl w:val="E6B8E790"/>
@@ -11456,7 +12130,7 @@
       </w:pPr>
     </w:lvl>
   </w:abstractNum>
-  <w:abstractNum w:abstractNumId="4" w15:restartNumberingAfterBreak="0">
+  <w:abstractNum w:abstractNumId="5" w15:restartNumberingAfterBreak="0">
     <w:nsid w:val="12DD6900"/>
     <w:multiLevelType w:val="hybridMultilevel"/>
     <w:tmpl w:val="69B8395C"/>
@@ -11545,7 +12219,7 @@
       </w:pPr>
     </w:lvl>
   </w:abstractNum>
-  <w:abstractNum w:abstractNumId="5" w15:restartNumberingAfterBreak="0">
+  <w:abstractNum w:abstractNumId="6" w15:restartNumberingAfterBreak="0">
     <w:nsid w:val="181E6084"/>
     <w:multiLevelType w:val="multilevel"/>
     <w:tmpl w:val="E39ED8BA"/>
@@ -11658,7 +12332,7 @@
       </w:rPr>
     </w:lvl>
   </w:abstractNum>
-  <w:abstractNum w:abstractNumId="6" w15:restartNumberingAfterBreak="0">
+  <w:abstractNum w:abstractNumId="7" w15:restartNumberingAfterBreak="0">
     <w:nsid w:val="1AC51E9A"/>
     <w:multiLevelType w:val="hybridMultilevel"/>
     <w:tmpl w:val="FA621AF0"/>
@@ -11749,7 +12423,7 @@
       </w:pPr>
     </w:lvl>
   </w:abstractNum>
-  <w:abstractNum w:abstractNumId="7" w15:restartNumberingAfterBreak="0">
+  <w:abstractNum w:abstractNumId="8" w15:restartNumberingAfterBreak="0">
     <w:nsid w:val="1CE06D1E"/>
     <w:multiLevelType w:val="hybridMultilevel"/>
     <w:tmpl w:val="D5B8AE94"/>
@@ -11835,7 +12509,7 @@
       </w:pPr>
     </w:lvl>
   </w:abstractNum>
-  <w:abstractNum w:abstractNumId="8" w15:restartNumberingAfterBreak="0">
+  <w:abstractNum w:abstractNumId="9" w15:restartNumberingAfterBreak="0">
     <w:nsid w:val="245800D2"/>
     <w:multiLevelType w:val="hybridMultilevel"/>
     <w:tmpl w:val="976C9E6E"/>
@@ -11921,7 +12595,7 @@
       </w:pPr>
     </w:lvl>
   </w:abstractNum>
-  <w:abstractNum w:abstractNumId="9" w15:restartNumberingAfterBreak="0">
+  <w:abstractNum w:abstractNumId="10" w15:restartNumberingAfterBreak="0">
     <w:nsid w:val="27632D31"/>
     <w:multiLevelType w:val="hybridMultilevel"/>
     <w:tmpl w:val="EC38A214"/>
@@ -12034,7 +12708,96 @@
       </w:rPr>
     </w:lvl>
   </w:abstractNum>
-  <w:abstractNum w:abstractNumId="10" w15:restartNumberingAfterBreak="0">
+  <w:abstractNum w:abstractNumId="11" w15:restartNumberingAfterBreak="0">
+    <w:nsid w:val="2BAB7BB1"/>
+    <w:multiLevelType w:val="hybridMultilevel"/>
+    <w:tmpl w:val="E6B8E790"/>
+    <w:lvl w:ilvl="0" w:tplc="040C0017">
+      <w:start w:val="1"/>
+      <w:numFmt w:val="lowerLetter"/>
+      <w:lvlText w:val="%1)"/>
+      <w:lvlJc w:val="left"/>
+      <w:pPr>
+        <w:ind w:left="720" w:hanging="360"/>
+      </w:pPr>
+      <w:rPr>
+        <w:rFonts w:hint="default"/>
+      </w:rPr>
+    </w:lvl>
+    <w:lvl w:ilvl="1" w:tplc="040C0019" w:tentative="1">
+      <w:start w:val="1"/>
+      <w:numFmt w:val="lowerLetter"/>
+      <w:lvlText w:val="%2."/>
+      <w:lvlJc w:val="left"/>
+      <w:pPr>
+        <w:ind w:left="1440" w:hanging="360"/>
+      </w:pPr>
+    </w:lvl>
+    <w:lvl w:ilvl="2" w:tplc="040C001B" w:tentative="1">
+      <w:start w:val="1"/>
+      <w:numFmt w:val="lowerRoman"/>
+      <w:lvlText w:val="%3."/>
+      <w:lvlJc w:val="right"/>
+      <w:pPr>
+        <w:ind w:left="2160" w:hanging="180"/>
+      </w:pPr>
+    </w:lvl>
+    <w:lvl w:ilvl="3" w:tplc="040C000F" w:tentative="1">
+      <w:start w:val="1"/>
+      <w:numFmt w:val="decimal"/>
+      <w:lvlText w:val="%4."/>
+      <w:lvlJc w:val="left"/>
+      <w:pPr>
+        <w:ind w:left="2880" w:hanging="360"/>
+      </w:pPr>
+    </w:lvl>
+    <w:lvl w:ilvl="4" w:tplc="040C0019" w:tentative="1">
+      <w:start w:val="1"/>
+      <w:numFmt w:val="lowerLetter"/>
+      <w:lvlText w:val="%5."/>
+      <w:lvlJc w:val="left"/>
+      <w:pPr>
+        <w:ind w:left="3600" w:hanging="360"/>
+      </w:pPr>
+    </w:lvl>
+    <w:lvl w:ilvl="5" w:tplc="040C001B" w:tentative="1">
+      <w:start w:val="1"/>
+      <w:numFmt w:val="lowerRoman"/>
+      <w:lvlText w:val="%6."/>
+      <w:lvlJc w:val="right"/>
+      <w:pPr>
+        <w:ind w:left="4320" w:hanging="180"/>
+      </w:pPr>
+    </w:lvl>
+    <w:lvl w:ilvl="6" w:tplc="040C000F" w:tentative="1">
+      <w:start w:val="1"/>
+      <w:numFmt w:val="decimal"/>
+      <w:lvlText w:val="%7."/>
+      <w:lvlJc w:val="left"/>
+      <w:pPr>
+        <w:ind w:left="5040" w:hanging="360"/>
+      </w:pPr>
+    </w:lvl>
+    <w:lvl w:ilvl="7" w:tplc="040C0019" w:tentative="1">
+      <w:start w:val="1"/>
+      <w:numFmt w:val="lowerLetter"/>
+      <w:lvlText w:val="%8."/>
+      <w:lvlJc w:val="left"/>
+      <w:pPr>
+        <w:ind w:left="5760" w:hanging="360"/>
+      </w:pPr>
+    </w:lvl>
+    <w:lvl w:ilvl="8" w:tplc="040C001B" w:tentative="1">
+      <w:start w:val="1"/>
+      <w:numFmt w:val="lowerRoman"/>
+      <w:lvlText w:val="%9."/>
+      <w:lvlJc w:val="right"/>
+      <w:pPr>
+        <w:ind w:left="6480" w:hanging="180"/>
+      </w:pPr>
+    </w:lvl>
+  </w:abstractNum>
+  <w:abstractNum w:abstractNumId="12" w15:restartNumberingAfterBreak="0">
     <w:nsid w:val="2D514642"/>
     <w:multiLevelType w:val="hybridMultilevel"/>
     <w:tmpl w:val="69B8395C"/>
@@ -12123,7 +12886,7 @@
       </w:pPr>
     </w:lvl>
   </w:abstractNum>
-  <w:abstractNum w:abstractNumId="11" w15:restartNumberingAfterBreak="0">
+  <w:abstractNum w:abstractNumId="13" w15:restartNumberingAfterBreak="0">
     <w:nsid w:val="36BD3D97"/>
     <w:multiLevelType w:val="hybridMultilevel"/>
     <w:tmpl w:val="A95807D6"/>
@@ -12212,7 +12975,7 @@
       </w:pPr>
     </w:lvl>
   </w:abstractNum>
-  <w:abstractNum w:abstractNumId="12" w15:restartNumberingAfterBreak="0">
+  <w:abstractNum w:abstractNumId="14" w15:restartNumberingAfterBreak="0">
     <w:nsid w:val="371844EC"/>
     <w:multiLevelType w:val="hybridMultilevel"/>
     <w:tmpl w:val="B7303034"/>
@@ -12325,7 +13088,7 @@
       </w:rPr>
     </w:lvl>
   </w:abstractNum>
-  <w:abstractNum w:abstractNumId="13" w15:restartNumberingAfterBreak="0">
+  <w:abstractNum w:abstractNumId="15" w15:restartNumberingAfterBreak="0">
     <w:nsid w:val="3A614CA9"/>
     <w:multiLevelType w:val="hybridMultilevel"/>
     <w:tmpl w:val="E6B8E790"/>
@@ -12414,7 +13177,7 @@
       </w:pPr>
     </w:lvl>
   </w:abstractNum>
-  <w:abstractNum w:abstractNumId="14" w15:restartNumberingAfterBreak="0">
+  <w:abstractNum w:abstractNumId="16" w15:restartNumberingAfterBreak="0">
     <w:nsid w:val="3BE03F87"/>
     <w:multiLevelType w:val="hybridMultilevel"/>
     <w:tmpl w:val="7FB02586"/>
@@ -12527,7 +13290,7 @@
       </w:rPr>
     </w:lvl>
   </w:abstractNum>
-  <w:abstractNum w:abstractNumId="15" w15:restartNumberingAfterBreak="0">
+  <w:abstractNum w:abstractNumId="17" w15:restartNumberingAfterBreak="0">
     <w:nsid w:val="4E0A27C9"/>
     <w:multiLevelType w:val="hybridMultilevel"/>
     <w:tmpl w:val="15E40CF8"/>
@@ -12640,7 +13403,7 @@
       </w:rPr>
     </w:lvl>
   </w:abstractNum>
-  <w:abstractNum w:abstractNumId="16" w15:restartNumberingAfterBreak="0">
+  <w:abstractNum w:abstractNumId="18" w15:restartNumberingAfterBreak="0">
     <w:nsid w:val="72213D94"/>
     <w:multiLevelType w:val="hybridMultilevel"/>
     <w:tmpl w:val="E6B8E790"/>
@@ -12729,7 +13492,7 @@
       </w:pPr>
     </w:lvl>
   </w:abstractNum>
-  <w:abstractNum w:abstractNumId="17" w15:restartNumberingAfterBreak="0">
+  <w:abstractNum w:abstractNumId="19" w15:restartNumberingAfterBreak="0">
     <w:nsid w:val="775A1404"/>
     <w:multiLevelType w:val="multilevel"/>
     <w:tmpl w:val="8D1E51BC"/>
@@ -12818,7 +13581,7 @@
       </w:pPr>
     </w:lvl>
   </w:abstractNum>
-  <w:abstractNum w:abstractNumId="18" w15:restartNumberingAfterBreak="0">
+  <w:abstractNum w:abstractNumId="20" w15:restartNumberingAfterBreak="0">
     <w:nsid w:val="7FC80018"/>
     <w:multiLevelType w:val="hybridMultilevel"/>
     <w:tmpl w:val="CB26FE2C"/>
@@ -12908,61 +13671,67 @@
     </w:lvl>
   </w:abstractNum>
   <w:num w:numId="1">
-    <w:abstractNumId w:val="17"/>
+    <w:abstractNumId w:val="19"/>
   </w:num>
   <w:num w:numId="2">
     <w:abstractNumId w:val="1"/>
   </w:num>
   <w:num w:numId="3">
+    <w:abstractNumId w:val="8"/>
+  </w:num>
+  <w:num w:numId="4">
+    <w:abstractNumId w:val="13"/>
+  </w:num>
+  <w:num w:numId="5">
+    <w:abstractNumId w:val="10"/>
+  </w:num>
+  <w:num w:numId="6">
+    <w:abstractNumId w:val="9"/>
+  </w:num>
+  <w:num w:numId="7">
+    <w:abstractNumId w:val="3"/>
+  </w:num>
+  <w:num w:numId="8">
     <w:abstractNumId w:val="7"/>
   </w:num>
-  <w:num w:numId="4">
-    <w:abstractNumId w:val="11"/>
-  </w:num>
-  <w:num w:numId="5">
-    <w:abstractNumId w:val="9"/>
-  </w:num>
-  <w:num w:numId="6">
-    <w:abstractNumId w:val="8"/>
-  </w:num>
-  <w:num w:numId="7">
-    <w:abstractNumId w:val="2"/>
-  </w:num>
-  <w:num w:numId="8">
-    <w:abstractNumId w:val="6"/>
-  </w:num>
   <w:num w:numId="9">
-    <w:abstractNumId w:val="4"/>
+    <w:abstractNumId w:val="5"/>
   </w:num>
   <w:num w:numId="10">
-    <w:abstractNumId w:val="18"/>
+    <w:abstractNumId w:val="20"/>
   </w:num>
   <w:num w:numId="11">
-    <w:abstractNumId w:val="14"/>
+    <w:abstractNumId w:val="16"/>
   </w:num>
   <w:num w:numId="12">
     <w:abstractNumId w:val="0"/>
   </w:num>
   <w:num w:numId="13">
+    <w:abstractNumId w:val="17"/>
+  </w:num>
+  <w:num w:numId="14">
+    <w:abstractNumId w:val="14"/>
+  </w:num>
+  <w:num w:numId="15">
+    <w:abstractNumId w:val="6"/>
+  </w:num>
+  <w:num w:numId="16">
+    <w:abstractNumId w:val="4"/>
+  </w:num>
+  <w:num w:numId="17">
+    <w:abstractNumId w:val="18"/>
+  </w:num>
+  <w:num w:numId="18">
     <w:abstractNumId w:val="15"/>
   </w:num>
-  <w:num w:numId="14">
+  <w:num w:numId="19">
     <w:abstractNumId w:val="12"/>
   </w:num>
-  <w:num w:numId="15">
-    <w:abstractNumId w:val="5"/>
+  <w:num w:numId="20">
+    <w:abstractNumId w:val="2"/>
   </w:num>
-  <w:num w:numId="16">
-    <w:abstractNumId w:val="3"/>
-  </w:num>
-  <w:num w:numId="17">
-    <w:abstractNumId w:val="16"/>
-  </w:num>
-  <w:num w:numId="18">
-    <w:abstractNumId w:val="13"/>
-  </w:num>
-  <w:num w:numId="19">
-    <w:abstractNumId w:val="10"/>
+  <w:num w:numId="21">
+    <w:abstractNumId w:val="11"/>
   </w:num>
   <w:numIdMacAtCleanup w:val="16"/>
 </w:numbering>
@@ -14247,7 +15016,7 @@
 </file>
 
 <file path=customXml/itemProps2.xml><?xml version="1.0" encoding="utf-8"?>
-<ds:datastoreItem xmlns:ds="http://schemas.openxmlformats.org/officeDocument/2006/customXml" ds:itemID="{9C37D36C-65DD-4C9B-A7A0-A723E2B9E6BC}">
+<ds:datastoreItem xmlns:ds="http://schemas.openxmlformats.org/officeDocument/2006/customXml" ds:itemID="{ED74615B-100E-433B-88A1-95919D9F782E}">
   <ds:schemaRefs>
     <ds:schemaRef ds:uri="http://schemas.openxmlformats.org/officeDocument/2006/bibliography"/>
   </ds:schemaRefs>

</xml_diff>

<commit_message>
Correction de l'historique du Cd'A
</commit_message>
<xml_diff>
--- a/Docs/Cahier d'analyse projet de fin d'études.docx
+++ b/Docs/Cahier d'analyse projet de fin d'études.docx
@@ -3,8 +3,6 @@
 <w:document xmlns:wpc="http://schemas.microsoft.com/office/word/2010/wordprocessingCanvas" xmlns:cx="http://schemas.microsoft.com/office/drawing/2014/chartex" xmlns:cx1="http://schemas.microsoft.com/office/drawing/2015/9/8/chartex" xmlns:cx2="http://schemas.microsoft.com/office/drawing/2015/10/21/chartex" xmlns:cx3="http://schemas.microsoft.com/office/drawing/2016/5/9/chartex" xmlns:cx4="http://schemas.microsoft.com/office/drawing/2016/5/10/chartex" xmlns:cx5="http://schemas.microsoft.com/office/drawing/2016/5/11/chartex" xmlns:cx6="http://schemas.microsoft.com/office/drawing/2016/5/12/chartex" xmlns:cx7="http://schemas.microsoft.com/office/drawing/2016/5/13/chartex" xmlns:cx8="http://schemas.microsoft.com/office/drawing/2016/5/14/chartex" xmlns:mc="http://schemas.openxmlformats.org/markup-compatibility/2006" xmlns:aink="http://schemas.microsoft.com/office/drawing/2016/ink" xmlns:am3d="http://schemas.microsoft.com/office/drawing/2017/model3d" xmlns:o="urn:schemas-microsoft-com:office:office" xmlns:r="http://schemas.openxmlformats.org/officeDocument/2006/relationships" xmlns:m="http://schemas.openxmlformats.org/officeDocument/2006/math" xmlns:v="urn:schemas-microsoft-com:vml" xmlns:wp14="http://schemas.microsoft.com/office/word/2010/wordprocessingDrawing" xmlns:wp="http://schemas.openxmlformats.org/drawingml/2006/wordprocessingDrawing" xmlns:w10="urn:schemas-microsoft-com:office:word" xmlns:w="http://schemas.openxmlformats.org/wordprocessingml/2006/main" xmlns:w14="http://schemas.microsoft.com/office/word/2010/wordml" xmlns:w15="http://schemas.microsoft.com/office/word/2012/wordml" xmlns:w16cid="http://schemas.microsoft.com/office/word/2016/wordml/cid" xmlns:w16se="http://schemas.microsoft.com/office/word/2015/wordml/symex" xmlns:wpg="http://schemas.microsoft.com/office/word/2010/wordprocessingGroup" xmlns:wpi="http://schemas.microsoft.com/office/word/2010/wordprocessingInk" xmlns:wne="http://schemas.microsoft.com/office/word/2006/wordml" xmlns:wps="http://schemas.microsoft.com/office/word/2010/wordprocessingShape" mc:Ignorable="w14 w15 w16se w16cid wp14">
   <w:body>
     <w:p>
-      <w:bookmarkStart w:id="0" w:name="_GoBack"/>
-      <w:bookmarkEnd w:id="0"/>
       <w:r>
         <w:rPr>
           <w:noProof/>
@@ -111,7 +109,7 @@
                         <a:effectLst/>
                         <a:extLst>
                           <a:ext uri="{C572A759-6A51-4108-AA02-DFA0A04FC94B}">
-                            <ma14:wrappingTextBoxFlag xmlns:arto="http://schemas.microsoft.com/office/word/2006/arto" xmlns:ma14="http://schemas.microsoft.com/office/mac/drawingml/2011/main" xmlns:w="http://schemas.openxmlformats.org/wordprocessingml/2006/main" xmlns:w10="urn:schemas-microsoft-com:office:word" xmlns:v="urn:schemas-microsoft-com:vml" xmlns:o="urn:schemas-microsoft-com:office:office" xmlns:mv="urn:schemas-microsoft-com:mac:vml" xmlns:mo="http://schemas.microsoft.com/office/mac/office/2008/main" xmlns=""/>
+                            <ma14:wrappingTextBoxFlag xmlns="" xmlns:mo="http://schemas.microsoft.com/office/mac/office/2008/main" xmlns:mv="urn:schemas-microsoft-com:mac:vml" xmlns:o="urn:schemas-microsoft-com:office:office" xmlns:v="urn:schemas-microsoft-com:vml" xmlns:w10="urn:schemas-microsoft-com:office:word" xmlns:w="http://schemas.openxmlformats.org/wordprocessingml/2006/main" xmlns:ma14="http://schemas.microsoft.com/office/mac/drawingml/2011/main" xmlns:arto="http://schemas.microsoft.com/office/word/2006/arto"/>
                           </a:ext>
                         </a:extLst>
                       </wps:spPr>
@@ -269,7 +267,7 @@
                         <a:effectLst/>
                         <a:extLst>
                           <a:ext uri="{C572A759-6A51-4108-AA02-DFA0A04FC94B}">
-                            <ma14:wrappingTextBoxFlag xmlns:arto="http://schemas.microsoft.com/office/word/2006/arto" xmlns:ma14="http://schemas.microsoft.com/office/mac/drawingml/2011/main" xmlns:w="http://schemas.openxmlformats.org/wordprocessingml/2006/main" xmlns:w10="urn:schemas-microsoft-com:office:word" xmlns:v="urn:schemas-microsoft-com:vml" xmlns:o="urn:schemas-microsoft-com:office:office" xmlns:mv="urn:schemas-microsoft-com:mac:vml" xmlns:mo="http://schemas.microsoft.com/office/mac/office/2008/main" xmlns=""/>
+                            <ma14:wrappingTextBoxFlag xmlns="" xmlns:mo="http://schemas.microsoft.com/office/mac/office/2008/main" xmlns:mv="urn:schemas-microsoft-com:mac:vml" xmlns:o="urn:schemas-microsoft-com:office:office" xmlns:v="urn:schemas-microsoft-com:vml" xmlns:w10="urn:schemas-microsoft-com:office:word" xmlns:w="http://schemas.openxmlformats.org/wordprocessingml/2006/main" xmlns:ma14="http://schemas.microsoft.com/office/mac/drawingml/2011/main" xmlns:arto="http://schemas.microsoft.com/office/word/2006/arto"/>
                           </a:ext>
                         </a:extLst>
                       </wps:spPr>
@@ -389,7 +387,7 @@
       </w:r>
     </w:p>
     <w:p/>
-    <w:bookmarkStart w:id="1" w:name="_Toc243976953" w:displacedByCustomXml="next"/>
+    <w:bookmarkStart w:id="0" w:name="_Toc243976953" w:displacedByCustomXml="next"/>
     <w:sdt>
       <w:sdtPr>
         <w:rPr>
@@ -5345,11 +5343,13 @@
                 <w:b w:val="0"/>
               </w:rPr>
             </w:pPr>
+            <w:bookmarkStart w:id="1" w:name="_GoBack"/>
+            <w:bookmarkEnd w:id="1"/>
             <w:r>
               <w:rPr>
                 <w:b w:val="0"/>
               </w:rPr>
-              <w:t>Ajout de la procédure de test</w:t>
+              <w:t>Ajout Fiabilité</w:t>
             </w:r>
           </w:p>
         </w:tc>
@@ -5392,8 +5392,16 @@
               <w:rPr>
                 <w:b w:val="0"/>
               </w:rPr>
-              <w:t>Ajout Fiabilité</w:t>
-            </w:r>
+              <w:t xml:space="preserve">Ajout des </w:t>
+            </w:r>
+            <w:proofErr w:type="spellStart"/>
+            <w:r>
+              <w:rPr>
+                <w:b w:val="0"/>
+              </w:rPr>
+              <w:t>mockups</w:t>
+            </w:r>
+            <w:proofErr w:type="spellEnd"/>
           </w:p>
         </w:tc>
         <w:tc>
@@ -5430,20 +5438,6 @@
                 <w:b w:val="0"/>
               </w:rPr>
             </w:pPr>
-            <w:r>
-              <w:rPr>
-                <w:b w:val="0"/>
-              </w:rPr>
-              <w:t xml:space="preserve">Ajout des </w:t>
-            </w:r>
-            <w:proofErr w:type="spellStart"/>
-            <w:r>
-              <w:rPr>
-                <w:b w:val="0"/>
-              </w:rPr>
-              <w:t>mockups</w:t>
-            </w:r>
-            <w:proofErr w:type="spellEnd"/>
           </w:p>
         </w:tc>
         <w:tc>
@@ -5456,43 +5450,6 @@
               <w:jc w:val="center"/>
               <w:cnfStyle w:val="000000000000" w:firstRow="0" w:lastRow="0" w:firstColumn="0" w:lastColumn="0" w:oddVBand="0" w:evenVBand="0" w:oddHBand="0" w:evenHBand="0" w:firstRowFirstColumn="0" w:firstRowLastColumn="0" w:lastRowFirstColumn="0" w:lastRowLastColumn="0"/>
             </w:pPr>
-            <w:r>
-              <w:t>09/01/2019</w:t>
-            </w:r>
-          </w:p>
-        </w:tc>
-      </w:tr>
-      <w:tr>
-        <w:trPr>
-          <w:cnfStyle w:val="000000100000" w:firstRow="0" w:lastRow="0" w:firstColumn="0" w:lastColumn="0" w:oddVBand="0" w:evenVBand="0" w:oddHBand="1" w:evenHBand="0" w:firstRowFirstColumn="0" w:firstRowLastColumn="0" w:lastRowFirstColumn="0" w:lastRowLastColumn="0"/>
-          <w:trHeight w:val="320"/>
-          <w:jc w:val="center"/>
-        </w:trPr>
-        <w:tc>
-          <w:tcPr>
-            <w:cnfStyle w:val="001000000000" w:firstRow="0" w:lastRow="0" w:firstColumn="1" w:lastColumn="0" w:oddVBand="0" w:evenVBand="0" w:oddHBand="0" w:evenHBand="0" w:firstRowFirstColumn="0" w:firstRowLastColumn="0" w:lastRowFirstColumn="0" w:lastRowLastColumn="0"/>
-            <w:tcW w:w="6754" w:type="dxa"/>
-            <w:vAlign w:val="center"/>
-          </w:tcPr>
-          <w:p>
-            <w:pPr>
-              <w:jc w:val="center"/>
-              <w:rPr>
-                <w:b w:val="0"/>
-              </w:rPr>
-            </w:pPr>
-          </w:p>
-        </w:tc>
-        <w:tc>
-          <w:tcPr>
-            <w:tcW w:w="3786" w:type="dxa"/>
-            <w:vAlign w:val="center"/>
-          </w:tcPr>
-          <w:p>
-            <w:pPr>
-              <w:jc w:val="center"/>
-              <w:cnfStyle w:val="000000100000" w:firstRow="0" w:lastRow="0" w:firstColumn="0" w:lastColumn="0" w:oddVBand="0" w:evenVBand="0" w:oddHBand="1" w:evenHBand="0" w:firstRowFirstColumn="0" w:firstRowLastColumn="0" w:lastRowFirstColumn="0" w:lastRowLastColumn="0"/>
-            </w:pPr>
           </w:p>
         </w:tc>
       </w:tr>
@@ -5534,7 +5491,7 @@
         </w:numPr>
       </w:pPr>
       <w:bookmarkStart w:id="3" w:name="_Toc534823436"/>
-      <w:bookmarkEnd w:id="1"/>
+      <w:bookmarkEnd w:id="0"/>
       <w:r>
         <w:t>Rappel sur le projet</w:t>
       </w:r>
@@ -15016,7 +14973,7 @@
 </file>
 
 <file path=customXml/itemProps2.xml><?xml version="1.0" encoding="utf-8"?>
-<ds:datastoreItem xmlns:ds="http://schemas.openxmlformats.org/officeDocument/2006/customXml" ds:itemID="{ED74615B-100E-433B-88A1-95919D9F782E}">
+<ds:datastoreItem xmlns:ds="http://schemas.openxmlformats.org/officeDocument/2006/customXml" ds:itemID="{6F66DDED-6979-4D06-BF84-D254F79C5711}">
   <ds:schemaRefs>
     <ds:schemaRef ds:uri="http://schemas.openxmlformats.org/officeDocument/2006/bibliography"/>
   </ds:schemaRefs>

</xml_diff>

<commit_message>
Mise au point avec MOE/MOA
</commit_message>
<xml_diff>
--- a/Docs/Cahier d'analyse projet de fin d'études.docx
+++ b/Docs/Cahier d'analyse projet de fin d'études.docx
@@ -109,7 +109,7 @@
                         <a:effectLst/>
                         <a:extLst>
                           <a:ext uri="{C572A759-6A51-4108-AA02-DFA0A04FC94B}">
-                            <ma14:wrappingTextBoxFlag xmlns:arto="http://schemas.microsoft.com/office/word/2006/arto" xmlns:ma14="http://schemas.microsoft.com/office/mac/drawingml/2011/main" xmlns:w="http://schemas.openxmlformats.org/wordprocessingml/2006/main" xmlns:w10="urn:schemas-microsoft-com:office:word" xmlns:v="urn:schemas-microsoft-com:vml" xmlns:o="urn:schemas-microsoft-com:office:office" xmlns:mv="urn:schemas-microsoft-com:mac:vml" xmlns:mo="http://schemas.microsoft.com/office/mac/office/2008/main" xmlns=""/>
+                            <ma14:wrappingTextBoxFlag xmlns="" xmlns:mo="http://schemas.microsoft.com/office/mac/office/2008/main" xmlns:mv="urn:schemas-microsoft-com:mac:vml" xmlns:o="urn:schemas-microsoft-com:office:office" xmlns:v="urn:schemas-microsoft-com:vml" xmlns:w10="urn:schemas-microsoft-com:office:word" xmlns:w="http://schemas.openxmlformats.org/wordprocessingml/2006/main" xmlns:ma14="http://schemas.microsoft.com/office/mac/drawingml/2011/main" xmlns:arto="http://schemas.microsoft.com/office/word/2006/arto"/>
                           </a:ext>
                         </a:extLst>
                       </wps:spPr>
@@ -267,7 +267,7 @@
                         <a:effectLst/>
                         <a:extLst>
                           <a:ext uri="{C572A759-6A51-4108-AA02-DFA0A04FC94B}">
-                            <ma14:wrappingTextBoxFlag xmlns:arto="http://schemas.microsoft.com/office/word/2006/arto" xmlns:ma14="http://schemas.microsoft.com/office/mac/drawingml/2011/main" xmlns:w="http://schemas.openxmlformats.org/wordprocessingml/2006/main" xmlns:w10="urn:schemas-microsoft-com:office:word" xmlns:v="urn:schemas-microsoft-com:vml" xmlns:o="urn:schemas-microsoft-com:office:office" xmlns:mv="urn:schemas-microsoft-com:mac:vml" xmlns:mo="http://schemas.microsoft.com/office/mac/office/2008/main" xmlns=""/>
+                            <ma14:wrappingTextBoxFlag xmlns="" xmlns:mo="http://schemas.microsoft.com/office/mac/office/2008/main" xmlns:mv="urn:schemas-microsoft-com:mac:vml" xmlns:o="urn:schemas-microsoft-com:office:office" xmlns:v="urn:schemas-microsoft-com:vml" xmlns:w10="urn:schemas-microsoft-com:office:word" xmlns:w="http://schemas.openxmlformats.org/wordprocessingml/2006/main" xmlns:ma14="http://schemas.microsoft.com/office/mac/drawingml/2011/main" xmlns:arto="http://schemas.microsoft.com/office/word/2006/arto"/>
                           </a:ext>
                         </a:extLst>
                       </wps:spPr>
@@ -303,16 +303,7 @@
                                 <w:sz w:val="34"/>
                                 <w:szCs w:val="34"/>
                               </w:rPr>
-                              <w:t xml:space="preserve">Projet The Independent </w:t>
-                            </w:r>
-                            <w:r>
-                              <w:rPr>
-                                <w:rFonts w:ascii="Gill Sans MT" w:hAnsi="Gill Sans MT"/>
-                                <w:color w:val="A5644E" w:themeColor="accent2"/>
-                                <w:sz w:val="34"/>
-                                <w:szCs w:val="34"/>
-                              </w:rPr>
-                              <w:t>Supervisor</w:t>
+                              <w:t>Projet The Independent Supervisor</w:t>
                             </w:r>
                           </w:p>
                         </w:txbxContent>
@@ -356,16 +347,7 @@
                           <w:sz w:val="34"/>
                           <w:szCs w:val="34"/>
                         </w:rPr>
-                        <w:t xml:space="preserve">Projet The Independent </w:t>
-                      </w:r>
-                      <w:r>
-                        <w:rPr>
-                          <w:rFonts w:ascii="Gill Sans MT" w:hAnsi="Gill Sans MT"/>
-                          <w:color w:val="A5644E" w:themeColor="accent2"/>
-                          <w:sz w:val="34"/>
-                          <w:szCs w:val="34"/>
-                        </w:rPr>
-                        <w:t>Supervisor</w:t>
+                        <w:t>Projet The Independent Supervisor</w:t>
                       </w:r>
                     </w:p>
                   </w:txbxContent>
@@ -386,13 +368,7 @@
     <w:bookmarkStart w:id="0" w:name="_Toc243976953" w:displacedByCustomXml="next"/>
     <w:sdt>
       <w:sdtPr>
-        <w:rPr>
-          <w:rFonts w:asciiTheme="minorHAnsi" w:eastAsiaTheme="minorEastAsia" w:hAnsiTheme="minorHAnsi" w:cstheme="minorBidi"/>
-          <w:color w:val="auto"/>
-          <w:sz w:val="24"/>
-          <w:szCs w:val="24"/>
-        </w:rPr>
-        <w:id w:val="1236973999"/>
+        <w:id w:val="484048596"/>
         <w:docPartObj>
           <w:docPartGallery w:val="Table of Contents"/>
           <w:docPartUnique/>
@@ -400,8 +376,12 @@
       </w:sdtPr>
       <w:sdtEndPr>
         <w:rPr>
+          <w:rFonts w:asciiTheme="minorHAnsi" w:eastAsiaTheme="minorEastAsia" w:hAnsiTheme="minorHAnsi" w:cstheme="minorBidi"/>
           <w:b/>
           <w:bCs/>
+          <w:color w:val="auto"/>
+          <w:sz w:val="24"/>
+          <w:szCs w:val="24"/>
         </w:rPr>
       </w:sdtEndPr>
       <w:sdtContent>
@@ -438,7 +418,7 @@
               <w:b/>
               <w:bCs/>
             </w:rPr>
-            <w:instrText xml:space="preserve"> TOC \o "1-4" \h \z \u </w:instrText>
+            <w:instrText xml:space="preserve"> TOC \o "1-3" \h \z \u </w:instrText>
           </w:r>
           <w:r>
             <w:rPr>
@@ -447,7 +427,7 @@
             </w:rPr>
             <w:fldChar w:fldCharType="separate"/>
           </w:r>
-          <w:hyperlink w:anchor="_Toc534823435" w:history="1">
+          <w:hyperlink w:anchor="_Toc534966537" w:history="1">
             <w:r>
               <w:rPr>
                 <w:rStyle w:val="Lienhypertexte"/>
@@ -489,7 +469,7 @@
                 <w:noProof/>
                 <w:webHidden/>
               </w:rPr>
-              <w:instrText xml:space="preserve"> PAGEREF _Toc534823435 \h </w:instrText>
+              <w:instrText xml:space="preserve"> PAGEREF _Toc534966537 \h </w:instrText>
             </w:r>
             <w:r>
               <w:rPr>
@@ -533,7 +513,7 @@
               <w:szCs w:val="22"/>
             </w:rPr>
           </w:pPr>
-          <w:hyperlink w:anchor="_Toc534823436" w:history="1">
+          <w:hyperlink w:anchor="_Toc534966538" w:history="1">
             <w:r>
               <w:rPr>
                 <w:rStyle w:val="Lienhypertexte"/>
@@ -575,7 +555,7 @@
                 <w:noProof/>
                 <w:webHidden/>
               </w:rPr>
-              <w:instrText xml:space="preserve"> PAGEREF _Toc534823436 \h </w:instrText>
+              <w:instrText xml:space="preserve"> PAGEREF _Toc534966538 \h </w:instrText>
             </w:r>
             <w:r>
               <w:rPr>
@@ -619,7 +599,7 @@
               <w:szCs w:val="22"/>
             </w:rPr>
           </w:pPr>
-          <w:hyperlink w:anchor="_Toc534823437" w:history="1">
+          <w:hyperlink w:anchor="_Toc534966539" w:history="1">
             <w:r>
               <w:rPr>
                 <w:rStyle w:val="Lienhypertexte"/>
@@ -661,7 +641,7 @@
                 <w:noProof/>
                 <w:webHidden/>
               </w:rPr>
-              <w:instrText xml:space="preserve"> PAGEREF _Toc534823437 \h </w:instrText>
+              <w:instrText xml:space="preserve"> PAGEREF _Toc534966539 \h </w:instrText>
             </w:r>
             <w:r>
               <w:rPr>
@@ -705,7 +685,7 @@
               <w:szCs w:val="22"/>
             </w:rPr>
           </w:pPr>
-          <w:hyperlink w:anchor="_Toc534823438" w:history="1">
+          <w:hyperlink w:anchor="_Toc534966540" w:history="1">
             <w:r>
               <w:rPr>
                 <w:rStyle w:val="Lienhypertexte"/>
@@ -747,7 +727,7 @@
                 <w:noProof/>
                 <w:webHidden/>
               </w:rPr>
-              <w:instrText xml:space="preserve"> PAGEREF _Toc534823438 \h </w:instrText>
+              <w:instrText xml:space="preserve"> PAGEREF _Toc534966540 \h </w:instrText>
             </w:r>
             <w:r>
               <w:rPr>
@@ -791,7 +771,7 @@
               <w:szCs w:val="22"/>
             </w:rPr>
           </w:pPr>
-          <w:hyperlink w:anchor="_Toc534823439" w:history="1">
+          <w:hyperlink w:anchor="_Toc534966541" w:history="1">
             <w:r>
               <w:rPr>
                 <w:rStyle w:val="Lienhypertexte"/>
@@ -833,7 +813,7 @@
                 <w:noProof/>
                 <w:webHidden/>
               </w:rPr>
-              <w:instrText xml:space="preserve"> PAGEREF _Toc534823439 \h </w:instrText>
+              <w:instrText xml:space="preserve"> PAGEREF _Toc534966541 \h </w:instrText>
             </w:r>
             <w:r>
               <w:rPr>
@@ -877,7 +857,7 @@
               <w:szCs w:val="22"/>
             </w:rPr>
           </w:pPr>
-          <w:hyperlink w:anchor="_Toc534823440" w:history="1">
+          <w:hyperlink w:anchor="_Toc534966542" w:history="1">
             <w:r>
               <w:rPr>
                 <w:rStyle w:val="Lienhypertexte"/>
@@ -919,7 +899,7 @@
                 <w:noProof/>
                 <w:webHidden/>
               </w:rPr>
-              <w:instrText xml:space="preserve"> PAGEREF _Toc534823440 \h </w:instrText>
+              <w:instrText xml:space="preserve"> PAGEREF _Toc534966542 \h </w:instrText>
             </w:r>
             <w:r>
               <w:rPr>
@@ -963,7 +943,7 @@
               <w:szCs w:val="22"/>
             </w:rPr>
           </w:pPr>
-          <w:hyperlink w:anchor="_Toc534823441" w:history="1">
+          <w:hyperlink w:anchor="_Toc534966543" w:history="1">
             <w:r>
               <w:rPr>
                 <w:rStyle w:val="Lienhypertexte"/>
@@ -1005,7 +985,7 @@
                 <w:noProof/>
                 <w:webHidden/>
               </w:rPr>
-              <w:instrText xml:space="preserve"> PAGEREF _Toc534823441 \h </w:instrText>
+              <w:instrText xml:space="preserve"> PAGEREF _Toc534966543 \h </w:instrText>
             </w:r>
             <w:r>
               <w:rPr>
@@ -1049,7 +1029,7 @@
               <w:szCs w:val="22"/>
             </w:rPr>
           </w:pPr>
-          <w:hyperlink w:anchor="_Toc534823442" w:history="1">
+          <w:hyperlink w:anchor="_Toc534966544" w:history="1">
             <w:r>
               <w:rPr>
                 <w:rStyle w:val="Lienhypertexte"/>
@@ -1091,7 +1071,7 @@
                 <w:noProof/>
                 <w:webHidden/>
               </w:rPr>
-              <w:instrText xml:space="preserve"> PAGEREF _Toc534823442 \h </w:instrText>
+              <w:instrText xml:space="preserve"> PAGEREF _Toc534966544 \h </w:instrText>
             </w:r>
             <w:r>
               <w:rPr>
@@ -1135,7 +1115,7 @@
               <w:szCs w:val="22"/>
             </w:rPr>
           </w:pPr>
-          <w:hyperlink w:anchor="_Toc534823443" w:history="1">
+          <w:hyperlink w:anchor="_Toc534966545" w:history="1">
             <w:r>
               <w:rPr>
                 <w:rStyle w:val="Lienhypertexte"/>
@@ -1177,7 +1157,7 @@
                 <w:noProof/>
                 <w:webHidden/>
               </w:rPr>
-              <w:instrText xml:space="preserve"> PAGEREF _Toc534823443 \h </w:instrText>
+              <w:instrText xml:space="preserve"> PAGEREF _Toc534966545 \h </w:instrText>
             </w:r>
             <w:r>
               <w:rPr>
@@ -1221,7 +1201,7 @@
               <w:szCs w:val="22"/>
             </w:rPr>
           </w:pPr>
-          <w:hyperlink w:anchor="_Toc534823444" w:history="1">
+          <w:hyperlink w:anchor="_Toc534966546" w:history="1">
             <w:r>
               <w:rPr>
                 <w:rStyle w:val="Lienhypertexte"/>
@@ -1263,7 +1243,7 @@
                 <w:noProof/>
                 <w:webHidden/>
               </w:rPr>
-              <w:instrText xml:space="preserve"> PAGEREF _Toc534823444 \h </w:instrText>
+              <w:instrText xml:space="preserve"> PAGEREF _Toc534966546 \h </w:instrText>
             </w:r>
             <w:r>
               <w:rPr>
@@ -1284,776 +1264,6 @@
                 <w:webHidden/>
               </w:rPr>
               <w:t>8</w:t>
-            </w:r>
-            <w:r>
-              <w:rPr>
-                <w:noProof/>
-                <w:webHidden/>
-              </w:rPr>
-              <w:fldChar w:fldCharType="end"/>
-            </w:r>
-          </w:hyperlink>
-        </w:p>
-        <w:p>
-          <w:pPr>
-            <w:pStyle w:val="TM4"/>
-            <w:tabs>
-              <w:tab w:val="right" w:leader="dot" w:pos="9062"/>
-            </w:tabs>
-            <w:rPr>
-              <w:noProof/>
-              <w:sz w:val="22"/>
-              <w:szCs w:val="22"/>
-            </w:rPr>
-          </w:pPr>
-          <w:hyperlink w:anchor="_Toc534823445" w:history="1">
-            <w:r>
-              <w:rPr>
-                <w:rStyle w:val="Lienhypertexte"/>
-                <w:noProof/>
-              </w:rPr>
-              <w:t>Ajout d’une idée/suggestion</w:t>
-            </w:r>
-            <w:r>
-              <w:rPr>
-                <w:noProof/>
-                <w:webHidden/>
-              </w:rPr>
-              <w:tab/>
-            </w:r>
-            <w:r>
-              <w:rPr>
-                <w:noProof/>
-                <w:webHidden/>
-              </w:rPr>
-              <w:fldChar w:fldCharType="begin"/>
-            </w:r>
-            <w:r>
-              <w:rPr>
-                <w:noProof/>
-                <w:webHidden/>
-              </w:rPr>
-              <w:instrText xml:space="preserve"> PAGEREF _Toc534823445 \h </w:instrText>
-            </w:r>
-            <w:r>
-              <w:rPr>
-                <w:noProof/>
-                <w:webHidden/>
-              </w:rPr>
-            </w:r>
-            <w:r>
-              <w:rPr>
-                <w:noProof/>
-                <w:webHidden/>
-              </w:rPr>
-              <w:fldChar w:fldCharType="separate"/>
-            </w:r>
-            <w:r>
-              <w:rPr>
-                <w:noProof/>
-                <w:webHidden/>
-              </w:rPr>
-              <w:t>8</w:t>
-            </w:r>
-            <w:r>
-              <w:rPr>
-                <w:noProof/>
-                <w:webHidden/>
-              </w:rPr>
-              <w:fldChar w:fldCharType="end"/>
-            </w:r>
-          </w:hyperlink>
-        </w:p>
-        <w:p>
-          <w:pPr>
-            <w:pStyle w:val="TM4"/>
-            <w:tabs>
-              <w:tab w:val="right" w:leader="dot" w:pos="9062"/>
-            </w:tabs>
-            <w:rPr>
-              <w:noProof/>
-              <w:sz w:val="22"/>
-              <w:szCs w:val="22"/>
-            </w:rPr>
-          </w:pPr>
-          <w:hyperlink w:anchor="_Toc534823446" w:history="1">
-            <w:r>
-              <w:rPr>
-                <w:rStyle w:val="Lienhypertexte"/>
-                <w:noProof/>
-              </w:rPr>
-              <w:t>Consultation d’une idée/suggestion</w:t>
-            </w:r>
-            <w:r>
-              <w:rPr>
-                <w:noProof/>
-                <w:webHidden/>
-              </w:rPr>
-              <w:tab/>
-            </w:r>
-            <w:r>
-              <w:rPr>
-                <w:noProof/>
-                <w:webHidden/>
-              </w:rPr>
-              <w:fldChar w:fldCharType="begin"/>
-            </w:r>
-            <w:r>
-              <w:rPr>
-                <w:noProof/>
-                <w:webHidden/>
-              </w:rPr>
-              <w:instrText xml:space="preserve"> PAGEREF _Toc534823446 \h </w:instrText>
-            </w:r>
-            <w:r>
-              <w:rPr>
-                <w:noProof/>
-                <w:webHidden/>
-              </w:rPr>
-            </w:r>
-            <w:r>
-              <w:rPr>
-                <w:noProof/>
-                <w:webHidden/>
-              </w:rPr>
-              <w:fldChar w:fldCharType="separate"/>
-            </w:r>
-            <w:r>
-              <w:rPr>
-                <w:noProof/>
-                <w:webHidden/>
-              </w:rPr>
-              <w:t>9</w:t>
-            </w:r>
-            <w:r>
-              <w:rPr>
-                <w:noProof/>
-                <w:webHidden/>
-              </w:rPr>
-              <w:fldChar w:fldCharType="end"/>
-            </w:r>
-          </w:hyperlink>
-        </w:p>
-        <w:p>
-          <w:pPr>
-            <w:pStyle w:val="TM4"/>
-            <w:tabs>
-              <w:tab w:val="right" w:leader="dot" w:pos="9062"/>
-            </w:tabs>
-            <w:rPr>
-              <w:noProof/>
-              <w:sz w:val="22"/>
-              <w:szCs w:val="22"/>
-            </w:rPr>
-          </w:pPr>
-          <w:hyperlink w:anchor="_Toc534823447" w:history="1">
-            <w:r>
-              <w:rPr>
-                <w:rStyle w:val="Lienhypertexte"/>
-                <w:noProof/>
-              </w:rPr>
-              <w:t>Ajout d’une application</w:t>
-            </w:r>
-            <w:r>
-              <w:rPr>
-                <w:noProof/>
-                <w:webHidden/>
-              </w:rPr>
-              <w:tab/>
-            </w:r>
-            <w:r>
-              <w:rPr>
-                <w:noProof/>
-                <w:webHidden/>
-              </w:rPr>
-              <w:fldChar w:fldCharType="begin"/>
-            </w:r>
-            <w:r>
-              <w:rPr>
-                <w:noProof/>
-                <w:webHidden/>
-              </w:rPr>
-              <w:instrText xml:space="preserve"> PAGEREF _Toc534823447 \h </w:instrText>
-            </w:r>
-            <w:r>
-              <w:rPr>
-                <w:noProof/>
-                <w:webHidden/>
-              </w:rPr>
-            </w:r>
-            <w:r>
-              <w:rPr>
-                <w:noProof/>
-                <w:webHidden/>
-              </w:rPr>
-              <w:fldChar w:fldCharType="separate"/>
-            </w:r>
-            <w:r>
-              <w:rPr>
-                <w:noProof/>
-                <w:webHidden/>
-              </w:rPr>
-              <w:t>10</w:t>
-            </w:r>
-            <w:r>
-              <w:rPr>
-                <w:noProof/>
-                <w:webHidden/>
-              </w:rPr>
-              <w:fldChar w:fldCharType="end"/>
-            </w:r>
-          </w:hyperlink>
-        </w:p>
-        <w:p>
-          <w:pPr>
-            <w:pStyle w:val="TM4"/>
-            <w:tabs>
-              <w:tab w:val="right" w:leader="dot" w:pos="9062"/>
-            </w:tabs>
-            <w:rPr>
-              <w:noProof/>
-              <w:sz w:val="22"/>
-              <w:szCs w:val="22"/>
-            </w:rPr>
-          </w:pPr>
-          <w:hyperlink w:anchor="_Toc534823448" w:history="1">
-            <w:r>
-              <w:rPr>
-                <w:rStyle w:val="Lienhypertexte"/>
-                <w:noProof/>
-              </w:rPr>
-              <w:t>Modification d’une configuration d’une application</w:t>
-            </w:r>
-            <w:r>
-              <w:rPr>
-                <w:noProof/>
-                <w:webHidden/>
-              </w:rPr>
-              <w:tab/>
-            </w:r>
-            <w:r>
-              <w:rPr>
-                <w:noProof/>
-                <w:webHidden/>
-              </w:rPr>
-              <w:fldChar w:fldCharType="begin"/>
-            </w:r>
-            <w:r>
-              <w:rPr>
-                <w:noProof/>
-                <w:webHidden/>
-              </w:rPr>
-              <w:instrText xml:space="preserve"> PAGEREF _Toc534823448 \h </w:instrText>
-            </w:r>
-            <w:r>
-              <w:rPr>
-                <w:noProof/>
-                <w:webHidden/>
-              </w:rPr>
-            </w:r>
-            <w:r>
-              <w:rPr>
-                <w:noProof/>
-                <w:webHidden/>
-              </w:rPr>
-              <w:fldChar w:fldCharType="separate"/>
-            </w:r>
-            <w:r>
-              <w:rPr>
-                <w:noProof/>
-                <w:webHidden/>
-              </w:rPr>
-              <w:t>11</w:t>
-            </w:r>
-            <w:r>
-              <w:rPr>
-                <w:noProof/>
-                <w:webHidden/>
-              </w:rPr>
-              <w:fldChar w:fldCharType="end"/>
-            </w:r>
-          </w:hyperlink>
-        </w:p>
-        <w:p>
-          <w:pPr>
-            <w:pStyle w:val="TM4"/>
-            <w:tabs>
-              <w:tab w:val="right" w:leader="dot" w:pos="9062"/>
-            </w:tabs>
-            <w:rPr>
-              <w:noProof/>
-              <w:sz w:val="22"/>
-              <w:szCs w:val="22"/>
-            </w:rPr>
-          </w:pPr>
-          <w:hyperlink w:anchor="_Toc534823449" w:history="1">
-            <w:r>
-              <w:rPr>
-                <w:rStyle w:val="Lienhypertexte"/>
-                <w:noProof/>
-              </w:rPr>
-              <w:t>Suppression d’une application</w:t>
-            </w:r>
-            <w:r>
-              <w:rPr>
-                <w:noProof/>
-                <w:webHidden/>
-              </w:rPr>
-              <w:tab/>
-            </w:r>
-            <w:r>
-              <w:rPr>
-                <w:noProof/>
-                <w:webHidden/>
-              </w:rPr>
-              <w:fldChar w:fldCharType="begin"/>
-            </w:r>
-            <w:r>
-              <w:rPr>
-                <w:noProof/>
-                <w:webHidden/>
-              </w:rPr>
-              <w:instrText xml:space="preserve"> PAGEREF _Toc534823449 \h </w:instrText>
-            </w:r>
-            <w:r>
-              <w:rPr>
-                <w:noProof/>
-                <w:webHidden/>
-              </w:rPr>
-            </w:r>
-            <w:r>
-              <w:rPr>
-                <w:noProof/>
-                <w:webHidden/>
-              </w:rPr>
-              <w:fldChar w:fldCharType="separate"/>
-            </w:r>
-            <w:r>
-              <w:rPr>
-                <w:noProof/>
-                <w:webHidden/>
-              </w:rPr>
-              <w:t>12</w:t>
-            </w:r>
-            <w:r>
-              <w:rPr>
-                <w:noProof/>
-                <w:webHidden/>
-              </w:rPr>
-              <w:fldChar w:fldCharType="end"/>
-            </w:r>
-          </w:hyperlink>
-        </w:p>
-        <w:p>
-          <w:pPr>
-            <w:pStyle w:val="TM4"/>
-            <w:tabs>
-              <w:tab w:val="right" w:leader="dot" w:pos="9062"/>
-            </w:tabs>
-            <w:rPr>
-              <w:noProof/>
-              <w:sz w:val="22"/>
-              <w:szCs w:val="22"/>
-            </w:rPr>
-          </w:pPr>
-          <w:hyperlink w:anchor="_Toc534823450" w:history="1">
-            <w:r>
-              <w:rPr>
-                <w:rStyle w:val="Lienhypertexte"/>
-                <w:noProof/>
-              </w:rPr>
-              <w:t>Démarrer une application</w:t>
-            </w:r>
-            <w:r>
-              <w:rPr>
-                <w:noProof/>
-                <w:webHidden/>
-              </w:rPr>
-              <w:tab/>
-            </w:r>
-            <w:r>
-              <w:rPr>
-                <w:noProof/>
-                <w:webHidden/>
-              </w:rPr>
-              <w:fldChar w:fldCharType="begin"/>
-            </w:r>
-            <w:r>
-              <w:rPr>
-                <w:noProof/>
-                <w:webHidden/>
-              </w:rPr>
-              <w:instrText xml:space="preserve"> PAGEREF _Toc534823450 \h </w:instrText>
-            </w:r>
-            <w:r>
-              <w:rPr>
-                <w:noProof/>
-                <w:webHidden/>
-              </w:rPr>
-            </w:r>
-            <w:r>
-              <w:rPr>
-                <w:noProof/>
-                <w:webHidden/>
-              </w:rPr>
-              <w:fldChar w:fldCharType="separate"/>
-            </w:r>
-            <w:r>
-              <w:rPr>
-                <w:noProof/>
-                <w:webHidden/>
-              </w:rPr>
-              <w:t>13</w:t>
-            </w:r>
-            <w:r>
-              <w:rPr>
-                <w:noProof/>
-                <w:webHidden/>
-              </w:rPr>
-              <w:fldChar w:fldCharType="end"/>
-            </w:r>
-          </w:hyperlink>
-        </w:p>
-        <w:p>
-          <w:pPr>
-            <w:pStyle w:val="TM4"/>
-            <w:tabs>
-              <w:tab w:val="right" w:leader="dot" w:pos="9062"/>
-            </w:tabs>
-            <w:rPr>
-              <w:noProof/>
-              <w:sz w:val="22"/>
-              <w:szCs w:val="22"/>
-            </w:rPr>
-          </w:pPr>
-          <w:hyperlink w:anchor="_Toc534823451" w:history="1">
-            <w:r>
-              <w:rPr>
-                <w:rStyle w:val="Lienhypertexte"/>
-                <w:noProof/>
-              </w:rPr>
-              <w:t>Arrêter une application</w:t>
-            </w:r>
-            <w:r>
-              <w:rPr>
-                <w:noProof/>
-                <w:webHidden/>
-              </w:rPr>
-              <w:tab/>
-            </w:r>
-            <w:r>
-              <w:rPr>
-                <w:noProof/>
-                <w:webHidden/>
-              </w:rPr>
-              <w:fldChar w:fldCharType="begin"/>
-            </w:r>
-            <w:r>
-              <w:rPr>
-                <w:noProof/>
-                <w:webHidden/>
-              </w:rPr>
-              <w:instrText xml:space="preserve"> PAGEREF _Toc534823451 \h </w:instrText>
-            </w:r>
-            <w:r>
-              <w:rPr>
-                <w:noProof/>
-                <w:webHidden/>
-              </w:rPr>
-            </w:r>
-            <w:r>
-              <w:rPr>
-                <w:noProof/>
-                <w:webHidden/>
-              </w:rPr>
-              <w:fldChar w:fldCharType="separate"/>
-            </w:r>
-            <w:r>
-              <w:rPr>
-                <w:noProof/>
-                <w:webHidden/>
-              </w:rPr>
-              <w:t>14</w:t>
-            </w:r>
-            <w:r>
-              <w:rPr>
-                <w:noProof/>
-                <w:webHidden/>
-              </w:rPr>
-              <w:fldChar w:fldCharType="end"/>
-            </w:r>
-          </w:hyperlink>
-        </w:p>
-        <w:p>
-          <w:pPr>
-            <w:pStyle w:val="TM4"/>
-            <w:tabs>
-              <w:tab w:val="right" w:leader="dot" w:pos="9062"/>
-            </w:tabs>
-            <w:rPr>
-              <w:noProof/>
-              <w:sz w:val="22"/>
-              <w:szCs w:val="22"/>
-            </w:rPr>
-          </w:pPr>
-          <w:hyperlink w:anchor="_Toc534823452" w:history="1">
-            <w:r>
-              <w:rPr>
-                <w:rStyle w:val="Lienhypertexte"/>
-                <w:noProof/>
-              </w:rPr>
-              <w:t>Mise à jour d’une application</w:t>
-            </w:r>
-            <w:r>
-              <w:rPr>
-                <w:noProof/>
-                <w:webHidden/>
-              </w:rPr>
-              <w:tab/>
-            </w:r>
-            <w:r>
-              <w:rPr>
-                <w:noProof/>
-                <w:webHidden/>
-              </w:rPr>
-              <w:fldChar w:fldCharType="begin"/>
-            </w:r>
-            <w:r>
-              <w:rPr>
-                <w:noProof/>
-                <w:webHidden/>
-              </w:rPr>
-              <w:instrText xml:space="preserve"> PAGEREF _Toc534823452 \h </w:instrText>
-            </w:r>
-            <w:r>
-              <w:rPr>
-                <w:noProof/>
-                <w:webHidden/>
-              </w:rPr>
-            </w:r>
-            <w:r>
-              <w:rPr>
-                <w:noProof/>
-                <w:webHidden/>
-              </w:rPr>
-              <w:fldChar w:fldCharType="separate"/>
-            </w:r>
-            <w:r>
-              <w:rPr>
-                <w:noProof/>
-                <w:webHidden/>
-              </w:rPr>
-              <w:t>15</w:t>
-            </w:r>
-            <w:r>
-              <w:rPr>
-                <w:noProof/>
-                <w:webHidden/>
-              </w:rPr>
-              <w:fldChar w:fldCharType="end"/>
-            </w:r>
-          </w:hyperlink>
-        </w:p>
-        <w:p>
-          <w:pPr>
-            <w:pStyle w:val="TM4"/>
-            <w:tabs>
-              <w:tab w:val="right" w:leader="dot" w:pos="9062"/>
-            </w:tabs>
-            <w:rPr>
-              <w:noProof/>
-              <w:sz w:val="22"/>
-              <w:szCs w:val="22"/>
-            </w:rPr>
-          </w:pPr>
-          <w:hyperlink w:anchor="_Toc534823453" w:history="1">
-            <w:r>
-              <w:rPr>
-                <w:rStyle w:val="Lienhypertexte"/>
-                <w:noProof/>
-              </w:rPr>
-              <w:t>Supervision d’une application</w:t>
-            </w:r>
-            <w:r>
-              <w:rPr>
-                <w:noProof/>
-                <w:webHidden/>
-              </w:rPr>
-              <w:tab/>
-            </w:r>
-            <w:r>
-              <w:rPr>
-                <w:noProof/>
-                <w:webHidden/>
-              </w:rPr>
-              <w:fldChar w:fldCharType="begin"/>
-            </w:r>
-            <w:r>
-              <w:rPr>
-                <w:noProof/>
-                <w:webHidden/>
-              </w:rPr>
-              <w:instrText xml:space="preserve"> PAGEREF _Toc534823453 \h </w:instrText>
-            </w:r>
-            <w:r>
-              <w:rPr>
-                <w:noProof/>
-                <w:webHidden/>
-              </w:rPr>
-            </w:r>
-            <w:r>
-              <w:rPr>
-                <w:noProof/>
-                <w:webHidden/>
-              </w:rPr>
-              <w:fldChar w:fldCharType="separate"/>
-            </w:r>
-            <w:r>
-              <w:rPr>
-                <w:noProof/>
-                <w:webHidden/>
-              </w:rPr>
-              <w:t>16</w:t>
-            </w:r>
-            <w:r>
-              <w:rPr>
-                <w:noProof/>
-                <w:webHidden/>
-              </w:rPr>
-              <w:fldChar w:fldCharType="end"/>
-            </w:r>
-          </w:hyperlink>
-        </w:p>
-        <w:p>
-          <w:pPr>
-            <w:pStyle w:val="TM4"/>
-            <w:tabs>
-              <w:tab w:val="right" w:leader="dot" w:pos="9062"/>
-            </w:tabs>
-            <w:rPr>
-              <w:noProof/>
-              <w:sz w:val="22"/>
-              <w:szCs w:val="22"/>
-            </w:rPr>
-          </w:pPr>
-          <w:hyperlink w:anchor="_Toc534823454" w:history="1">
-            <w:r>
-              <w:rPr>
-                <w:rStyle w:val="Lienhypertexte"/>
-                <w:noProof/>
-              </w:rPr>
-              <w:t>Redémarrage automatique en cas de crash d’une application</w:t>
-            </w:r>
-            <w:r>
-              <w:rPr>
-                <w:noProof/>
-                <w:webHidden/>
-              </w:rPr>
-              <w:tab/>
-            </w:r>
-            <w:r>
-              <w:rPr>
-                <w:noProof/>
-                <w:webHidden/>
-              </w:rPr>
-              <w:fldChar w:fldCharType="begin"/>
-            </w:r>
-            <w:r>
-              <w:rPr>
-                <w:noProof/>
-                <w:webHidden/>
-              </w:rPr>
-              <w:instrText xml:space="preserve"> PAGEREF _Toc534823454 \h </w:instrText>
-            </w:r>
-            <w:r>
-              <w:rPr>
-                <w:noProof/>
-                <w:webHidden/>
-              </w:rPr>
-            </w:r>
-            <w:r>
-              <w:rPr>
-                <w:noProof/>
-                <w:webHidden/>
-              </w:rPr>
-              <w:fldChar w:fldCharType="separate"/>
-            </w:r>
-            <w:r>
-              <w:rPr>
-                <w:noProof/>
-                <w:webHidden/>
-              </w:rPr>
-              <w:t>17</w:t>
-            </w:r>
-            <w:r>
-              <w:rPr>
-                <w:noProof/>
-                <w:webHidden/>
-              </w:rPr>
-              <w:fldChar w:fldCharType="end"/>
-            </w:r>
-          </w:hyperlink>
-        </w:p>
-        <w:p>
-          <w:pPr>
-            <w:pStyle w:val="TM4"/>
-            <w:tabs>
-              <w:tab w:val="right" w:leader="dot" w:pos="9062"/>
-            </w:tabs>
-            <w:rPr>
-              <w:noProof/>
-              <w:sz w:val="22"/>
-              <w:szCs w:val="22"/>
-            </w:rPr>
-          </w:pPr>
-          <w:hyperlink w:anchor="_Toc534823455" w:history="1">
-            <w:r>
-              <w:rPr>
-                <w:rStyle w:val="Lienhypertexte"/>
-                <w:noProof/>
-              </w:rPr>
-              <w:t>Arrêt automatique en cas de manque de ressources</w:t>
-            </w:r>
-            <w:r>
-              <w:rPr>
-                <w:noProof/>
-                <w:webHidden/>
-              </w:rPr>
-              <w:tab/>
-            </w:r>
-            <w:r>
-              <w:rPr>
-                <w:noProof/>
-                <w:webHidden/>
-              </w:rPr>
-              <w:fldChar w:fldCharType="begin"/>
-            </w:r>
-            <w:r>
-              <w:rPr>
-                <w:noProof/>
-                <w:webHidden/>
-              </w:rPr>
-              <w:instrText xml:space="preserve"> PAGEREF _Toc534823455 \h </w:instrText>
-            </w:r>
-            <w:r>
-              <w:rPr>
-                <w:noProof/>
-                <w:webHidden/>
-              </w:rPr>
-            </w:r>
-            <w:r>
-              <w:rPr>
-                <w:noProof/>
-                <w:webHidden/>
-              </w:rPr>
-              <w:fldChar w:fldCharType="separate"/>
-            </w:r>
-            <w:r>
-              <w:rPr>
-                <w:noProof/>
-                <w:webHidden/>
-              </w:rPr>
-              <w:t>18</w:t>
             </w:r>
             <w:r>
               <w:rPr>
@@ -2077,7 +1287,7 @@
               <w:szCs w:val="22"/>
             </w:rPr>
           </w:pPr>
-          <w:hyperlink w:anchor="_Toc534823456" w:history="1">
+          <w:hyperlink w:anchor="_Toc534966547" w:history="1">
             <w:r>
               <w:rPr>
                 <w:rStyle w:val="Lienhypertexte"/>
@@ -2119,7 +1329,7 @@
                 <w:noProof/>
                 <w:webHidden/>
               </w:rPr>
-              <w:instrText xml:space="preserve"> PAGEREF _Toc534823456 \h </w:instrText>
+              <w:instrText xml:space="preserve"> PAGEREF _Toc534966547 \h </w:instrText>
             </w:r>
             <w:r>
               <w:rPr>
@@ -2163,7 +1373,7 @@
               <w:szCs w:val="22"/>
             </w:rPr>
           </w:pPr>
-          <w:hyperlink w:anchor="_Toc534823457" w:history="1">
+          <w:hyperlink w:anchor="_Toc534966548" w:history="1">
             <w:r>
               <w:rPr>
                 <w:rStyle w:val="Lienhypertexte"/>
@@ -2205,7 +1415,7 @@
                 <w:noProof/>
                 <w:webHidden/>
               </w:rPr>
-              <w:instrText xml:space="preserve"> PAGEREF _Toc534823457 \h </w:instrText>
+              <w:instrText xml:space="preserve"> PAGEREF _Toc534966548 \h </w:instrText>
             </w:r>
             <w:r>
               <w:rPr>
@@ -2249,7 +1459,7 @@
               <w:szCs w:val="22"/>
             </w:rPr>
           </w:pPr>
-          <w:hyperlink w:anchor="_Toc534823458" w:history="1">
+          <w:hyperlink w:anchor="_Toc534966549" w:history="1">
             <w:r>
               <w:rPr>
                 <w:rStyle w:val="Lienhypertexte"/>
@@ -2291,7 +1501,7 @@
                 <w:noProof/>
                 <w:webHidden/>
               </w:rPr>
-              <w:instrText xml:space="preserve"> PAGEREF _Toc534823458 \h </w:instrText>
+              <w:instrText xml:space="preserve"> PAGEREF _Toc534966549 \h </w:instrText>
             </w:r>
             <w:r>
               <w:rPr>
@@ -2312,146 +1522,6 @@
                 <w:webHidden/>
               </w:rPr>
               <w:t>21</w:t>
-            </w:r>
-            <w:r>
-              <w:rPr>
-                <w:noProof/>
-                <w:webHidden/>
-              </w:rPr>
-              <w:fldChar w:fldCharType="end"/>
-            </w:r>
-          </w:hyperlink>
-        </w:p>
-        <w:p>
-          <w:pPr>
-            <w:pStyle w:val="TM4"/>
-            <w:tabs>
-              <w:tab w:val="right" w:leader="dot" w:pos="9062"/>
-            </w:tabs>
-            <w:rPr>
-              <w:noProof/>
-              <w:sz w:val="22"/>
-              <w:szCs w:val="22"/>
-            </w:rPr>
-          </w:pPr>
-          <w:hyperlink w:anchor="_Toc534823459" w:history="1">
-            <w:r>
-              <w:rPr>
-                <w:rStyle w:val="Lienhypertexte"/>
-                <w:noProof/>
-              </w:rPr>
-              <w:t>Base de données</w:t>
-            </w:r>
-            <w:r>
-              <w:rPr>
-                <w:noProof/>
-                <w:webHidden/>
-              </w:rPr>
-              <w:tab/>
-            </w:r>
-            <w:r>
-              <w:rPr>
-                <w:noProof/>
-                <w:webHidden/>
-              </w:rPr>
-              <w:fldChar w:fldCharType="begin"/>
-            </w:r>
-            <w:r>
-              <w:rPr>
-                <w:noProof/>
-                <w:webHidden/>
-              </w:rPr>
-              <w:instrText xml:space="preserve"> PAGEREF _Toc534823459 \h </w:instrText>
-            </w:r>
-            <w:r>
-              <w:rPr>
-                <w:noProof/>
-                <w:webHidden/>
-              </w:rPr>
-            </w:r>
-            <w:r>
-              <w:rPr>
-                <w:noProof/>
-                <w:webHidden/>
-              </w:rPr>
-              <w:fldChar w:fldCharType="separate"/>
-            </w:r>
-            <w:r>
-              <w:rPr>
-                <w:noProof/>
-                <w:webHidden/>
-              </w:rPr>
-              <w:t>21</w:t>
-            </w:r>
-            <w:r>
-              <w:rPr>
-                <w:noProof/>
-                <w:webHidden/>
-              </w:rPr>
-              <w:fldChar w:fldCharType="end"/>
-            </w:r>
-          </w:hyperlink>
-        </w:p>
-        <w:p>
-          <w:pPr>
-            <w:pStyle w:val="TM4"/>
-            <w:tabs>
-              <w:tab w:val="right" w:leader="dot" w:pos="9062"/>
-            </w:tabs>
-            <w:rPr>
-              <w:noProof/>
-              <w:sz w:val="22"/>
-              <w:szCs w:val="22"/>
-            </w:rPr>
-          </w:pPr>
-          <w:hyperlink w:anchor="_Toc534823460" w:history="1">
-            <w:r>
-              <w:rPr>
-                <w:rStyle w:val="Lienhypertexte"/>
-                <w:noProof/>
-              </w:rPr>
-              <w:t>Orienté documents</w:t>
-            </w:r>
-            <w:r>
-              <w:rPr>
-                <w:noProof/>
-                <w:webHidden/>
-              </w:rPr>
-              <w:tab/>
-            </w:r>
-            <w:r>
-              <w:rPr>
-                <w:noProof/>
-                <w:webHidden/>
-              </w:rPr>
-              <w:fldChar w:fldCharType="begin"/>
-            </w:r>
-            <w:r>
-              <w:rPr>
-                <w:noProof/>
-                <w:webHidden/>
-              </w:rPr>
-              <w:instrText xml:space="preserve"> PAGEREF _Toc534823460 \h </w:instrText>
-            </w:r>
-            <w:r>
-              <w:rPr>
-                <w:noProof/>
-                <w:webHidden/>
-              </w:rPr>
-            </w:r>
-            <w:r>
-              <w:rPr>
-                <w:noProof/>
-                <w:webHidden/>
-              </w:rPr>
-              <w:fldChar w:fldCharType="separate"/>
-            </w:r>
-            <w:r>
-              <w:rPr>
-                <w:noProof/>
-                <w:webHidden/>
-              </w:rPr>
-              <w:t>22</w:t>
             </w:r>
             <w:r>
               <w:rPr>
@@ -2475,7 +1545,7 @@
               <w:szCs w:val="22"/>
             </w:rPr>
           </w:pPr>
-          <w:hyperlink w:anchor="_Toc534823461" w:history="1">
+          <w:hyperlink w:anchor="_Toc534966550" w:history="1">
             <w:r>
               <w:rPr>
                 <w:rStyle w:val="Lienhypertexte"/>
@@ -2517,7 +1587,7 @@
                 <w:noProof/>
                 <w:webHidden/>
               </w:rPr>
-              <w:instrText xml:space="preserve"> PAGEREF _Toc534823461 \h </w:instrText>
+              <w:instrText xml:space="preserve"> PAGEREF _Toc534966550 \h </w:instrText>
             </w:r>
             <w:r>
               <w:rPr>
@@ -2538,286 +1608,6 @@
                 <w:webHidden/>
               </w:rPr>
               <w:t>23</w:t>
-            </w:r>
-            <w:r>
-              <w:rPr>
-                <w:noProof/>
-                <w:webHidden/>
-              </w:rPr>
-              <w:fldChar w:fldCharType="end"/>
-            </w:r>
-          </w:hyperlink>
-        </w:p>
-        <w:p>
-          <w:pPr>
-            <w:pStyle w:val="TM4"/>
-            <w:tabs>
-              <w:tab w:val="right" w:leader="dot" w:pos="9062"/>
-            </w:tabs>
-            <w:rPr>
-              <w:noProof/>
-              <w:sz w:val="22"/>
-              <w:szCs w:val="22"/>
-            </w:rPr>
-          </w:pPr>
-          <w:hyperlink w:anchor="_Toc534823462" w:history="1">
-            <w:r>
-              <w:rPr>
-                <w:rStyle w:val="Lienhypertexte"/>
-                <w:noProof/>
-              </w:rPr>
-              <w:t>Module</w:t>
-            </w:r>
-            <w:r>
-              <w:rPr>
-                <w:noProof/>
-                <w:webHidden/>
-              </w:rPr>
-              <w:tab/>
-            </w:r>
-            <w:r>
-              <w:rPr>
-                <w:noProof/>
-                <w:webHidden/>
-              </w:rPr>
-              <w:fldChar w:fldCharType="begin"/>
-            </w:r>
-            <w:r>
-              <w:rPr>
-                <w:noProof/>
-                <w:webHidden/>
-              </w:rPr>
-              <w:instrText xml:space="preserve"> PAGEREF _Toc534823462 \h </w:instrText>
-            </w:r>
-            <w:r>
-              <w:rPr>
-                <w:noProof/>
-                <w:webHidden/>
-              </w:rPr>
-            </w:r>
-            <w:r>
-              <w:rPr>
-                <w:noProof/>
-                <w:webHidden/>
-              </w:rPr>
-              <w:fldChar w:fldCharType="separate"/>
-            </w:r>
-            <w:r>
-              <w:rPr>
-                <w:noProof/>
-                <w:webHidden/>
-              </w:rPr>
-              <w:t>24</w:t>
-            </w:r>
-            <w:r>
-              <w:rPr>
-                <w:noProof/>
-                <w:webHidden/>
-              </w:rPr>
-              <w:fldChar w:fldCharType="end"/>
-            </w:r>
-          </w:hyperlink>
-        </w:p>
-        <w:p>
-          <w:pPr>
-            <w:pStyle w:val="TM4"/>
-            <w:tabs>
-              <w:tab w:val="right" w:leader="dot" w:pos="9062"/>
-            </w:tabs>
-            <w:rPr>
-              <w:noProof/>
-              <w:sz w:val="22"/>
-              <w:szCs w:val="22"/>
-            </w:rPr>
-          </w:pPr>
-          <w:hyperlink w:anchor="_Toc534823463" w:history="1">
-            <w:r>
-              <w:rPr>
-                <w:rStyle w:val="Lienhypertexte"/>
-                <w:noProof/>
-              </w:rPr>
-              <w:t>Composant</w:t>
-            </w:r>
-            <w:r>
-              <w:rPr>
-                <w:noProof/>
-                <w:webHidden/>
-              </w:rPr>
-              <w:tab/>
-            </w:r>
-            <w:r>
-              <w:rPr>
-                <w:noProof/>
-                <w:webHidden/>
-              </w:rPr>
-              <w:fldChar w:fldCharType="begin"/>
-            </w:r>
-            <w:r>
-              <w:rPr>
-                <w:noProof/>
-                <w:webHidden/>
-              </w:rPr>
-              <w:instrText xml:space="preserve"> PAGEREF _Toc534823463 \h </w:instrText>
-            </w:r>
-            <w:r>
-              <w:rPr>
-                <w:noProof/>
-                <w:webHidden/>
-              </w:rPr>
-            </w:r>
-            <w:r>
-              <w:rPr>
-                <w:noProof/>
-                <w:webHidden/>
-              </w:rPr>
-              <w:fldChar w:fldCharType="separate"/>
-            </w:r>
-            <w:r>
-              <w:rPr>
-                <w:noProof/>
-                <w:webHidden/>
-              </w:rPr>
-              <w:t>24</w:t>
-            </w:r>
-            <w:r>
-              <w:rPr>
-                <w:noProof/>
-                <w:webHidden/>
-              </w:rPr>
-              <w:fldChar w:fldCharType="end"/>
-            </w:r>
-          </w:hyperlink>
-        </w:p>
-        <w:p>
-          <w:pPr>
-            <w:pStyle w:val="TM4"/>
-            <w:tabs>
-              <w:tab w:val="right" w:leader="dot" w:pos="9062"/>
-            </w:tabs>
-            <w:rPr>
-              <w:noProof/>
-              <w:sz w:val="22"/>
-              <w:szCs w:val="22"/>
-            </w:rPr>
-          </w:pPr>
-          <w:hyperlink w:anchor="_Toc534823464" w:history="1">
-            <w:r>
-              <w:rPr>
-                <w:rStyle w:val="Lienhypertexte"/>
-                <w:noProof/>
-              </w:rPr>
-              <w:t>Template</w:t>
-            </w:r>
-            <w:r>
-              <w:rPr>
-                <w:noProof/>
-                <w:webHidden/>
-              </w:rPr>
-              <w:tab/>
-            </w:r>
-            <w:r>
-              <w:rPr>
-                <w:noProof/>
-                <w:webHidden/>
-              </w:rPr>
-              <w:fldChar w:fldCharType="begin"/>
-            </w:r>
-            <w:r>
-              <w:rPr>
-                <w:noProof/>
-                <w:webHidden/>
-              </w:rPr>
-              <w:instrText xml:space="preserve"> PAGEREF _Toc534823464 \h </w:instrText>
-            </w:r>
-            <w:r>
-              <w:rPr>
-                <w:noProof/>
-                <w:webHidden/>
-              </w:rPr>
-            </w:r>
-            <w:r>
-              <w:rPr>
-                <w:noProof/>
-                <w:webHidden/>
-              </w:rPr>
-              <w:fldChar w:fldCharType="separate"/>
-            </w:r>
-            <w:r>
-              <w:rPr>
-                <w:noProof/>
-                <w:webHidden/>
-              </w:rPr>
-              <w:t>24</w:t>
-            </w:r>
-            <w:r>
-              <w:rPr>
-                <w:noProof/>
-                <w:webHidden/>
-              </w:rPr>
-              <w:fldChar w:fldCharType="end"/>
-            </w:r>
-          </w:hyperlink>
-        </w:p>
-        <w:p>
-          <w:pPr>
-            <w:pStyle w:val="TM4"/>
-            <w:tabs>
-              <w:tab w:val="right" w:leader="dot" w:pos="9062"/>
-            </w:tabs>
-            <w:rPr>
-              <w:noProof/>
-              <w:sz w:val="22"/>
-              <w:szCs w:val="22"/>
-            </w:rPr>
-          </w:pPr>
-          <w:hyperlink w:anchor="_Toc534823465" w:history="1">
-            <w:r>
-              <w:rPr>
-                <w:rStyle w:val="Lienhypertexte"/>
-                <w:noProof/>
-              </w:rPr>
-              <w:t>Métadonnées</w:t>
-            </w:r>
-            <w:r>
-              <w:rPr>
-                <w:noProof/>
-                <w:webHidden/>
-              </w:rPr>
-              <w:tab/>
-            </w:r>
-            <w:r>
-              <w:rPr>
-                <w:noProof/>
-                <w:webHidden/>
-              </w:rPr>
-              <w:fldChar w:fldCharType="begin"/>
-            </w:r>
-            <w:r>
-              <w:rPr>
-                <w:noProof/>
-                <w:webHidden/>
-              </w:rPr>
-              <w:instrText xml:space="preserve"> PAGEREF _Toc534823465 \h </w:instrText>
-            </w:r>
-            <w:r>
-              <w:rPr>
-                <w:noProof/>
-                <w:webHidden/>
-              </w:rPr>
-            </w:r>
-            <w:r>
-              <w:rPr>
-                <w:noProof/>
-                <w:webHidden/>
-              </w:rPr>
-              <w:fldChar w:fldCharType="separate"/>
-            </w:r>
-            <w:r>
-              <w:rPr>
-                <w:noProof/>
-                <w:webHidden/>
-              </w:rPr>
-              <w:t>24</w:t>
             </w:r>
             <w:r>
               <w:rPr>
@@ -2841,7 +1631,7 @@
               <w:szCs w:val="22"/>
             </w:rPr>
           </w:pPr>
-          <w:hyperlink w:anchor="_Toc534823466" w:history="1">
+          <w:hyperlink w:anchor="_Toc534966551" w:history="1">
             <w:r>
               <w:rPr>
                 <w:rStyle w:val="Lienhypertexte"/>
@@ -2859,14 +1649,6 @@
             </w:r>
             <w:r>
               <w:rPr>
-                <w:noProof/>
-                <w:sz w:val="22"/>
-                <w:szCs w:val="22"/>
-              </w:rPr>
-              <w:t xml:space="preserve">    </w:t>
-            </w:r>
-            <w:r>
-              <w:rPr>
                 <w:rStyle w:val="Lienhypertexte"/>
                 <w:noProof/>
               </w:rPr>
@@ -2891,7 +1673,7 @@
                 <w:noProof/>
                 <w:webHidden/>
               </w:rPr>
-              <w:instrText xml:space="preserve"> PAGEREF _Toc534823466 \h </w:instrText>
+              <w:instrText xml:space="preserve"> PAGEREF _Toc534966551 \h </w:instrText>
             </w:r>
             <w:r>
               <w:rPr>
@@ -2935,7 +1717,7 @@
               <w:szCs w:val="22"/>
             </w:rPr>
           </w:pPr>
-          <w:hyperlink w:anchor="_Toc534823467" w:history="1">
+          <w:hyperlink w:anchor="_Toc534966552" w:history="1">
             <w:r>
               <w:rPr>
                 <w:rStyle w:val="Lienhypertexte"/>
@@ -2977,7 +1759,7 @@
                 <w:noProof/>
                 <w:webHidden/>
               </w:rPr>
-              <w:instrText xml:space="preserve"> PAGEREF _Toc534823467 \h </w:instrText>
+              <w:instrText xml:space="preserve"> PAGEREF _Toc534966552 \h </w:instrText>
             </w:r>
             <w:r>
               <w:rPr>
@@ -3021,7 +1803,7 @@
               <w:szCs w:val="22"/>
             </w:rPr>
           </w:pPr>
-          <w:hyperlink w:anchor="_Toc534823468" w:history="1">
+          <w:hyperlink w:anchor="_Toc534966553" w:history="1">
             <w:r>
               <w:rPr>
                 <w:rStyle w:val="Lienhypertexte"/>
@@ -3063,7 +1845,7 @@
                 <w:noProof/>
                 <w:webHidden/>
               </w:rPr>
-              <w:instrText xml:space="preserve"> PAGEREF _Toc534823468 \h </w:instrText>
+              <w:instrText xml:space="preserve"> PAGEREF _Toc534966553 \h </w:instrText>
             </w:r>
             <w:r>
               <w:rPr>
@@ -3107,7 +1889,7 @@
               <w:szCs w:val="22"/>
             </w:rPr>
           </w:pPr>
-          <w:hyperlink w:anchor="_Toc534823469" w:history="1">
+          <w:hyperlink w:anchor="_Toc534966554" w:history="1">
             <w:r>
               <w:rPr>
                 <w:rStyle w:val="Lienhypertexte"/>
@@ -3149,7 +1931,7 @@
                 <w:noProof/>
                 <w:webHidden/>
               </w:rPr>
-              <w:instrText xml:space="preserve"> PAGEREF _Toc534823469 \h </w:instrText>
+              <w:instrText xml:space="preserve"> PAGEREF _Toc534966554 \h </w:instrText>
             </w:r>
             <w:r>
               <w:rPr>
@@ -3193,7 +1975,7 @@
               <w:szCs w:val="22"/>
             </w:rPr>
           </w:pPr>
-          <w:hyperlink w:anchor="_Toc534823470" w:history="1">
+          <w:hyperlink w:anchor="_Toc534966555" w:history="1">
             <w:r>
               <w:rPr>
                 <w:rStyle w:val="Lienhypertexte"/>
@@ -3235,147 +2017,7 @@
                 <w:noProof/>
                 <w:webHidden/>
               </w:rPr>
-              <w:instrText xml:space="preserve"> PAGEREF _Toc534823470 \h </w:instrText>
-            </w:r>
-            <w:r>
-              <w:rPr>
-                <w:noProof/>
-                <w:webHidden/>
-              </w:rPr>
-            </w:r>
-            <w:r>
-              <w:rPr>
-                <w:noProof/>
-                <w:webHidden/>
-              </w:rPr>
-              <w:fldChar w:fldCharType="separate"/>
-            </w:r>
-            <w:r>
-              <w:rPr>
-                <w:noProof/>
-                <w:webHidden/>
-              </w:rPr>
-              <w:t>29</w:t>
-            </w:r>
-            <w:r>
-              <w:rPr>
-                <w:noProof/>
-                <w:webHidden/>
-              </w:rPr>
-              <w:fldChar w:fldCharType="end"/>
-            </w:r>
-          </w:hyperlink>
-        </w:p>
-        <w:p>
-          <w:pPr>
-            <w:pStyle w:val="TM4"/>
-            <w:tabs>
-              <w:tab w:val="right" w:leader="dot" w:pos="9062"/>
-            </w:tabs>
-            <w:rPr>
-              <w:noProof/>
-              <w:sz w:val="22"/>
-              <w:szCs w:val="22"/>
-            </w:rPr>
-          </w:pPr>
-          <w:hyperlink w:anchor="_Toc534823471" w:history="1">
-            <w:r>
-              <w:rPr>
-                <w:rStyle w:val="Lienhypertexte"/>
-                <w:noProof/>
-              </w:rPr>
-              <w:t>Online.net</w:t>
-            </w:r>
-            <w:r>
-              <w:rPr>
-                <w:noProof/>
-                <w:webHidden/>
-              </w:rPr>
-              <w:tab/>
-            </w:r>
-            <w:r>
-              <w:rPr>
-                <w:noProof/>
-                <w:webHidden/>
-              </w:rPr>
-              <w:fldChar w:fldCharType="begin"/>
-            </w:r>
-            <w:r>
-              <w:rPr>
-                <w:noProof/>
-                <w:webHidden/>
-              </w:rPr>
-              <w:instrText xml:space="preserve"> PAGEREF _Toc534823471 \h </w:instrText>
-            </w:r>
-            <w:r>
-              <w:rPr>
-                <w:noProof/>
-                <w:webHidden/>
-              </w:rPr>
-            </w:r>
-            <w:r>
-              <w:rPr>
-                <w:noProof/>
-                <w:webHidden/>
-              </w:rPr>
-              <w:fldChar w:fldCharType="separate"/>
-            </w:r>
-            <w:r>
-              <w:rPr>
-                <w:noProof/>
-                <w:webHidden/>
-              </w:rPr>
-              <w:t>29</w:t>
-            </w:r>
-            <w:r>
-              <w:rPr>
-                <w:noProof/>
-                <w:webHidden/>
-              </w:rPr>
-              <w:fldChar w:fldCharType="end"/>
-            </w:r>
-          </w:hyperlink>
-        </w:p>
-        <w:p>
-          <w:pPr>
-            <w:pStyle w:val="TM4"/>
-            <w:tabs>
-              <w:tab w:val="right" w:leader="dot" w:pos="9062"/>
-            </w:tabs>
-            <w:rPr>
-              <w:noProof/>
-              <w:sz w:val="22"/>
-              <w:szCs w:val="22"/>
-            </w:rPr>
-          </w:pPr>
-          <w:hyperlink w:anchor="_Toc534823472" w:history="1">
-            <w:r>
-              <w:rPr>
-                <w:rStyle w:val="Lienhypertexte"/>
-                <w:noProof/>
-              </w:rPr>
-              <w:t>DNS</w:t>
-            </w:r>
-            <w:r>
-              <w:rPr>
-                <w:noProof/>
-                <w:webHidden/>
-              </w:rPr>
-              <w:tab/>
-            </w:r>
-            <w:r>
-              <w:rPr>
-                <w:noProof/>
-                <w:webHidden/>
-              </w:rPr>
-              <w:fldChar w:fldCharType="begin"/>
-            </w:r>
-            <w:r>
-              <w:rPr>
-                <w:noProof/>
-                <w:webHidden/>
-              </w:rPr>
-              <w:instrText xml:space="preserve"> PAGEREF _Toc534823472 \h </w:instrText>
+              <w:instrText xml:space="preserve"> PAGEREF _Toc534966555 \h </w:instrText>
             </w:r>
             <w:r>
               <w:rPr>
@@ -3419,7 +2061,7 @@
               <w:szCs w:val="22"/>
             </w:rPr>
           </w:pPr>
-          <w:hyperlink w:anchor="_Toc534823473" w:history="1">
+          <w:hyperlink w:anchor="_Toc534966556" w:history="1">
             <w:r>
               <w:rPr>
                 <w:rStyle w:val="Lienhypertexte"/>
@@ -3461,7 +2103,7 @@
                 <w:noProof/>
                 <w:webHidden/>
               </w:rPr>
-              <w:instrText xml:space="preserve"> PAGEREF _Toc534823473 \h </w:instrText>
+              <w:instrText xml:space="preserve"> PAGEREF _Toc534966556 \h </w:instrText>
             </w:r>
             <w:r>
               <w:rPr>
@@ -3482,148 +2124,6 @@
                 <w:webHidden/>
               </w:rPr>
               <w:t>30</w:t>
-            </w:r>
-            <w:r>
-              <w:rPr>
-                <w:noProof/>
-                <w:webHidden/>
-              </w:rPr>
-              <w:fldChar w:fldCharType="end"/>
-            </w:r>
-          </w:hyperlink>
-        </w:p>
-        <w:p>
-          <w:pPr>
-            <w:pStyle w:val="TM4"/>
-            <w:tabs>
-              <w:tab w:val="right" w:leader="dot" w:pos="9062"/>
-            </w:tabs>
-            <w:rPr>
-              <w:noProof/>
-              <w:sz w:val="22"/>
-              <w:szCs w:val="22"/>
-            </w:rPr>
-          </w:pPr>
-          <w:hyperlink w:anchor="_Toc534823474" w:history="1">
-            <w:r>
-              <w:rPr>
-                <w:rStyle w:val="Lienhypertexte"/>
-                <w:noProof/>
-                <w:lang w:val="en-GB"/>
-              </w:rPr>
-              <w:t>Serveur Web (Front / Back End)</w:t>
-            </w:r>
-            <w:r>
-              <w:rPr>
-                <w:noProof/>
-                <w:webHidden/>
-              </w:rPr>
-              <w:tab/>
-            </w:r>
-            <w:r>
-              <w:rPr>
-                <w:noProof/>
-                <w:webHidden/>
-              </w:rPr>
-              <w:fldChar w:fldCharType="begin"/>
-            </w:r>
-            <w:r>
-              <w:rPr>
-                <w:noProof/>
-                <w:webHidden/>
-              </w:rPr>
-              <w:instrText xml:space="preserve"> PAGEREF _Toc534823474 \h </w:instrText>
-            </w:r>
-            <w:r>
-              <w:rPr>
-                <w:noProof/>
-                <w:webHidden/>
-              </w:rPr>
-            </w:r>
-            <w:r>
-              <w:rPr>
-                <w:noProof/>
-                <w:webHidden/>
-              </w:rPr>
-              <w:fldChar w:fldCharType="separate"/>
-            </w:r>
-            <w:r>
-              <w:rPr>
-                <w:noProof/>
-                <w:webHidden/>
-              </w:rPr>
-              <w:t>30</w:t>
-            </w:r>
-            <w:r>
-              <w:rPr>
-                <w:noProof/>
-                <w:webHidden/>
-              </w:rPr>
-              <w:fldChar w:fldCharType="end"/>
-            </w:r>
-          </w:hyperlink>
-        </w:p>
-        <w:p>
-          <w:pPr>
-            <w:pStyle w:val="TM4"/>
-            <w:tabs>
-              <w:tab w:val="right" w:leader="dot" w:pos="9062"/>
-            </w:tabs>
-            <w:rPr>
-              <w:noProof/>
-              <w:sz w:val="22"/>
-              <w:szCs w:val="22"/>
-            </w:rPr>
-          </w:pPr>
-          <w:hyperlink w:anchor="_Toc534823475" w:history="1">
-            <w:r>
-              <w:rPr>
-                <w:rStyle w:val="Lienhypertexte"/>
-                <w:noProof/>
-                <w:lang w:val="en-GB"/>
-              </w:rPr>
-              <w:t>Parc d’applications</w:t>
-            </w:r>
-            <w:r>
-              <w:rPr>
-                <w:noProof/>
-                <w:webHidden/>
-              </w:rPr>
-              <w:tab/>
-            </w:r>
-            <w:r>
-              <w:rPr>
-                <w:noProof/>
-                <w:webHidden/>
-              </w:rPr>
-              <w:fldChar w:fldCharType="begin"/>
-            </w:r>
-            <w:r>
-              <w:rPr>
-                <w:noProof/>
-                <w:webHidden/>
-              </w:rPr>
-              <w:instrText xml:space="preserve"> PAGEREF _Toc534823475 \h </w:instrText>
-            </w:r>
-            <w:r>
-              <w:rPr>
-                <w:noProof/>
-                <w:webHidden/>
-              </w:rPr>
-            </w:r>
-            <w:r>
-              <w:rPr>
-                <w:noProof/>
-                <w:webHidden/>
-              </w:rPr>
-              <w:fldChar w:fldCharType="separate"/>
-            </w:r>
-            <w:r>
-              <w:rPr>
-                <w:noProof/>
-                <w:webHidden/>
-              </w:rPr>
-              <w:t>31</w:t>
             </w:r>
             <w:r>
               <w:rPr>
@@ -3647,7 +2147,7 @@
               <w:szCs w:val="22"/>
             </w:rPr>
           </w:pPr>
-          <w:hyperlink w:anchor="_Toc534823476" w:history="1">
+          <w:hyperlink w:anchor="_Toc534966557" w:history="1">
             <w:r>
               <w:rPr>
                 <w:rStyle w:val="Lienhypertexte"/>
@@ -3689,7 +2189,7 @@
                 <w:noProof/>
                 <w:webHidden/>
               </w:rPr>
-              <w:instrText xml:space="preserve"> PAGEREF _Toc534823476 \h </w:instrText>
+              <w:instrText xml:space="preserve"> PAGEREF _Toc534966557 \h </w:instrText>
             </w:r>
             <w:r>
               <w:rPr>
@@ -3733,7 +2233,7 @@
               <w:szCs w:val="22"/>
             </w:rPr>
           </w:pPr>
-          <w:hyperlink w:anchor="_Toc534823477" w:history="1">
+          <w:hyperlink w:anchor="_Toc534966558" w:history="1">
             <w:r>
               <w:rPr>
                 <w:rStyle w:val="Lienhypertexte"/>
@@ -3775,7 +2275,7 @@
                 <w:noProof/>
                 <w:webHidden/>
               </w:rPr>
-              <w:instrText xml:space="preserve"> PAGEREF _Toc534823477 \h </w:instrText>
+              <w:instrText xml:space="preserve"> PAGEREF _Toc534966558 \h </w:instrText>
             </w:r>
             <w:r>
               <w:rPr>
@@ -3819,7 +2319,7 @@
               <w:szCs w:val="22"/>
             </w:rPr>
           </w:pPr>
-          <w:hyperlink w:anchor="_Toc534823478" w:history="1">
+          <w:hyperlink w:anchor="_Toc534966559" w:history="1">
             <w:r>
               <w:rPr>
                 <w:rStyle w:val="Lienhypertexte"/>
@@ -3861,7 +2361,7 @@
                 <w:noProof/>
                 <w:webHidden/>
               </w:rPr>
-              <w:instrText xml:space="preserve"> PAGEREF _Toc534823478 \h </w:instrText>
+              <w:instrText xml:space="preserve"> PAGEREF _Toc534966559 \h </w:instrText>
             </w:r>
             <w:r>
               <w:rPr>
@@ -3905,7 +2405,7 @@
               <w:szCs w:val="22"/>
             </w:rPr>
           </w:pPr>
-          <w:hyperlink w:anchor="_Toc534823479" w:history="1">
+          <w:hyperlink w:anchor="_Toc534966560" w:history="1">
             <w:r>
               <w:rPr>
                 <w:rStyle w:val="Lienhypertexte"/>
@@ -3920,7 +2420,6 @@
                 <w:szCs w:val="22"/>
               </w:rPr>
               <w:tab/>
-              <w:t xml:space="preserve">    </w:t>
             </w:r>
             <w:r>
               <w:rPr>
@@ -3948,7 +2447,7 @@
                 <w:noProof/>
                 <w:webHidden/>
               </w:rPr>
-              <w:instrText xml:space="preserve"> PAGEREF _Toc534823479 \h </w:instrText>
+              <w:instrText xml:space="preserve"> PAGEREF _Toc534966560 \h </w:instrText>
             </w:r>
             <w:r>
               <w:rPr>
@@ -3992,7 +2491,7 @@
               <w:szCs w:val="22"/>
             </w:rPr>
           </w:pPr>
-          <w:hyperlink w:anchor="_Toc534823480" w:history="1">
+          <w:hyperlink w:anchor="_Toc534966561" w:history="1">
             <w:r>
               <w:rPr>
                 <w:rStyle w:val="Lienhypertexte"/>
@@ -4034,7 +2533,7 @@
                 <w:noProof/>
                 <w:webHidden/>
               </w:rPr>
-              <w:instrText xml:space="preserve"> PAGEREF _Toc534823480 \h </w:instrText>
+              <w:instrText xml:space="preserve"> PAGEREF _Toc534966561 \h </w:instrText>
             </w:r>
             <w:r>
               <w:rPr>
@@ -4078,7 +2577,7 @@
               <w:szCs w:val="22"/>
             </w:rPr>
           </w:pPr>
-          <w:hyperlink w:anchor="_Toc534823481" w:history="1">
+          <w:hyperlink w:anchor="_Toc534966562" w:history="1">
             <w:r>
               <w:rPr>
                 <w:rStyle w:val="Lienhypertexte"/>
@@ -4120,7 +2619,7 @@
                 <w:noProof/>
                 <w:webHidden/>
               </w:rPr>
-              <w:instrText xml:space="preserve"> PAGEREF _Toc534823481 \h </w:instrText>
+              <w:instrText xml:space="preserve"> PAGEREF _Toc534966562 \h </w:instrText>
             </w:r>
             <w:r>
               <w:rPr>
@@ -4164,7 +2663,7 @@
               <w:szCs w:val="22"/>
             </w:rPr>
           </w:pPr>
-          <w:hyperlink w:anchor="_Toc534823482" w:history="1">
+          <w:hyperlink w:anchor="_Toc534966563" w:history="1">
             <w:r>
               <w:rPr>
                 <w:rStyle w:val="Lienhypertexte"/>
@@ -4179,7 +2678,6 @@
                 <w:szCs w:val="22"/>
               </w:rPr>
               <w:tab/>
-              <w:t xml:space="preserve">    </w:t>
             </w:r>
             <w:r>
               <w:rPr>
@@ -4207,7 +2705,7 @@
                 <w:noProof/>
                 <w:webHidden/>
               </w:rPr>
-              <w:instrText xml:space="preserve"> PAGEREF _Toc534823482 \h </w:instrText>
+              <w:instrText xml:space="preserve"> PAGEREF _Toc534966563 \h </w:instrText>
             </w:r>
             <w:r>
               <w:rPr>
@@ -4251,7 +2749,7 @@
               <w:szCs w:val="22"/>
             </w:rPr>
           </w:pPr>
-          <w:hyperlink w:anchor="_Toc534823483" w:history="1">
+          <w:hyperlink w:anchor="_Toc534966564" w:history="1">
             <w:r>
               <w:rPr>
                 <w:rStyle w:val="Lienhypertexte"/>
@@ -4293,7 +2791,7 @@
                 <w:noProof/>
                 <w:webHidden/>
               </w:rPr>
-              <w:instrText xml:space="preserve"> PAGEREF _Toc534823483 \h </w:instrText>
+              <w:instrText xml:space="preserve"> PAGEREF _Toc534966564 \h </w:instrText>
             </w:r>
             <w:r>
               <w:rPr>
@@ -4337,7 +2835,7 @@
               <w:szCs w:val="22"/>
             </w:rPr>
           </w:pPr>
-          <w:hyperlink w:anchor="_Toc534823484" w:history="1">
+          <w:hyperlink w:anchor="_Toc534966565" w:history="1">
             <w:r>
               <w:rPr>
                 <w:rStyle w:val="Lienhypertexte"/>
@@ -4379,7 +2877,7 @@
                 <w:noProof/>
                 <w:webHidden/>
               </w:rPr>
-              <w:instrText xml:space="preserve"> PAGEREF _Toc534823484 \h </w:instrText>
+              <w:instrText xml:space="preserve"> PAGEREF _Toc534966565 \h </w:instrText>
             </w:r>
             <w:r>
               <w:rPr>
@@ -4423,7 +2921,7 @@
               <w:szCs w:val="22"/>
             </w:rPr>
           </w:pPr>
-          <w:hyperlink w:anchor="_Toc534823485" w:history="1">
+          <w:hyperlink w:anchor="_Toc534966566" w:history="1">
             <w:r>
               <w:rPr>
                 <w:rStyle w:val="Lienhypertexte"/>
@@ -4438,7 +2936,6 @@
                 <w:szCs w:val="22"/>
               </w:rPr>
               <w:tab/>
-              <w:t xml:space="preserve">    </w:t>
             </w:r>
             <w:r>
               <w:rPr>
@@ -4466,7 +2963,7 @@
                 <w:noProof/>
                 <w:webHidden/>
               </w:rPr>
-              <w:instrText xml:space="preserve"> PAGEREF _Toc534823485 \h </w:instrText>
+              <w:instrText xml:space="preserve"> PAGEREF _Toc534966566 \h </w:instrText>
             </w:r>
             <w:r>
               <w:rPr>
@@ -4510,7 +3007,7 @@
               <w:szCs w:val="22"/>
             </w:rPr>
           </w:pPr>
-          <w:hyperlink w:anchor="_Toc534823486" w:history="1">
+          <w:hyperlink w:anchor="_Toc534966567" w:history="1">
             <w:r>
               <w:rPr>
                 <w:rStyle w:val="Lienhypertexte"/>
@@ -4525,7 +3022,6 @@
                 <w:szCs w:val="22"/>
               </w:rPr>
               <w:tab/>
-              <w:t xml:space="preserve">    </w:t>
             </w:r>
             <w:r>
               <w:rPr>
@@ -4553,7 +3049,7 @@
                 <w:noProof/>
                 <w:webHidden/>
               </w:rPr>
-              <w:instrText xml:space="preserve"> PAGEREF _Toc534823486 \h </w:instrText>
+              <w:instrText xml:space="preserve"> PAGEREF _Toc534966567 \h </w:instrText>
             </w:r>
             <w:r>
               <w:rPr>
@@ -4597,7 +3093,7 @@
               <w:szCs w:val="22"/>
             </w:rPr>
           </w:pPr>
-          <w:hyperlink w:anchor="_Toc534823487" w:history="1">
+          <w:hyperlink w:anchor="_Toc534966568" w:history="1">
             <w:r>
               <w:rPr>
                 <w:rStyle w:val="Lienhypertexte"/>
@@ -4639,7 +3135,7 @@
                 <w:noProof/>
                 <w:webHidden/>
               </w:rPr>
-              <w:instrText xml:space="preserve"> PAGEREF _Toc534823487 \h </w:instrText>
+              <w:instrText xml:space="preserve"> PAGEREF _Toc534966568 \h </w:instrText>
             </w:r>
             <w:r>
               <w:rPr>
@@ -4683,7 +3179,7 @@
               <w:szCs w:val="22"/>
             </w:rPr>
           </w:pPr>
-          <w:hyperlink w:anchor="_Toc534823488" w:history="1">
+          <w:hyperlink w:anchor="_Toc534966569" w:history="1">
             <w:r>
               <w:rPr>
                 <w:rStyle w:val="Lienhypertexte"/>
@@ -4698,14 +3194,13 @@
                 <w:szCs w:val="22"/>
               </w:rPr>
               <w:tab/>
-              <w:t xml:space="preserve">    </w:t>
             </w:r>
             <w:r>
               <w:rPr>
                 <w:rStyle w:val="Lienhypertexte"/>
                 <w:noProof/>
               </w:rPr>
-              <w:t>Modifications des informations d’un compte</w:t>
+              <w:t>Modification de ses informations (admins &amp; propriétaire seulement)</w:t>
             </w:r>
             <w:r>
               <w:rPr>
@@ -4726,7 +3221,7 @@
                 <w:noProof/>
                 <w:webHidden/>
               </w:rPr>
-              <w:instrText xml:space="preserve"> PAGEREF _Toc534823488 \h </w:instrText>
+              <w:instrText xml:space="preserve"> PAGEREF _Toc534966569 \h </w:instrText>
             </w:r>
             <w:r>
               <w:rPr>
@@ -4770,7 +3265,7 @@
               <w:szCs w:val="22"/>
             </w:rPr>
           </w:pPr>
-          <w:hyperlink w:anchor="_Toc534823489" w:history="1">
+          <w:hyperlink w:anchor="_Toc534966570" w:history="1">
             <w:r>
               <w:rPr>
                 <w:rStyle w:val="Lienhypertexte"/>
@@ -4812,7 +3307,7 @@
                 <w:noProof/>
                 <w:webHidden/>
               </w:rPr>
-              <w:instrText xml:space="preserve"> PAGEREF _Toc534823489 \h </w:instrText>
+              <w:instrText xml:space="preserve"> PAGEREF _Toc534966570 \h </w:instrText>
             </w:r>
             <w:r>
               <w:rPr>
@@ -4856,7 +3351,7 @@
               <w:szCs w:val="22"/>
             </w:rPr>
           </w:pPr>
-          <w:hyperlink w:anchor="_Toc534823490" w:history="1">
+          <w:hyperlink w:anchor="_Toc534966571" w:history="1">
             <w:r>
               <w:rPr>
                 <w:rStyle w:val="Lienhypertexte"/>
@@ -4898,7 +3393,7 @@
                 <w:noProof/>
                 <w:webHidden/>
               </w:rPr>
-              <w:instrText xml:space="preserve"> PAGEREF _Toc534823490 \h </w:instrText>
+              <w:instrText xml:space="preserve"> PAGEREF _Toc534966571 \h </w:instrText>
             </w:r>
             <w:r>
               <w:rPr>
@@ -5432,6 +3927,12 @@
                 <w:b w:val="0"/>
               </w:rPr>
             </w:pPr>
+            <w:r>
+              <w:rPr>
+                <w:b w:val="0"/>
+              </w:rPr>
+              <w:t>Mise au point MOE &amp; MOA</w:t>
+            </w:r>
           </w:p>
         </w:tc>
         <w:tc>
@@ -5444,19 +3945,221 @@
               <w:jc w:val="center"/>
               <w:cnfStyle w:val="000000000000" w:firstRow="0" w:lastRow="0" w:firstColumn="0" w:lastColumn="0" w:oddVBand="0" w:evenVBand="0" w:oddHBand="0" w:evenHBand="0" w:firstRowFirstColumn="0" w:firstRowLastColumn="0" w:lastRowFirstColumn="0" w:lastRowLastColumn="0"/>
             </w:pPr>
+            <w:r>
+              <w:t>11/01/2019</w:t>
+            </w:r>
           </w:p>
         </w:tc>
       </w:tr>
     </w:tbl>
-    <w:p>
-      <w:pPr>
-        <w:rPr>
-          <w:rFonts w:asciiTheme="majorHAnsi" w:eastAsiaTheme="majorEastAsia" w:hAnsiTheme="majorHAnsi" w:cstheme="majorBidi"/>
-          <w:color w:val="C77C0E" w:themeColor="accent1" w:themeShade="BF"/>
-          <w:sz w:val="32"/>
-          <w:szCs w:val="32"/>
-        </w:rPr>
-      </w:pPr>
+    <w:p/>
+    <w:p>
+      <w:r>
+        <w:t>// WIP</w:t>
+      </w:r>
+    </w:p>
+    <w:p>
+      <w:pPr>
+        <w:pStyle w:val="Paragraphedeliste"/>
+        <w:numPr>
+          <w:ilvl w:val="0"/>
+          <w:numId w:val="23"/>
+        </w:numPr>
+      </w:pPr>
+      <w:r>
+        <w:t>Réduction du sommaire</w:t>
+      </w:r>
+    </w:p>
+    <w:p>
+      <w:pPr>
+        <w:pStyle w:val="Paragraphedeliste"/>
+        <w:numPr>
+          <w:ilvl w:val="0"/>
+          <w:numId w:val="23"/>
+        </w:numPr>
+      </w:pPr>
+      <w:r>
+        <w:t>Remplacement du mot « Front/Back End » par Front End Back End</w:t>
+      </w:r>
+    </w:p>
+    <w:p>
+      <w:pPr>
+        <w:pStyle w:val="Paragraphedeliste"/>
+        <w:numPr>
+          <w:ilvl w:val="0"/>
+          <w:numId w:val="23"/>
+        </w:numPr>
+      </w:pPr>
+      <w:r>
+        <w:t>Parler autour de la vulnérabilité (dans Fiabilité)</w:t>
+      </w:r>
+    </w:p>
+    <w:p>
+      <w:pPr>
+        <w:pStyle w:val="Paragraphedeliste"/>
+        <w:numPr>
+          <w:ilvl w:val="0"/>
+          <w:numId w:val="23"/>
+        </w:numPr>
+      </w:pPr>
+      <w:r>
+        <w:t>Parler autour des moyens de déploiement (Docker, Jenkins) (dans Fiabilité)</w:t>
+      </w:r>
+    </w:p>
+    <w:p>
+      <w:pPr>
+        <w:pStyle w:val="Paragraphedeliste"/>
+        <w:numPr>
+          <w:ilvl w:val="0"/>
+          <w:numId w:val="23"/>
+        </w:numPr>
+      </w:pPr>
+      <w:r>
+        <w:t>Parler autour des limites de l’existant, d’où l’existence de ce projet</w:t>
+      </w:r>
+    </w:p>
+    <w:p>
+      <w:pPr>
+        <w:ind w:left="360"/>
+      </w:pPr>
+    </w:p>
+    <w:p>
+      <w:pPr>
+        <w:pStyle w:val="Paragraphedeliste"/>
+        <w:numPr>
+          <w:ilvl w:val="0"/>
+          <w:numId w:val="23"/>
+        </w:numPr>
+      </w:pPr>
+      <w:r>
+        <w:t>Réaliser un résumé (entrée, sortie, traitement, etc.) pour chaque diagramme de séquence</w:t>
+      </w:r>
+    </w:p>
+    <w:p>
+      <w:pPr>
+        <w:ind w:left="360"/>
+      </w:pPr>
+      <w:r>
+        <w:t>ET/OU</w:t>
+      </w:r>
+    </w:p>
+    <w:p>
+      <w:pPr>
+        <w:pStyle w:val="Paragraphedeliste"/>
+        <w:numPr>
+          <w:ilvl w:val="0"/>
+          <w:numId w:val="23"/>
+        </w:numPr>
+      </w:pPr>
+      <w:r>
+        <w:t>Mettre en relation IHM &amp; Diagramme de séquence (faire attention au nom de la catégorie dans ce cas)</w:t>
+      </w:r>
+    </w:p>
+    <w:p>
+      <w:pPr>
+        <w:ind w:left="360"/>
+      </w:pPr>
+    </w:p>
+    <w:p>
+      <w:pPr>
+        <w:pStyle w:val="Paragraphedeliste"/>
+        <w:numPr>
+          <w:ilvl w:val="0"/>
+          <w:numId w:val="23"/>
+        </w:numPr>
+      </w:pPr>
+      <w:r>
+        <w:t>Remplacement du mot « Sauvegarde données » par Sauvegarde de données</w:t>
+      </w:r>
+      <w:r>
+        <w:t xml:space="preserve"> (diagramme modification de configuration)</w:t>
+      </w:r>
+    </w:p>
+    <w:p>
+      <w:pPr>
+        <w:pStyle w:val="Paragraphedeliste"/>
+        <w:numPr>
+          <w:ilvl w:val="0"/>
+          <w:numId w:val="23"/>
+        </w:numPr>
+      </w:pPr>
+      <w:r>
+        <w:t>Parler un peu plus des indicateurs du serveur dédié et de leurs conséquences, des événements possibles, … (consommation RAM, archivage des données, …)</w:t>
+      </w:r>
+    </w:p>
+    <w:p>
+      <w:pPr>
+        <w:pStyle w:val="Paragraphedeliste"/>
+        <w:numPr>
+          <w:ilvl w:val="0"/>
+          <w:numId w:val="23"/>
+        </w:numPr>
+      </w:pPr>
+      <w:r>
+        <w:t>Mise en place d’un contrat de service (métrologie, taux de disponibilité, actions en retour, plage horaire d’utilisation critique, non critique, planning de maintenance)</w:t>
+      </w:r>
+    </w:p>
+    <w:p>
+      <w:pPr>
+        <w:pStyle w:val="Paragraphedeliste"/>
+        <w:numPr>
+          <w:ilvl w:val="0"/>
+          <w:numId w:val="23"/>
+        </w:numPr>
+      </w:pPr>
+      <w:r>
+        <w:t>Parler de la mise à jour automatique au redémarrage ou non</w:t>
+      </w:r>
+    </w:p>
+    <w:p>
+      <w:pPr>
+        <w:pStyle w:val="Paragraphedeliste"/>
+        <w:numPr>
+          <w:ilvl w:val="0"/>
+          <w:numId w:val="23"/>
+        </w:numPr>
+      </w:pPr>
+      <w:r>
+        <w:t>Parler autour de l’arborescence de fichier pour Front &amp; Back</w:t>
+      </w:r>
+    </w:p>
+    <w:p>
+      <w:pPr>
+        <w:pStyle w:val="Paragraphedeliste"/>
+        <w:numPr>
+          <w:ilvl w:val="0"/>
+          <w:numId w:val="23"/>
+        </w:numPr>
+      </w:pPr>
+      <w:r>
+        <w:t>Parler autour des différentes solutions et les réponses aux contraintes</w:t>
+      </w:r>
+    </w:p>
+    <w:p>
+      <w:pPr>
+        <w:pStyle w:val="Paragraphedeliste"/>
+        <w:numPr>
+          <w:ilvl w:val="0"/>
+          <w:numId w:val="23"/>
+        </w:numPr>
+      </w:pPr>
+      <w:r>
+        <w:t>Remplacement des mots « Rappel »</w:t>
+      </w:r>
+    </w:p>
+    <w:p>
+      <w:pPr>
+        <w:pStyle w:val="Paragraphedeliste"/>
+        <w:numPr>
+          <w:ilvl w:val="0"/>
+          <w:numId w:val="23"/>
+        </w:numPr>
+      </w:pPr>
+      <w:r>
+        <w:t>Check orthographe</w:t>
+      </w:r>
+      <w:bookmarkStart w:id="1" w:name="_GoBack"/>
+      <w:bookmarkEnd w:id="1"/>
       <w:r>
         <w:br w:type="page"/>
       </w:r>
@@ -5469,12 +4172,12 @@
           <w:numId w:val="2"/>
         </w:numPr>
       </w:pPr>
-      <w:bookmarkStart w:id="1" w:name="_Toc534823435"/>
+      <w:bookmarkStart w:id="2" w:name="_Toc534966537"/>
       <w:r>
         <w:lastRenderedPageBreak/>
         <w:t>Introduction</w:t>
       </w:r>
-      <w:bookmarkEnd w:id="1"/>
+      <w:bookmarkEnd w:id="2"/>
     </w:p>
     <w:p>
       <w:pPr>
@@ -5484,12 +4187,12 @@
           <w:numId w:val="3"/>
         </w:numPr>
       </w:pPr>
-      <w:bookmarkStart w:id="2" w:name="_Toc534823436"/>
+      <w:bookmarkStart w:id="3" w:name="_Toc534966538"/>
       <w:bookmarkEnd w:id="0"/>
       <w:r>
         <w:t>Rappel sur le projet</w:t>
       </w:r>
-      <w:bookmarkEnd w:id="2"/>
+      <w:bookmarkEnd w:id="3"/>
     </w:p>
     <w:p>
       <w:pPr>
@@ -5499,11 +4202,11 @@
           <w:numId w:val="6"/>
         </w:numPr>
       </w:pPr>
-      <w:bookmarkStart w:id="3" w:name="_Toc534823437"/>
+      <w:bookmarkStart w:id="4" w:name="_Toc534966539"/>
       <w:r>
         <w:t>Contexte du projet</w:t>
       </w:r>
-      <w:bookmarkEnd w:id="3"/>
+      <w:bookmarkEnd w:id="4"/>
     </w:p>
     <w:p>
       <w:pPr>
@@ -5782,7 +4485,7 @@
       </w:r>
     </w:p>
     <w:p>
-      <w:bookmarkStart w:id="4" w:name="_Toc243976954"/>
+      <w:bookmarkStart w:id="5" w:name="_Toc243976954"/>
     </w:p>
     <w:p>
       <w:pPr>
@@ -5792,7 +4495,7 @@
           <w:numId w:val="6"/>
         </w:numPr>
       </w:pPr>
-      <w:bookmarkStart w:id="5" w:name="_Toc534823438"/>
+      <w:bookmarkStart w:id="6" w:name="_Toc534966540"/>
       <w:r>
         <w:t xml:space="preserve">Objectif </w:t>
       </w:r>
@@ -5802,7 +4505,7 @@
       <w:r>
         <w:t>du projet</w:t>
       </w:r>
-      <w:bookmarkEnd w:id="5"/>
+      <w:bookmarkEnd w:id="6"/>
     </w:p>
     <w:p/>
     <w:p>
@@ -5897,13 +4600,13 @@
           <w:numId w:val="3"/>
         </w:numPr>
       </w:pPr>
-      <w:bookmarkStart w:id="6" w:name="_Toc534823439"/>
-      <w:bookmarkEnd w:id="4"/>
+      <w:bookmarkStart w:id="7" w:name="_Toc534966541"/>
+      <w:bookmarkEnd w:id="5"/>
       <w:r>
         <w:lastRenderedPageBreak/>
         <w:t>Rappel sur l’architecture</w:t>
       </w:r>
-      <w:bookmarkEnd w:id="6"/>
+      <w:bookmarkEnd w:id="7"/>
     </w:p>
     <w:p>
       <w:pPr>
@@ -5918,11 +4621,11 @@
           <w:color w:val="845209" w:themeColor="accent1" w:themeShade="7F"/>
         </w:rPr>
       </w:pPr>
-      <w:bookmarkStart w:id="7" w:name="_Toc534823440"/>
+      <w:bookmarkStart w:id="8" w:name="_Toc534966542"/>
       <w:r>
         <w:t>Existant</w:t>
       </w:r>
-      <w:bookmarkEnd w:id="7"/>
+      <w:bookmarkEnd w:id="8"/>
     </w:p>
     <w:p>
       <w:pPr>
@@ -6166,15 +4869,15 @@
           <w:color w:val="845209" w:themeColor="accent1" w:themeShade="7F"/>
         </w:rPr>
       </w:pPr>
-      <w:bookmarkStart w:id="8" w:name="_Toc534823441"/>
+      <w:bookmarkStart w:id="9" w:name="_Toc534966543"/>
       <w:r>
         <w:lastRenderedPageBreak/>
         <w:t>Objectif</w:t>
       </w:r>
-      <w:bookmarkEnd w:id="8"/>
-    </w:p>
-    <w:p>
-      <w:bookmarkStart w:id="9" w:name="_Toc243976956"/>
+      <w:bookmarkEnd w:id="9"/>
+    </w:p>
+    <w:p>
+      <w:bookmarkStart w:id="10" w:name="_Toc243976956"/>
       <w:r>
         <w:rPr>
           <w:noProof/>
@@ -6285,8 +4988,8 @@
       <w:r>
         <w:t>L’application Web devra pouvoir envoyer des mails aux administrateurs pour les prévenir en cas de problème mais aussi pour toute demandes et suggestions envoyés par nos utilisateurs via l’application Web.</w:t>
       </w:r>
-      <w:bookmarkStart w:id="10" w:name="_Toc243976959"/>
-      <w:bookmarkEnd w:id="9"/>
+      <w:bookmarkStart w:id="11" w:name="_Toc243976959"/>
+      <w:bookmarkEnd w:id="10"/>
     </w:p>
     <w:p>
       <w:pPr>
@@ -6299,13 +5002,13 @@
       <w:r>
         <w:br w:type="page"/>
       </w:r>
-      <w:bookmarkStart w:id="11" w:name="_Toc534823442"/>
-      <w:bookmarkEnd w:id="10"/>
+      <w:bookmarkStart w:id="12" w:name="_Toc534966544"/>
+      <w:bookmarkEnd w:id="11"/>
       <w:r>
         <w:lastRenderedPageBreak/>
         <w:t>Analyse et Modélisation</w:t>
       </w:r>
-      <w:bookmarkEnd w:id="11"/>
+      <w:bookmarkEnd w:id="12"/>
     </w:p>
     <w:p>
       <w:pPr>
@@ -6315,11 +5018,11 @@
           <w:numId w:val="7"/>
         </w:numPr>
       </w:pPr>
-      <w:bookmarkStart w:id="12" w:name="_Toc534823443"/>
+      <w:bookmarkStart w:id="13" w:name="_Toc534966545"/>
       <w:r>
         <w:t>Modélisation UML</w:t>
       </w:r>
-      <w:bookmarkEnd w:id="12"/>
+      <w:bookmarkEnd w:id="13"/>
     </w:p>
     <w:p>
       <w:pPr>
@@ -6329,7 +5032,7 @@
           <w:numId w:val="8"/>
         </w:numPr>
       </w:pPr>
-      <w:bookmarkStart w:id="13" w:name="_Toc534823444"/>
+      <w:bookmarkStart w:id="14" w:name="_Toc534966546"/>
       <w:r>
         <w:t>Diagramme</w:t>
       </w:r>
@@ -6339,7 +5042,7 @@
       <w:r>
         <w:t xml:space="preserve"> de séquence</w:t>
       </w:r>
-      <w:bookmarkEnd w:id="13"/>
+      <w:bookmarkEnd w:id="14"/>
     </w:p>
     <w:p/>
     <w:p>
@@ -6356,11 +5059,9 @@
         <w:pStyle w:val="Titre4"/>
         <w:ind w:firstLine="708"/>
       </w:pPr>
-      <w:bookmarkStart w:id="14" w:name="_Toc534823445"/>
       <w:r>
         <w:t>Ajout d’une idée/suggestion</w:t>
       </w:r>
-      <w:bookmarkEnd w:id="14"/>
     </w:p>
     <w:p/>
     <w:p>
@@ -6441,12 +5142,10 @@
         <w:pStyle w:val="Titre4"/>
         <w:ind w:firstLine="708"/>
       </w:pPr>
-      <w:bookmarkStart w:id="15" w:name="_Toc534823446"/>
       <w:r>
         <w:lastRenderedPageBreak/>
         <w:t>Consultation d’une idée/suggestion</w:t>
       </w:r>
-      <w:bookmarkEnd w:id="15"/>
     </w:p>
     <w:p/>
     <w:p>
@@ -6527,7 +5226,6 @@
         <w:pStyle w:val="Titre4"/>
         <w:ind w:firstLine="708"/>
       </w:pPr>
-      <w:bookmarkStart w:id="16" w:name="_Toc534823447"/>
       <w:r>
         <w:lastRenderedPageBreak/>
         <w:t>Ajout d’une applicatio</w:t>
@@ -6535,7 +5233,6 @@
       <w:r>
         <w:t>n</w:t>
       </w:r>
-      <w:bookmarkEnd w:id="16"/>
     </w:p>
     <w:p/>
     <w:p>
@@ -6616,12 +5313,10 @@
         <w:pStyle w:val="Titre4"/>
         <w:ind w:firstLine="708"/>
       </w:pPr>
-      <w:bookmarkStart w:id="17" w:name="_Toc534823448"/>
       <w:r>
         <w:lastRenderedPageBreak/>
         <w:t>Modification d’une configuration d’une application</w:t>
       </w:r>
-      <w:bookmarkEnd w:id="17"/>
     </w:p>
     <w:p/>
     <w:p>
@@ -6709,12 +5404,10 @@
         <w:pStyle w:val="Titre4"/>
         <w:ind w:firstLine="708"/>
       </w:pPr>
-      <w:bookmarkStart w:id="18" w:name="_Toc534823449"/>
       <w:r>
         <w:lastRenderedPageBreak/>
         <w:t>Suppression d’une application</w:t>
       </w:r>
-      <w:bookmarkEnd w:id="18"/>
     </w:p>
     <w:p/>
     <w:p>
@@ -6795,7 +5488,6 @@
         <w:pStyle w:val="Titre4"/>
         <w:ind w:firstLine="708"/>
       </w:pPr>
-      <w:bookmarkStart w:id="19" w:name="_Toc534823450"/>
       <w:r>
         <w:lastRenderedPageBreak/>
         <w:t>Démarrer une applicatio</w:t>
@@ -6803,7 +5495,6 @@
       <w:r>
         <w:t>n</w:t>
       </w:r>
-      <w:bookmarkEnd w:id="19"/>
     </w:p>
     <w:p/>
     <w:p>
@@ -6884,12 +5575,10 @@
         <w:pStyle w:val="Titre4"/>
         <w:ind w:firstLine="708"/>
       </w:pPr>
-      <w:bookmarkStart w:id="20" w:name="_Toc534823451"/>
       <w:r>
         <w:lastRenderedPageBreak/>
         <w:t>Arrêter une application</w:t>
       </w:r>
-      <w:bookmarkEnd w:id="20"/>
     </w:p>
     <w:p/>
     <w:p>
@@ -6955,12 +5644,10 @@
         <w:pStyle w:val="Titre4"/>
         <w:ind w:firstLine="708"/>
       </w:pPr>
-      <w:bookmarkStart w:id="21" w:name="_Toc534823452"/>
       <w:r>
         <w:lastRenderedPageBreak/>
         <w:t>Mise à jour d’une application</w:t>
       </w:r>
-      <w:bookmarkEnd w:id="21"/>
     </w:p>
     <w:p/>
     <w:p>
@@ -7035,12 +5722,10 @@
         <w:pStyle w:val="Titre4"/>
         <w:ind w:firstLine="708"/>
       </w:pPr>
-      <w:bookmarkStart w:id="22" w:name="_Toc534823453"/>
       <w:r>
         <w:lastRenderedPageBreak/>
         <w:t>Supervision d’une application</w:t>
       </w:r>
-      <w:bookmarkEnd w:id="22"/>
     </w:p>
     <w:p/>
     <w:p>
@@ -7130,7 +5815,6 @@
         <w:pStyle w:val="Titre4"/>
         <w:ind w:firstLine="708"/>
       </w:pPr>
-      <w:bookmarkStart w:id="23" w:name="_Toc534823454"/>
       <w:r>
         <w:lastRenderedPageBreak/>
         <w:t>Redémarrage automatique en cas de crash</w:t>
@@ -7138,7 +5822,6 @@
       <w:r>
         <w:t xml:space="preserve"> d’une application</w:t>
       </w:r>
-      <w:bookmarkEnd w:id="23"/>
     </w:p>
     <w:p/>
     <w:p>
@@ -7223,7 +5906,6 @@
         <w:pStyle w:val="Titre4"/>
         <w:ind w:firstLine="708"/>
       </w:pPr>
-      <w:bookmarkStart w:id="24" w:name="_Toc534823455"/>
       <w:r>
         <w:lastRenderedPageBreak/>
         <w:t xml:space="preserve">Arrêt </w:t>
@@ -7234,7 +5916,6 @@
       <w:r>
         <w:t xml:space="preserve"> en cas de manque de ressources</w:t>
       </w:r>
-      <w:bookmarkEnd w:id="24"/>
     </w:p>
     <w:p>
       <w:pPr>
@@ -7318,12 +5999,12 @@
           <w:numId w:val="8"/>
         </w:numPr>
       </w:pPr>
-      <w:bookmarkStart w:id="25" w:name="_Toc534823456"/>
+      <w:bookmarkStart w:id="15" w:name="_Toc534966547"/>
       <w:r>
         <w:lastRenderedPageBreak/>
         <w:t>Diagramme de classes</w:t>
       </w:r>
-      <w:bookmarkEnd w:id="25"/>
+      <w:bookmarkEnd w:id="15"/>
     </w:p>
     <w:p/>
     <w:p>
@@ -7350,12 +6031,12 @@
           <w:numId w:val="7"/>
         </w:numPr>
       </w:pPr>
-      <w:bookmarkStart w:id="26" w:name="_Toc534823457"/>
+      <w:bookmarkStart w:id="16" w:name="_Toc534966548"/>
       <w:r>
         <w:lastRenderedPageBreak/>
         <w:t>MEAN Stack</w:t>
       </w:r>
-      <w:bookmarkEnd w:id="26"/>
+      <w:bookmarkEnd w:id="16"/>
     </w:p>
     <w:p/>
     <w:p>
@@ -7615,12 +6296,12 @@
           <w:numId w:val="9"/>
         </w:numPr>
       </w:pPr>
-      <w:bookmarkStart w:id="27" w:name="_Toc534823458"/>
+      <w:bookmarkStart w:id="17" w:name="_Toc534966549"/>
       <w:r>
         <w:lastRenderedPageBreak/>
         <w:t>MongoDB</w:t>
       </w:r>
-      <w:bookmarkEnd w:id="27"/>
+      <w:bookmarkEnd w:id="17"/>
     </w:p>
     <w:p/>
     <w:p>
@@ -7674,11 +6355,9 @@
         <w:pStyle w:val="Titre4"/>
         <w:ind w:left="708"/>
       </w:pPr>
-      <w:bookmarkStart w:id="28" w:name="_Toc534823459"/>
       <w:r>
         <w:t>Base de données</w:t>
       </w:r>
-      <w:bookmarkEnd w:id="28"/>
     </w:p>
     <w:p/>
     <w:p>
@@ -7878,12 +6557,10 @@
         <w:pStyle w:val="Titre4"/>
         <w:ind w:firstLine="708"/>
       </w:pPr>
-      <w:bookmarkStart w:id="29" w:name="_Toc534823460"/>
       <w:r>
         <w:lastRenderedPageBreak/>
         <w:t>Orienté documents</w:t>
       </w:r>
-      <w:bookmarkEnd w:id="29"/>
     </w:p>
     <w:p/>
     <w:p>
@@ -8071,13 +6748,13 @@
           <w:numId w:val="9"/>
         </w:numPr>
       </w:pPr>
-      <w:bookmarkStart w:id="30" w:name="_Toc534823461"/>
+      <w:bookmarkStart w:id="18" w:name="_Toc534966550"/>
       <w:proofErr w:type="spellStart"/>
       <w:r>
         <w:lastRenderedPageBreak/>
         <w:t>Angular</w:t>
       </w:r>
-      <w:bookmarkEnd w:id="30"/>
+      <w:bookmarkEnd w:id="18"/>
       <w:proofErr w:type="spellEnd"/>
     </w:p>
     <w:p/>
@@ -8431,12 +7108,10 @@
         <w:pStyle w:val="Titre4"/>
         <w:ind w:firstLine="708"/>
       </w:pPr>
-      <w:bookmarkStart w:id="31" w:name="_Toc534823462"/>
       <w:r>
         <w:lastRenderedPageBreak/>
         <w:t>Module</w:t>
       </w:r>
-      <w:bookmarkEnd w:id="31"/>
     </w:p>
     <w:p/>
     <w:p>
@@ -8520,11 +7195,9 @@
         <w:pStyle w:val="Titre4"/>
         <w:ind w:firstLine="708"/>
       </w:pPr>
-      <w:bookmarkStart w:id="32" w:name="_Toc534823463"/>
       <w:r>
         <w:t>Composant</w:t>
       </w:r>
-      <w:bookmarkEnd w:id="32"/>
     </w:p>
     <w:p/>
     <w:p>
@@ -8614,11 +7287,9 @@
         <w:pStyle w:val="Titre4"/>
         <w:ind w:firstLine="708"/>
       </w:pPr>
-      <w:bookmarkStart w:id="33" w:name="_Toc534823464"/>
       <w:r>
         <w:t>Template</w:t>
       </w:r>
-      <w:bookmarkEnd w:id="33"/>
     </w:p>
     <w:p/>
     <w:p>
@@ -8774,11 +7445,9 @@
         <w:pStyle w:val="Titre4"/>
         <w:ind w:firstLine="708"/>
       </w:pPr>
-      <w:bookmarkStart w:id="34" w:name="_Toc534823465"/>
       <w:r>
         <w:t>Métadonnées</w:t>
       </w:r>
-      <w:bookmarkEnd w:id="34"/>
     </w:p>
     <w:p/>
     <w:p>
@@ -9084,12 +7753,12 @@
         </w:numPr>
         <w:ind w:left="426" w:hanging="66"/>
       </w:pPr>
-      <w:bookmarkStart w:id="35" w:name="_Toc534823466"/>
+      <w:bookmarkStart w:id="19" w:name="_Toc534966551"/>
       <w:r>
         <w:lastRenderedPageBreak/>
         <w:t>Node.JS</w:t>
       </w:r>
-      <w:bookmarkEnd w:id="35"/>
+      <w:bookmarkEnd w:id="19"/>
     </w:p>
     <w:p/>
     <w:p>
@@ -9270,12 +7939,12 @@
         </w:numPr>
         <w:ind w:left="426" w:hanging="66"/>
       </w:pPr>
-      <w:bookmarkStart w:id="36" w:name="_Toc534823467"/>
+      <w:bookmarkStart w:id="20" w:name="_Toc534966552"/>
       <w:r>
         <w:lastRenderedPageBreak/>
         <w:t>Express</w:t>
       </w:r>
-      <w:bookmarkEnd w:id="36"/>
+      <w:bookmarkEnd w:id="20"/>
     </w:p>
     <w:p/>
     <w:p>
@@ -9400,12 +8069,12 @@
           <w:numId w:val="9"/>
         </w:numPr>
       </w:pPr>
-      <w:bookmarkStart w:id="37" w:name="_Toc534823468"/>
+      <w:bookmarkStart w:id="21" w:name="_Toc534966553"/>
       <w:r>
         <w:lastRenderedPageBreak/>
         <w:t>Choix techno</w:t>
       </w:r>
-      <w:bookmarkEnd w:id="37"/>
+      <w:bookmarkEnd w:id="21"/>
     </w:p>
     <w:p/>
     <w:p>
@@ -9424,12 +8093,12 @@
           <w:numId w:val="7"/>
         </w:numPr>
       </w:pPr>
-      <w:bookmarkStart w:id="38" w:name="_Toc534823469"/>
+      <w:bookmarkStart w:id="22" w:name="_Toc534966554"/>
       <w:r>
         <w:lastRenderedPageBreak/>
         <w:t>Serveur dédié</w:t>
       </w:r>
-      <w:bookmarkEnd w:id="38"/>
+      <w:bookmarkEnd w:id="22"/>
     </w:p>
     <w:p>
       <w:pPr>
@@ -9439,22 +8108,20 @@
           <w:numId w:val="10"/>
         </w:numPr>
       </w:pPr>
-      <w:bookmarkStart w:id="39" w:name="_Toc534823470"/>
+      <w:bookmarkStart w:id="23" w:name="_Toc534966555"/>
       <w:r>
         <w:t>Hébergement</w:t>
       </w:r>
-      <w:bookmarkEnd w:id="39"/>
+      <w:bookmarkEnd w:id="23"/>
     </w:p>
     <w:p>
       <w:pPr>
         <w:pStyle w:val="Titre4"/>
         <w:ind w:left="708"/>
       </w:pPr>
-      <w:bookmarkStart w:id="40" w:name="_Toc534823471"/>
       <w:r>
         <w:t>Online.net</w:t>
       </w:r>
-      <w:bookmarkEnd w:id="40"/>
     </w:p>
     <w:p/>
     <w:p>
@@ -9588,12 +8255,8 @@
       </w:pPr>
       <w:r>
         <w:tab/>
-      </w:r>
-      <w:bookmarkStart w:id="41" w:name="_Toc534823472"/>
-      <w:r>
         <w:t>DNS</w:t>
       </w:r>
-      <w:bookmarkEnd w:id="41"/>
     </w:p>
     <w:p/>
     <w:p>
@@ -9658,12 +8321,12 @@
           <w:numId w:val="10"/>
         </w:numPr>
       </w:pPr>
-      <w:bookmarkStart w:id="42" w:name="_Toc534823473"/>
+      <w:bookmarkStart w:id="24" w:name="_Toc534966556"/>
       <w:r>
         <w:lastRenderedPageBreak/>
         <w:t>Arborescence des fichiers</w:t>
       </w:r>
-      <w:bookmarkEnd w:id="42"/>
+      <w:bookmarkEnd w:id="24"/>
     </w:p>
     <w:p>
       <w:pPr>
@@ -9673,7 +8336,6 @@
           <w:lang w:val="en-GB"/>
         </w:rPr>
       </w:pPr>
-      <w:bookmarkStart w:id="43" w:name="_Toc534823474"/>
       <w:proofErr w:type="spellStart"/>
       <w:r>
         <w:rPr>
@@ -9688,7 +8350,6 @@
         </w:rPr>
         <w:t xml:space="preserve"> Web (Front / Back End)</w:t>
       </w:r>
-      <w:bookmarkEnd w:id="43"/>
     </w:p>
     <w:p>
       <w:pPr>
@@ -9715,7 +8376,6 @@
           <w:lang w:val="en-GB"/>
         </w:rPr>
       </w:pPr>
-      <w:bookmarkStart w:id="44" w:name="_Toc534823475"/>
       <w:r>
         <w:rPr>
           <w:lang w:val="en-GB"/>
@@ -9730,7 +8390,6 @@
         </w:rPr>
         <w:t>d’applications</w:t>
       </w:r>
-      <w:bookmarkEnd w:id="44"/>
       <w:proofErr w:type="spellEnd"/>
     </w:p>
     <w:p>
@@ -9775,12 +8434,12 @@
           <w:numId w:val="7"/>
         </w:numPr>
       </w:pPr>
-      <w:bookmarkStart w:id="45" w:name="_Toc534823476"/>
+      <w:bookmarkStart w:id="25" w:name="_Toc534966557"/>
       <w:r>
         <w:lastRenderedPageBreak/>
         <w:t>Interface utilisateur</w:t>
       </w:r>
-      <w:bookmarkEnd w:id="45"/>
+      <w:bookmarkEnd w:id="25"/>
     </w:p>
     <w:p>
       <w:pPr>
@@ -9790,7 +8449,7 @@
           <w:numId w:val="16"/>
         </w:numPr>
       </w:pPr>
-      <w:bookmarkStart w:id="46" w:name="_Toc534823477"/>
+      <w:bookmarkStart w:id="26" w:name="_Toc534966558"/>
       <w:r>
         <w:t xml:space="preserve">Page </w:t>
       </w:r>
@@ -9800,7 +8459,7 @@
       <w:r>
         <w:t>utilisateur non connecté</w:t>
       </w:r>
-      <w:bookmarkEnd w:id="46"/>
+      <w:bookmarkEnd w:id="26"/>
     </w:p>
     <w:p/>
     <w:p>
@@ -9914,9 +8573,9 @@
           <w:numId w:val="16"/>
         </w:numPr>
       </w:pPr>
-      <w:bookmarkStart w:id="47" w:name="_81sxtmfgyvm0" w:colFirst="0" w:colLast="0"/>
-      <w:bookmarkStart w:id="48" w:name="_Toc534823478"/>
-      <w:bookmarkEnd w:id="47"/>
+      <w:bookmarkStart w:id="27" w:name="_81sxtmfgyvm0" w:colFirst="0" w:colLast="0"/>
+      <w:bookmarkStart w:id="28" w:name="_Toc534966559"/>
+      <w:bookmarkEnd w:id="27"/>
       <w:r>
         <w:lastRenderedPageBreak/>
         <w:t xml:space="preserve">Liste des </w:t>
@@ -9927,7 +8586,7 @@
       <w:r>
         <w:t>s</w:t>
       </w:r>
-      <w:bookmarkEnd w:id="48"/>
+      <w:bookmarkEnd w:id="28"/>
     </w:p>
     <w:p/>
     <w:p>
@@ -10130,9 +8789,9 @@
           <w:numId w:val="16"/>
         </w:numPr>
       </w:pPr>
-      <w:bookmarkStart w:id="49" w:name="_ouefcf9k1kuo" w:colFirst="0" w:colLast="0"/>
-      <w:bookmarkStart w:id="50" w:name="_Toc534823479"/>
-      <w:bookmarkEnd w:id="49"/>
+      <w:bookmarkStart w:id="29" w:name="_ouefcf9k1kuo" w:colFirst="0" w:colLast="0"/>
+      <w:bookmarkStart w:id="30" w:name="_Toc534966560"/>
+      <w:bookmarkEnd w:id="29"/>
       <w:r>
         <w:lastRenderedPageBreak/>
         <w:t>Détail d’un</w:t>
@@ -10140,7 +8799,7 @@
       <w:r>
         <w:t>e application</w:t>
       </w:r>
-      <w:bookmarkEnd w:id="50"/>
+      <w:bookmarkEnd w:id="30"/>
     </w:p>
     <w:p/>
     <w:p>
@@ -10258,9 +8917,9 @@
           <w:numId w:val="16"/>
         </w:numPr>
       </w:pPr>
-      <w:bookmarkStart w:id="51" w:name="_g87a8kozupzu" w:colFirst="0" w:colLast="0"/>
-      <w:bookmarkStart w:id="52" w:name="_Toc534823480"/>
-      <w:bookmarkEnd w:id="51"/>
+      <w:bookmarkStart w:id="31" w:name="_g87a8kozupzu" w:colFirst="0" w:colLast="0"/>
+      <w:bookmarkStart w:id="32" w:name="_Toc534966561"/>
+      <w:bookmarkEnd w:id="31"/>
       <w:r>
         <w:lastRenderedPageBreak/>
         <w:t>Ajout d’une application</w:t>
@@ -10274,7 +8933,7 @@
       <w:r>
         <w:t xml:space="preserve"> seulement)</w:t>
       </w:r>
-      <w:bookmarkEnd w:id="52"/>
+      <w:bookmarkEnd w:id="32"/>
     </w:p>
     <w:p/>
     <w:p>
@@ -10354,9 +9013,9 @@
           <w:numId w:val="16"/>
         </w:numPr>
       </w:pPr>
-      <w:bookmarkStart w:id="53" w:name="_96fzw25uspsd" w:colFirst="0" w:colLast="0"/>
-      <w:bookmarkStart w:id="54" w:name="_Toc534823481"/>
-      <w:bookmarkEnd w:id="53"/>
+      <w:bookmarkStart w:id="33" w:name="_96fzw25uspsd" w:colFirst="0" w:colLast="0"/>
+      <w:bookmarkStart w:id="34" w:name="_Toc534966562"/>
+      <w:bookmarkEnd w:id="33"/>
       <w:r>
         <w:lastRenderedPageBreak/>
         <w:t>Éditer une</w:t>
@@ -10376,7 +9035,7 @@
       <w:r>
         <w:t xml:space="preserve"> seulement)</w:t>
       </w:r>
-      <w:bookmarkEnd w:id="54"/>
+      <w:bookmarkEnd w:id="34"/>
     </w:p>
     <w:p/>
     <w:p>
@@ -10428,8 +9087,8 @@
       <w:pPr>
         <w:jc w:val="both"/>
       </w:pPr>
-      <w:bookmarkStart w:id="55" w:name="_ej05ue1skvgb" w:colFirst="0" w:colLast="0"/>
-      <w:bookmarkEnd w:id="55"/>
+      <w:bookmarkStart w:id="35" w:name="_ej05ue1skvgb" w:colFirst="0" w:colLast="0"/>
+      <w:bookmarkEnd w:id="35"/>
       <w:r>
         <w:t xml:space="preserve">Tout comme l’ajout d’une application, l’administrateur pourra accéder à cette page depuis la liste du parc d’applications. </w:t>
       </w:r>
@@ -10466,14 +9125,14 @@
           <w:numId w:val="16"/>
         </w:numPr>
       </w:pPr>
-      <w:bookmarkStart w:id="56" w:name="_k402s0wrnqzw" w:colFirst="0" w:colLast="0"/>
-      <w:bookmarkStart w:id="57" w:name="_Toc534823482"/>
-      <w:bookmarkEnd w:id="56"/>
+      <w:bookmarkStart w:id="36" w:name="_k402s0wrnqzw" w:colFirst="0" w:colLast="0"/>
+      <w:bookmarkStart w:id="37" w:name="_Toc534966563"/>
+      <w:bookmarkEnd w:id="36"/>
       <w:r>
         <w:lastRenderedPageBreak/>
         <w:t>Liste des suggestions</w:t>
       </w:r>
-      <w:bookmarkEnd w:id="57"/>
+      <w:bookmarkEnd w:id="37"/>
     </w:p>
     <w:p/>
     <w:p>
@@ -10564,12 +9223,12 @@
           <w:numId w:val="16"/>
         </w:numPr>
       </w:pPr>
-      <w:bookmarkStart w:id="58" w:name="_Toc534823483"/>
+      <w:bookmarkStart w:id="38" w:name="_Toc534966564"/>
       <w:r>
         <w:lastRenderedPageBreak/>
         <w:t>Détail d’une suggestion</w:t>
       </w:r>
-      <w:bookmarkEnd w:id="58"/>
+      <w:bookmarkEnd w:id="38"/>
     </w:p>
     <w:p/>
     <w:p>
@@ -10653,12 +9312,12 @@
           <w:numId w:val="16"/>
         </w:numPr>
       </w:pPr>
-      <w:bookmarkStart w:id="59" w:name="_Toc534823484"/>
+      <w:bookmarkStart w:id="39" w:name="_Toc534966565"/>
       <w:r>
         <w:lastRenderedPageBreak/>
         <w:t>Ajout d’une suggestion</w:t>
       </w:r>
-      <w:bookmarkEnd w:id="59"/>
+      <w:bookmarkEnd w:id="39"/>
     </w:p>
     <w:p/>
     <w:p>
@@ -10743,7 +9402,7 @@
           <w:numId w:val="16"/>
         </w:numPr>
       </w:pPr>
-      <w:bookmarkStart w:id="60" w:name="_Toc534823485"/>
+      <w:bookmarkStart w:id="40" w:name="_Toc534966566"/>
       <w:r>
         <w:lastRenderedPageBreak/>
         <w:t>É</w:t>
@@ -10772,7 +9431,7 @@
       <w:r>
         <w:t>seulement)</w:t>
       </w:r>
-      <w:bookmarkEnd w:id="60"/>
+      <w:bookmarkEnd w:id="40"/>
     </w:p>
     <w:p/>
     <w:p>
@@ -10854,7 +9513,7 @@
           <w:numId w:val="16"/>
         </w:numPr>
       </w:pPr>
-      <w:bookmarkStart w:id="61" w:name="_Toc534823486"/>
+      <w:bookmarkStart w:id="41" w:name="_Toc534966567"/>
       <w:r>
         <w:lastRenderedPageBreak/>
         <w:t>Consultation des ressources serveurs</w:t>
@@ -10871,7 +9530,7 @@
       <w:r>
         <w:t>)</w:t>
       </w:r>
-      <w:bookmarkEnd w:id="61"/>
+      <w:bookmarkEnd w:id="41"/>
     </w:p>
     <w:p/>
     <w:p>
@@ -10958,7 +9617,7 @@
           <w:numId w:val="16"/>
         </w:numPr>
       </w:pPr>
-      <w:bookmarkStart w:id="62" w:name="_Toc534823487"/>
+      <w:bookmarkStart w:id="42" w:name="_Toc534966568"/>
       <w:r>
         <w:lastRenderedPageBreak/>
         <w:t>Gestion des utilisateurs</w:t>
@@ -10972,7 +9631,7 @@
       <w:r>
         <w:t>)</w:t>
       </w:r>
-      <w:bookmarkEnd w:id="62"/>
+      <w:bookmarkEnd w:id="42"/>
     </w:p>
     <w:p/>
     <w:p>
@@ -11056,12 +9715,27 @@
           <w:numId w:val="16"/>
         </w:numPr>
       </w:pPr>
-      <w:bookmarkStart w:id="63" w:name="_Toc534823488"/>
+      <w:bookmarkStart w:id="43" w:name="_Toc534966569"/>
       <w:r>
         <w:lastRenderedPageBreak/>
-        <w:t>Modifications des informations d’un compte</w:t>
-      </w:r>
-      <w:bookmarkEnd w:id="63"/>
+        <w:t xml:space="preserve">Modification </w:t>
+      </w:r>
+      <w:r>
+        <w:t xml:space="preserve">de </w:t>
+      </w:r>
+      <w:r>
+        <w:t>ses</w:t>
+      </w:r>
+      <w:r>
+        <w:t xml:space="preserve"> </w:t>
+      </w:r>
+      <w:r>
+        <w:t>informations</w:t>
+      </w:r>
+      <w:r>
+        <w:t xml:space="preserve"> (admins &amp; propriétaire seulement)</w:t>
+      </w:r>
+      <w:bookmarkEnd w:id="43"/>
     </w:p>
     <w:p/>
     <w:p>
@@ -11144,12 +9818,12 @@
           <w:numId w:val="16"/>
         </w:numPr>
       </w:pPr>
-      <w:bookmarkStart w:id="64" w:name="_Toc534823489"/>
+      <w:bookmarkStart w:id="44" w:name="_Toc534966570"/>
       <w:r>
         <w:lastRenderedPageBreak/>
         <w:t>Vue mobile</w:t>
       </w:r>
-      <w:bookmarkEnd w:id="64"/>
+      <w:bookmarkEnd w:id="44"/>
     </w:p>
     <w:p/>
     <w:p>
@@ -11233,12 +9907,12 @@
           <w:numId w:val="7"/>
         </w:numPr>
       </w:pPr>
-      <w:bookmarkStart w:id="65" w:name="_Toc534823490"/>
+      <w:bookmarkStart w:id="45" w:name="_Toc534966571"/>
       <w:r>
         <w:lastRenderedPageBreak/>
         <w:t>Fiabilité</w:t>
       </w:r>
-      <w:bookmarkEnd w:id="65"/>
+      <w:bookmarkEnd w:id="45"/>
     </w:p>
     <w:p>
       <w:pPr>
@@ -11338,8 +10012,6 @@
       <w:r>
         <w:t xml:space="preserve"> ainsi en tirer des conclusion dans le but de </w:t>
       </w:r>
-      <w:bookmarkStart w:id="66" w:name="_GoBack"/>
-      <w:bookmarkEnd w:id="66"/>
       <w:r>
         <w:t>l’améliorer.</w:t>
       </w:r>
@@ -11410,7 +10082,6 @@
         <w:docPartUnique/>
       </w:docPartObj>
     </w:sdtPr>
-    <w:sdtEndPr/>
     <w:sdtContent>
       <w:p>
         <w:pPr>
@@ -11847,6 +10518,119 @@
     </w:lvl>
   </w:abstractNum>
   <w:abstractNum w:abstractNumId="2" w15:restartNumberingAfterBreak="0">
+    <w:nsid w:val="0C8C1577"/>
+    <w:multiLevelType w:val="hybridMultilevel"/>
+    <w:tmpl w:val="61A46B22"/>
+    <w:lvl w:ilvl="0" w:tplc="040C0001">
+      <w:start w:val="1"/>
+      <w:numFmt w:val="bullet"/>
+      <w:lvlText w:val=""/>
+      <w:lvlJc w:val="left"/>
+      <w:pPr>
+        <w:ind w:left="720" w:hanging="360"/>
+      </w:pPr>
+      <w:rPr>
+        <w:rFonts w:ascii="Symbol" w:hAnsi="Symbol" w:hint="default"/>
+      </w:rPr>
+    </w:lvl>
+    <w:lvl w:ilvl="1" w:tplc="040C0003" w:tentative="1">
+      <w:start w:val="1"/>
+      <w:numFmt w:val="bullet"/>
+      <w:lvlText w:val="o"/>
+      <w:lvlJc w:val="left"/>
+      <w:pPr>
+        <w:ind w:left="1440" w:hanging="360"/>
+      </w:pPr>
+      <w:rPr>
+        <w:rFonts w:ascii="Courier New" w:hAnsi="Courier New" w:cs="Courier New" w:hint="default"/>
+      </w:rPr>
+    </w:lvl>
+    <w:lvl w:ilvl="2" w:tplc="040C0005" w:tentative="1">
+      <w:start w:val="1"/>
+      <w:numFmt w:val="bullet"/>
+      <w:lvlText w:val=""/>
+      <w:lvlJc w:val="left"/>
+      <w:pPr>
+        <w:ind w:left="2160" w:hanging="360"/>
+      </w:pPr>
+      <w:rPr>
+        <w:rFonts w:ascii="Wingdings" w:hAnsi="Wingdings" w:hint="default"/>
+      </w:rPr>
+    </w:lvl>
+    <w:lvl w:ilvl="3" w:tplc="040C0001" w:tentative="1">
+      <w:start w:val="1"/>
+      <w:numFmt w:val="bullet"/>
+      <w:lvlText w:val=""/>
+      <w:lvlJc w:val="left"/>
+      <w:pPr>
+        <w:ind w:left="2880" w:hanging="360"/>
+      </w:pPr>
+      <w:rPr>
+        <w:rFonts w:ascii="Symbol" w:hAnsi="Symbol" w:hint="default"/>
+      </w:rPr>
+    </w:lvl>
+    <w:lvl w:ilvl="4" w:tplc="040C0003" w:tentative="1">
+      <w:start w:val="1"/>
+      <w:numFmt w:val="bullet"/>
+      <w:lvlText w:val="o"/>
+      <w:lvlJc w:val="left"/>
+      <w:pPr>
+        <w:ind w:left="3600" w:hanging="360"/>
+      </w:pPr>
+      <w:rPr>
+        <w:rFonts w:ascii="Courier New" w:hAnsi="Courier New" w:cs="Courier New" w:hint="default"/>
+      </w:rPr>
+    </w:lvl>
+    <w:lvl w:ilvl="5" w:tplc="040C0005" w:tentative="1">
+      <w:start w:val="1"/>
+      <w:numFmt w:val="bullet"/>
+      <w:lvlText w:val=""/>
+      <w:lvlJc w:val="left"/>
+      <w:pPr>
+        <w:ind w:left="4320" w:hanging="360"/>
+      </w:pPr>
+      <w:rPr>
+        <w:rFonts w:ascii="Wingdings" w:hAnsi="Wingdings" w:hint="default"/>
+      </w:rPr>
+    </w:lvl>
+    <w:lvl w:ilvl="6" w:tplc="040C0001" w:tentative="1">
+      <w:start w:val="1"/>
+      <w:numFmt w:val="bullet"/>
+      <w:lvlText w:val=""/>
+      <w:lvlJc w:val="left"/>
+      <w:pPr>
+        <w:ind w:left="5040" w:hanging="360"/>
+      </w:pPr>
+      <w:rPr>
+        <w:rFonts w:ascii="Symbol" w:hAnsi="Symbol" w:hint="default"/>
+      </w:rPr>
+    </w:lvl>
+    <w:lvl w:ilvl="7" w:tplc="040C0003" w:tentative="1">
+      <w:start w:val="1"/>
+      <w:numFmt w:val="bullet"/>
+      <w:lvlText w:val="o"/>
+      <w:lvlJc w:val="left"/>
+      <w:pPr>
+        <w:ind w:left="5760" w:hanging="360"/>
+      </w:pPr>
+      <w:rPr>
+        <w:rFonts w:ascii="Courier New" w:hAnsi="Courier New" w:cs="Courier New" w:hint="default"/>
+      </w:rPr>
+    </w:lvl>
+    <w:lvl w:ilvl="8" w:tplc="040C0005" w:tentative="1">
+      <w:start w:val="1"/>
+      <w:numFmt w:val="bullet"/>
+      <w:lvlText w:val=""/>
+      <w:lvlJc w:val="left"/>
+      <w:pPr>
+        <w:ind w:left="6480" w:hanging="360"/>
+      </w:pPr>
+      <w:rPr>
+        <w:rFonts w:ascii="Wingdings" w:hAnsi="Wingdings" w:hint="default"/>
+      </w:rPr>
+    </w:lvl>
+  </w:abstractNum>
+  <w:abstractNum w:abstractNumId="3" w15:restartNumberingAfterBreak="0">
     <w:nsid w:val="0D9538E0"/>
     <w:multiLevelType w:val="hybridMultilevel"/>
     <w:tmpl w:val="E6B8E790"/>
@@ -11935,7 +10719,7 @@
       </w:pPr>
     </w:lvl>
   </w:abstractNum>
-  <w:abstractNum w:abstractNumId="3" w15:restartNumberingAfterBreak="0">
+  <w:abstractNum w:abstractNumId="4" w15:restartNumberingAfterBreak="0">
     <w:nsid w:val="10886E0F"/>
     <w:multiLevelType w:val="hybridMultilevel"/>
     <w:tmpl w:val="86E0C898"/>
@@ -12024,7 +10808,7 @@
       </w:pPr>
     </w:lvl>
   </w:abstractNum>
-  <w:abstractNum w:abstractNumId="4" w15:restartNumberingAfterBreak="0">
+  <w:abstractNum w:abstractNumId="5" w15:restartNumberingAfterBreak="0">
     <w:nsid w:val="11227A61"/>
     <w:multiLevelType w:val="hybridMultilevel"/>
     <w:tmpl w:val="E6B8E790"/>
@@ -12113,7 +10897,7 @@
       </w:pPr>
     </w:lvl>
   </w:abstractNum>
-  <w:abstractNum w:abstractNumId="5" w15:restartNumberingAfterBreak="0">
+  <w:abstractNum w:abstractNumId="6" w15:restartNumberingAfterBreak="0">
     <w:nsid w:val="12DD6900"/>
     <w:multiLevelType w:val="hybridMultilevel"/>
     <w:tmpl w:val="69B8395C"/>
@@ -12202,7 +10986,7 @@
       </w:pPr>
     </w:lvl>
   </w:abstractNum>
-  <w:abstractNum w:abstractNumId="6" w15:restartNumberingAfterBreak="0">
+  <w:abstractNum w:abstractNumId="7" w15:restartNumberingAfterBreak="0">
     <w:nsid w:val="181E6084"/>
     <w:multiLevelType w:val="multilevel"/>
     <w:tmpl w:val="E39ED8BA"/>
@@ -12315,7 +11099,7 @@
       </w:rPr>
     </w:lvl>
   </w:abstractNum>
-  <w:abstractNum w:abstractNumId="7" w15:restartNumberingAfterBreak="0">
+  <w:abstractNum w:abstractNumId="8" w15:restartNumberingAfterBreak="0">
     <w:nsid w:val="1AC51E9A"/>
     <w:multiLevelType w:val="hybridMultilevel"/>
     <w:tmpl w:val="FA621AF0"/>
@@ -12406,7 +11190,7 @@
       </w:pPr>
     </w:lvl>
   </w:abstractNum>
-  <w:abstractNum w:abstractNumId="8" w15:restartNumberingAfterBreak="0">
+  <w:abstractNum w:abstractNumId="9" w15:restartNumberingAfterBreak="0">
     <w:nsid w:val="1CE06D1E"/>
     <w:multiLevelType w:val="hybridMultilevel"/>
     <w:tmpl w:val="D5B8AE94"/>
@@ -12492,7 +11276,7 @@
       </w:pPr>
     </w:lvl>
   </w:abstractNum>
-  <w:abstractNum w:abstractNumId="9" w15:restartNumberingAfterBreak="0">
+  <w:abstractNum w:abstractNumId="10" w15:restartNumberingAfterBreak="0">
     <w:nsid w:val="245800D2"/>
     <w:multiLevelType w:val="hybridMultilevel"/>
     <w:tmpl w:val="976C9E6E"/>
@@ -12578,7 +11362,7 @@
       </w:pPr>
     </w:lvl>
   </w:abstractNum>
-  <w:abstractNum w:abstractNumId="10" w15:restartNumberingAfterBreak="0">
+  <w:abstractNum w:abstractNumId="11" w15:restartNumberingAfterBreak="0">
     <w:nsid w:val="27632D31"/>
     <w:multiLevelType w:val="hybridMultilevel"/>
     <w:tmpl w:val="EC38A214"/>
@@ -12691,7 +11475,7 @@
       </w:rPr>
     </w:lvl>
   </w:abstractNum>
-  <w:abstractNum w:abstractNumId="11" w15:restartNumberingAfterBreak="0">
+  <w:abstractNum w:abstractNumId="12" w15:restartNumberingAfterBreak="0">
     <w:nsid w:val="2BAB7BB1"/>
     <w:multiLevelType w:val="hybridMultilevel"/>
     <w:tmpl w:val="E6B8E790"/>
@@ -12780,7 +11564,7 @@
       </w:pPr>
     </w:lvl>
   </w:abstractNum>
-  <w:abstractNum w:abstractNumId="12" w15:restartNumberingAfterBreak="0">
+  <w:abstractNum w:abstractNumId="13" w15:restartNumberingAfterBreak="0">
     <w:nsid w:val="2D514642"/>
     <w:multiLevelType w:val="hybridMultilevel"/>
     <w:tmpl w:val="69B8395C"/>
@@ -12869,7 +11653,7 @@
       </w:pPr>
     </w:lvl>
   </w:abstractNum>
-  <w:abstractNum w:abstractNumId="13" w15:restartNumberingAfterBreak="0">
+  <w:abstractNum w:abstractNumId="14" w15:restartNumberingAfterBreak="0">
     <w:nsid w:val="36BD3D97"/>
     <w:multiLevelType w:val="hybridMultilevel"/>
     <w:tmpl w:val="A95807D6"/>
@@ -12958,7 +11742,7 @@
       </w:pPr>
     </w:lvl>
   </w:abstractNum>
-  <w:abstractNum w:abstractNumId="14" w15:restartNumberingAfterBreak="0">
+  <w:abstractNum w:abstractNumId="15" w15:restartNumberingAfterBreak="0">
     <w:nsid w:val="371844EC"/>
     <w:multiLevelType w:val="hybridMultilevel"/>
     <w:tmpl w:val="B7303034"/>
@@ -13071,7 +11855,7 @@
       </w:rPr>
     </w:lvl>
   </w:abstractNum>
-  <w:abstractNum w:abstractNumId="15" w15:restartNumberingAfterBreak="0">
+  <w:abstractNum w:abstractNumId="16" w15:restartNumberingAfterBreak="0">
     <w:nsid w:val="3A614CA9"/>
     <w:multiLevelType w:val="hybridMultilevel"/>
     <w:tmpl w:val="E6B8E790"/>
@@ -13160,7 +11944,7 @@
       </w:pPr>
     </w:lvl>
   </w:abstractNum>
-  <w:abstractNum w:abstractNumId="16" w15:restartNumberingAfterBreak="0">
+  <w:abstractNum w:abstractNumId="17" w15:restartNumberingAfterBreak="0">
     <w:nsid w:val="3BE03F87"/>
     <w:multiLevelType w:val="hybridMultilevel"/>
     <w:tmpl w:val="7FB02586"/>
@@ -13273,7 +12057,7 @@
       </w:rPr>
     </w:lvl>
   </w:abstractNum>
-  <w:abstractNum w:abstractNumId="17" w15:restartNumberingAfterBreak="0">
+  <w:abstractNum w:abstractNumId="18" w15:restartNumberingAfterBreak="0">
     <w:nsid w:val="4E0A27C9"/>
     <w:multiLevelType w:val="hybridMultilevel"/>
     <w:tmpl w:val="15E40CF8"/>
@@ -13386,7 +12170,120 @@
       </w:rPr>
     </w:lvl>
   </w:abstractNum>
-  <w:abstractNum w:abstractNumId="18" w15:restartNumberingAfterBreak="0">
+  <w:abstractNum w:abstractNumId="19" w15:restartNumberingAfterBreak="0">
+    <w:nsid w:val="558B095B"/>
+    <w:multiLevelType w:val="hybridMultilevel"/>
+    <w:tmpl w:val="5256301C"/>
+    <w:lvl w:ilvl="0" w:tplc="040C000F">
+      <w:start w:val="1"/>
+      <w:numFmt w:val="decimal"/>
+      <w:lvlText w:val="%1."/>
+      <w:lvlJc w:val="left"/>
+      <w:pPr>
+        <w:ind w:left="720" w:hanging="360"/>
+      </w:pPr>
+      <w:rPr>
+        <w:rFonts w:hint="default"/>
+      </w:rPr>
+    </w:lvl>
+    <w:lvl w:ilvl="1" w:tplc="040C0003" w:tentative="1">
+      <w:start w:val="1"/>
+      <w:numFmt w:val="bullet"/>
+      <w:lvlText w:val="o"/>
+      <w:lvlJc w:val="left"/>
+      <w:pPr>
+        <w:ind w:left="1440" w:hanging="360"/>
+      </w:pPr>
+      <w:rPr>
+        <w:rFonts w:ascii="Courier New" w:hAnsi="Courier New" w:cs="Courier New" w:hint="default"/>
+      </w:rPr>
+    </w:lvl>
+    <w:lvl w:ilvl="2" w:tplc="040C0005" w:tentative="1">
+      <w:start w:val="1"/>
+      <w:numFmt w:val="bullet"/>
+      <w:lvlText w:val=""/>
+      <w:lvlJc w:val="left"/>
+      <w:pPr>
+        <w:ind w:left="2160" w:hanging="360"/>
+      </w:pPr>
+      <w:rPr>
+        <w:rFonts w:ascii="Wingdings" w:hAnsi="Wingdings" w:hint="default"/>
+      </w:rPr>
+    </w:lvl>
+    <w:lvl w:ilvl="3" w:tplc="040C0001" w:tentative="1">
+      <w:start w:val="1"/>
+      <w:numFmt w:val="bullet"/>
+      <w:lvlText w:val=""/>
+      <w:lvlJc w:val="left"/>
+      <w:pPr>
+        <w:ind w:left="2880" w:hanging="360"/>
+      </w:pPr>
+      <w:rPr>
+        <w:rFonts w:ascii="Symbol" w:hAnsi="Symbol" w:hint="default"/>
+      </w:rPr>
+    </w:lvl>
+    <w:lvl w:ilvl="4" w:tplc="040C0003" w:tentative="1">
+      <w:start w:val="1"/>
+      <w:numFmt w:val="bullet"/>
+      <w:lvlText w:val="o"/>
+      <w:lvlJc w:val="left"/>
+      <w:pPr>
+        <w:ind w:left="3600" w:hanging="360"/>
+      </w:pPr>
+      <w:rPr>
+        <w:rFonts w:ascii="Courier New" w:hAnsi="Courier New" w:cs="Courier New" w:hint="default"/>
+      </w:rPr>
+    </w:lvl>
+    <w:lvl w:ilvl="5" w:tplc="040C0005" w:tentative="1">
+      <w:start w:val="1"/>
+      <w:numFmt w:val="bullet"/>
+      <w:lvlText w:val=""/>
+      <w:lvlJc w:val="left"/>
+      <w:pPr>
+        <w:ind w:left="4320" w:hanging="360"/>
+      </w:pPr>
+      <w:rPr>
+        <w:rFonts w:ascii="Wingdings" w:hAnsi="Wingdings" w:hint="default"/>
+      </w:rPr>
+    </w:lvl>
+    <w:lvl w:ilvl="6" w:tplc="040C0001" w:tentative="1">
+      <w:start w:val="1"/>
+      <w:numFmt w:val="bullet"/>
+      <w:lvlText w:val=""/>
+      <w:lvlJc w:val="left"/>
+      <w:pPr>
+        <w:ind w:left="5040" w:hanging="360"/>
+      </w:pPr>
+      <w:rPr>
+        <w:rFonts w:ascii="Symbol" w:hAnsi="Symbol" w:hint="default"/>
+      </w:rPr>
+    </w:lvl>
+    <w:lvl w:ilvl="7" w:tplc="040C0003" w:tentative="1">
+      <w:start w:val="1"/>
+      <w:numFmt w:val="bullet"/>
+      <w:lvlText w:val="o"/>
+      <w:lvlJc w:val="left"/>
+      <w:pPr>
+        <w:ind w:left="5760" w:hanging="360"/>
+      </w:pPr>
+      <w:rPr>
+        <w:rFonts w:ascii="Courier New" w:hAnsi="Courier New" w:cs="Courier New" w:hint="default"/>
+      </w:rPr>
+    </w:lvl>
+    <w:lvl w:ilvl="8" w:tplc="040C0005" w:tentative="1">
+      <w:start w:val="1"/>
+      <w:numFmt w:val="bullet"/>
+      <w:lvlText w:val=""/>
+      <w:lvlJc w:val="left"/>
+      <w:pPr>
+        <w:ind w:left="6480" w:hanging="360"/>
+      </w:pPr>
+      <w:rPr>
+        <w:rFonts w:ascii="Wingdings" w:hAnsi="Wingdings" w:hint="default"/>
+      </w:rPr>
+    </w:lvl>
+  </w:abstractNum>
+  <w:abstractNum w:abstractNumId="20" w15:restartNumberingAfterBreak="0">
     <w:nsid w:val="72213D94"/>
     <w:multiLevelType w:val="hybridMultilevel"/>
     <w:tmpl w:val="E6B8E790"/>
@@ -13475,7 +12372,7 @@
       </w:pPr>
     </w:lvl>
   </w:abstractNum>
-  <w:abstractNum w:abstractNumId="19" w15:restartNumberingAfterBreak="0">
+  <w:abstractNum w:abstractNumId="21" w15:restartNumberingAfterBreak="0">
     <w:nsid w:val="775A1404"/>
     <w:multiLevelType w:val="multilevel"/>
     <w:tmpl w:val="8D1E51BC"/>
@@ -13564,7 +12461,120 @@
       </w:pPr>
     </w:lvl>
   </w:abstractNum>
-  <w:abstractNum w:abstractNumId="20" w15:restartNumberingAfterBreak="0">
+  <w:abstractNum w:abstractNumId="22" w15:restartNumberingAfterBreak="0">
+    <w:nsid w:val="7B0A7C05"/>
+    <w:multiLevelType w:val="hybridMultilevel"/>
+    <w:tmpl w:val="318AF984"/>
+    <w:lvl w:ilvl="0" w:tplc="040C000F">
+      <w:start w:val="1"/>
+      <w:numFmt w:val="decimal"/>
+      <w:lvlText w:val="%1."/>
+      <w:lvlJc w:val="left"/>
+      <w:pPr>
+        <w:ind w:left="720" w:hanging="360"/>
+      </w:pPr>
+      <w:rPr>
+        <w:rFonts w:hint="default"/>
+      </w:rPr>
+    </w:lvl>
+    <w:lvl w:ilvl="1" w:tplc="040C0003" w:tentative="1">
+      <w:start w:val="1"/>
+      <w:numFmt w:val="bullet"/>
+      <w:lvlText w:val="o"/>
+      <w:lvlJc w:val="left"/>
+      <w:pPr>
+        <w:ind w:left="1440" w:hanging="360"/>
+      </w:pPr>
+      <w:rPr>
+        <w:rFonts w:ascii="Courier New" w:hAnsi="Courier New" w:cs="Courier New" w:hint="default"/>
+      </w:rPr>
+    </w:lvl>
+    <w:lvl w:ilvl="2" w:tplc="040C0005" w:tentative="1">
+      <w:start w:val="1"/>
+      <w:numFmt w:val="bullet"/>
+      <w:lvlText w:val=""/>
+      <w:lvlJc w:val="left"/>
+      <w:pPr>
+        <w:ind w:left="2160" w:hanging="360"/>
+      </w:pPr>
+      <w:rPr>
+        <w:rFonts w:ascii="Wingdings" w:hAnsi="Wingdings" w:hint="default"/>
+      </w:rPr>
+    </w:lvl>
+    <w:lvl w:ilvl="3" w:tplc="040C0001" w:tentative="1">
+      <w:start w:val="1"/>
+      <w:numFmt w:val="bullet"/>
+      <w:lvlText w:val=""/>
+      <w:lvlJc w:val="left"/>
+      <w:pPr>
+        <w:ind w:left="2880" w:hanging="360"/>
+      </w:pPr>
+      <w:rPr>
+        <w:rFonts w:ascii="Symbol" w:hAnsi="Symbol" w:hint="default"/>
+      </w:rPr>
+    </w:lvl>
+    <w:lvl w:ilvl="4" w:tplc="040C0003" w:tentative="1">
+      <w:start w:val="1"/>
+      <w:numFmt w:val="bullet"/>
+      <w:lvlText w:val="o"/>
+      <w:lvlJc w:val="left"/>
+      <w:pPr>
+        <w:ind w:left="3600" w:hanging="360"/>
+      </w:pPr>
+      <w:rPr>
+        <w:rFonts w:ascii="Courier New" w:hAnsi="Courier New" w:cs="Courier New" w:hint="default"/>
+      </w:rPr>
+    </w:lvl>
+    <w:lvl w:ilvl="5" w:tplc="040C0005" w:tentative="1">
+      <w:start w:val="1"/>
+      <w:numFmt w:val="bullet"/>
+      <w:lvlText w:val=""/>
+      <w:lvlJc w:val="left"/>
+      <w:pPr>
+        <w:ind w:left="4320" w:hanging="360"/>
+      </w:pPr>
+      <w:rPr>
+        <w:rFonts w:ascii="Wingdings" w:hAnsi="Wingdings" w:hint="default"/>
+      </w:rPr>
+    </w:lvl>
+    <w:lvl w:ilvl="6" w:tplc="040C0001" w:tentative="1">
+      <w:start w:val="1"/>
+      <w:numFmt w:val="bullet"/>
+      <w:lvlText w:val=""/>
+      <w:lvlJc w:val="left"/>
+      <w:pPr>
+        <w:ind w:left="5040" w:hanging="360"/>
+      </w:pPr>
+      <w:rPr>
+        <w:rFonts w:ascii="Symbol" w:hAnsi="Symbol" w:hint="default"/>
+      </w:rPr>
+    </w:lvl>
+    <w:lvl w:ilvl="7" w:tplc="040C0003" w:tentative="1">
+      <w:start w:val="1"/>
+      <w:numFmt w:val="bullet"/>
+      <w:lvlText w:val="o"/>
+      <w:lvlJc w:val="left"/>
+      <w:pPr>
+        <w:ind w:left="5760" w:hanging="360"/>
+      </w:pPr>
+      <w:rPr>
+        <w:rFonts w:ascii="Courier New" w:hAnsi="Courier New" w:cs="Courier New" w:hint="default"/>
+      </w:rPr>
+    </w:lvl>
+    <w:lvl w:ilvl="8" w:tplc="040C0005" w:tentative="1">
+      <w:start w:val="1"/>
+      <w:numFmt w:val="bullet"/>
+      <w:lvlText w:val=""/>
+      <w:lvlJc w:val="left"/>
+      <w:pPr>
+        <w:ind w:left="6480" w:hanging="360"/>
+      </w:pPr>
+      <w:rPr>
+        <w:rFonts w:ascii="Wingdings" w:hAnsi="Wingdings" w:hint="default"/>
+      </w:rPr>
+    </w:lvl>
+  </w:abstractNum>
+  <w:abstractNum w:abstractNumId="23" w15:restartNumberingAfterBreak="0">
     <w:nsid w:val="7FC80018"/>
     <w:multiLevelType w:val="hybridMultilevel"/>
     <w:tmpl w:val="CB26FE2C"/>
@@ -13654,67 +12664,76 @@
     </w:lvl>
   </w:abstractNum>
   <w:num w:numId="1">
-    <w:abstractNumId w:val="19"/>
+    <w:abstractNumId w:val="21"/>
   </w:num>
   <w:num w:numId="2">
     <w:abstractNumId w:val="1"/>
   </w:num>
   <w:num w:numId="3">
+    <w:abstractNumId w:val="9"/>
+  </w:num>
+  <w:num w:numId="4">
+    <w:abstractNumId w:val="14"/>
+  </w:num>
+  <w:num w:numId="5">
+    <w:abstractNumId w:val="11"/>
+  </w:num>
+  <w:num w:numId="6">
+    <w:abstractNumId w:val="10"/>
+  </w:num>
+  <w:num w:numId="7">
+    <w:abstractNumId w:val="4"/>
+  </w:num>
+  <w:num w:numId="8">
     <w:abstractNumId w:val="8"/>
   </w:num>
-  <w:num w:numId="4">
-    <w:abstractNumId w:val="13"/>
-  </w:num>
-  <w:num w:numId="5">
-    <w:abstractNumId w:val="10"/>
-  </w:num>
-  <w:num w:numId="6">
-    <w:abstractNumId w:val="9"/>
-  </w:num>
-  <w:num w:numId="7">
-    <w:abstractNumId w:val="3"/>
-  </w:num>
-  <w:num w:numId="8">
-    <w:abstractNumId w:val="7"/>
-  </w:num>
   <w:num w:numId="9">
-    <w:abstractNumId w:val="5"/>
+    <w:abstractNumId w:val="6"/>
   </w:num>
   <w:num w:numId="10">
-    <w:abstractNumId w:val="20"/>
+    <w:abstractNumId w:val="23"/>
   </w:num>
   <w:num w:numId="11">
-    <w:abstractNumId w:val="16"/>
+    <w:abstractNumId w:val="17"/>
   </w:num>
   <w:num w:numId="12">
     <w:abstractNumId w:val="0"/>
   </w:num>
   <w:num w:numId="13">
-    <w:abstractNumId w:val="17"/>
+    <w:abstractNumId w:val="18"/>
   </w:num>
   <w:num w:numId="14">
-    <w:abstractNumId w:val="14"/>
+    <w:abstractNumId w:val="15"/>
   </w:num>
   <w:num w:numId="15">
-    <w:abstractNumId w:val="6"/>
+    <w:abstractNumId w:val="7"/>
   </w:num>
   <w:num w:numId="16">
-    <w:abstractNumId w:val="4"/>
+    <w:abstractNumId w:val="5"/>
   </w:num>
   <w:num w:numId="17">
-    <w:abstractNumId w:val="18"/>
+    <w:abstractNumId w:val="20"/>
   </w:num>
   <w:num w:numId="18">
-    <w:abstractNumId w:val="15"/>
+    <w:abstractNumId w:val="16"/>
   </w:num>
   <w:num w:numId="19">
+    <w:abstractNumId w:val="13"/>
+  </w:num>
+  <w:num w:numId="20">
+    <w:abstractNumId w:val="3"/>
+  </w:num>
+  <w:num w:numId="21">
     <w:abstractNumId w:val="12"/>
   </w:num>
-  <w:num w:numId="20">
+  <w:num w:numId="22">
     <w:abstractNumId w:val="2"/>
   </w:num>
-  <w:num w:numId="21">
-    <w:abstractNumId w:val="11"/>
+  <w:num w:numId="23">
+    <w:abstractNumId w:val="19"/>
+  </w:num>
+  <w:num w:numId="24">
+    <w:abstractNumId w:val="22"/>
   </w:num>
   <w:numIdMacAtCleanup w:val="16"/>
 </w:numbering>
@@ -14193,7 +13212,6 @@
   <w:style w:type="character" w:default="1" w:styleId="Policepardfaut">
     <w:name w:val="Default Paragraph Font"/>
     <w:uiPriority w:val="1"/>
-    <w:semiHidden/>
     <w:unhideWhenUsed/>
   </w:style>
   <w:style w:type="table" w:default="1" w:styleId="TableauNormal">
@@ -14999,7 +14017,7 @@
 </file>
 
 <file path=customXml/itemProps2.xml><?xml version="1.0" encoding="utf-8"?>
-<ds:datastoreItem xmlns:ds="http://schemas.openxmlformats.org/officeDocument/2006/customXml" ds:itemID="{B2065754-3F5F-437C-BD35-AECEA7AD0EDE}">
+<ds:datastoreItem xmlns:ds="http://schemas.openxmlformats.org/officeDocument/2006/customXml" ds:itemID="{DC5A2B9D-C8C7-40B4-8F9A-808B05726287}">
   <ds:schemaRefs>
     <ds:schemaRef ds:uri="http://schemas.openxmlformats.org/officeDocument/2006/bibliography"/>
   </ds:schemaRefs>

</xml_diff>